<commit_message>
Removed the set_seed option (when a seed is set, which is the default, it is always 1). Updated README.md and manual.
</commit_message>
<xml_diff>
--- a/SynTracker_Manual.docx
+++ b/SynTracker_Manual.docx
@@ -26,6 +26,20 @@
           <w14:ligatures w14:val="none"/>
         </w:rPr>
         <w:t>Version 1.2</w:t>
+      </w:r>
+      <w:r>
+        <w:rPr>
+          <w:rFonts w:ascii="Arial" w:eastAsia="Times New Roman" w:hAnsi="Arial" w:cs="Arial"/>
+          <w:b/>
+          <w:bCs/>
+          <w:color w:val="C00000"/>
+          <w:kern w:val="0"/>
+          <w:sz w:val="28"/>
+          <w:szCs w:val="28"/>
+          <w:lang w:val="en-US" w:eastAsia="en-GB"/>
+          <w14:ligatures w14:val="none"/>
+        </w:rPr>
+        <w:t>.2</w:t>
       </w:r>
     </w:p>
     <w:p>
@@ -952,7 +966,29 @@
                 <w:lang w:eastAsia="en-GB"/>
                 <w14:ligatures w14:val="none"/>
               </w:rPr>
-              <w:t>Output</w:t>
+              <w:t>O</w:t>
+            </w:r>
+            <w:r>
+              <w:rPr>
+                <w:rStyle w:val="Hyperlink"/>
+                <w:rFonts w:ascii="Arial" w:eastAsia="Times New Roman" w:hAnsi="Arial" w:cs="Arial"/>
+                <w:noProof/>
+                <w:kern w:val="0"/>
+                <w:lang w:eastAsia="en-GB"/>
+                <w14:ligatures w14:val="none"/>
+              </w:rPr>
+              <w:t>u</w:t>
+            </w:r>
+            <w:r>
+              <w:rPr>
+                <w:rStyle w:val="Hyperlink"/>
+                <w:rFonts w:ascii="Arial" w:eastAsia="Times New Roman" w:hAnsi="Arial" w:cs="Arial"/>
+                <w:noProof/>
+                <w:kern w:val="0"/>
+                <w:lang w:eastAsia="en-GB"/>
+                <w14:ligatures w14:val="none"/>
+              </w:rPr>
+              <w:t>tput</w:t>
             </w:r>
             <w:r>
               <w:rPr>
@@ -1303,8 +1339,6 @@
           <w:rFonts w:ascii="Arial" w:eastAsia="Times New Roman" w:hAnsi="Arial" w:cs="Arial"/>
           <w:color w:val="000000"/>
           <w:kern w:val="0"/>
-          <w:sz w:val="22"/>
-          <w:szCs w:val="22"/>
           <w:lang w:eastAsia="en-GB"/>
           <w14:ligatures w14:val="none"/>
         </w:rPr>
@@ -1337,8 +1371,6 @@
           <w:rFonts w:ascii="Arial" w:eastAsia="Times New Roman" w:hAnsi="Arial" w:cs="Arial"/>
           <w:color w:val="000000"/>
           <w:kern w:val="0"/>
-          <w:sz w:val="22"/>
-          <w:szCs w:val="22"/>
           <w:lang w:eastAsia="en-GB"/>
           <w14:ligatures w14:val="none"/>
         </w:rPr>
@@ -1351,8 +1383,6 @@
           <w:iCs/>
           <w:color w:val="000000"/>
           <w:kern w:val="0"/>
-          <w:sz w:val="22"/>
-          <w:szCs w:val="22"/>
           <w:lang w:eastAsia="en-GB"/>
           <w14:ligatures w14:val="none"/>
         </w:rPr>
@@ -1363,8 +1393,6 @@
           <w:rFonts w:ascii="Arial" w:eastAsia="Times New Roman" w:hAnsi="Arial" w:cs="Arial"/>
           <w:color w:val="000000"/>
           <w:kern w:val="0"/>
-          <w:sz w:val="22"/>
-          <w:szCs w:val="22"/>
           <w:lang w:eastAsia="en-GB"/>
           <w14:ligatures w14:val="none"/>
         </w:rPr>
@@ -1389,8 +1417,6 @@
           <w:rFonts w:ascii="Arial" w:eastAsia="Times New Roman" w:hAnsi="Arial" w:cs="Arial"/>
           <w:color w:val="000000"/>
           <w:kern w:val="0"/>
-          <w:sz w:val="22"/>
-          <w:szCs w:val="22"/>
           <w:lang w:eastAsia="en-GB"/>
           <w14:ligatures w14:val="none"/>
         </w:rPr>
@@ -1400,8 +1426,6 @@
           <w:rFonts w:ascii="Arial" w:eastAsia="Times New Roman" w:hAnsi="Arial" w:cs="Arial"/>
           <w:color w:val="000000"/>
           <w:kern w:val="0"/>
-          <w:sz w:val="22"/>
-          <w:szCs w:val="22"/>
           <w:lang w:eastAsia="en-GB"/>
           <w14:ligatures w14:val="none"/>
         </w:rPr>
@@ -1420,8 +1444,6 @@
           <w:rFonts w:ascii="Arial" w:eastAsia="Times New Roman" w:hAnsi="Arial" w:cs="Arial"/>
           <w:color w:val="000000"/>
           <w:kern w:val="0"/>
-          <w:sz w:val="22"/>
-          <w:szCs w:val="22"/>
           <w:lang w:eastAsia="en-GB"/>
           <w14:ligatures w14:val="none"/>
         </w:rPr>
@@ -1431,8 +1453,6 @@
           <w:rFonts w:ascii="Arial" w:eastAsia="Times New Roman" w:hAnsi="Arial" w:cs="Arial"/>
           <w:color w:val="000000"/>
           <w:kern w:val="0"/>
-          <w:sz w:val="22"/>
-          <w:szCs w:val="22"/>
           <w:lang w:eastAsia="en-GB"/>
           <w14:ligatures w14:val="none"/>
         </w:rPr>
@@ -1451,8 +1471,6 @@
           <w:rFonts w:ascii="Arial" w:eastAsia="Times New Roman" w:hAnsi="Arial" w:cs="Arial"/>
           <w:color w:val="000000"/>
           <w:kern w:val="0"/>
-          <w:sz w:val="22"/>
-          <w:szCs w:val="22"/>
           <w:lang w:eastAsia="en-GB"/>
           <w14:ligatures w14:val="none"/>
         </w:rPr>
@@ -1462,8 +1480,6 @@
           <w:rFonts w:ascii="Arial" w:eastAsia="Times New Roman" w:hAnsi="Arial" w:cs="Arial"/>
           <w:color w:val="000000"/>
           <w:kern w:val="0"/>
-          <w:sz w:val="22"/>
-          <w:szCs w:val="22"/>
           <w:lang w:eastAsia="en-GB"/>
           <w14:ligatures w14:val="none"/>
         </w:rPr>
@@ -1482,8 +1498,6 @@
           <w:rFonts w:ascii="Arial" w:eastAsia="Times New Roman" w:hAnsi="Arial" w:cs="Arial"/>
           <w:color w:val="000000"/>
           <w:kern w:val="0"/>
-          <w:sz w:val="22"/>
-          <w:szCs w:val="22"/>
           <w:lang w:eastAsia="en-GB"/>
           <w14:ligatures w14:val="none"/>
         </w:rPr>
@@ -1493,12 +1507,9 @@
           <w:rFonts w:ascii="Arial" w:eastAsia="Times New Roman" w:hAnsi="Arial" w:cs="Arial"/>
           <w:color w:val="000000"/>
           <w:kern w:val="0"/>
-          <w:sz w:val="22"/>
-          <w:szCs w:val="22"/>
-          <w:lang w:eastAsia="en-GB"/>
-          <w14:ligatures w14:val="none"/>
-        </w:rPr>
-        <w:lastRenderedPageBreak/>
+          <w:lang w:eastAsia="en-GB"/>
+          <w14:ligatures w14:val="none"/>
+        </w:rPr>
         <w:t>Execution of BLASTn search, with the “central region” as query, against a target dataset, consisting of the metagenomic samples (or genomes) that are to be compared.</w:t>
       </w:r>
     </w:p>
@@ -1514,8 +1525,6 @@
           <w:rFonts w:ascii="Arial" w:eastAsia="Times New Roman" w:hAnsi="Arial" w:cs="Arial"/>
           <w:color w:val="000000"/>
           <w:kern w:val="0"/>
-          <w:sz w:val="22"/>
-          <w:szCs w:val="22"/>
           <w:lang w:eastAsia="en-GB"/>
           <w14:ligatures w14:val="none"/>
         </w:rPr>
@@ -1525,8 +1534,6 @@
           <w:rFonts w:ascii="Arial" w:eastAsia="Times New Roman" w:hAnsi="Arial" w:cs="Arial"/>
           <w:color w:val="000000"/>
           <w:kern w:val="0"/>
-          <w:sz w:val="22"/>
-          <w:szCs w:val="22"/>
           <w:lang w:eastAsia="en-GB"/>
           <w14:ligatures w14:val="none"/>
         </w:rPr>
@@ -1539,8 +1546,6 @@
           <w:iCs/>
           <w:color w:val="000000"/>
           <w:kern w:val="0"/>
-          <w:sz w:val="22"/>
-          <w:szCs w:val="22"/>
           <w:lang w:eastAsia="en-GB"/>
           <w14:ligatures w14:val="none"/>
         </w:rPr>
@@ -1551,8 +1556,6 @@
           <w:rFonts w:ascii="Arial" w:eastAsia="Times New Roman" w:hAnsi="Arial" w:cs="Arial"/>
           <w:color w:val="000000"/>
           <w:kern w:val="0"/>
-          <w:sz w:val="22"/>
-          <w:szCs w:val="22"/>
           <w:lang w:eastAsia="en-GB"/>
           <w14:ligatures w14:val="none"/>
         </w:rPr>
@@ -1571,8 +1574,6 @@
           <w:rFonts w:ascii="Arial" w:eastAsia="Times New Roman" w:hAnsi="Arial" w:cs="Arial"/>
           <w:color w:val="000000"/>
           <w:kern w:val="0"/>
-          <w:sz w:val="22"/>
-          <w:szCs w:val="22"/>
           <w:lang w:eastAsia="en-GB"/>
           <w14:ligatures w14:val="none"/>
         </w:rPr>
@@ -1582,11 +1583,10 @@
           <w:rFonts w:ascii="Arial" w:eastAsia="Times New Roman" w:hAnsi="Arial" w:cs="Arial"/>
           <w:color w:val="000000"/>
           <w:kern w:val="0"/>
-          <w:sz w:val="22"/>
-          <w:szCs w:val="22"/>
-          <w:lang w:eastAsia="en-GB"/>
-          <w14:ligatures w14:val="none"/>
-        </w:rPr>
+          <w:lang w:eastAsia="en-GB"/>
+          <w14:ligatures w14:val="none"/>
+        </w:rPr>
+        <w:lastRenderedPageBreak/>
         <w:t>Finally, n regions are selected randomly, per pair of metagenomic samples (or genomes, if those are studied), and the Average Pairwise Synteny Score (APSS) is calculated. </w:t>
       </w:r>
     </w:p>
@@ -1605,6 +1605,7 @@
           <w14:ligatures w14:val="none"/>
         </w:rPr>
       </w:pPr>
+      <w:bookmarkStart w:id="1" w:name="_Toc157601460"/>
     </w:p>
     <w:p>
       <w:pPr>
@@ -1616,7 +1617,6 @@
           <w14:ligatures w14:val="none"/>
         </w:rPr>
       </w:pPr>
-      <w:bookmarkStart w:id="1" w:name="_Toc157601460"/>
       <w:r>
         <w:rPr>
           <w:rFonts w:ascii="Arial" w:eastAsia="Times New Roman" w:hAnsi="Arial" w:cs="Arial"/>
@@ -1664,6 +1664,8 @@
         <w:rPr>
           <w:rFonts w:ascii="Times New Roman" w:eastAsia="Times New Roman" w:hAnsi="Times New Roman" w:cs="Times New Roman"/>
           <w:kern w:val="0"/>
+          <w:sz w:val="24"/>
+          <w:szCs w:val="24"/>
           <w:lang w:eastAsia="en-GB"/>
           <w14:ligatures w14:val="none"/>
         </w:rPr>
@@ -1676,8 +1678,8 @@
           <w:bCs/>
           <w:color w:val="000000"/>
           <w:kern w:val="0"/>
-          <w:sz w:val="22"/>
-          <w:szCs w:val="22"/>
+          <w:sz w:val="24"/>
+          <w:szCs w:val="24"/>
           <w:u w:val="single"/>
           <w:lang w:eastAsia="en-GB"/>
           <w14:ligatures w14:val="none"/>
@@ -1691,8 +1693,8 @@
           <w:bCs/>
           <w:color w:val="000000"/>
           <w:kern w:val="0"/>
-          <w:sz w:val="22"/>
-          <w:szCs w:val="22"/>
+          <w:sz w:val="24"/>
+          <w:szCs w:val="24"/>
           <w:lang w:eastAsia="en-GB"/>
           <w14:ligatures w14:val="none"/>
         </w:rPr>
@@ -1726,8 +1728,6 @@
           <w:rFonts w:ascii="Arial" w:eastAsia="Times New Roman" w:hAnsi="Arial" w:cs="Arial"/>
           <w:color w:val="000000"/>
           <w:kern w:val="0"/>
-          <w:sz w:val="22"/>
-          <w:szCs w:val="22"/>
           <w:lang w:eastAsia="en-GB"/>
           <w14:ligatures w14:val="none"/>
         </w:rPr>
@@ -1749,8 +1749,6 @@
           <w:rFonts w:ascii="Arial" w:eastAsia="Times New Roman" w:hAnsi="Arial" w:cs="Arial"/>
           <w:color w:val="000000"/>
           <w:kern w:val="0"/>
-          <w:sz w:val="22"/>
-          <w:szCs w:val="22"/>
           <w:lang w:eastAsia="en-GB"/>
           <w14:ligatures w14:val="none"/>
         </w:rPr>
@@ -1774,6 +1772,8 @@
         <w:rPr>
           <w:rFonts w:ascii="Times New Roman" w:eastAsia="Times New Roman" w:hAnsi="Times New Roman" w:cs="Times New Roman"/>
           <w:kern w:val="0"/>
+          <w:sz w:val="24"/>
+          <w:szCs w:val="24"/>
           <w:lang w:eastAsia="en-GB"/>
           <w14:ligatures w14:val="none"/>
         </w:rPr>
@@ -1786,8 +1786,8 @@
           <w:bCs/>
           <w:color w:val="000000"/>
           <w:kern w:val="0"/>
-          <w:sz w:val="22"/>
-          <w:szCs w:val="22"/>
+          <w:sz w:val="24"/>
+          <w:szCs w:val="24"/>
           <w:u w:val="single"/>
           <w:lang w:eastAsia="en-GB"/>
           <w14:ligatures w14:val="none"/>
@@ -1801,8 +1801,8 @@
           <w:bCs/>
           <w:color w:val="000000"/>
           <w:kern w:val="0"/>
-          <w:sz w:val="22"/>
-          <w:szCs w:val="22"/>
+          <w:sz w:val="24"/>
+          <w:szCs w:val="24"/>
           <w:lang w:eastAsia="en-GB"/>
           <w14:ligatures w14:val="none"/>
         </w:rPr>
@@ -1820,15 +1820,6 @@
           <w14:ligatures w14:val="none"/>
         </w:rPr>
       </w:pPr>
-      <w:r>
-        <w:rPr>
-          <w:rFonts w:ascii="Times New Roman" w:eastAsia="Times New Roman" w:hAnsi="Times New Roman" w:cs="Times New Roman"/>
-          <w:kern w:val="0"/>
-          <w:lang w:eastAsia="en-GB"/>
-          <w14:ligatures w14:val="none"/>
-        </w:rPr>
-        <w:br/>
-      </w:r>
     </w:p>
     <w:p>
       <w:pPr>
@@ -1842,8 +1833,6 @@
           <w:rFonts w:ascii="Arial" w:eastAsia="Times New Roman" w:hAnsi="Arial" w:cs="Arial"/>
           <w:color w:val="000000"/>
           <w:kern w:val="0"/>
-          <w:sz w:val="22"/>
-          <w:szCs w:val="22"/>
           <w:lang w:eastAsia="en-GB"/>
           <w14:ligatures w14:val="none"/>
         </w:rPr>
@@ -1853,8 +1842,6 @@
           <w:rFonts w:ascii="Arial" w:eastAsia="Times New Roman" w:hAnsi="Arial" w:cs="Arial"/>
           <w:color w:val="000000"/>
           <w:kern w:val="0"/>
-          <w:sz w:val="22"/>
-          <w:szCs w:val="22"/>
           <w:lang w:eastAsia="en-GB"/>
           <w14:ligatures w14:val="none"/>
         </w:rPr>
@@ -1873,8 +1860,6 @@
           <w:rFonts w:ascii="Arial" w:eastAsia="Times New Roman" w:hAnsi="Arial" w:cs="Arial"/>
           <w:color w:val="000000"/>
           <w:kern w:val="0"/>
-          <w:sz w:val="22"/>
-          <w:szCs w:val="22"/>
           <w:lang w:eastAsia="en-GB"/>
           <w14:ligatures w14:val="none"/>
         </w:rPr>
@@ -1884,8 +1869,6 @@
           <w:rFonts w:ascii="Arial" w:eastAsia="Times New Roman" w:hAnsi="Arial" w:cs="Arial"/>
           <w:color w:val="000000"/>
           <w:kern w:val="0"/>
-          <w:sz w:val="22"/>
-          <w:szCs w:val="22"/>
           <w:lang w:eastAsia="en-GB"/>
           <w14:ligatures w14:val="none"/>
         </w:rPr>
@@ -1904,8 +1887,6 @@
           <w:rFonts w:ascii="Arial" w:eastAsia="Times New Roman" w:hAnsi="Arial" w:cs="Arial"/>
           <w:color w:val="000000"/>
           <w:kern w:val="0"/>
-          <w:sz w:val="22"/>
-          <w:szCs w:val="22"/>
           <w:lang w:eastAsia="en-GB"/>
           <w14:ligatures w14:val="none"/>
         </w:rPr>
@@ -1915,8 +1896,6 @@
           <w:rFonts w:ascii="Arial" w:eastAsia="Times New Roman" w:hAnsi="Arial" w:cs="Arial"/>
           <w:color w:val="000000"/>
           <w:kern w:val="0"/>
-          <w:sz w:val="22"/>
-          <w:szCs w:val="22"/>
           <w:lang w:eastAsia="en-GB"/>
           <w14:ligatures w14:val="none"/>
         </w:rPr>
@@ -1929,8 +1908,6 @@
           <w:iCs/>
           <w:color w:val="000000"/>
           <w:kern w:val="0"/>
-          <w:sz w:val="22"/>
-          <w:szCs w:val="22"/>
           <w:lang w:eastAsia="en-GB"/>
           <w14:ligatures w14:val="none"/>
         </w:rPr>
@@ -1949,8 +1926,6 @@
           <w:rFonts w:ascii="Arial" w:eastAsia="Times New Roman" w:hAnsi="Arial" w:cs="Arial"/>
           <w:color w:val="000000"/>
           <w:kern w:val="0"/>
-          <w:sz w:val="22"/>
-          <w:szCs w:val="22"/>
           <w:lang w:eastAsia="en-GB"/>
           <w14:ligatures w14:val="none"/>
         </w:rPr>
@@ -1960,8 +1935,6 @@
           <w:rFonts w:ascii="Arial" w:eastAsia="Times New Roman" w:hAnsi="Arial" w:cs="Arial"/>
           <w:color w:val="000000"/>
           <w:kern w:val="0"/>
-          <w:sz w:val="22"/>
-          <w:szCs w:val="22"/>
           <w:lang w:eastAsia="en-GB"/>
           <w14:ligatures w14:val="none"/>
         </w:rPr>
@@ -1974,8 +1947,6 @@
           <w:iCs/>
           <w:color w:val="000000"/>
           <w:kern w:val="0"/>
-          <w:sz w:val="22"/>
-          <w:szCs w:val="22"/>
           <w:lang w:eastAsia="en-GB"/>
           <w14:ligatures w14:val="none"/>
         </w:rPr>
@@ -2046,8 +2017,6 @@
           <w:rFonts w:ascii="Arial" w:eastAsia="Times New Roman" w:hAnsi="Arial" w:cs="Arial"/>
           <w:color w:val="000000"/>
           <w:kern w:val="0"/>
-          <w:sz w:val="22"/>
-          <w:szCs w:val="22"/>
           <w:lang w:eastAsia="en-GB"/>
           <w14:ligatures w14:val="none"/>
         </w:rPr>
@@ -2058,8 +2027,6 @@
           <w:rFonts w:ascii="Arial" w:eastAsia="Times New Roman" w:hAnsi="Arial" w:cs="Arial"/>
           <w:color w:val="000000"/>
           <w:kern w:val="0"/>
-          <w:sz w:val="22"/>
-          <w:szCs w:val="22"/>
           <w:lang w:val="en-US" w:eastAsia="en-GB"/>
           <w14:ligatures w14:val="none"/>
         </w:rPr>
@@ -2070,8 +2037,6 @@
           <w:rFonts w:ascii="Arial" w:eastAsia="Times New Roman" w:hAnsi="Arial" w:cs="Arial"/>
           <w:color w:val="000000"/>
           <w:kern w:val="0"/>
-          <w:sz w:val="22"/>
-          <w:szCs w:val="22"/>
           <w:lang w:eastAsia="en-GB"/>
           <w14:ligatures w14:val="none"/>
         </w:rPr>
@@ -2103,8 +2068,6 @@
           <w:bCs/>
           <w:color w:val="000000"/>
           <w:kern w:val="0"/>
-          <w:sz w:val="22"/>
-          <w:szCs w:val="22"/>
           <w:lang w:eastAsia="en-GB"/>
           <w14:ligatures w14:val="none"/>
         </w:rPr>
@@ -2116,8 +2079,6 @@
           <w:bCs/>
           <w:color w:val="000000"/>
           <w:kern w:val="0"/>
-          <w:sz w:val="22"/>
-          <w:szCs w:val="22"/>
           <w:lang w:eastAsia="en-GB"/>
           <w14:ligatures w14:val="none"/>
         </w:rPr>
@@ -2140,8 +2101,6 @@
           <w:rFonts w:ascii="Arial" w:eastAsia="Times New Roman" w:hAnsi="Arial" w:cs="Arial"/>
           <w:color w:val="000000"/>
           <w:kern w:val="0"/>
-          <w:sz w:val="22"/>
-          <w:szCs w:val="22"/>
           <w:lang w:eastAsia="en-GB"/>
           <w14:ligatures w14:val="none"/>
         </w:rPr>
@@ -2164,8 +2123,6 @@
           <w:rFonts w:ascii="Arial" w:eastAsia="Times New Roman" w:hAnsi="Arial" w:cs="Arial"/>
           <w:color w:val="000000"/>
           <w:kern w:val="0"/>
-          <w:sz w:val="22"/>
-          <w:szCs w:val="22"/>
           <w:lang w:eastAsia="en-GB"/>
           <w14:ligatures w14:val="none"/>
         </w:rPr>
@@ -2195,8 +2152,6 @@
           <w:bCs/>
           <w:color w:val="1F2328"/>
           <w:kern w:val="0"/>
-          <w:sz w:val="22"/>
-          <w:szCs w:val="22"/>
           <w:lang w:eastAsia="en-GB"/>
           <w14:ligatures w14:val="none"/>
         </w:rPr>
@@ -2208,8 +2163,6 @@
           <w:bCs/>
           <w:color w:val="000000"/>
           <w:kern w:val="0"/>
-          <w:sz w:val="22"/>
-          <w:szCs w:val="22"/>
           <w:lang w:eastAsia="en-GB"/>
           <w14:ligatures w14:val="none"/>
         </w:rPr>
@@ -2232,45 +2185,28 @@
           <w:rFonts w:ascii="Arial" w:eastAsia="Times New Roman" w:hAnsi="Arial" w:cs="Arial"/>
           <w:color w:val="000000"/>
           <w:kern w:val="0"/>
-          <w:sz w:val="22"/>
-          <w:szCs w:val="22"/>
-          <w:lang w:eastAsia="en-GB"/>
-          <w14:ligatures w14:val="none"/>
-        </w:rPr>
-        <w:t xml:space="preserve">These are the metagenomic assemblies (or assembled genomes, if those are studied) that would be compared. These data should be organized in per-sample </w:t>
-      </w:r>
+          <w:lang w:eastAsia="en-GB"/>
+          <w14:ligatures w14:val="none"/>
+        </w:rPr>
+        <w:t>These are the metagenomic assemblies (or assembled genomes, if those are studied) that would be compared. These data should be organized in per-sample assembly files - i.e., all the contigs assembled from sample X would be kept in a single .fasta file.</w:t>
+      </w:r>
+    </w:p>
+    <w:p>
+      <w:pPr>
+        <w:spacing w:line="276" w:lineRule="auto"/>
+        <w:ind w:left="720"/>
+        <w:rPr>
+          <w:rFonts w:ascii="Times New Roman" w:eastAsia="Times New Roman" w:hAnsi="Times New Roman" w:cs="Times New Roman"/>
+          <w:kern w:val="0"/>
+          <w:lang w:eastAsia="en-GB"/>
+          <w14:ligatures w14:val="none"/>
+        </w:rPr>
+      </w:pPr>
       <w:r>
         <w:rPr>
           <w:rFonts w:ascii="Arial" w:eastAsia="Times New Roman" w:hAnsi="Arial" w:cs="Arial"/>
           <w:color w:val="000000"/>
           <w:kern w:val="0"/>
-          <w:sz w:val="22"/>
-          <w:szCs w:val="22"/>
-          <w:lang w:eastAsia="en-GB"/>
-          <w14:ligatures w14:val="none"/>
-        </w:rPr>
-        <w:lastRenderedPageBreak/>
-        <w:t>assembly files - i.e., all the contigs assembled from sample X would be kept in a single .fasta file.</w:t>
-      </w:r>
-    </w:p>
-    <w:p>
-      <w:pPr>
-        <w:spacing w:line="276" w:lineRule="auto"/>
-        <w:ind w:left="720"/>
-        <w:rPr>
-          <w:rFonts w:ascii="Times New Roman" w:eastAsia="Times New Roman" w:hAnsi="Times New Roman" w:cs="Times New Roman"/>
-          <w:kern w:val="0"/>
-          <w:lang w:eastAsia="en-GB"/>
-          <w14:ligatures w14:val="none"/>
-        </w:rPr>
-      </w:pPr>
-      <w:r>
-        <w:rPr>
-          <w:rFonts w:ascii="Arial" w:eastAsia="Times New Roman" w:hAnsi="Arial" w:cs="Arial"/>
-          <w:color w:val="000000"/>
-          <w:kern w:val="0"/>
-          <w:sz w:val="22"/>
-          <w:szCs w:val="22"/>
           <w:lang w:eastAsia="en-GB"/>
           <w14:ligatures w14:val="none"/>
         </w:rPr>
@@ -2296,58 +2232,28 @@
           <w:rFonts w:ascii="Arial" w:eastAsia="Times New Roman" w:hAnsi="Arial" w:cs="Arial"/>
           <w:color w:val="000000"/>
           <w:kern w:val="0"/>
-          <w:sz w:val="22"/>
-          <w:szCs w:val="22"/>
           <w:lang w:val="en-US" w:eastAsia="en-GB"/>
           <w14:ligatures w14:val="none"/>
         </w:rPr>
-        <w:t>In addition</w:t>
-      </w:r>
+        <w:t xml:space="preserve">In addition to the mandatory input, </w:t>
+      </w:r>
+      <w:proofErr w:type="spellStart"/>
       <w:r>
         <w:rPr>
           <w:rFonts w:ascii="Arial" w:eastAsia="Times New Roman" w:hAnsi="Arial" w:cs="Arial"/>
           <w:color w:val="000000"/>
           <w:kern w:val="0"/>
-          <w:sz w:val="22"/>
-          <w:szCs w:val="22"/>
           <w:lang w:val="en-US" w:eastAsia="en-GB"/>
           <w14:ligatures w14:val="none"/>
         </w:rPr>
-        <w:t xml:space="preserve"> to the mandatory input</w:t>
-      </w:r>
+        <w:t>SynTracker</w:t>
+      </w:r>
+      <w:proofErr w:type="spellEnd"/>
       <w:r>
         <w:rPr>
           <w:rFonts w:ascii="Arial" w:eastAsia="Times New Roman" w:hAnsi="Arial" w:cs="Arial"/>
           <w:color w:val="000000"/>
           <w:kern w:val="0"/>
-          <w:sz w:val="22"/>
-          <w:szCs w:val="22"/>
-          <w:lang w:val="en-US" w:eastAsia="en-GB"/>
-          <w14:ligatures w14:val="none"/>
-        </w:rPr>
-        <w:t xml:space="preserve">, </w:t>
-      </w:r>
-      <w:proofErr w:type="spellStart"/>
-      <w:r>
-        <w:rPr>
-          <w:rFonts w:ascii="Arial" w:eastAsia="Times New Roman" w:hAnsi="Arial" w:cs="Arial"/>
-          <w:color w:val="000000"/>
-          <w:kern w:val="0"/>
-          <w:sz w:val="22"/>
-          <w:szCs w:val="22"/>
-          <w:lang w:val="en-US" w:eastAsia="en-GB"/>
-          <w14:ligatures w14:val="none"/>
-        </w:rPr>
-        <w:t>SynTracker</w:t>
-      </w:r>
-      <w:proofErr w:type="spellEnd"/>
-      <w:r>
-        <w:rPr>
-          <w:rFonts w:ascii="Arial" w:eastAsia="Times New Roman" w:hAnsi="Arial" w:cs="Arial"/>
-          <w:color w:val="000000"/>
-          <w:kern w:val="0"/>
-          <w:sz w:val="22"/>
-          <w:szCs w:val="22"/>
           <w:lang w:val="en-US" w:eastAsia="en-GB"/>
           <w14:ligatures w14:val="none"/>
         </w:rPr>
@@ -2360,8 +2266,6 @@
           <w:bCs/>
           <w:color w:val="000000"/>
           <w:kern w:val="0"/>
-          <w:sz w:val="22"/>
-          <w:szCs w:val="22"/>
           <w:lang w:eastAsia="en-GB"/>
           <w14:ligatures w14:val="none"/>
         </w:rPr>
@@ -2372,8 +2276,6 @@
           <w:rFonts w:ascii="Arial" w:eastAsia="Times New Roman" w:hAnsi="Arial" w:cs="Arial"/>
           <w:color w:val="000000"/>
           <w:kern w:val="0"/>
-          <w:sz w:val="22"/>
-          <w:szCs w:val="22"/>
           <w:lang w:eastAsia="en-GB"/>
           <w14:ligatures w14:val="none"/>
         </w:rPr>
@@ -2396,8 +2298,6 @@
           <w:rFonts w:ascii="Arial" w:eastAsia="Times New Roman" w:hAnsi="Arial" w:cs="Arial"/>
           <w:color w:val="1F2328"/>
           <w:kern w:val="0"/>
-          <w:sz w:val="22"/>
-          <w:szCs w:val="22"/>
           <w:lang w:eastAsia="en-GB"/>
           <w14:ligatures w14:val="none"/>
         </w:rPr>
@@ -2421,6 +2321,8 @@
         <w:rPr>
           <w:rFonts w:ascii="Times New Roman" w:eastAsia="Times New Roman" w:hAnsi="Times New Roman" w:cs="Times New Roman"/>
           <w:kern w:val="0"/>
+          <w:sz w:val="24"/>
+          <w:szCs w:val="24"/>
           <w:lang w:eastAsia="en-GB"/>
           <w14:ligatures w14:val="none"/>
         </w:rPr>
@@ -2433,12 +2335,13 @@
           <w:bCs/>
           <w:color w:val="000000"/>
           <w:kern w:val="0"/>
-          <w:sz w:val="22"/>
-          <w:szCs w:val="22"/>
+          <w:sz w:val="24"/>
+          <w:szCs w:val="24"/>
           <w:u w:val="single"/>
           <w:lang w:eastAsia="en-GB"/>
           <w14:ligatures w14:val="none"/>
         </w:rPr>
+        <w:lastRenderedPageBreak/>
         <w:t>Sample input:</w:t>
       </w:r>
       <w:bookmarkEnd w:id="5"/>
@@ -2470,8 +2373,6 @@
           <w:rFonts w:ascii="Arial" w:eastAsia="Times New Roman" w:hAnsi="Arial" w:cs="Arial"/>
           <w:color w:val="1F2328"/>
           <w:kern w:val="0"/>
-          <w:sz w:val="22"/>
-          <w:szCs w:val="22"/>
           <w:lang w:eastAsia="en-GB"/>
           <w14:ligatures w14:val="none"/>
         </w:rPr>
@@ -2550,8 +2451,6 @@
           <w:rFonts w:ascii="Arial" w:eastAsia="Times New Roman" w:hAnsi="Arial" w:cs="Arial"/>
           <w:color w:val="1F2328"/>
           <w:kern w:val="0"/>
-          <w:sz w:val="22"/>
-          <w:szCs w:val="22"/>
           <w:lang w:eastAsia="en-GB"/>
           <w14:ligatures w14:val="none"/>
         </w:rPr>
@@ -2592,8 +2491,6 @@
           <w:bCs/>
           <w:color w:val="1F2328"/>
           <w:kern w:val="0"/>
-          <w:sz w:val="22"/>
-          <w:szCs w:val="22"/>
           <w:lang w:eastAsia="en-GB"/>
           <w14:ligatures w14:val="none"/>
         </w:rPr>
@@ -2604,8 +2501,6 @@
           <w:rFonts w:ascii="Arial" w:eastAsia="Times New Roman" w:hAnsi="Arial" w:cs="Arial"/>
           <w:color w:val="1F2328"/>
           <w:kern w:val="0"/>
-          <w:sz w:val="22"/>
-          <w:szCs w:val="22"/>
           <w:lang w:eastAsia="en-GB"/>
           <w14:ligatures w14:val="none"/>
         </w:rPr>
@@ -2625,19 +2520,15 @@
           <w:rFonts w:ascii="Arial" w:eastAsia="Times New Roman" w:hAnsi="Arial" w:cs="Arial"/>
           <w:color w:val="1F2328"/>
           <w:kern w:val="0"/>
-          <w:sz w:val="22"/>
-          <w:szCs w:val="22"/>
-          <w:lang w:eastAsia="en-GB"/>
-          <w14:ligatures w14:val="none"/>
-        </w:rPr>
-      </w:pPr>
-      <w:r>
-        <w:rPr>
-          <w:rFonts w:ascii="Arial" w:eastAsia="Times New Roman" w:hAnsi="Arial" w:cs="Arial"/>
-          <w:color w:val="1F2328"/>
-          <w:kern w:val="0"/>
-          <w:sz w:val="22"/>
-          <w:szCs w:val="22"/>
+          <w:lang w:eastAsia="en-GB"/>
+          <w14:ligatures w14:val="none"/>
+        </w:rPr>
+      </w:pPr>
+      <w:r>
+        <w:rPr>
+          <w:rFonts w:ascii="Arial" w:eastAsia="Times New Roman" w:hAnsi="Arial" w:cs="Arial"/>
+          <w:color w:val="1F2328"/>
+          <w:kern w:val="0"/>
           <w:lang w:eastAsia="en-GB"/>
           <w14:ligatures w14:val="none"/>
         </w:rPr>
@@ -2650,8 +2541,6 @@
           <w:bCs/>
           <w:color w:val="1F2328"/>
           <w:kern w:val="0"/>
-          <w:sz w:val="22"/>
-          <w:szCs w:val="22"/>
           <w:lang w:eastAsia="en-GB"/>
           <w14:ligatures w14:val="none"/>
         </w:rPr>
@@ -2662,8 +2551,6 @@
           <w:rFonts w:ascii="Arial" w:eastAsia="Times New Roman" w:hAnsi="Arial" w:cs="Arial"/>
           <w:color w:val="1F2328"/>
           <w:kern w:val="0"/>
-          <w:sz w:val="22"/>
-          <w:szCs w:val="22"/>
           <w:lang w:eastAsia="en-GB"/>
           <w14:ligatures w14:val="none"/>
         </w:rPr>
@@ -2680,8 +2567,8 @@
           <w:bCs/>
           <w:color w:val="1F2328"/>
           <w:kern w:val="0"/>
-          <w:sz w:val="22"/>
-          <w:szCs w:val="22"/>
+          <w:sz w:val="24"/>
+          <w:szCs w:val="24"/>
           <w:u w:val="single"/>
           <w:lang w:eastAsia="en-GB"/>
           <w14:ligatures w14:val="none"/>
@@ -2695,8 +2582,8 @@
           <w:bCs/>
           <w:color w:val="1F2328"/>
           <w:kern w:val="0"/>
-          <w:sz w:val="22"/>
-          <w:szCs w:val="22"/>
+          <w:sz w:val="24"/>
+          <w:szCs w:val="24"/>
           <w:u w:val="single"/>
           <w:lang w:eastAsia="en-GB"/>
           <w14:ligatures w14:val="none"/>
@@ -2721,8 +2608,6 @@
           <w:rFonts w:ascii="Arial" w:eastAsia="Times New Roman" w:hAnsi="Arial" w:cs="Arial"/>
           <w:color w:val="1F2328"/>
           <w:kern w:val="0"/>
-          <w:sz w:val="22"/>
-          <w:szCs w:val="22"/>
           <w:lang w:eastAsia="en-GB"/>
           <w14:ligatures w14:val="none"/>
         </w:rPr>
@@ -2742,123 +2627,123 @@
           <w:rFonts w:ascii="Arial" w:eastAsia="Times New Roman" w:hAnsi="Arial" w:cs="Arial"/>
           <w:color w:val="1F2328"/>
           <w:kern w:val="0"/>
+          <w:lang w:eastAsia="en-GB"/>
+          <w14:ligatures w14:val="none"/>
+        </w:rPr>
+      </w:pPr>
+      <w:r>
+        <w:rPr>
+          <w:rFonts w:ascii="Arial" w:eastAsia="Times New Roman" w:hAnsi="Arial" w:cs="Arial"/>
+          <w:color w:val="1F2328"/>
+          <w:kern w:val="0"/>
+          <w:lang w:eastAsia="en-GB"/>
+          <w14:ligatures w14:val="none"/>
+        </w:rPr>
+        <w:t>A new run:</w:t>
+      </w:r>
+    </w:p>
+    <w:p>
+      <w:pPr>
+        <w:shd w:val="clear" w:color="auto" w:fill="FFFFFF"/>
+        <w:spacing w:line="276" w:lineRule="auto"/>
+        <w:ind w:firstLine="720"/>
+        <w:rPr>
+          <w:rFonts w:ascii="Times New Roman" w:eastAsia="Times New Roman" w:hAnsi="Times New Roman" w:cs="Times New Roman"/>
+          <w:kern w:val="0"/>
+          <w:lang w:eastAsia="en-GB"/>
+          <w14:ligatures w14:val="none"/>
+        </w:rPr>
+      </w:pPr>
+      <w:r>
+        <w:rPr>
+          <w:rFonts w:ascii="Courier New" w:eastAsia="Times New Roman" w:hAnsi="Courier New" w:cs="Courier New"/>
+          <w:color w:val="1F2328"/>
+          <w:kern w:val="0"/>
+          <w:lang w:eastAsia="en-GB"/>
+          <w14:ligatures w14:val="none"/>
+        </w:rPr>
+        <w:t>python syntracker.py </w:t>
+      </w:r>
+    </w:p>
+    <w:p>
+      <w:pPr>
+        <w:shd w:val="clear" w:color="auto" w:fill="FFFFFF"/>
+        <w:spacing w:line="276" w:lineRule="auto"/>
+        <w:ind w:firstLine="720"/>
+        <w:rPr>
+          <w:rFonts w:ascii="Times New Roman" w:eastAsia="Times New Roman" w:hAnsi="Times New Roman" w:cs="Times New Roman"/>
+          <w:kern w:val="0"/>
+          <w:lang w:eastAsia="en-GB"/>
+          <w14:ligatures w14:val="none"/>
+        </w:rPr>
+      </w:pPr>
+      <w:r>
+        <w:rPr>
+          <w:rFonts w:ascii="Courier New" w:eastAsia="Times New Roman" w:hAnsi="Courier New" w:cs="Courier New"/>
+          <w:color w:val="1F2328"/>
+          <w:kern w:val="0"/>
+          <w:lang w:eastAsia="en-GB"/>
+          <w14:ligatures w14:val="none"/>
+        </w:rPr>
+        <w:t>-target Sample_Data/Input_example/Target_genomes/ </w:t>
+      </w:r>
+    </w:p>
+    <w:p>
+      <w:pPr>
+        <w:shd w:val="clear" w:color="auto" w:fill="FFFFFF"/>
+        <w:spacing w:line="276" w:lineRule="auto"/>
+        <w:ind w:firstLine="720"/>
+        <w:rPr>
+          <w:rFonts w:ascii="Times New Roman" w:eastAsia="Times New Roman" w:hAnsi="Times New Roman" w:cs="Times New Roman"/>
+          <w:kern w:val="0"/>
+          <w:lang w:eastAsia="en-GB"/>
+          <w14:ligatures w14:val="none"/>
+        </w:rPr>
+      </w:pPr>
+      <w:r>
+        <w:rPr>
+          <w:rFonts w:ascii="Courier New" w:eastAsia="Times New Roman" w:hAnsi="Courier New" w:cs="Courier New"/>
+          <w:color w:val="1F2328"/>
+          <w:kern w:val="0"/>
+          <w:lang w:eastAsia="en-GB"/>
+          <w14:ligatures w14:val="none"/>
+        </w:rPr>
+        <w:t>-ref Sample_Data/Input_example/Reference_genomes/ </w:t>
+      </w:r>
+    </w:p>
+    <w:p>
+      <w:pPr>
+        <w:shd w:val="clear" w:color="auto" w:fill="FFFFFF"/>
+        <w:spacing w:line="276" w:lineRule="auto"/>
+        <w:ind w:firstLine="720"/>
+        <w:rPr>
+          <w:rFonts w:ascii="Times New Roman" w:eastAsia="Times New Roman" w:hAnsi="Times New Roman" w:cs="Times New Roman"/>
+          <w:kern w:val="0"/>
+          <w:lang w:eastAsia="en-GB"/>
+          <w14:ligatures w14:val="none"/>
+        </w:rPr>
+      </w:pPr>
+      <w:r>
+        <w:rPr>
+          <w:rFonts w:ascii="Courier New" w:eastAsia="Times New Roman" w:hAnsi="Courier New" w:cs="Courier New"/>
+          <w:color w:val="1F2328"/>
+          <w:kern w:val="0"/>
+          <w:lang w:eastAsia="en-GB"/>
+          <w14:ligatures w14:val="none"/>
+        </w:rPr>
+        <w:t>-out SynTracker_output</w:t>
+      </w:r>
+      <w:r>
+        <w:rPr>
+          <w:rFonts w:ascii="Courier New" w:eastAsia="Times New Roman" w:hAnsi="Courier New" w:cs="Courier New"/>
+          <w:color w:val="1F2328"/>
+          <w:kern w:val="0"/>
           <w:sz w:val="22"/>
           <w:szCs w:val="22"/>
           <w:lang w:eastAsia="en-GB"/>
           <w14:ligatures w14:val="none"/>
         </w:rPr>
-      </w:pPr>
-      <w:r>
-        <w:rPr>
-          <w:rFonts w:ascii="Arial" w:eastAsia="Times New Roman" w:hAnsi="Arial" w:cs="Arial"/>
-          <w:color w:val="1F2328"/>
-          <w:kern w:val="0"/>
-          <w:sz w:val="22"/>
-          <w:szCs w:val="22"/>
-          <w:lang w:eastAsia="en-GB"/>
-          <w14:ligatures w14:val="none"/>
-        </w:rPr>
-        <w:t>A new run:</w:t>
-      </w:r>
-    </w:p>
-    <w:p>
-      <w:pPr>
-        <w:shd w:val="clear" w:color="auto" w:fill="FFFFFF"/>
-        <w:spacing w:line="276" w:lineRule="auto"/>
-        <w:ind w:firstLine="720"/>
-        <w:rPr>
-          <w:rFonts w:ascii="Times New Roman" w:eastAsia="Times New Roman" w:hAnsi="Times New Roman" w:cs="Times New Roman"/>
-          <w:kern w:val="0"/>
-          <w:lang w:eastAsia="en-GB"/>
-          <w14:ligatures w14:val="none"/>
-        </w:rPr>
-      </w:pPr>
-      <w:r>
-        <w:rPr>
-          <w:rFonts w:ascii="Courier New" w:eastAsia="Times New Roman" w:hAnsi="Courier New" w:cs="Courier New"/>
-          <w:color w:val="1F2328"/>
-          <w:kern w:val="0"/>
-          <w:sz w:val="22"/>
-          <w:szCs w:val="22"/>
-          <w:lang w:eastAsia="en-GB"/>
-          <w14:ligatures w14:val="none"/>
-        </w:rPr>
-        <w:t>python syntracker.py </w:t>
-      </w:r>
-    </w:p>
-    <w:p>
-      <w:pPr>
-        <w:shd w:val="clear" w:color="auto" w:fill="FFFFFF"/>
-        <w:spacing w:line="276" w:lineRule="auto"/>
-        <w:ind w:firstLine="720"/>
-        <w:rPr>
-          <w:rFonts w:ascii="Times New Roman" w:eastAsia="Times New Roman" w:hAnsi="Times New Roman" w:cs="Times New Roman"/>
-          <w:kern w:val="0"/>
-          <w:lang w:eastAsia="en-GB"/>
-          <w14:ligatures w14:val="none"/>
-        </w:rPr>
-      </w:pPr>
-      <w:r>
-        <w:rPr>
-          <w:rFonts w:ascii="Courier New" w:eastAsia="Times New Roman" w:hAnsi="Courier New" w:cs="Courier New"/>
-          <w:color w:val="1F2328"/>
-          <w:kern w:val="0"/>
-          <w:sz w:val="22"/>
-          <w:szCs w:val="22"/>
-          <w:lang w:eastAsia="en-GB"/>
-          <w14:ligatures w14:val="none"/>
-        </w:rPr>
-        <w:t>-target Sample_Data/Input_example/Target_genomes/ </w:t>
-      </w:r>
-    </w:p>
-    <w:p>
-      <w:pPr>
-        <w:shd w:val="clear" w:color="auto" w:fill="FFFFFF"/>
-        <w:spacing w:line="276" w:lineRule="auto"/>
-        <w:ind w:firstLine="720"/>
-        <w:rPr>
-          <w:rFonts w:ascii="Times New Roman" w:eastAsia="Times New Roman" w:hAnsi="Times New Roman" w:cs="Times New Roman"/>
-          <w:kern w:val="0"/>
-          <w:lang w:eastAsia="en-GB"/>
-          <w14:ligatures w14:val="none"/>
-        </w:rPr>
-      </w:pPr>
-      <w:r>
-        <w:rPr>
-          <w:rFonts w:ascii="Courier New" w:eastAsia="Times New Roman" w:hAnsi="Courier New" w:cs="Courier New"/>
-          <w:color w:val="1F2328"/>
-          <w:kern w:val="0"/>
-          <w:sz w:val="22"/>
-          <w:szCs w:val="22"/>
-          <w:lang w:eastAsia="en-GB"/>
-          <w14:ligatures w14:val="none"/>
-        </w:rPr>
-        <w:t>-ref Sample_Data/Input_example/Reference_genomes/ </w:t>
-      </w:r>
-    </w:p>
-    <w:p>
-      <w:pPr>
-        <w:shd w:val="clear" w:color="auto" w:fill="FFFFFF"/>
-        <w:spacing w:line="276" w:lineRule="auto"/>
-        <w:ind w:firstLine="720"/>
-        <w:rPr>
-          <w:rFonts w:ascii="Times New Roman" w:eastAsia="Times New Roman" w:hAnsi="Times New Roman" w:cs="Times New Roman"/>
-          <w:kern w:val="0"/>
-          <w:lang w:eastAsia="en-GB"/>
-          <w14:ligatures w14:val="none"/>
-        </w:rPr>
-      </w:pPr>
-      <w:r>
-        <w:rPr>
-          <w:rFonts w:ascii="Courier New" w:eastAsia="Times New Roman" w:hAnsi="Courier New" w:cs="Courier New"/>
-          <w:color w:val="1F2328"/>
-          <w:kern w:val="0"/>
-          <w:sz w:val="22"/>
-          <w:szCs w:val="22"/>
-          <w:lang w:eastAsia="en-GB"/>
-          <w14:ligatures w14:val="none"/>
-        </w:rPr>
-        <w:t>-out SynTracker_output/</w:t>
+        <w:t>/</w:t>
       </w:r>
     </w:p>
     <w:p>
@@ -2887,19 +2772,15 @@
           <w:rFonts w:ascii="Arial" w:eastAsia="Times New Roman" w:hAnsi="Arial" w:cs="Arial"/>
           <w:color w:val="1F2328"/>
           <w:kern w:val="0"/>
-          <w:sz w:val="22"/>
-          <w:szCs w:val="22"/>
-          <w:lang w:eastAsia="en-GB"/>
-          <w14:ligatures w14:val="none"/>
-        </w:rPr>
-      </w:pPr>
-      <w:r>
-        <w:rPr>
-          <w:rFonts w:ascii="Arial" w:eastAsia="Times New Roman" w:hAnsi="Arial" w:cs="Arial"/>
-          <w:color w:val="1F2328"/>
-          <w:kern w:val="0"/>
-          <w:sz w:val="22"/>
-          <w:szCs w:val="22"/>
+          <w:lang w:eastAsia="en-GB"/>
+          <w14:ligatures w14:val="none"/>
+        </w:rPr>
+      </w:pPr>
+      <w:r>
+        <w:rPr>
+          <w:rFonts w:ascii="Arial" w:eastAsia="Times New Roman" w:hAnsi="Arial" w:cs="Arial"/>
+          <w:color w:val="1F2328"/>
+          <w:kern w:val="0"/>
           <w:lang w:eastAsia="en-GB"/>
           <w14:ligatures w14:val="none"/>
         </w:rPr>
@@ -2923,8 +2804,6 @@
           <w:rFonts w:ascii="Courier New" w:eastAsia="Times New Roman" w:hAnsi="Courier New" w:cs="Courier New"/>
           <w:color w:val="1F2328"/>
           <w:kern w:val="0"/>
-          <w:sz w:val="22"/>
-          <w:szCs w:val="22"/>
           <w:lang w:eastAsia="en-GB"/>
           <w14:ligatures w14:val="none"/>
         </w:rPr>
@@ -2940,8 +2819,8 @@
           <w:b/>
           <w:bCs/>
           <w:kern w:val="0"/>
-          <w:sz w:val="27"/>
-          <w:szCs w:val="27"/>
+          <w:sz w:val="24"/>
+          <w:szCs w:val="24"/>
           <w:lang w:eastAsia="en-GB"/>
           <w14:ligatures w14:val="none"/>
         </w:rPr>
@@ -2954,8 +2833,8 @@
           <w:bCs/>
           <w:color w:val="1F2328"/>
           <w:kern w:val="0"/>
-          <w:sz w:val="22"/>
-          <w:szCs w:val="22"/>
+          <w:sz w:val="24"/>
+          <w:szCs w:val="24"/>
           <w:u w:val="single"/>
           <w:lang w:eastAsia="en-GB"/>
           <w14:ligatures w14:val="none"/>
@@ -2980,8 +2859,6 @@
           <w:rFonts w:ascii="Courier New" w:eastAsia="Times New Roman" w:hAnsi="Courier New" w:cs="Courier New"/>
           <w:color w:val="1F2328"/>
           <w:kern w:val="0"/>
-          <w:sz w:val="22"/>
-          <w:szCs w:val="22"/>
           <w:lang w:eastAsia="en-GB"/>
           <w14:ligatures w14:val="none"/>
         </w:rPr>
@@ -3004,8 +2881,6 @@
           <w:rFonts w:ascii="Courier New" w:eastAsia="Times New Roman" w:hAnsi="Courier New" w:cs="Courier New"/>
           <w:color w:val="1F2328"/>
           <w:kern w:val="0"/>
-          <w:sz w:val="22"/>
-          <w:szCs w:val="22"/>
           <w:lang w:eastAsia="en-GB"/>
           <w14:ligatures w14:val="none"/>
         </w:rPr>
@@ -3028,12 +2903,9 @@
           <w:rFonts w:ascii="Courier New" w:eastAsia="Times New Roman" w:hAnsi="Courier New" w:cs="Courier New"/>
           <w:color w:val="1F2328"/>
           <w:kern w:val="0"/>
-          <w:sz w:val="22"/>
-          <w:szCs w:val="22"/>
-          <w:lang w:eastAsia="en-GB"/>
-          <w14:ligatures w14:val="none"/>
-        </w:rPr>
-        <w:lastRenderedPageBreak/>
+          <w:lang w:eastAsia="en-GB"/>
+          <w14:ligatures w14:val="none"/>
+        </w:rPr>
         <w:t>[-metadata metadata_file] [-mode 'new'/'continue'] </w:t>
       </w:r>
     </w:p>
@@ -3053,8 +2925,6 @@
           <w:rFonts w:ascii="Courier New" w:eastAsia="Times New Roman" w:hAnsi="Courier New" w:cs="Courier New"/>
           <w:color w:val="1F2328"/>
           <w:kern w:val="0"/>
-          <w:sz w:val="22"/>
-          <w:szCs w:val="22"/>
           <w:lang w:eastAsia="en-GB"/>
           <w14:ligatures w14:val="none"/>
         </w:rPr>
@@ -3069,8 +2939,6 @@
           <w:rFonts w:ascii="Courier New" w:eastAsia="Times New Roman" w:hAnsi="Courier New" w:cs="Courier New"/>
           <w:color w:val="1F2328"/>
           <w:kern w:val="0"/>
-          <w:sz w:val="22"/>
-          <w:szCs w:val="22"/>
           <w:lang w:eastAsia="en-GB"/>
           <w14:ligatures w14:val="none"/>
         </w:rPr>
@@ -3080,8 +2948,6 @@
           <w:rFonts w:ascii="Courier New" w:eastAsia="Times New Roman" w:hAnsi="Courier New" w:cs="Courier New"/>
           <w:color w:val="1F2328"/>
           <w:kern w:val="0"/>
-          <w:sz w:val="22"/>
-          <w:szCs w:val="22"/>
           <w:lang w:eastAsia="en-GB"/>
           <w14:ligatures w14:val="none"/>
         </w:rPr>
@@ -3104,12 +2970,30 @@
           <w:rFonts w:ascii="Courier New" w:eastAsia="Times New Roman" w:hAnsi="Courier New" w:cs="Courier New"/>
           <w:color w:val="1F2328"/>
           <w:kern w:val="0"/>
-          <w:sz w:val="22"/>
-          <w:szCs w:val="22"/>
-          <w:lang w:eastAsia="en-GB"/>
-          <w14:ligatures w14:val="none"/>
-        </w:rPr>
-        <w:t>[--save_intermediate] [--set_seed integer_for_seed]</w:t>
+          <w:lang w:eastAsia="en-GB"/>
+          <w14:ligatures w14:val="none"/>
+        </w:rPr>
+        <w:t>[--save_intermediate] [--</w:t>
+      </w:r>
+      <w:r>
+        <w:rPr>
+          <w:rFonts w:ascii="Courier New" w:eastAsia="Times New Roman" w:hAnsi="Courier New" w:cs="Courier New"/>
+          <w:color w:val="1F2328"/>
+          <w:kern w:val="0"/>
+          <w:lang w:val="en-US" w:eastAsia="en-GB"/>
+          <w14:ligatures w14:val="none"/>
+        </w:rPr>
+        <w:t>no</w:t>
+      </w:r>
+      <w:r>
+        <w:rPr>
+          <w:rFonts w:ascii="Courier New" w:eastAsia="Times New Roman" w:hAnsi="Courier New" w:cs="Courier New"/>
+          <w:color w:val="1F2328"/>
+          <w:kern w:val="0"/>
+          <w:lang w:eastAsia="en-GB"/>
+          <w14:ligatures w14:val="none"/>
+        </w:rPr>
+        <w:t>_seed]</w:t>
       </w:r>
     </w:p>
     <w:p>
@@ -3129,6 +3013,8 @@
         <w:rPr>
           <w:rFonts w:ascii="Times New Roman" w:eastAsia="Times New Roman" w:hAnsi="Times New Roman" w:cs="Times New Roman"/>
           <w:kern w:val="0"/>
+          <w:sz w:val="24"/>
+          <w:szCs w:val="24"/>
           <w:lang w:eastAsia="en-GB"/>
           <w14:ligatures w14:val="none"/>
         </w:rPr>
@@ -3141,8 +3027,8 @@
           <w:bCs/>
           <w:color w:val="000000"/>
           <w:kern w:val="0"/>
-          <w:sz w:val="22"/>
-          <w:szCs w:val="22"/>
+          <w:sz w:val="24"/>
+          <w:szCs w:val="24"/>
           <w:u w:val="single"/>
           <w:lang w:eastAsia="en-GB"/>
           <w14:ligatures w14:val="none"/>
@@ -3176,8 +3062,6 @@
           <w:bCs/>
           <w:color w:val="000000"/>
           <w:kern w:val="0"/>
-          <w:sz w:val="22"/>
-          <w:szCs w:val="22"/>
           <w:lang w:eastAsia="en-GB"/>
           <w14:ligatures w14:val="none"/>
         </w:rPr>
@@ -3189,8 +3073,6 @@
           <w:bCs/>
           <w:color w:val="1F2328"/>
           <w:kern w:val="0"/>
-          <w:sz w:val="22"/>
-          <w:szCs w:val="22"/>
           <w:lang w:eastAsia="en-GB"/>
           <w14:ligatures w14:val="none"/>
         </w:rPr>
@@ -3213,8 +3095,6 @@
           <w:rFonts w:ascii="Arial" w:eastAsia="Times New Roman" w:hAnsi="Arial" w:cs="Arial"/>
           <w:color w:val="000000"/>
           <w:kern w:val="0"/>
-          <w:sz w:val="22"/>
-          <w:szCs w:val="22"/>
           <w:lang w:eastAsia="en-GB"/>
           <w14:ligatures w14:val="none"/>
         </w:rPr>
@@ -3225,8 +3105,6 @@
           <w:rFonts w:ascii="Arial" w:eastAsia="Times New Roman" w:hAnsi="Arial" w:cs="Arial"/>
           <w:color w:val="1F2328"/>
           <w:kern w:val="0"/>
-          <w:sz w:val="22"/>
-          <w:szCs w:val="22"/>
           <w:lang w:eastAsia="en-GB"/>
           <w14:ligatures w14:val="none"/>
         </w:rPr>
@@ -3247,8 +3125,6 @@
           <w:bCs/>
           <w:color w:val="000000"/>
           <w:kern w:val="0"/>
-          <w:sz w:val="22"/>
-          <w:szCs w:val="22"/>
           <w:lang w:eastAsia="en-GB"/>
           <w14:ligatures w14:val="none"/>
         </w:rPr>
@@ -3260,8 +3136,6 @@
           <w:bCs/>
           <w:color w:val="1F2328"/>
           <w:kern w:val="0"/>
-          <w:sz w:val="22"/>
-          <w:szCs w:val="22"/>
           <w:lang w:eastAsia="en-GB"/>
           <w14:ligatures w14:val="none"/>
         </w:rPr>
@@ -3283,8 +3157,6 @@
           <w:rFonts w:ascii="Courier New" w:eastAsia="Times New Roman" w:hAnsi="Courier New" w:cs="Courier New"/>
           <w:color w:val="1F2328"/>
           <w:kern w:val="0"/>
-          <w:sz w:val="20"/>
-          <w:szCs w:val="20"/>
           <w:lang w:eastAsia="en-GB"/>
           <w14:ligatures w14:val="none"/>
         </w:rPr>
@@ -3295,8 +3167,6 @@
           <w:rFonts w:ascii="Arial" w:eastAsia="Times New Roman" w:hAnsi="Arial" w:cs="Arial"/>
           <w:color w:val="000000"/>
           <w:kern w:val="0"/>
-          <w:sz w:val="22"/>
-          <w:szCs w:val="22"/>
           <w:lang w:eastAsia="en-GB"/>
           <w14:ligatures w14:val="none"/>
         </w:rPr>
@@ -3307,8 +3177,6 @@
           <w:rFonts w:ascii="Arial" w:eastAsia="Times New Roman" w:hAnsi="Arial" w:cs="Arial"/>
           <w:color w:val="1F2328"/>
           <w:kern w:val="0"/>
-          <w:sz w:val="22"/>
-          <w:szCs w:val="22"/>
           <w:lang w:eastAsia="en-GB"/>
           <w14:ligatures w14:val="none"/>
         </w:rPr>
@@ -3338,6 +3206,76 @@
           <w:bCs/>
           <w:color w:val="000000"/>
           <w:kern w:val="0"/>
+          <w:lang w:eastAsia="en-GB"/>
+          <w14:ligatures w14:val="none"/>
+        </w:rPr>
+      </w:pPr>
+      <w:r>
+        <w:rPr>
+          <w:rFonts w:ascii="Arial" w:eastAsia="Times New Roman" w:hAnsi="Arial" w:cs="Arial"/>
+          <w:b/>
+          <w:bCs/>
+          <w:color w:val="1F2328"/>
+          <w:kern w:val="0"/>
+          <w:lang w:eastAsia="en-GB"/>
+          <w14:ligatures w14:val="none"/>
+        </w:rPr>
+        <w:lastRenderedPageBreak/>
+        <w:t>-out &lt;output directory path&gt;:</w:t>
+      </w:r>
+    </w:p>
+    <w:p>
+      <w:pPr>
+        <w:spacing w:line="276" w:lineRule="auto"/>
+        <w:ind w:left="720"/>
+        <w:rPr>
+          <w:rFonts w:ascii="Times New Roman" w:eastAsia="Times New Roman" w:hAnsi="Times New Roman" w:cs="Times New Roman"/>
+          <w:kern w:val="0"/>
+          <w:lang w:eastAsia="en-GB"/>
+          <w14:ligatures w14:val="none"/>
+        </w:rPr>
+      </w:pPr>
+      <w:r>
+        <w:rPr>
+          <w:rFonts w:ascii="Arial" w:eastAsia="Times New Roman" w:hAnsi="Arial" w:cs="Arial"/>
+          <w:color w:val="1F2328"/>
+          <w:kern w:val="0"/>
+          <w:lang w:eastAsia="en-GB"/>
+          <w14:ligatures w14:val="none"/>
+        </w:rPr>
+        <w:t>The path to the output directory. </w:t>
+      </w:r>
+    </w:p>
+    <w:p>
+      <w:pPr>
+        <w:spacing w:line="276" w:lineRule="auto"/>
+        <w:ind w:left="720"/>
+        <w:rPr>
+          <w:rFonts w:ascii="Times New Roman" w:eastAsia="Times New Roman" w:hAnsi="Times New Roman" w:cs="Times New Roman"/>
+          <w:kern w:val="0"/>
+          <w:lang w:eastAsia="en-GB"/>
+          <w14:ligatures w14:val="none"/>
+        </w:rPr>
+      </w:pPr>
+      <w:r>
+        <w:rPr>
+          <w:rFonts w:ascii="Arial" w:eastAsia="Times New Roman" w:hAnsi="Arial" w:cs="Arial"/>
+          <w:color w:val="1F2328"/>
+          <w:kern w:val="0"/>
+          <w:lang w:eastAsia="en-GB"/>
+          <w14:ligatures w14:val="none"/>
+        </w:rPr>
+        <w:t>When running in 'new' mode (the default), this argument is optional. By default a folder named 'Syntracker_output/' will be created under the current directory (if the given path already exists, it will be written over). </w:t>
+      </w:r>
+    </w:p>
+    <w:p>
+      <w:pPr>
+        <w:spacing w:line="276" w:lineRule="auto"/>
+        <w:ind w:left="720"/>
+        <w:rPr>
+          <w:rFonts w:ascii="Arial" w:eastAsia="Times New Roman" w:hAnsi="Arial" w:cs="Arial"/>
+          <w:color w:val="1F2328"/>
+          <w:kern w:val="0"/>
           <w:sz w:val="22"/>
           <w:szCs w:val="22"/>
           <w:lang w:eastAsia="en-GB"/>
@@ -3347,87 +3285,8 @@
       <w:r>
         <w:rPr>
           <w:rFonts w:ascii="Arial" w:eastAsia="Times New Roman" w:hAnsi="Arial" w:cs="Arial"/>
-          <w:b/>
-          <w:bCs/>
-          <w:color w:val="1F2328"/>
-          <w:kern w:val="0"/>
-          <w:sz w:val="22"/>
-          <w:szCs w:val="22"/>
-          <w:lang w:eastAsia="en-GB"/>
-          <w14:ligatures w14:val="none"/>
-        </w:rPr>
-        <w:t>-out &lt;output directory path&gt;:</w:t>
-      </w:r>
-    </w:p>
-    <w:p>
-      <w:pPr>
-        <w:spacing w:line="276" w:lineRule="auto"/>
-        <w:ind w:left="720"/>
-        <w:rPr>
-          <w:rFonts w:ascii="Times New Roman" w:eastAsia="Times New Roman" w:hAnsi="Times New Roman" w:cs="Times New Roman"/>
-          <w:kern w:val="0"/>
-          <w:lang w:eastAsia="en-GB"/>
-          <w14:ligatures w14:val="none"/>
-        </w:rPr>
-      </w:pPr>
-      <w:r>
-        <w:rPr>
-          <w:rFonts w:ascii="Arial" w:eastAsia="Times New Roman" w:hAnsi="Arial" w:cs="Arial"/>
-          <w:color w:val="1F2328"/>
-          <w:kern w:val="0"/>
-          <w:sz w:val="22"/>
-          <w:szCs w:val="22"/>
-          <w:lang w:eastAsia="en-GB"/>
-          <w14:ligatures w14:val="none"/>
-        </w:rPr>
-        <w:t>The path to the output directory. </w:t>
-      </w:r>
-    </w:p>
-    <w:p>
-      <w:pPr>
-        <w:spacing w:line="276" w:lineRule="auto"/>
-        <w:ind w:left="720"/>
-        <w:rPr>
-          <w:rFonts w:ascii="Times New Roman" w:eastAsia="Times New Roman" w:hAnsi="Times New Roman" w:cs="Times New Roman"/>
-          <w:kern w:val="0"/>
-          <w:lang w:eastAsia="en-GB"/>
-          <w14:ligatures w14:val="none"/>
-        </w:rPr>
-      </w:pPr>
-      <w:r>
-        <w:rPr>
-          <w:rFonts w:ascii="Arial" w:eastAsia="Times New Roman" w:hAnsi="Arial" w:cs="Arial"/>
-          <w:color w:val="1F2328"/>
-          <w:kern w:val="0"/>
-          <w:sz w:val="22"/>
-          <w:szCs w:val="22"/>
-          <w:lang w:eastAsia="en-GB"/>
-          <w14:ligatures w14:val="none"/>
-        </w:rPr>
-        <w:t>When running in 'new' mode (the default), this argument is optional. By default a folder named 'Syntracker_output/' will be created under the current directory (if the given path already exists, it will be written over). </w:t>
-      </w:r>
-    </w:p>
-    <w:p>
-      <w:pPr>
-        <w:spacing w:line="276" w:lineRule="auto"/>
-        <w:ind w:left="720"/>
-        <w:rPr>
-          <w:rFonts w:ascii="Arial" w:eastAsia="Times New Roman" w:hAnsi="Arial" w:cs="Arial"/>
-          <w:color w:val="1F2328"/>
-          <w:kern w:val="0"/>
-          <w:sz w:val="22"/>
-          <w:szCs w:val="22"/>
-          <w:lang w:eastAsia="en-GB"/>
-          <w14:ligatures w14:val="none"/>
-        </w:rPr>
-      </w:pPr>
-      <w:r>
-        <w:rPr>
-          <w:rFonts w:ascii="Arial" w:eastAsia="Times New Roman" w:hAnsi="Arial" w:cs="Arial"/>
-          <w:color w:val="1F2328"/>
-          <w:kern w:val="0"/>
-          <w:sz w:val="22"/>
-          <w:szCs w:val="22"/>
+          <w:color w:val="1F2328"/>
+          <w:kern w:val="0"/>
           <w:lang w:eastAsia="en-GB"/>
           <w14:ligatures w14:val="none"/>
         </w:rPr>
@@ -3457,8 +3316,6 @@
           <w:bCs/>
           <w:color w:val="1F2328"/>
           <w:kern w:val="0"/>
-          <w:sz w:val="22"/>
-          <w:szCs w:val="22"/>
           <w:lang w:eastAsia="en-GB"/>
           <w14:ligatures w14:val="none"/>
         </w:rPr>
@@ -3470,8 +3327,6 @@
           <w:bCs/>
           <w:color w:val="1F2328"/>
           <w:kern w:val="0"/>
-          <w:sz w:val="22"/>
-          <w:szCs w:val="22"/>
           <w:lang w:eastAsia="en-GB"/>
           <w14:ligatures w14:val="none"/>
         </w:rPr>
@@ -3494,8 +3349,6 @@
           <w:rFonts w:ascii="Arial" w:eastAsia="Times New Roman" w:hAnsi="Arial" w:cs="Arial"/>
           <w:color w:val="1F2328"/>
           <w:kern w:val="0"/>
-          <w:sz w:val="22"/>
-          <w:szCs w:val="22"/>
           <w:lang w:eastAsia="en-GB"/>
           <w14:ligatures w14:val="none"/>
         </w:rPr>
@@ -3525,8 +3378,6 @@
           <w:bCs/>
           <w:color w:val="1F2328"/>
           <w:kern w:val="0"/>
-          <w:sz w:val="22"/>
-          <w:szCs w:val="22"/>
           <w:lang w:eastAsia="en-GB"/>
           <w14:ligatures w14:val="none"/>
         </w:rPr>
@@ -3538,8 +3389,6 @@
           <w:bCs/>
           <w:color w:val="1F2328"/>
           <w:kern w:val="0"/>
-          <w:sz w:val="22"/>
-          <w:szCs w:val="22"/>
           <w:lang w:eastAsia="en-GB"/>
           <w14:ligatures w14:val="none"/>
         </w:rPr>
@@ -3562,8 +3411,6 @@
           <w:rFonts w:ascii="Arial" w:eastAsia="Times New Roman" w:hAnsi="Arial" w:cs="Arial"/>
           <w:color w:val="1F2328"/>
           <w:kern w:val="0"/>
-          <w:sz w:val="22"/>
-          <w:szCs w:val="22"/>
           <w:lang w:eastAsia="en-GB"/>
           <w14:ligatures w14:val="none"/>
         </w:rPr>
@@ -3595,8 +3442,6 @@
           <w:bCs/>
           <w:color w:val="1F2328"/>
           <w:kern w:val="0"/>
-          <w:sz w:val="22"/>
-          <w:szCs w:val="22"/>
           <w:lang w:eastAsia="en-GB"/>
           <w14:ligatures w14:val="none"/>
         </w:rPr>
@@ -3608,8 +3453,6 @@
           <w:bCs/>
           <w:color w:val="1F2328"/>
           <w:kern w:val="0"/>
-          <w:sz w:val="22"/>
-          <w:szCs w:val="22"/>
           <w:lang w:eastAsia="en-GB"/>
           <w14:ligatures w14:val="none"/>
         </w:rPr>
@@ -3632,8 +3475,6 @@
           <w:rFonts w:ascii="Arial" w:eastAsia="Times New Roman" w:hAnsi="Arial" w:cs="Arial"/>
           <w:color w:val="1F2328"/>
           <w:kern w:val="0"/>
-          <w:sz w:val="22"/>
-          <w:szCs w:val="22"/>
           <w:lang w:eastAsia="en-GB"/>
           <w14:ligatures w14:val="none"/>
         </w:rPr>
@@ -3656,8 +3497,6 @@
           <w:rFonts w:ascii="Arial" w:eastAsia="Times New Roman" w:hAnsi="Arial" w:cs="Arial"/>
           <w:color w:val="1F2328"/>
           <w:kern w:val="0"/>
-          <w:sz w:val="22"/>
-          <w:szCs w:val="22"/>
           <w:lang w:eastAsia="en-GB"/>
           <w14:ligatures w14:val="none"/>
         </w:rPr>
@@ -3687,8 +3526,6 @@
           <w:bCs/>
           <w:color w:val="000000"/>
           <w:kern w:val="0"/>
-          <w:sz w:val="22"/>
-          <w:szCs w:val="22"/>
           <w:lang w:eastAsia="en-GB"/>
           <w14:ligatures w14:val="none"/>
         </w:rPr>
@@ -3700,8 +3537,6 @@
           <w:bCs/>
           <w:color w:val="000000"/>
           <w:kern w:val="0"/>
-          <w:sz w:val="22"/>
-          <w:szCs w:val="22"/>
           <w:lang w:eastAsia="en-GB"/>
           <w14:ligatures w14:val="none"/>
         </w:rPr>
@@ -3724,8 +3559,6 @@
           <w:rFonts w:ascii="Arial" w:eastAsia="Times New Roman" w:hAnsi="Arial" w:cs="Arial"/>
           <w:color w:val="1F2328"/>
           <w:kern w:val="0"/>
-          <w:sz w:val="22"/>
-          <w:szCs w:val="22"/>
           <w:lang w:eastAsia="en-GB"/>
           <w14:ligatures w14:val="none"/>
         </w:rPr>
@@ -3759,8 +3592,6 @@
           <w:rFonts w:ascii="Arial" w:eastAsia="Times New Roman" w:hAnsi="Arial" w:cs="Arial"/>
           <w:color w:val="000000"/>
           <w:kern w:val="0"/>
-          <w:sz w:val="22"/>
-          <w:szCs w:val="22"/>
           <w:lang w:eastAsia="en-GB"/>
           <w14:ligatures w14:val="none"/>
         </w:rPr>
@@ -3794,12 +3625,9 @@
           <w:rFonts w:ascii="Arial" w:eastAsia="Times New Roman" w:hAnsi="Arial" w:cs="Arial"/>
           <w:color w:val="000000"/>
           <w:kern w:val="0"/>
-          <w:sz w:val="22"/>
-          <w:szCs w:val="22"/>
-          <w:lang w:eastAsia="en-GB"/>
-          <w14:ligatures w14:val="none"/>
-        </w:rPr>
-        <w:lastRenderedPageBreak/>
+          <w:lang w:eastAsia="en-GB"/>
+          <w14:ligatures w14:val="none"/>
+        </w:rPr>
         <w:t>A change in the length of the compared regions will likely result in a different distribution of APSS (Average Pairwise Synteny Score). This happens as the per-region synteny score is based on the number of synteny breaks identified per region. When longer regions are analyzed, the probability of identifying more breaks per region increases. </w:t>
       </w:r>
     </w:p>
@@ -3830,8 +3658,6 @@
           <w:rFonts w:ascii="Arial" w:eastAsia="Times New Roman" w:hAnsi="Arial" w:cs="Arial"/>
           <w:color w:val="000000"/>
           <w:kern w:val="0"/>
-          <w:sz w:val="22"/>
-          <w:szCs w:val="22"/>
           <w:lang w:eastAsia="en-GB"/>
           <w14:ligatures w14:val="none"/>
         </w:rPr>
@@ -3858,8 +3684,6 @@
           <w:rFonts w:ascii="Arial" w:eastAsia="Times New Roman" w:hAnsi="Arial" w:cs="Arial"/>
           <w:color w:val="000000"/>
           <w:kern w:val="0"/>
-          <w:sz w:val="22"/>
-          <w:szCs w:val="22"/>
           <w:lang w:eastAsia="en-GB"/>
           <w14:ligatures w14:val="none"/>
         </w:rPr>
@@ -3886,8 +3710,6 @@
           <w:rFonts w:ascii="Arial" w:eastAsia="Times New Roman" w:hAnsi="Arial" w:cs="Arial"/>
           <w:color w:val="000000"/>
           <w:kern w:val="0"/>
-          <w:sz w:val="22"/>
-          <w:szCs w:val="22"/>
           <w:lang w:eastAsia="en-GB"/>
           <w14:ligatures w14:val="none"/>
         </w:rPr>
@@ -3921,8 +3743,6 @@
           <w:rFonts w:ascii="Arial" w:eastAsia="Times New Roman" w:hAnsi="Arial" w:cs="Arial"/>
           <w:color w:val="000000"/>
           <w:kern w:val="0"/>
-          <w:sz w:val="22"/>
-          <w:szCs w:val="22"/>
           <w:lang w:eastAsia="en-GB"/>
           <w14:ligatures w14:val="none"/>
         </w:rPr>
@@ -3948,8 +3768,6 @@
           <w:rFonts w:ascii="Arial" w:eastAsia="Times New Roman" w:hAnsi="Arial" w:cs="Arial"/>
           <w:color w:val="000000"/>
           <w:kern w:val="0"/>
-          <w:sz w:val="22"/>
-          <w:szCs w:val="22"/>
           <w:lang w:eastAsia="en-GB"/>
           <w14:ligatures w14:val="none"/>
         </w:rPr>
@@ -3961,12 +3779,11 @@
           <w:iCs/>
           <w:color w:val="000000"/>
           <w:kern w:val="0"/>
-          <w:sz w:val="22"/>
-          <w:szCs w:val="22"/>
           <w:u w:val="single"/>
           <w:lang w:eastAsia="en-GB"/>
           <w14:ligatures w14:val="none"/>
         </w:rPr>
+        <w:lastRenderedPageBreak/>
         <w:t xml:space="preserve">Please note: </w:t>
       </w:r>
       <w:r>
@@ -3974,8 +3791,6 @@
           <w:rFonts w:ascii="Arial" w:eastAsia="Times New Roman" w:hAnsi="Arial" w:cs="Arial"/>
           <w:color w:val="000000"/>
           <w:kern w:val="0"/>
-          <w:sz w:val="22"/>
-          <w:szCs w:val="22"/>
           <w:lang w:eastAsia="en-GB"/>
           <w14:ligatures w14:val="none"/>
         </w:rPr>
@@ -4005,8 +3820,6 @@
           <w:bCs/>
           <w:color w:val="1F2328"/>
           <w:kern w:val="0"/>
-          <w:sz w:val="22"/>
-          <w:szCs w:val="22"/>
           <w:lang w:eastAsia="en-GB"/>
           <w14:ligatures w14:val="none"/>
         </w:rPr>
@@ -4018,8 +3831,6 @@
           <w:bCs/>
           <w:color w:val="1F2328"/>
           <w:kern w:val="0"/>
-          <w:sz w:val="22"/>
-          <w:szCs w:val="22"/>
           <w:lang w:eastAsia="en-GB"/>
           <w14:ligatures w14:val="none"/>
         </w:rPr>
@@ -4042,8 +3853,6 @@
           <w:rFonts w:ascii="Arial" w:eastAsia="Times New Roman" w:hAnsi="Arial" w:cs="Arial"/>
           <w:color w:val="1F2328"/>
           <w:kern w:val="0"/>
-          <w:sz w:val="22"/>
-          <w:szCs w:val="22"/>
           <w:lang w:eastAsia="en-GB"/>
           <w14:ligatures w14:val="none"/>
         </w:rPr>
@@ -4069,8 +3878,6 @@
           <w:rFonts w:ascii="Arial" w:eastAsia="Times New Roman" w:hAnsi="Arial" w:cs="Arial"/>
           <w:color w:val="000000"/>
           <w:kern w:val="0"/>
-          <w:sz w:val="22"/>
-          <w:szCs w:val="22"/>
           <w:lang w:val="en-US" w:eastAsia="en-GB"/>
           <w14:ligatures w14:val="none"/>
         </w:rPr>
@@ -4080,8 +3887,6 @@
           <w:rFonts w:ascii="Arial" w:eastAsia="Times New Roman" w:hAnsi="Arial" w:cs="Arial"/>
           <w:color w:val="000000"/>
           <w:kern w:val="0"/>
-          <w:sz w:val="22"/>
-          <w:szCs w:val="22"/>
           <w:lang w:eastAsia="en-GB"/>
           <w14:ligatures w14:val="none"/>
         </w:rPr>
@@ -4092,8 +3897,6 @@
           <w:rFonts w:ascii="Arial" w:eastAsia="Times New Roman" w:hAnsi="Arial" w:cs="Arial"/>
           <w:color w:val="000000"/>
           <w:kern w:val="0"/>
-          <w:sz w:val="22"/>
-          <w:szCs w:val="22"/>
           <w:lang w:val="en-US" w:eastAsia="en-GB"/>
           <w14:ligatures w14:val="none"/>
         </w:rPr>
@@ -4104,8 +3907,6 @@
           <w:rFonts w:ascii="Arial" w:eastAsia="Times New Roman" w:hAnsi="Arial" w:cs="Arial"/>
           <w:color w:val="000000"/>
           <w:kern w:val="0"/>
-          <w:sz w:val="22"/>
-          <w:szCs w:val="22"/>
           <w:lang w:eastAsia="en-GB"/>
           <w14:ligatures w14:val="none"/>
         </w:rPr>
@@ -4128,8 +3929,6 @@
           <w:rFonts w:ascii="Arial" w:eastAsia="Times New Roman" w:hAnsi="Arial" w:cs="Arial"/>
           <w:color w:val="000000"/>
           <w:kern w:val="0"/>
-          <w:sz w:val="22"/>
-          <w:szCs w:val="22"/>
           <w:lang w:eastAsia="en-GB"/>
           <w14:ligatures w14:val="none"/>
         </w:rPr>
@@ -4159,8 +3958,6 @@
           <w:bCs/>
           <w:color w:val="1F2328"/>
           <w:kern w:val="0"/>
-          <w:sz w:val="22"/>
-          <w:szCs w:val="22"/>
           <w:lang w:eastAsia="en-GB"/>
           <w14:ligatures w14:val="none"/>
         </w:rPr>
@@ -4172,8 +3969,6 @@
           <w:bCs/>
           <w:color w:val="1F2328"/>
           <w:kern w:val="0"/>
-          <w:sz w:val="22"/>
-          <w:szCs w:val="22"/>
           <w:lang w:eastAsia="en-GB"/>
           <w14:ligatures w14:val="none"/>
         </w:rPr>
@@ -4196,8 +3991,6 @@
           <w:rFonts w:ascii="Arial" w:eastAsia="Times New Roman" w:hAnsi="Arial" w:cs="Arial"/>
           <w:color w:val="1F2328"/>
           <w:kern w:val="0"/>
-          <w:sz w:val="22"/>
-          <w:szCs w:val="22"/>
           <w:lang w:eastAsia="en-GB"/>
           <w14:ligatures w14:val="none"/>
         </w:rPr>
@@ -4227,8 +4020,6 @@
           <w:bCs/>
           <w:color w:val="000000"/>
           <w:kern w:val="0"/>
-          <w:sz w:val="22"/>
-          <w:szCs w:val="22"/>
           <w:lang w:eastAsia="en-GB"/>
           <w14:ligatures w14:val="none"/>
         </w:rPr>
@@ -4240,8 +4031,6 @@
           <w:bCs/>
           <w:color w:val="000000"/>
           <w:kern w:val="0"/>
-          <w:sz w:val="22"/>
-          <w:szCs w:val="22"/>
           <w:lang w:eastAsia="en-GB"/>
           <w14:ligatures w14:val="none"/>
         </w:rPr>
@@ -4264,8 +4053,6 @@
           <w:rFonts w:ascii="Arial" w:eastAsia="Times New Roman" w:hAnsi="Arial" w:cs="Arial"/>
           <w:color w:val="1F2328"/>
           <w:kern w:val="0"/>
-          <w:sz w:val="22"/>
-          <w:szCs w:val="22"/>
           <w:lang w:eastAsia="en-GB"/>
           <w14:ligatures w14:val="none"/>
         </w:rPr>
@@ -4280,76 +4067,6 @@
         </w:rPr>
         <w:br/>
       </w:r>
-    </w:p>
-    <w:p>
-      <w:pPr>
-        <w:numPr>
-          <w:ilvl w:val="0"/>
-          <w:numId w:val="23"/>
-        </w:numPr>
-        <w:spacing w:line="276" w:lineRule="auto"/>
-        <w:textAlignment w:val="baseline"/>
-        <w:rPr>
-          <w:rFonts w:ascii="Arial" w:eastAsia="Times New Roman" w:hAnsi="Arial" w:cs="Arial"/>
-          <w:b/>
-          <w:bCs/>
-          <w:color w:val="1F2328"/>
-          <w:kern w:val="0"/>
-          <w:sz w:val="22"/>
-          <w:szCs w:val="22"/>
-          <w:lang w:eastAsia="en-GB"/>
-          <w14:ligatures w14:val="none"/>
-        </w:rPr>
-      </w:pPr>
-      <w:r>
-        <w:rPr>
-          <w:rFonts w:ascii="Arial" w:eastAsia="Times New Roman" w:hAnsi="Arial" w:cs="Arial"/>
-          <w:b/>
-          <w:bCs/>
-          <w:color w:val="1F2328"/>
-          <w:kern w:val="0"/>
-          <w:sz w:val="22"/>
-          <w:szCs w:val="22"/>
-          <w:lang w:eastAsia="en-GB"/>
-          <w14:ligatures w14:val="none"/>
-        </w:rPr>
-        <w:t>–set_seed &lt;integer for seed&gt;:</w:t>
-      </w:r>
-    </w:p>
-    <w:p>
-      <w:pPr>
-        <w:spacing w:line="276" w:lineRule="auto"/>
-        <w:ind w:left="720"/>
-        <w:rPr>
-          <w:rFonts w:ascii="Times New Roman" w:eastAsia="Times New Roman" w:hAnsi="Times New Roman" w:cs="Times New Roman"/>
-          <w:kern w:val="0"/>
-          <w:lang w:eastAsia="en-GB"/>
-          <w14:ligatures w14:val="none"/>
-        </w:rPr>
-      </w:pPr>
-      <w:r>
-        <w:rPr>
-          <w:rFonts w:ascii="Arial" w:eastAsia="Times New Roman" w:hAnsi="Arial" w:cs="Arial"/>
-          <w:color w:val="1F2328"/>
-          <w:kern w:val="0"/>
-          <w:sz w:val="22"/>
-          <w:szCs w:val="22"/>
-          <w:lang w:eastAsia="en-GB"/>
-          <w14:ligatures w14:val="none"/>
-        </w:rPr>
-        <w:t>An integer number to set the seed for subsampling of n regions per pairwise (by default, the seed is set to 1).</w:t>
-      </w:r>
-    </w:p>
-    <w:p>
-      <w:pPr>
-        <w:spacing w:line="276" w:lineRule="auto"/>
-        <w:rPr>
-          <w:rFonts w:ascii="Times New Roman" w:eastAsia="Times New Roman" w:hAnsi="Times New Roman" w:cs="Times New Roman"/>
-          <w:kern w:val="0"/>
-          <w:lang w:eastAsia="en-GB"/>
-          <w14:ligatures w14:val="none"/>
-        </w:rPr>
-      </w:pPr>
     </w:p>
     <w:p>
       <w:pPr>
@@ -4365,8 +4082,6 @@
           <w:bCs/>
           <w:color w:val="000000"/>
           <w:kern w:val="0"/>
-          <w:sz w:val="22"/>
-          <w:szCs w:val="22"/>
           <w:lang w:eastAsia="en-GB"/>
           <w14:ligatures w14:val="none"/>
         </w:rPr>
@@ -4378,8 +4093,6 @@
           <w:bCs/>
           <w:color w:val="000000"/>
           <w:kern w:val="0"/>
-          <w:sz w:val="22"/>
-          <w:szCs w:val="22"/>
           <w:lang w:eastAsia="en-GB"/>
           <w14:ligatures w14:val="none"/>
         </w:rPr>
@@ -4391,24 +4104,120 @@
         <w:spacing w:line="276" w:lineRule="auto"/>
         <w:ind w:left="720"/>
         <w:rPr>
-          <w:rFonts w:ascii="Times New Roman" w:eastAsia="Times New Roman" w:hAnsi="Times New Roman" w:cs="Times New Roman"/>
-          <w:kern w:val="0"/>
-          <w:lang w:eastAsia="en-GB"/>
-          <w14:ligatures w14:val="none"/>
-        </w:rPr>
-      </w:pPr>
-      <w:r>
-        <w:rPr>
-          <w:rFonts w:ascii="Arial" w:eastAsia="Times New Roman" w:hAnsi="Arial" w:cs="Arial"/>
-          <w:color w:val="1F2328"/>
-          <w:kern w:val="0"/>
-          <w:sz w:val="22"/>
-          <w:szCs w:val="22"/>
-          <w:lang w:eastAsia="en-GB"/>
-          <w14:ligatures w14:val="none"/>
-        </w:rPr>
-        <w:t>Set no seed for the subsampling of n regions per pairwise (by default, seed=1 is set).</w:t>
-      </w:r>
+          <w:rFonts w:ascii="Arial" w:eastAsia="Times New Roman" w:hAnsi="Arial" w:cs="Arial"/>
+          <w:color w:val="1F2328"/>
+          <w:kern w:val="0"/>
+          <w:lang w:val="en-US" w:eastAsia="en-GB"/>
+          <w14:ligatures w14:val="none"/>
+        </w:rPr>
+      </w:pPr>
+      <w:r>
+        <w:rPr>
+          <w:rFonts w:ascii="Arial" w:eastAsia="Times New Roman" w:hAnsi="Arial" w:cs="Arial"/>
+          <w:color w:val="1F2328"/>
+          <w:kern w:val="0"/>
+          <w:lang w:eastAsia="en-GB"/>
+          <w14:ligatures w14:val="none"/>
+        </w:rPr>
+        <w:t>Set no seed for the subsampling of n regions per pairwise (</w:t>
+      </w:r>
+      <w:r>
+        <w:rPr>
+          <w:rFonts w:ascii="Arial" w:eastAsia="Times New Roman" w:hAnsi="Arial" w:cs="Arial"/>
+          <w:color w:val="1F2328"/>
+          <w:kern w:val="0"/>
+          <w:lang w:val="en-US" w:eastAsia="en-GB"/>
+          <w14:ligatures w14:val="none"/>
+        </w:rPr>
+        <w:t>optional</w:t>
+      </w:r>
+      <w:r>
+        <w:rPr>
+          <w:rFonts w:ascii="Arial" w:eastAsia="Times New Roman" w:hAnsi="Arial" w:cs="Arial"/>
+          <w:color w:val="1F2328"/>
+          <w:kern w:val="0"/>
+          <w:lang w:eastAsia="en-GB"/>
+          <w14:ligatures w14:val="none"/>
+        </w:rPr>
+        <w:t>).</w:t>
+      </w:r>
+      <w:r>
+        <w:rPr>
+          <w:rFonts w:ascii="Arial" w:eastAsia="Times New Roman" w:hAnsi="Arial" w:cs="Arial"/>
+          <w:color w:val="1F2328"/>
+          <w:kern w:val="0"/>
+          <w:lang w:val="en-US" w:eastAsia="en-GB"/>
+          <w14:ligatures w14:val="none"/>
+        </w:rPr>
+        <w:t xml:space="preserve"> </w:t>
+      </w:r>
+      <w:r>
+        <w:rPr>
+          <w:rFonts w:ascii="Arial" w:eastAsia="Times New Roman" w:hAnsi="Arial" w:cs="Arial"/>
+          <w:color w:val="1F2328"/>
+          <w:kern w:val="0"/>
+          <w:lang w:val="en-US" w:eastAsia="en-GB"/>
+          <w14:ligatures w14:val="none"/>
+        </w:rPr>
+        <w:t xml:space="preserve">This means that the average synteny scores may change between </w:t>
+      </w:r>
+      <w:proofErr w:type="spellStart"/>
+      <w:r>
+        <w:rPr>
+          <w:rFonts w:ascii="Arial" w:eastAsia="Times New Roman" w:hAnsi="Arial" w:cs="Arial"/>
+          <w:color w:val="1F2328"/>
+          <w:kern w:val="0"/>
+          <w:lang w:val="en-US" w:eastAsia="en-GB"/>
+          <w14:ligatures w14:val="none"/>
+        </w:rPr>
+        <w:t>SynTracker</w:t>
+      </w:r>
+      <w:proofErr w:type="spellEnd"/>
+      <w:r>
+        <w:rPr>
+          <w:rFonts w:ascii="Arial" w:eastAsia="Times New Roman" w:hAnsi="Arial" w:cs="Arial"/>
+          <w:color w:val="1F2328"/>
+          <w:kern w:val="0"/>
+          <w:lang w:val="en-US" w:eastAsia="en-GB"/>
+          <w14:ligatures w14:val="none"/>
+        </w:rPr>
+        <w:t xml:space="preserve"> runs due to the subsampling. </w:t>
+      </w:r>
+    </w:p>
+    <w:p>
+      <w:pPr>
+        <w:spacing w:line="276" w:lineRule="auto"/>
+        <w:ind w:left="720"/>
+        <w:rPr>
+          <w:rFonts w:ascii="Arial" w:eastAsia="Times New Roman" w:hAnsi="Arial" w:cs="Arial"/>
+          <w:color w:val="1F2328"/>
+          <w:kern w:val="0"/>
+          <w:lang w:val="en-US" w:eastAsia="en-GB"/>
+          <w14:ligatures w14:val="none"/>
+        </w:rPr>
+      </w:pPr>
+      <w:r>
+        <w:rPr>
+          <w:rFonts w:ascii="Arial" w:eastAsia="Times New Roman" w:hAnsi="Arial" w:cs="Arial"/>
+          <w:color w:val="1F2328"/>
+          <w:kern w:val="0"/>
+          <w:lang w:val="en-US" w:eastAsia="en-GB"/>
+          <w14:ligatures w14:val="none"/>
+        </w:rPr>
+        <w:t>By default, a seed=1 is set to enable reproducibility between different runs.</w:t>
+      </w:r>
+    </w:p>
+    <w:p>
+      <w:pPr>
+        <w:spacing w:line="276" w:lineRule="auto"/>
+        <w:ind w:left="720"/>
+        <w:rPr>
+          <w:rFonts w:ascii="Times New Roman" w:eastAsia="Times New Roman" w:hAnsi="Times New Roman" w:cs="Times New Roman"/>
+          <w:kern w:val="0"/>
+          <w:lang w:eastAsia="en-GB"/>
+          <w14:ligatures w14:val="none"/>
+        </w:rPr>
+      </w:pPr>
     </w:p>
     <w:p>
       <w:pPr>
@@ -4433,7 +4242,6 @@
           <w:lang w:eastAsia="en-GB"/>
           <w14:ligatures w14:val="none"/>
         </w:rPr>
-        <w:lastRenderedPageBreak/>
         <w:t>Output</w:t>
       </w:r>
       <w:bookmarkEnd w:id="10"/>
@@ -4455,6 +4263,8 @@
         <w:rPr>
           <w:rFonts w:ascii="Times New Roman" w:eastAsia="Times New Roman" w:hAnsi="Times New Roman" w:cs="Times New Roman"/>
           <w:kern w:val="0"/>
+          <w:sz w:val="24"/>
+          <w:szCs w:val="24"/>
           <w:lang w:eastAsia="en-GB"/>
           <w14:ligatures w14:val="none"/>
         </w:rPr>
@@ -4467,8 +4277,8 @@
           <w:bCs/>
           <w:color w:val="000000"/>
           <w:kern w:val="0"/>
-          <w:sz w:val="22"/>
-          <w:szCs w:val="22"/>
+          <w:sz w:val="24"/>
+          <w:szCs w:val="24"/>
           <w:u w:val="single"/>
           <w:lang w:eastAsia="en-GB"/>
           <w14:ligatures w14:val="none"/>
@@ -4490,9 +4300,10 @@
     </w:p>
     <w:p>
       <w:pPr>
+        <w:pStyle w:val="ListParagraph"/>
         <w:numPr>
           <w:ilvl w:val="0"/>
-          <w:numId w:val="25"/>
+          <w:numId w:val="35"/>
         </w:numPr>
         <w:spacing w:line="276" w:lineRule="auto"/>
         <w:textAlignment w:val="baseline"/>
@@ -4500,8 +4311,6 @@
           <w:rFonts w:ascii="Arial" w:eastAsia="Times New Roman" w:hAnsi="Arial" w:cs="Arial"/>
           <w:color w:val="000000"/>
           <w:kern w:val="0"/>
-          <w:sz w:val="22"/>
-          <w:szCs w:val="22"/>
           <w:lang w:eastAsia="en-GB"/>
           <w14:ligatures w14:val="none"/>
         </w:rPr>
@@ -4513,8 +4322,6 @@
           <w:bCs/>
           <w:color w:val="000000"/>
           <w:kern w:val="0"/>
-          <w:sz w:val="22"/>
-          <w:szCs w:val="22"/>
           <w:lang w:eastAsia="en-GB"/>
           <w14:ligatures w14:val="none"/>
         </w:rPr>
@@ -4525,8 +4332,6 @@
           <w:rFonts w:ascii="Arial" w:eastAsia="Times New Roman" w:hAnsi="Arial" w:cs="Arial"/>
           <w:color w:val="000000"/>
           <w:kern w:val="0"/>
-          <w:sz w:val="22"/>
-          <w:szCs w:val="22"/>
           <w:lang w:eastAsia="en-GB"/>
           <w14:ligatures w14:val="none"/>
         </w:rPr>
@@ -4549,8 +4354,6 @@
           <w:rFonts w:ascii="Arial" w:eastAsia="Times New Roman" w:hAnsi="Arial" w:cs="Arial"/>
           <w:color w:val="000000"/>
           <w:kern w:val="0"/>
-          <w:sz w:val="22"/>
-          <w:szCs w:val="22"/>
           <w:lang w:eastAsia="en-GB"/>
           <w14:ligatures w14:val="none"/>
         </w:rPr>
@@ -4563,8 +4366,6 @@
           <w:bCs/>
           <w:color w:val="000000"/>
           <w:kern w:val="0"/>
-          <w:sz w:val="22"/>
-          <w:szCs w:val="22"/>
           <w:lang w:eastAsia="en-GB"/>
           <w14:ligatures w14:val="none"/>
         </w:rPr>
@@ -4575,8 +4376,6 @@
           <w:rFonts w:ascii="Arial" w:eastAsia="Times New Roman" w:hAnsi="Arial" w:cs="Arial"/>
           <w:color w:val="000000"/>
           <w:kern w:val="0"/>
-          <w:sz w:val="22"/>
-          <w:szCs w:val="22"/>
           <w:lang w:eastAsia="en-GB"/>
           <w14:ligatures w14:val="none"/>
         </w:rPr>
@@ -4599,8 +4398,6 @@
           <w:rFonts w:ascii="Arial" w:eastAsia="Times New Roman" w:hAnsi="Arial" w:cs="Arial"/>
           <w:color w:val="000000"/>
           <w:kern w:val="0"/>
-          <w:sz w:val="22"/>
-          <w:szCs w:val="22"/>
           <w:lang w:eastAsia="en-GB"/>
           <w14:ligatures w14:val="none"/>
         </w:rPr>
@@ -4613,8 +4410,6 @@
           <w:bCs/>
           <w:color w:val="000000"/>
           <w:kern w:val="0"/>
-          <w:sz w:val="22"/>
-          <w:szCs w:val="22"/>
           <w:lang w:eastAsia="en-GB"/>
           <w14:ligatures w14:val="none"/>
         </w:rPr>
@@ -4625,8 +4420,6 @@
           <w:rFonts w:ascii="Arial" w:eastAsia="Times New Roman" w:hAnsi="Arial" w:cs="Arial"/>
           <w:color w:val="000000"/>
           <w:kern w:val="0"/>
-          <w:sz w:val="22"/>
-          <w:szCs w:val="22"/>
           <w:lang w:eastAsia="en-GB"/>
           <w14:ligatures w14:val="none"/>
         </w:rPr>
@@ -4644,9 +4437,10 @@
     </w:p>
     <w:p>
       <w:pPr>
+        <w:pStyle w:val="ListParagraph"/>
         <w:numPr>
           <w:ilvl w:val="0"/>
-          <w:numId w:val="26"/>
+          <w:numId w:val="35"/>
         </w:numPr>
         <w:spacing w:line="276" w:lineRule="auto"/>
         <w:textAlignment w:val="baseline"/>
@@ -4654,8 +4448,6 @@
           <w:rFonts w:ascii="Arial" w:eastAsia="Times New Roman" w:hAnsi="Arial" w:cs="Arial"/>
           <w:color w:val="000000"/>
           <w:kern w:val="0"/>
-          <w:sz w:val="22"/>
-          <w:szCs w:val="22"/>
           <w:lang w:eastAsia="en-GB"/>
           <w14:ligatures w14:val="none"/>
         </w:rPr>
@@ -4667,8 +4459,6 @@
           <w:bCs/>
           <w:color w:val="000000"/>
           <w:kern w:val="0"/>
-          <w:sz w:val="22"/>
-          <w:szCs w:val="22"/>
           <w:lang w:eastAsia="en-GB"/>
           <w14:ligatures w14:val="none"/>
         </w:rPr>
@@ -4679,8 +4469,6 @@
           <w:rFonts w:ascii="Arial" w:eastAsia="Times New Roman" w:hAnsi="Arial" w:cs="Arial"/>
           <w:color w:val="000000"/>
           <w:kern w:val="0"/>
-          <w:sz w:val="22"/>
-          <w:szCs w:val="22"/>
           <w:lang w:eastAsia="en-GB"/>
           <w14:ligatures w14:val="none"/>
         </w:rPr>
@@ -4689,14 +4477,12 @@
     </w:p>
     <w:p>
       <w:pPr>
-        <w:spacing w:line="276" w:lineRule="auto"/>
-        <w:ind w:left="720"/>
+        <w:pStyle w:val="ListParagraph"/>
+        <w:spacing w:line="276" w:lineRule="auto"/>
         <w:rPr>
           <w:rFonts w:ascii="Arial" w:eastAsia="Times New Roman" w:hAnsi="Arial" w:cs="Arial"/>
           <w:color w:val="000000"/>
           <w:kern w:val="0"/>
-          <w:sz w:val="22"/>
-          <w:szCs w:val="22"/>
           <w:lang w:eastAsia="en-GB"/>
           <w14:ligatures w14:val="none"/>
         </w:rPr>
@@ -4706,8 +4492,6 @@
           <w:rFonts w:ascii="Arial" w:eastAsia="Times New Roman" w:hAnsi="Arial" w:cs="Arial"/>
           <w:color w:val="000000"/>
           <w:kern w:val="0"/>
-          <w:sz w:val="22"/>
-          <w:szCs w:val="22"/>
           <w:lang w:eastAsia="en-GB"/>
           <w14:ligatures w14:val="none"/>
         </w:rPr>
@@ -4720,8 +4504,6 @@
           <w:bCs/>
           <w:color w:val="000000"/>
           <w:kern w:val="0"/>
-          <w:sz w:val="22"/>
-          <w:szCs w:val="22"/>
           <w:lang w:eastAsia="en-GB"/>
           <w14:ligatures w14:val="none"/>
         </w:rPr>
@@ -4732,8 +4514,6 @@
           <w:rFonts w:ascii="Arial" w:eastAsia="Times New Roman" w:hAnsi="Arial" w:cs="Arial"/>
           <w:color w:val="000000"/>
           <w:kern w:val="0"/>
-          <w:sz w:val="22"/>
-          <w:szCs w:val="22"/>
           <w:lang w:eastAsia="en-GB"/>
           <w14:ligatures w14:val="none"/>
         </w:rPr>
@@ -4769,6 +4549,8 @@
         <w:rPr>
           <w:rFonts w:ascii="Times New Roman" w:eastAsia="Times New Roman" w:hAnsi="Times New Roman" w:cs="Times New Roman"/>
           <w:kern w:val="0"/>
+          <w:sz w:val="24"/>
+          <w:szCs w:val="24"/>
           <w:lang w:eastAsia="en-GB"/>
           <w14:ligatures w14:val="none"/>
         </w:rPr>
@@ -4781,12 +4563,13 @@
           <w:bCs/>
           <w:color w:val="000000"/>
           <w:kern w:val="0"/>
-          <w:sz w:val="22"/>
-          <w:szCs w:val="22"/>
+          <w:sz w:val="24"/>
+          <w:szCs w:val="24"/>
           <w:u w:val="single"/>
           <w:lang w:eastAsia="en-GB"/>
           <w14:ligatures w14:val="none"/>
         </w:rPr>
+        <w:lastRenderedPageBreak/>
         <w:t>Final output tables</w:t>
       </w:r>
       <w:bookmarkEnd w:id="12"/>
@@ -4817,8 +4600,6 @@
           <w:rFonts w:ascii="Arial" w:eastAsia="Times New Roman" w:hAnsi="Arial" w:cs="Arial"/>
           <w:color w:val="000000"/>
           <w:kern w:val="0"/>
-          <w:sz w:val="22"/>
-          <w:szCs w:val="22"/>
           <w:lang w:eastAsia="en-GB"/>
           <w14:ligatures w14:val="none"/>
         </w:rPr>
@@ -4846,8 +4627,6 @@
           <w:rFonts w:ascii="Arial" w:eastAsia="Times New Roman" w:hAnsi="Arial" w:cs="Arial"/>
           <w:color w:val="1F2328"/>
           <w:kern w:val="0"/>
-          <w:sz w:val="22"/>
-          <w:szCs w:val="22"/>
           <w:lang w:eastAsia="en-GB"/>
           <w14:ligatures w14:val="none"/>
         </w:rPr>
@@ -4859,8 +4638,6 @@
           <w:bCs/>
           <w:color w:val="1F2328"/>
           <w:kern w:val="0"/>
-          <w:sz w:val="22"/>
-          <w:szCs w:val="22"/>
           <w:shd w:val="clear" w:color="auto" w:fill="FFFFFF"/>
           <w:lang w:eastAsia="en-GB"/>
           <w14:ligatures w14:val="none"/>
@@ -4872,8 +4649,6 @@
           <w:rFonts w:ascii="Arial" w:eastAsia="Times New Roman" w:hAnsi="Arial" w:cs="Arial"/>
           <w:color w:val="1F2328"/>
           <w:kern w:val="0"/>
-          <w:sz w:val="22"/>
-          <w:szCs w:val="22"/>
           <w:shd w:val="clear" w:color="auto" w:fill="FFFFFF"/>
           <w:lang w:eastAsia="en-GB"/>
           <w14:ligatures w14:val="none"/>
@@ -4887,8 +4662,6 @@
           <w:bCs/>
           <w:color w:val="1F2328"/>
           <w:kern w:val="0"/>
-          <w:sz w:val="22"/>
-          <w:szCs w:val="22"/>
           <w:lang w:eastAsia="en-GB"/>
           <w14:ligatures w14:val="none"/>
         </w:rPr>
@@ -4899,8 +4672,6 @@
           <w:rFonts w:ascii="Arial" w:eastAsia="Times New Roman" w:hAnsi="Arial" w:cs="Arial"/>
           <w:color w:val="1F2328"/>
           <w:kern w:val="0"/>
-          <w:sz w:val="22"/>
-          <w:szCs w:val="22"/>
           <w:shd w:val="clear" w:color="auto" w:fill="FFFFFF"/>
           <w:lang w:eastAsia="en-GB"/>
           <w14:ligatures w14:val="none"/>
@@ -4935,8 +4706,6 @@
           <w:rFonts w:ascii="Arial" w:eastAsia="Times New Roman" w:hAnsi="Arial" w:cs="Arial"/>
           <w:color w:val="1F2328"/>
           <w:kern w:val="0"/>
-          <w:sz w:val="22"/>
-          <w:szCs w:val="22"/>
           <w:shd w:val="clear" w:color="auto" w:fill="FFFFFF"/>
           <w:lang w:eastAsia="en-GB"/>
           <w14:ligatures w14:val="none"/>
@@ -4973,8 +4742,6 @@
           <w:bCs/>
           <w:color w:val="1F2328"/>
           <w:kern w:val="0"/>
-          <w:sz w:val="22"/>
-          <w:szCs w:val="22"/>
           <w:shd w:val="clear" w:color="auto" w:fill="FFFFFF"/>
           <w:lang w:eastAsia="en-GB"/>
           <w14:ligatures w14:val="none"/>
@@ -4988,8 +4755,6 @@
           <w:bCs/>
           <w:color w:val="1F2328"/>
           <w:kern w:val="0"/>
-          <w:sz w:val="22"/>
-          <w:szCs w:val="22"/>
           <w:lang w:eastAsia="en-GB"/>
           <w14:ligatures w14:val="none"/>
         </w:rPr>
@@ -5002,8 +4767,6 @@
           <w:bCs/>
           <w:color w:val="1F2328"/>
           <w:kern w:val="0"/>
-          <w:sz w:val="22"/>
-          <w:szCs w:val="22"/>
           <w:shd w:val="clear" w:color="auto" w:fill="FFFFFF"/>
           <w:lang w:eastAsia="en-GB"/>
           <w14:ligatures w14:val="none"/>
@@ -5015,8 +4778,6 @@
           <w:rFonts w:ascii="Arial" w:eastAsia="Times New Roman" w:hAnsi="Arial" w:cs="Arial"/>
           <w:color w:val="1F2328"/>
           <w:kern w:val="0"/>
-          <w:sz w:val="22"/>
-          <w:szCs w:val="22"/>
           <w:shd w:val="clear" w:color="auto" w:fill="FFFFFF"/>
           <w:lang w:eastAsia="en-GB"/>
           <w14:ligatures w14:val="none"/>
@@ -5031,8 +4792,6 @@
         <w:rPr>
           <w:rFonts w:ascii="Times New Roman" w:eastAsia="Times New Roman" w:hAnsi="Times New Roman" w:cs="Times New Roman"/>
           <w:kern w:val="0"/>
-          <w:sz w:val="21"/>
-          <w:szCs w:val="21"/>
           <w:lang w:eastAsia="en-GB"/>
           <w14:ligatures w14:val="none"/>
         </w:rPr>
@@ -5042,8 +4801,6 @@
           <w:rFonts w:ascii="Calibri" w:eastAsia="Times New Roman" w:hAnsi="Calibri" w:cs="Calibri"/>
           <w:color w:val="1F2328"/>
           <w:kern w:val="0"/>
-          <w:sz w:val="21"/>
-          <w:szCs w:val="21"/>
           <w:shd w:val="clear" w:color="auto" w:fill="FFFFFF"/>
           <w:lang w:eastAsia="en-GB"/>
           <w14:ligatures w14:val="none"/>
@@ -5058,8 +4815,6 @@
         <w:rPr>
           <w:rFonts w:ascii="Times New Roman" w:eastAsia="Times New Roman" w:hAnsi="Times New Roman" w:cs="Times New Roman"/>
           <w:kern w:val="0"/>
-          <w:sz w:val="21"/>
-          <w:szCs w:val="21"/>
           <w:lang w:eastAsia="en-GB"/>
           <w14:ligatures w14:val="none"/>
         </w:rPr>
@@ -5069,8 +4824,6 @@
           <w:rFonts w:ascii="Calibri" w:eastAsia="Times New Roman" w:hAnsi="Calibri" w:cs="Calibri"/>
           <w:color w:val="1F2328"/>
           <w:kern w:val="0"/>
-          <w:sz w:val="21"/>
-          <w:szCs w:val="21"/>
           <w:shd w:val="clear" w:color="auto" w:fill="FFFFFF"/>
           <w:lang w:eastAsia="en-GB"/>
           <w14:ligatures w14:val="none"/>
@@ -5085,8 +4838,6 @@
         <w:rPr>
           <w:rFonts w:ascii="Times New Roman" w:eastAsia="Times New Roman" w:hAnsi="Times New Roman" w:cs="Times New Roman"/>
           <w:kern w:val="0"/>
-          <w:sz w:val="21"/>
-          <w:szCs w:val="21"/>
           <w:lang w:eastAsia="en-GB"/>
           <w14:ligatures w14:val="none"/>
         </w:rPr>
@@ -5096,8 +4847,6 @@
           <w:rFonts w:ascii="Calibri" w:eastAsia="Times New Roman" w:hAnsi="Calibri" w:cs="Calibri"/>
           <w:color w:val="1F2328"/>
           <w:kern w:val="0"/>
-          <w:sz w:val="21"/>
-          <w:szCs w:val="21"/>
           <w:shd w:val="clear" w:color="auto" w:fill="FFFFFF"/>
           <w:lang w:eastAsia="en-GB"/>
           <w14:ligatures w14:val="none"/>
@@ -5112,8 +4861,6 @@
         <w:rPr>
           <w:rFonts w:ascii="Times New Roman" w:eastAsia="Times New Roman" w:hAnsi="Times New Roman" w:cs="Times New Roman"/>
           <w:kern w:val="0"/>
-          <w:sz w:val="21"/>
-          <w:szCs w:val="21"/>
           <w:lang w:eastAsia="en-GB"/>
           <w14:ligatures w14:val="none"/>
         </w:rPr>
@@ -5123,8 +4870,6 @@
           <w:rFonts w:ascii="Calibri" w:eastAsia="Times New Roman" w:hAnsi="Calibri" w:cs="Calibri"/>
           <w:color w:val="1F2328"/>
           <w:kern w:val="0"/>
-          <w:sz w:val="21"/>
-          <w:szCs w:val="21"/>
           <w:shd w:val="clear" w:color="auto" w:fill="FFFFFF"/>
           <w:lang w:eastAsia="en-GB"/>
           <w14:ligatures w14:val="none"/>
@@ -5161,8 +4906,6 @@
           <w:bCs/>
           <w:color w:val="1F2328"/>
           <w:kern w:val="0"/>
-          <w:sz w:val="22"/>
-          <w:szCs w:val="22"/>
           <w:shd w:val="clear" w:color="auto" w:fill="FFFFFF"/>
           <w:lang w:eastAsia="en-GB"/>
           <w14:ligatures w14:val="none"/>
@@ -5174,8 +4917,6 @@
           <w:rFonts w:ascii="Arial" w:eastAsia="Times New Roman" w:hAnsi="Arial" w:cs="Arial"/>
           <w:color w:val="1F2328"/>
           <w:kern w:val="0"/>
-          <w:sz w:val="22"/>
-          <w:szCs w:val="22"/>
           <w:shd w:val="clear" w:color="auto" w:fill="FFFFFF"/>
           <w:lang w:eastAsia="en-GB"/>
           <w14:ligatures w14:val="none"/>
@@ -5208,8 +4949,6 @@
           <w:rFonts w:ascii="Arial" w:eastAsia="Times New Roman" w:hAnsi="Arial" w:cs="Arial"/>
           <w:color w:val="1F2328"/>
           <w:kern w:val="0"/>
-          <w:sz w:val="22"/>
-          <w:szCs w:val="22"/>
           <w:lang w:eastAsia="en-GB"/>
           <w14:ligatures w14:val="none"/>
         </w:rPr>
@@ -5221,8 +4960,6 @@
           <w:bCs/>
           <w:color w:val="1F2328"/>
           <w:kern w:val="0"/>
-          <w:sz w:val="22"/>
-          <w:szCs w:val="22"/>
           <w:shd w:val="clear" w:color="auto" w:fill="FFFFFF"/>
           <w:lang w:eastAsia="en-GB"/>
           <w14:ligatures w14:val="none"/>
@@ -5234,8 +4971,6 @@
           <w:rFonts w:ascii="Arial" w:eastAsia="Times New Roman" w:hAnsi="Arial" w:cs="Arial"/>
           <w:color w:val="1F2328"/>
           <w:kern w:val="0"/>
-          <w:sz w:val="22"/>
-          <w:szCs w:val="22"/>
           <w:shd w:val="clear" w:color="auto" w:fill="FFFFFF"/>
           <w:lang w:eastAsia="en-GB"/>
           <w14:ligatures w14:val="none"/>
@@ -5256,8 +4991,6 @@
           <w:rFonts w:ascii="Arial" w:eastAsia="Times New Roman" w:hAnsi="Arial" w:cs="Arial"/>
           <w:color w:val="1F2328"/>
           <w:kern w:val="0"/>
-          <w:sz w:val="22"/>
-          <w:szCs w:val="22"/>
           <w:lang w:eastAsia="en-GB"/>
           <w14:ligatures w14:val="none"/>
         </w:rPr>
@@ -5269,8 +5002,6 @@
           <w:bCs/>
           <w:color w:val="1F2328"/>
           <w:kern w:val="0"/>
-          <w:sz w:val="22"/>
-          <w:szCs w:val="22"/>
           <w:shd w:val="clear" w:color="auto" w:fill="FFFFFF"/>
           <w:lang w:eastAsia="en-GB"/>
           <w14:ligatures w14:val="none"/>
@@ -5282,8 +5013,6 @@
           <w:rFonts w:ascii="Arial" w:eastAsia="Times New Roman" w:hAnsi="Arial" w:cs="Arial"/>
           <w:color w:val="1F2328"/>
           <w:kern w:val="0"/>
-          <w:sz w:val="22"/>
-          <w:szCs w:val="22"/>
           <w:shd w:val="clear" w:color="auto" w:fill="FFFFFF"/>
           <w:lang w:eastAsia="en-GB"/>
           <w14:ligatures w14:val="none"/>
@@ -5297,8 +5026,6 @@
           <w:bCs/>
           <w:color w:val="1F2328"/>
           <w:kern w:val="0"/>
-          <w:sz w:val="22"/>
-          <w:szCs w:val="22"/>
           <w:shd w:val="clear" w:color="auto" w:fill="FFFFFF"/>
           <w:lang w:eastAsia="en-GB"/>
           <w14:ligatures w14:val="none"/>
@@ -5310,8 +5037,6 @@
           <w:rFonts w:ascii="Arial" w:eastAsia="Times New Roman" w:hAnsi="Arial" w:cs="Arial"/>
           <w:color w:val="1F2328"/>
           <w:kern w:val="0"/>
-          <w:sz w:val="22"/>
-          <w:szCs w:val="22"/>
           <w:shd w:val="clear" w:color="auto" w:fill="FFFFFF"/>
           <w:lang w:eastAsia="en-GB"/>
           <w14:ligatures w14:val="none"/>
@@ -5334,8 +5059,6 @@
           <w:bCs/>
           <w:color w:val="1F2328"/>
           <w:kern w:val="0"/>
-          <w:sz w:val="22"/>
-          <w:szCs w:val="22"/>
           <w:lang w:eastAsia="en-GB"/>
           <w14:ligatures w14:val="none"/>
         </w:rPr>
@@ -5347,13 +5070,10 @@
           <w:bCs/>
           <w:color w:val="1F2328"/>
           <w:kern w:val="0"/>
-          <w:sz w:val="22"/>
-          <w:szCs w:val="22"/>
           <w:shd w:val="clear" w:color="auto" w:fill="FFFFFF"/>
           <w:lang w:eastAsia="en-GB"/>
           <w14:ligatures w14:val="none"/>
         </w:rPr>
-        <w:lastRenderedPageBreak/>
         <w:t>overlap:</w:t>
       </w:r>
       <w:r>
@@ -5361,8 +5081,6 @@
           <w:rFonts w:ascii="Arial" w:eastAsia="Times New Roman" w:hAnsi="Arial" w:cs="Arial"/>
           <w:color w:val="1F2328"/>
           <w:kern w:val="0"/>
-          <w:sz w:val="22"/>
-          <w:szCs w:val="22"/>
           <w:shd w:val="clear" w:color="auto" w:fill="FFFFFF"/>
           <w:lang w:eastAsia="en-GB"/>
           <w14:ligatures w14:val="none"/>
@@ -5385,8 +5103,6 @@
           <w:bCs/>
           <w:color w:val="1F2328"/>
           <w:kern w:val="0"/>
-          <w:sz w:val="22"/>
-          <w:szCs w:val="22"/>
           <w:lang w:eastAsia="en-GB"/>
           <w14:ligatures w14:val="none"/>
         </w:rPr>
@@ -5398,8 +5114,6 @@
           <w:bCs/>
           <w:color w:val="1F2328"/>
           <w:kern w:val="0"/>
-          <w:sz w:val="22"/>
-          <w:szCs w:val="22"/>
           <w:shd w:val="clear" w:color="auto" w:fill="FFFFFF"/>
           <w:lang w:eastAsia="en-GB"/>
           <w14:ligatures w14:val="none"/>
@@ -5411,8 +5125,6 @@
           <w:rFonts w:ascii="Arial" w:eastAsia="Times New Roman" w:hAnsi="Arial" w:cs="Arial"/>
           <w:color w:val="1F2328"/>
           <w:kern w:val="0"/>
-          <w:sz w:val="22"/>
-          <w:szCs w:val="22"/>
           <w:shd w:val="clear" w:color="auto" w:fill="FFFFFF"/>
           <w:lang w:eastAsia="en-GB"/>
           <w14:ligatures w14:val="none"/>
@@ -5435,8 +5147,6 @@
           <w:bCs/>
           <w:color w:val="1F2328"/>
           <w:kern w:val="0"/>
-          <w:sz w:val="22"/>
-          <w:szCs w:val="22"/>
           <w:lang w:eastAsia="en-GB"/>
           <w14:ligatures w14:val="none"/>
         </w:rPr>
@@ -5448,8 +5158,6 @@
           <w:bCs/>
           <w:color w:val="1F2328"/>
           <w:kern w:val="0"/>
-          <w:sz w:val="22"/>
-          <w:szCs w:val="22"/>
           <w:shd w:val="clear" w:color="auto" w:fill="FFFFFF"/>
           <w:lang w:eastAsia="en-GB"/>
           <w14:ligatures w14:val="none"/>
@@ -5461,8 +5169,6 @@
           <w:rFonts w:ascii="Arial" w:eastAsia="Times New Roman" w:hAnsi="Arial" w:cs="Arial"/>
           <w:color w:val="1F2328"/>
           <w:kern w:val="0"/>
-          <w:sz w:val="22"/>
-          <w:szCs w:val="22"/>
           <w:shd w:val="clear" w:color="auto" w:fill="FFFFFF"/>
           <w:lang w:eastAsia="en-GB"/>
           <w14:ligatures w14:val="none"/>
@@ -5492,8 +5198,6 @@
           <w:rFonts w:ascii="Arial" w:eastAsia="Times New Roman" w:hAnsi="Arial" w:cs="Arial"/>
           <w:color w:val="1F2328"/>
           <w:kern w:val="0"/>
-          <w:sz w:val="22"/>
-          <w:szCs w:val="22"/>
           <w:lang w:eastAsia="en-GB"/>
           <w14:ligatures w14:val="none"/>
         </w:rPr>
@@ -5505,8 +5209,6 @@
           <w:bCs/>
           <w:color w:val="1F2328"/>
           <w:kern w:val="0"/>
-          <w:sz w:val="22"/>
-          <w:szCs w:val="22"/>
           <w:shd w:val="clear" w:color="auto" w:fill="FFFFFF"/>
           <w:lang w:eastAsia="en-GB"/>
           <w14:ligatures w14:val="none"/>
@@ -5518,8 +5220,6 @@
           <w:rFonts w:ascii="Arial" w:eastAsia="Times New Roman" w:hAnsi="Arial" w:cs="Arial"/>
           <w:color w:val="1F2328"/>
           <w:kern w:val="0"/>
-          <w:sz w:val="22"/>
-          <w:szCs w:val="22"/>
           <w:shd w:val="clear" w:color="auto" w:fill="FFFFFF"/>
           <w:lang w:eastAsia="en-GB"/>
           <w14:ligatures w14:val="none"/>
@@ -5533,8 +5233,6 @@
           <w:bCs/>
           <w:color w:val="1F2328"/>
           <w:kern w:val="0"/>
-          <w:sz w:val="22"/>
-          <w:szCs w:val="22"/>
           <w:shd w:val="clear" w:color="auto" w:fill="FFFFFF"/>
           <w:lang w:eastAsia="en-GB"/>
           <w14:ligatures w14:val="none"/>
@@ -5546,8 +5244,6 @@
           <w:rFonts w:ascii="Arial" w:eastAsia="Times New Roman" w:hAnsi="Arial" w:cs="Arial"/>
           <w:color w:val="1F2328"/>
           <w:kern w:val="0"/>
-          <w:sz w:val="22"/>
-          <w:szCs w:val="22"/>
           <w:shd w:val="clear" w:color="auto" w:fill="FFFFFF"/>
           <w:lang w:eastAsia="en-GB"/>
           <w14:ligatures w14:val="none"/>
@@ -5571,8 +5267,6 @@
           <w:rFonts w:ascii="Arial" w:eastAsia="Times New Roman" w:hAnsi="Arial" w:cs="Arial"/>
           <w:color w:val="1F2328"/>
           <w:kern w:val="0"/>
-          <w:sz w:val="22"/>
-          <w:szCs w:val="22"/>
           <w:shd w:val="clear" w:color="auto" w:fill="FFFFFF"/>
           <w:lang w:eastAsia="en-GB"/>
           <w14:ligatures w14:val="none"/>
@@ -5596,8 +5290,6 @@
           <w:rFonts w:ascii="Arial" w:eastAsia="Times New Roman" w:hAnsi="Arial" w:cs="Arial"/>
           <w:color w:val="1F2328"/>
           <w:kern w:val="0"/>
-          <w:sz w:val="22"/>
-          <w:szCs w:val="22"/>
           <w:shd w:val="clear" w:color="auto" w:fill="FFFFFF"/>
           <w:lang w:eastAsia="en-GB"/>
           <w14:ligatures w14:val="none"/>
@@ -5633,8 +5325,6 @@
           <w:rFonts w:ascii="Arial" w:eastAsia="Times New Roman" w:hAnsi="Arial" w:cs="Arial"/>
           <w:color w:val="1F2328"/>
           <w:kern w:val="0"/>
-          <w:sz w:val="22"/>
-          <w:szCs w:val="22"/>
           <w:shd w:val="clear" w:color="auto" w:fill="FFFFFF"/>
           <w:lang w:eastAsia="en-GB"/>
           <w14:ligatures w14:val="none"/>
@@ -5672,12 +5362,11 @@
           <w:bCs/>
           <w:color w:val="1F2328"/>
           <w:kern w:val="0"/>
-          <w:sz w:val="22"/>
-          <w:szCs w:val="22"/>
           <w:shd w:val="clear" w:color="auto" w:fill="FFFFFF"/>
           <w:lang w:eastAsia="en-GB"/>
           <w14:ligatures w14:val="none"/>
         </w:rPr>
+        <w:lastRenderedPageBreak/>
         <w:t>An example of an APSS output table for a subsampling value of 200</w:t>
       </w:r>
       <w:r>
@@ -5685,8 +5374,6 @@
           <w:rFonts w:ascii="Arial" w:eastAsia="Times New Roman" w:hAnsi="Arial" w:cs="Arial"/>
           <w:color w:val="1F2328"/>
           <w:kern w:val="0"/>
-          <w:sz w:val="22"/>
-          <w:szCs w:val="22"/>
           <w:shd w:val="clear" w:color="auto" w:fill="FFFFFF"/>
           <w:lang w:eastAsia="en-GB"/>
           <w14:ligatures w14:val="none"/>
@@ -5710,8 +5397,6 @@
           <w:rFonts w:ascii="Calibri" w:eastAsia="Times New Roman" w:hAnsi="Calibri" w:cs="Calibri"/>
           <w:color w:val="1F2328"/>
           <w:kern w:val="0"/>
-          <w:sz w:val="22"/>
-          <w:szCs w:val="22"/>
           <w:shd w:val="clear" w:color="auto" w:fill="FFFFFF"/>
           <w:lang w:eastAsia="en-GB"/>
           <w14:ligatures w14:val="none"/>
@@ -5735,8 +5420,6 @@
           <w:rFonts w:ascii="Calibri" w:eastAsia="Times New Roman" w:hAnsi="Calibri" w:cs="Calibri"/>
           <w:color w:val="1F2328"/>
           <w:kern w:val="0"/>
-          <w:sz w:val="22"/>
-          <w:szCs w:val="22"/>
           <w:shd w:val="clear" w:color="auto" w:fill="FFFFFF"/>
           <w:lang w:eastAsia="en-GB"/>
           <w14:ligatures w14:val="none"/>
@@ -5760,8 +5443,6 @@
           <w:rFonts w:ascii="Calibri" w:eastAsia="Times New Roman" w:hAnsi="Calibri" w:cs="Calibri"/>
           <w:color w:val="1F2328"/>
           <w:kern w:val="0"/>
-          <w:sz w:val="22"/>
-          <w:szCs w:val="22"/>
           <w:shd w:val="clear" w:color="auto" w:fill="FFFFFF"/>
           <w:lang w:eastAsia="en-GB"/>
           <w14:ligatures w14:val="none"/>
@@ -5785,8 +5466,6 @@
           <w:rFonts w:ascii="Calibri" w:eastAsia="Times New Roman" w:hAnsi="Calibri" w:cs="Calibri"/>
           <w:color w:val="1F2328"/>
           <w:kern w:val="0"/>
-          <w:sz w:val="22"/>
-          <w:szCs w:val="22"/>
           <w:shd w:val="clear" w:color="auto" w:fill="FFFFFF"/>
           <w:lang w:eastAsia="en-GB"/>
           <w14:ligatures w14:val="none"/>
@@ -5810,8 +5489,6 @@
           <w:rFonts w:ascii="Calibri" w:eastAsia="Times New Roman" w:hAnsi="Calibri" w:cs="Calibri"/>
           <w:color w:val="1F2328"/>
           <w:kern w:val="0"/>
-          <w:sz w:val="22"/>
-          <w:szCs w:val="22"/>
           <w:shd w:val="clear" w:color="auto" w:fill="FFFFFF"/>
           <w:lang w:eastAsia="en-GB"/>
           <w14:ligatures w14:val="none"/>
@@ -5836,6 +5513,8 @@
         <w:rPr>
           <w:rFonts w:ascii="Times New Roman" w:eastAsia="Times New Roman" w:hAnsi="Times New Roman" w:cs="Times New Roman"/>
           <w:kern w:val="0"/>
+          <w:sz w:val="24"/>
+          <w:szCs w:val="24"/>
           <w:lang w:eastAsia="en-GB"/>
           <w14:ligatures w14:val="none"/>
         </w:rPr>
@@ -5848,8 +5527,8 @@
           <w:bCs/>
           <w:color w:val="000000"/>
           <w:kern w:val="0"/>
-          <w:sz w:val="22"/>
-          <w:szCs w:val="22"/>
+          <w:sz w:val="24"/>
+          <w:szCs w:val="24"/>
           <w:u w:val="single"/>
           <w:lang w:eastAsia="en-GB"/>
           <w14:ligatures w14:val="none"/>
@@ -5885,8 +5564,6 @@
           <w:rFonts w:ascii="Arial" w:eastAsia="Times New Roman" w:hAnsi="Arial" w:cs="Arial"/>
           <w:color w:val="1F2328"/>
           <w:kern w:val="0"/>
-          <w:sz w:val="22"/>
-          <w:szCs w:val="22"/>
           <w:lang w:eastAsia="en-GB"/>
           <w14:ligatures w14:val="none"/>
         </w:rPr>
@@ -5897,8 +5574,6 @@
           <w:rFonts w:ascii="Arial" w:eastAsia="Times New Roman" w:hAnsi="Arial" w:cs="Arial"/>
           <w:color w:val="1F2328"/>
           <w:kern w:val="0"/>
-          <w:sz w:val="22"/>
-          <w:szCs w:val="22"/>
           <w:lang w:val="en-US" w:eastAsia="en-GB"/>
           <w14:ligatures w14:val="none"/>
         </w:rPr>
@@ -5909,8 +5584,6 @@
           <w:rFonts w:ascii="Arial" w:eastAsia="Times New Roman" w:hAnsi="Arial" w:cs="Arial"/>
           <w:color w:val="1F2328"/>
           <w:kern w:val="0"/>
-          <w:sz w:val="22"/>
-          <w:szCs w:val="22"/>
           <w:lang w:eastAsia="en-GB"/>
           <w14:ligatures w14:val="none"/>
         </w:rPr>
@@ -5935,7 +5608,7 @@
     </w:p>
     <w:sectPr>
       <w:pgSz w:w="11906" w:h="16838"/>
-      <w:pgMar w:top="1440" w:right="1440" w:bottom="1440" w:left="1440" w:header="708" w:footer="708" w:gutter="0"/>
+      <w:pgMar w:top="720" w:right="720" w:bottom="720" w:left="720" w:header="708" w:footer="708" w:gutter="0"/>
       <w:cols w:space="708"/>
       <w:docGrid w:linePitch="360"/>
     </w:sectPr>
@@ -6621,7 +6294,7 @@
   <w:abstractNum w:abstractNumId="5" w15:restartNumberingAfterBreak="0">
     <w:nsid w:val="13136588"/>
     <w:multiLevelType w:val="hybridMultilevel"/>
-    <w:tmpl w:val="CBE238F2"/>
+    <w:tmpl w:val="34A4EB5A"/>
     <w:lvl w:ilvl="0" w:tplc="08090017">
       <w:start w:val="1"/>
       <w:numFmt w:val="lowerLetter"/>
@@ -8279,8 +7952,8 @@
   <w:abstractNum w:abstractNumId="18" w15:restartNumberingAfterBreak="0">
     <w:nsid w:val="609A450A"/>
     <w:multiLevelType w:val="hybridMultilevel"/>
-    <w:tmpl w:val="C8B2E462"/>
-    <w:lvl w:ilvl="0" w:tplc="08090017">
+    <w:tmpl w:val="4D94856E"/>
+    <w:lvl w:ilvl="0" w:tplc="33F6CBF4">
       <w:start w:val="1"/>
       <w:numFmt w:val="lowerLetter"/>
       <w:lvlText w:val="%1)"/>
@@ -8288,6 +7961,9 @@
       <w:pPr>
         <w:ind w:left="1440" w:hanging="360"/>
       </w:pPr>
+      <w:rPr>
+        <w:rFonts w:asciiTheme="minorBidi" w:hAnsiTheme="minorBidi" w:cstheme="minorBidi" w:hint="default"/>
+      </w:rPr>
     </w:lvl>
     <w:lvl w:ilvl="1" w:tplc="08090019">
       <w:start w:val="1"/>
@@ -8790,7 +8466,7 @@
   <w:abstractNum w:abstractNumId="23" w15:restartNumberingAfterBreak="0">
     <w:nsid w:val="6D2B515D"/>
     <w:multiLevelType w:val="hybridMultilevel"/>
-    <w:tmpl w:val="300EE184"/>
+    <w:tmpl w:val="8E68984A"/>
     <w:lvl w:ilvl="0" w:tplc="0809000F">
       <w:start w:val="1"/>
       <w:numFmt w:val="decimal"/>
@@ -9023,39 +8699,176 @@
     </w:lvl>
   </w:abstractNum>
   <w:abstractNum w:abstractNumId="25" w15:restartNumberingAfterBreak="0">
+    <w:nsid w:val="72DA7669"/>
+    <w:multiLevelType w:val="multilevel"/>
+    <w:tmpl w:val="77D6BAA0"/>
+    <w:lvl w:ilvl="0">
+      <w:start w:val="1"/>
+      <w:numFmt w:val="decimal"/>
+      <w:lvlText w:val="%1."/>
+      <w:lvlJc w:val="left"/>
+      <w:pPr>
+        <w:ind w:left="720" w:hanging="360"/>
+      </w:pPr>
+      <w:rPr>
+        <w:rFonts w:hint="default"/>
+        <w:sz w:val="20"/>
+      </w:rPr>
+    </w:lvl>
+    <w:lvl w:ilvl="1">
+      <w:start w:val="1"/>
+      <w:numFmt w:val="decimal"/>
+      <w:lvlText w:val="%2."/>
+      <w:lvlJc w:val="left"/>
+      <w:pPr>
+        <w:ind w:left="1440" w:hanging="360"/>
+      </w:pPr>
+      <w:rPr>
+        <w:rFonts w:hint="default"/>
+        <w:b/>
+      </w:rPr>
+    </w:lvl>
+    <w:lvl w:ilvl="2" w:tentative="1">
+      <w:start w:val="1"/>
+      <w:numFmt w:val="bullet"/>
+      <w:lvlText w:val=""/>
+      <w:lvlJc w:val="left"/>
+      <w:pPr>
+        <w:tabs>
+          <w:tab w:val="num" w:pos="2160"/>
+        </w:tabs>
+        <w:ind w:left="2160" w:hanging="360"/>
+      </w:pPr>
+      <w:rPr>
+        <w:rFonts w:ascii="Wingdings" w:hAnsi="Wingdings" w:hint="default"/>
+        <w:sz w:val="20"/>
+      </w:rPr>
+    </w:lvl>
+    <w:lvl w:ilvl="3" w:tentative="1">
+      <w:start w:val="1"/>
+      <w:numFmt w:val="bullet"/>
+      <w:lvlText w:val=""/>
+      <w:lvlJc w:val="left"/>
+      <w:pPr>
+        <w:tabs>
+          <w:tab w:val="num" w:pos="2880"/>
+        </w:tabs>
+        <w:ind w:left="2880" w:hanging="360"/>
+      </w:pPr>
+      <w:rPr>
+        <w:rFonts w:ascii="Wingdings" w:hAnsi="Wingdings" w:hint="default"/>
+        <w:sz w:val="20"/>
+      </w:rPr>
+    </w:lvl>
+    <w:lvl w:ilvl="4" w:tentative="1">
+      <w:start w:val="1"/>
+      <w:numFmt w:val="bullet"/>
+      <w:lvlText w:val=""/>
+      <w:lvlJc w:val="left"/>
+      <w:pPr>
+        <w:tabs>
+          <w:tab w:val="num" w:pos="3600"/>
+        </w:tabs>
+        <w:ind w:left="3600" w:hanging="360"/>
+      </w:pPr>
+      <w:rPr>
+        <w:rFonts w:ascii="Wingdings" w:hAnsi="Wingdings" w:hint="default"/>
+        <w:sz w:val="20"/>
+      </w:rPr>
+    </w:lvl>
+    <w:lvl w:ilvl="5" w:tentative="1">
+      <w:start w:val="1"/>
+      <w:numFmt w:val="bullet"/>
+      <w:lvlText w:val=""/>
+      <w:lvlJc w:val="left"/>
+      <w:pPr>
+        <w:tabs>
+          <w:tab w:val="num" w:pos="4320"/>
+        </w:tabs>
+        <w:ind w:left="4320" w:hanging="360"/>
+      </w:pPr>
+      <w:rPr>
+        <w:rFonts w:ascii="Wingdings" w:hAnsi="Wingdings" w:hint="default"/>
+        <w:sz w:val="20"/>
+      </w:rPr>
+    </w:lvl>
+    <w:lvl w:ilvl="6" w:tentative="1">
+      <w:start w:val="1"/>
+      <w:numFmt w:val="bullet"/>
+      <w:lvlText w:val=""/>
+      <w:lvlJc w:val="left"/>
+      <w:pPr>
+        <w:tabs>
+          <w:tab w:val="num" w:pos="5040"/>
+        </w:tabs>
+        <w:ind w:left="5040" w:hanging="360"/>
+      </w:pPr>
+      <w:rPr>
+        <w:rFonts w:ascii="Wingdings" w:hAnsi="Wingdings" w:hint="default"/>
+        <w:sz w:val="20"/>
+      </w:rPr>
+    </w:lvl>
+    <w:lvl w:ilvl="7" w:tentative="1">
+      <w:start w:val="1"/>
+      <w:numFmt w:val="bullet"/>
+      <w:lvlText w:val=""/>
+      <w:lvlJc w:val="left"/>
+      <w:pPr>
+        <w:tabs>
+          <w:tab w:val="num" w:pos="5760"/>
+        </w:tabs>
+        <w:ind w:left="5760" w:hanging="360"/>
+      </w:pPr>
+      <w:rPr>
+        <w:rFonts w:ascii="Wingdings" w:hAnsi="Wingdings" w:hint="default"/>
+        <w:sz w:val="20"/>
+      </w:rPr>
+    </w:lvl>
+    <w:lvl w:ilvl="8" w:tentative="1">
+      <w:start w:val="1"/>
+      <w:numFmt w:val="bullet"/>
+      <w:lvlText w:val=""/>
+      <w:lvlJc w:val="left"/>
+      <w:pPr>
+        <w:tabs>
+          <w:tab w:val="num" w:pos="6480"/>
+        </w:tabs>
+        <w:ind w:left="6480" w:hanging="360"/>
+      </w:pPr>
+      <w:rPr>
+        <w:rFonts w:ascii="Wingdings" w:hAnsi="Wingdings" w:hint="default"/>
+        <w:sz w:val="20"/>
+      </w:rPr>
+    </w:lvl>
+  </w:abstractNum>
+  <w:abstractNum w:abstractNumId="26" w15:restartNumberingAfterBreak="0">
     <w:nsid w:val="747C066F"/>
     <w:multiLevelType w:val="multilevel"/>
-    <w:tmpl w:val="02AA82BC"/>
+    <w:tmpl w:val="77D6BAA0"/>
     <w:lvl w:ilvl="0">
       <w:start w:val="1"/>
-      <w:numFmt w:val="bullet"/>
-      <w:lvlText w:val=""/>
-      <w:lvlJc w:val="left"/>
-      <w:pPr>
-        <w:tabs>
-          <w:tab w:val="num" w:pos="720"/>
-        </w:tabs>
+      <w:numFmt w:val="decimal"/>
+      <w:lvlText w:val="%1."/>
+      <w:lvlJc w:val="left"/>
+      <w:pPr>
         <w:ind w:left="720" w:hanging="360"/>
       </w:pPr>
       <w:rPr>
-        <w:rFonts w:ascii="Symbol" w:hAnsi="Symbol" w:hint="default"/>
-        <w:sz w:val="20"/>
-      </w:rPr>
-    </w:lvl>
-    <w:lvl w:ilvl="1" w:tentative="1">
-      <w:start w:val="1"/>
-      <w:numFmt w:val="bullet"/>
-      <w:lvlText w:val="o"/>
-      <w:lvlJc w:val="left"/>
-      <w:pPr>
-        <w:tabs>
-          <w:tab w:val="num" w:pos="1440"/>
-        </w:tabs>
+        <w:rFonts w:hint="default"/>
+        <w:sz w:val="20"/>
+      </w:rPr>
+    </w:lvl>
+    <w:lvl w:ilvl="1">
+      <w:start w:val="1"/>
+      <w:numFmt w:val="decimal"/>
+      <w:lvlText w:val="%2."/>
+      <w:lvlJc w:val="left"/>
+      <w:pPr>
         <w:ind w:left="1440" w:hanging="360"/>
       </w:pPr>
       <w:rPr>
-        <w:rFonts w:ascii="Courier New" w:hAnsi="Courier New" w:hint="default"/>
-        <w:sz w:val="20"/>
+        <w:rFonts w:hint="default"/>
+        <w:b/>
       </w:rPr>
     </w:lvl>
     <w:lvl w:ilvl="2" w:tentative="1">
@@ -9171,7 +8984,7 @@
       </w:rPr>
     </w:lvl>
   </w:abstractNum>
-  <w:abstractNum w:abstractNumId="26" w15:restartNumberingAfterBreak="0">
+  <w:abstractNum w:abstractNumId="27" w15:restartNumberingAfterBreak="0">
     <w:nsid w:val="76317DC5"/>
     <w:multiLevelType w:val="multilevel"/>
     <w:tmpl w:val="8EC493F2"/>
@@ -9320,7 +9133,7 @@
       </w:rPr>
     </w:lvl>
   </w:abstractNum>
-  <w:abstractNum w:abstractNumId="27" w15:restartNumberingAfterBreak="0">
+  <w:abstractNum w:abstractNumId="28" w15:restartNumberingAfterBreak="0">
     <w:nsid w:val="79212EDC"/>
     <w:multiLevelType w:val="hybridMultilevel"/>
     <w:tmpl w:val="E7983DF2"/>
@@ -9433,7 +9246,7 @@
       </w:pPr>
     </w:lvl>
   </w:abstractNum>
-  <w:abstractNum w:abstractNumId="28" w15:restartNumberingAfterBreak="0">
+  <w:abstractNum w:abstractNumId="29" w15:restartNumberingAfterBreak="0">
     <w:nsid w:val="79F8716E"/>
     <w:multiLevelType w:val="multilevel"/>
     <w:tmpl w:val="5F36200E"/>
@@ -9580,7 +9393,7 @@
       </w:rPr>
     </w:lvl>
   </w:abstractNum>
-  <w:abstractNum w:abstractNumId="29" w15:restartNumberingAfterBreak="0">
+  <w:abstractNum w:abstractNumId="30" w15:restartNumberingAfterBreak="0">
     <w:nsid w:val="7A7F3991"/>
     <w:multiLevelType w:val="multilevel"/>
     <w:tmpl w:val="41E2D2FA"/>
@@ -9796,7 +9609,7 @@
     <w:abstractNumId w:val="22"/>
   </w:num>
   <w:num w:numId="9" w16cid:durableId="400979848">
-    <w:abstractNumId w:val="27"/>
+    <w:abstractNumId w:val="28"/>
   </w:num>
   <w:num w:numId="10" w16cid:durableId="159128547">
     <w:abstractNumId w:val="19"/>
@@ -9827,10 +9640,10 @@
     <w:abstractNumId w:val="16"/>
   </w:num>
   <w:num w:numId="17" w16cid:durableId="675110530">
-    <w:abstractNumId w:val="28"/>
+    <w:abstractNumId w:val="29"/>
   </w:num>
   <w:num w:numId="18" w16cid:durableId="429470226">
-    <w:abstractNumId w:val="26"/>
+    <w:abstractNumId w:val="27"/>
   </w:num>
   <w:num w:numId="19" w16cid:durableId="1827471800">
     <w:abstractNumId w:val="10"/>
@@ -9842,10 +9655,10 @@
     <w:abstractNumId w:val="17"/>
   </w:num>
   <w:num w:numId="22" w16cid:durableId="2105761974">
-    <w:abstractNumId w:val="25"/>
+    <w:abstractNumId w:val="26"/>
   </w:num>
   <w:num w:numId="23" w16cid:durableId="964887451">
-    <w:abstractNumId w:val="29"/>
+    <w:abstractNumId w:val="30"/>
   </w:num>
   <w:num w:numId="24" w16cid:durableId="694235927">
     <w:abstractNumId w:val="2"/>
@@ -9893,6 +9706,9 @@
   </w:num>
   <w:num w:numId="34" w16cid:durableId="26835139">
     <w:abstractNumId w:val="5"/>
+  </w:num>
+  <w:num w:numId="35" w16cid:durableId="1742633690">
+    <w:abstractNumId w:val="25"/>
   </w:num>
 </w:numbering>
 </file>
@@ -10997,7 +10813,7 @@
 </file>
 
 <file path=customXml/itemProps1.xml><?xml version="1.0" encoding="utf-8"?>
-<ds:datastoreItem xmlns:ds="http://schemas.openxmlformats.org/officeDocument/2006/customXml" ds:itemID="{CE3AE4B8-1DD6-DA45-8C3C-49E854A15DB7}">
+<ds:datastoreItem xmlns:ds="http://schemas.openxmlformats.org/officeDocument/2006/customXml" ds:itemID="{AB57EBE4-8666-D54F-AFD9-B8305C25E618}">
   <ds:schemaRefs>
     <ds:schemaRef ds:uri="http://schemas.openxmlformats.org/officeDocument/2006/bibliography"/>
   </ds:schemaRefs>

</xml_diff>

<commit_message>
Added an option --avg_all, to create additional output table, where the APSS are calculated using all available regions of each pair of samples.
</commit_message>
<xml_diff>
--- a/SynTracker_Manual.docx
+++ b/SynTracker_Manual.docx
@@ -39,7 +39,21 @@
           <w:lang w:val="en-US" w:eastAsia="en-GB"/>
           <w14:ligatures w14:val="none"/>
         </w:rPr>
-        <w:t>.2</w:t>
+        <w:t>.</w:t>
+      </w:r>
+      <w:r>
+        <w:rPr>
+          <w:rFonts w:ascii="Arial" w:eastAsia="Times New Roman" w:hAnsi="Arial" w:cs="Arial"/>
+          <w:b/>
+          <w:bCs/>
+          <w:color w:val="C00000"/>
+          <w:kern w:val="0"/>
+          <w:sz w:val="28"/>
+          <w:szCs w:val="28"/>
+          <w:lang w:val="en-US" w:eastAsia="en-GB"/>
+          <w14:ligatures w14:val="none"/>
+        </w:rPr>
+        <w:t>3</w:t>
       </w:r>
     </w:p>
     <w:p>
@@ -94,6 +108,17 @@
     </w:p>
     <w:sdt>
       <w:sdtPr>
+        <w:rPr>
+          <w:rFonts w:asciiTheme="minorHAnsi" w:eastAsiaTheme="minorHAnsi" w:hAnsiTheme="minorHAnsi" w:cstheme="minorBidi"/>
+          <w:b w:val="0"/>
+          <w:bCs w:val="0"/>
+          <w:color w:val="auto"/>
+          <w:kern w:val="2"/>
+          <w:sz w:val="24"/>
+          <w:szCs w:val="24"/>
+          <w:lang w:val="en-DE" w:bidi="he-IL"/>
+          <w14:ligatures w14:val="standardContextual"/>
+        </w:rPr>
         <w:id w:val="-1954318489"/>
         <w:docPartObj>
           <w:docPartGallery w:val="Table of Contents"/>
@@ -102,14 +127,7 @@
       </w:sdtPr>
       <w:sdtEndPr>
         <w:rPr>
-          <w:rFonts w:asciiTheme="minorHAnsi" w:eastAsiaTheme="minorHAnsi" w:hAnsiTheme="minorHAnsi" w:cstheme="minorBidi"/>
           <w:noProof/>
-          <w:color w:val="auto"/>
-          <w:kern w:val="2"/>
-          <w:sz w:val="24"/>
-          <w:szCs w:val="24"/>
-          <w:lang w:val="en-DE" w:bidi="he-IL"/>
-          <w14:ligatures w14:val="standardContextual"/>
         </w:rPr>
       </w:sdtEndPr>
       <w:sdtContent>
@@ -476,29 +494,7 @@
                 <w:lang w:eastAsia="en-GB"/>
                 <w14:ligatures w14:val="none"/>
               </w:rPr>
-              <w:t>Inpu</w:t>
-            </w:r>
-            <w:r>
-              <w:rPr>
-                <w:rStyle w:val="Hyperlink"/>
-                <w:rFonts w:ascii="Arial" w:eastAsia="Times New Roman" w:hAnsi="Arial" w:cs="Arial"/>
-                <w:noProof/>
-                <w:kern w:val="0"/>
-                <w:lang w:eastAsia="en-GB"/>
-                <w14:ligatures w14:val="none"/>
-              </w:rPr>
-              <w:t>t</w:t>
-            </w:r>
-            <w:r>
-              <w:rPr>
-                <w:rStyle w:val="Hyperlink"/>
-                <w:rFonts w:ascii="Arial" w:eastAsia="Times New Roman" w:hAnsi="Arial" w:cs="Arial"/>
-                <w:noProof/>
-                <w:kern w:val="0"/>
-                <w:lang w:eastAsia="en-GB"/>
-                <w14:ligatures w14:val="none"/>
-              </w:rPr>
-              <w:t xml:space="preserve"> files</w:t>
+              <w:t>Input files</w:t>
             </w:r>
             <w:r>
               <w:rPr>
@@ -966,29 +962,7 @@
                 <w:lang w:eastAsia="en-GB"/>
                 <w14:ligatures w14:val="none"/>
               </w:rPr>
-              <w:t>O</w:t>
-            </w:r>
-            <w:r>
-              <w:rPr>
-                <w:rStyle w:val="Hyperlink"/>
-                <w:rFonts w:ascii="Arial" w:eastAsia="Times New Roman" w:hAnsi="Arial" w:cs="Arial"/>
-                <w:noProof/>
-                <w:kern w:val="0"/>
-                <w:lang w:eastAsia="en-GB"/>
-                <w14:ligatures w14:val="none"/>
-              </w:rPr>
-              <w:t>u</w:t>
-            </w:r>
-            <w:r>
-              <w:rPr>
-                <w:rStyle w:val="Hyperlink"/>
-                <w:rFonts w:ascii="Arial" w:eastAsia="Times New Roman" w:hAnsi="Arial" w:cs="Arial"/>
-                <w:noProof/>
-                <w:kern w:val="0"/>
-                <w:lang w:eastAsia="en-GB"/>
-                <w14:ligatures w14:val="none"/>
-              </w:rPr>
-              <w:t>tput</w:t>
+              <w:t>Output</w:t>
             </w:r>
             <w:r>
               <w:rPr>
@@ -2961,7 +2935,7 @@
         <w:rPr>
           <w:rFonts w:ascii="Times New Roman" w:eastAsia="Times New Roman" w:hAnsi="Times New Roman" w:cs="Times New Roman"/>
           <w:kern w:val="0"/>
-          <w:lang w:eastAsia="en-GB"/>
+          <w:lang w:val="en-US" w:eastAsia="en-GB"/>
           <w14:ligatures w14:val="none"/>
         </w:rPr>
       </w:pPr>
@@ -2994,6 +2968,48 @@
           <w14:ligatures w14:val="none"/>
         </w:rPr>
         <w:t>_seed]</w:t>
+      </w:r>
+      <w:r>
+        <w:rPr>
+          <w:rFonts w:ascii="Courier New" w:eastAsia="Times New Roman" w:hAnsi="Courier New" w:cs="Courier New"/>
+          <w:color w:val="1F2328"/>
+          <w:kern w:val="0"/>
+          <w:lang w:val="en-US" w:eastAsia="en-GB"/>
+          <w14:ligatures w14:val="none"/>
+        </w:rPr>
+        <w:t xml:space="preserve"> [</w:t>
+      </w:r>
+      <w:r>
+        <w:rPr>
+          <w:rFonts w:ascii="Courier New" w:eastAsia="Times New Roman" w:hAnsi="Courier New" w:cs="Courier New"/>
+          <w:color w:val="1F2328"/>
+          <w:kern w:val="0"/>
+          <w:lang w:val="en-US" w:eastAsia="en-GB"/>
+          <w14:ligatures w14:val="none"/>
+        </w:rPr>
+        <w:t>--</w:t>
+      </w:r>
+      <w:proofErr w:type="spellStart"/>
+      <w:r>
+        <w:rPr>
+          <w:rFonts w:ascii="Courier New" w:eastAsia="Times New Roman" w:hAnsi="Courier New" w:cs="Courier New"/>
+          <w:color w:val="1F2328"/>
+          <w:kern w:val="0"/>
+          <w:lang w:val="en-US" w:eastAsia="en-GB"/>
+          <w14:ligatures w14:val="none"/>
+        </w:rPr>
+        <w:t>avg_all</w:t>
+      </w:r>
+      <w:proofErr w:type="spellEnd"/>
+      <w:r>
+        <w:rPr>
+          <w:rFonts w:ascii="Courier New" w:eastAsia="Times New Roman" w:hAnsi="Courier New" w:cs="Courier New"/>
+          <w:color w:val="1F2328"/>
+          <w:kern w:val="0"/>
+          <w:lang w:val="en-US" w:eastAsia="en-GB"/>
+          <w14:ligatures w14:val="none"/>
+        </w:rPr>
+        <w:t>]</w:t>
       </w:r>
     </w:p>
     <w:p>
@@ -3050,9 +3066,10 @@
     </w:p>
     <w:p>
       <w:pPr>
+        <w:pStyle w:val="ListParagraph"/>
         <w:numPr>
           <w:ilvl w:val="0"/>
-          <w:numId w:val="13"/>
+          <w:numId w:val="40"/>
         </w:numPr>
         <w:spacing w:line="276" w:lineRule="auto"/>
         <w:textAlignment w:val="baseline"/>
@@ -3113,9 +3130,10 @@
     </w:p>
     <w:p>
       <w:pPr>
+        <w:pStyle w:val="ListParagraph"/>
         <w:numPr>
           <w:ilvl w:val="0"/>
-          <w:numId w:val="14"/>
+          <w:numId w:val="40"/>
         </w:numPr>
         <w:spacing w:line="276" w:lineRule="auto"/>
         <w:textAlignment w:val="baseline"/>
@@ -3194,9 +3212,10 @@
     </w:p>
     <w:p>
       <w:pPr>
+        <w:pStyle w:val="ListParagraph"/>
         <w:numPr>
           <w:ilvl w:val="0"/>
-          <w:numId w:val="15"/>
+          <w:numId w:val="40"/>
         </w:numPr>
         <w:spacing w:line="276" w:lineRule="auto"/>
         <w:textAlignment w:val="baseline"/>
@@ -3304,9 +3323,10 @@
     </w:p>
     <w:p>
       <w:pPr>
+        <w:pStyle w:val="ListParagraph"/>
         <w:numPr>
           <w:ilvl w:val="0"/>
-          <w:numId w:val="16"/>
+          <w:numId w:val="40"/>
         </w:numPr>
         <w:spacing w:line="276" w:lineRule="auto"/>
         <w:textAlignment w:val="baseline"/>
@@ -3366,9 +3386,10 @@
     </w:p>
     <w:p>
       <w:pPr>
+        <w:pStyle w:val="ListParagraph"/>
         <w:numPr>
           <w:ilvl w:val="0"/>
-          <w:numId w:val="17"/>
+          <w:numId w:val="40"/>
         </w:numPr>
         <w:spacing w:line="276" w:lineRule="auto"/>
         <w:textAlignment w:val="baseline"/>
@@ -3430,9 +3451,10 @@
     </w:p>
     <w:p>
       <w:pPr>
+        <w:pStyle w:val="ListParagraph"/>
         <w:numPr>
           <w:ilvl w:val="0"/>
-          <w:numId w:val="18"/>
+          <w:numId w:val="40"/>
         </w:numPr>
         <w:spacing w:line="276" w:lineRule="auto"/>
         <w:textAlignment w:val="baseline"/>
@@ -3514,9 +3536,10 @@
     </w:p>
     <w:p>
       <w:pPr>
+        <w:pStyle w:val="ListParagraph"/>
         <w:numPr>
           <w:ilvl w:val="0"/>
-          <w:numId w:val="19"/>
+          <w:numId w:val="40"/>
         </w:numPr>
         <w:spacing w:line="276" w:lineRule="auto"/>
         <w:textAlignment w:val="baseline"/>
@@ -3808,9 +3831,10 @@
     </w:p>
     <w:p>
       <w:pPr>
+        <w:pStyle w:val="ListParagraph"/>
         <w:numPr>
           <w:ilvl w:val="0"/>
-          <w:numId w:val="20"/>
+          <w:numId w:val="40"/>
         </w:numPr>
         <w:spacing w:line="276" w:lineRule="auto"/>
         <w:textAlignment w:val="baseline"/>
@@ -3831,10 +3855,22 @@
           <w:bCs/>
           <w:color w:val="1F2328"/>
           <w:kern w:val="0"/>
-          <w:lang w:eastAsia="en-GB"/>
-          <w14:ligatures w14:val="none"/>
-        </w:rPr>
-        <w:t>–identity &lt;BLASTn identity&gt;:</w:t>
+          <w:lang w:val="en-US" w:eastAsia="en-GB"/>
+          <w14:ligatures w14:val="none"/>
+        </w:rPr>
+        <w:t>--</w:t>
+      </w:r>
+      <w:r>
+        <w:rPr>
+          <w:rFonts w:ascii="Arial" w:eastAsia="Times New Roman" w:hAnsi="Arial" w:cs="Arial"/>
+          <w:b/>
+          <w:bCs/>
+          <w:color w:val="1F2328"/>
+          <w:kern w:val="0"/>
+          <w:lang w:eastAsia="en-GB"/>
+          <w14:ligatures w14:val="none"/>
+        </w:rPr>
+        <w:t>identity &lt;BLASTn identity&gt;:</w:t>
       </w:r>
     </w:p>
     <w:p>
@@ -3946,9 +3982,10 @@
     </w:p>
     <w:p>
       <w:pPr>
+        <w:pStyle w:val="ListParagraph"/>
         <w:numPr>
           <w:ilvl w:val="0"/>
-          <w:numId w:val="21"/>
+          <w:numId w:val="40"/>
         </w:numPr>
         <w:spacing w:line="276" w:lineRule="auto"/>
         <w:textAlignment w:val="baseline"/>
@@ -3969,10 +4006,22 @@
           <w:bCs/>
           <w:color w:val="1F2328"/>
           <w:kern w:val="0"/>
-          <w:lang w:eastAsia="en-GB"/>
-          <w14:ligatures w14:val="none"/>
-        </w:rPr>
-        <w:t>–coverage &lt;BLASTn coverage&gt;:</w:t>
+          <w:lang w:val="en-US" w:eastAsia="en-GB"/>
+          <w14:ligatures w14:val="none"/>
+        </w:rPr>
+        <w:t>--</w:t>
+      </w:r>
+      <w:r>
+        <w:rPr>
+          <w:rFonts w:ascii="Arial" w:eastAsia="Times New Roman" w:hAnsi="Arial" w:cs="Arial"/>
+          <w:b/>
+          <w:bCs/>
+          <w:color w:val="1F2328"/>
+          <w:kern w:val="0"/>
+          <w:lang w:eastAsia="en-GB"/>
+          <w14:ligatures w14:val="none"/>
+        </w:rPr>
+        <w:t>coverage &lt;BLASTn coverage&gt;:</w:t>
       </w:r>
     </w:p>
     <w:p>
@@ -4008,9 +4057,10 @@
     </w:p>
     <w:p>
       <w:pPr>
+        <w:pStyle w:val="ListParagraph"/>
         <w:numPr>
           <w:ilvl w:val="0"/>
-          <w:numId w:val="22"/>
+          <w:numId w:val="38"/>
         </w:numPr>
         <w:spacing w:line="276" w:lineRule="auto"/>
         <w:textAlignment w:val="baseline"/>
@@ -4031,51 +4081,12 @@
           <w:bCs/>
           <w:color w:val="000000"/>
           <w:kern w:val="0"/>
-          <w:lang w:eastAsia="en-GB"/>
-          <w14:ligatures w14:val="none"/>
-        </w:rPr>
-        <w:t>–save_intermediate:</w:t>
-      </w:r>
-    </w:p>
-    <w:p>
-      <w:pPr>
-        <w:spacing w:line="276" w:lineRule="auto"/>
-        <w:ind w:left="720"/>
-        <w:rPr>
-          <w:rFonts w:ascii="Times New Roman" w:eastAsia="Times New Roman" w:hAnsi="Times New Roman" w:cs="Times New Roman"/>
-          <w:kern w:val="0"/>
-          <w:lang w:eastAsia="en-GB"/>
-          <w14:ligatures w14:val="none"/>
-        </w:rPr>
-      </w:pPr>
-      <w:r>
-        <w:rPr>
-          <w:rFonts w:ascii="Arial" w:eastAsia="Times New Roman" w:hAnsi="Arial" w:cs="Arial"/>
-          <w:color w:val="1F2328"/>
-          <w:kern w:val="0"/>
-          <w:lang w:eastAsia="en-GB"/>
-          <w14:ligatures w14:val="none"/>
-        </w:rPr>
-        <w:t>Saves R intermediate data structures for debugging purposes (by default, they are not saved).</w:t>
-      </w:r>
-      <w:r>
-        <w:rPr>
-          <w:rFonts w:ascii="Times New Roman" w:eastAsia="Times New Roman" w:hAnsi="Times New Roman" w:cs="Times New Roman"/>
-          <w:kern w:val="0"/>
-          <w:lang w:eastAsia="en-GB"/>
-          <w14:ligatures w14:val="none"/>
-        </w:rPr>
-        <w:br/>
-      </w:r>
-    </w:p>
-    <w:p>
-      <w:pPr>
-        <w:numPr>
-          <w:ilvl w:val="0"/>
-          <w:numId w:val="24"/>
-        </w:numPr>
-        <w:spacing w:line="276" w:lineRule="auto"/>
-        <w:textAlignment w:val="baseline"/>
+          <w:lang w:val="en-US" w:eastAsia="en-GB"/>
+          <w14:ligatures w14:val="none"/>
+        </w:rPr>
+        <w:t>--</w:t>
+      </w:r>
+      <w:r>
         <w:rPr>
           <w:rFonts w:ascii="Arial" w:eastAsia="Times New Roman" w:hAnsi="Arial" w:cs="Arial"/>
           <w:b/>
@@ -4085,8 +4096,49 @@
           <w:lang w:eastAsia="en-GB"/>
           <w14:ligatures w14:val="none"/>
         </w:rPr>
-      </w:pPr>
-      <w:r>
+        <w:t>save_intermediate:</w:t>
+      </w:r>
+    </w:p>
+    <w:p>
+      <w:pPr>
+        <w:spacing w:line="276" w:lineRule="auto"/>
+        <w:ind w:left="720"/>
+        <w:rPr>
+          <w:rFonts w:ascii="Times New Roman" w:eastAsia="Times New Roman" w:hAnsi="Times New Roman" w:cs="Times New Roman"/>
+          <w:kern w:val="0"/>
+          <w:lang w:eastAsia="en-GB"/>
+          <w14:ligatures w14:val="none"/>
+        </w:rPr>
+      </w:pPr>
+      <w:r>
+        <w:rPr>
+          <w:rFonts w:ascii="Arial" w:eastAsia="Times New Roman" w:hAnsi="Arial" w:cs="Arial"/>
+          <w:color w:val="1F2328"/>
+          <w:kern w:val="0"/>
+          <w:lang w:eastAsia="en-GB"/>
+          <w14:ligatures w14:val="none"/>
+        </w:rPr>
+        <w:t>Saves R intermediate data structures for debugging purposes (by default, they are not saved).</w:t>
+      </w:r>
+      <w:r>
+        <w:rPr>
+          <w:rFonts w:ascii="Times New Roman" w:eastAsia="Times New Roman" w:hAnsi="Times New Roman" w:cs="Times New Roman"/>
+          <w:kern w:val="0"/>
+          <w:lang w:eastAsia="en-GB"/>
+          <w14:ligatures w14:val="none"/>
+        </w:rPr>
+        <w:br/>
+      </w:r>
+    </w:p>
+    <w:p>
+      <w:pPr>
+        <w:pStyle w:val="ListParagraph"/>
+        <w:numPr>
+          <w:ilvl w:val="0"/>
+          <w:numId w:val="38"/>
+        </w:numPr>
+        <w:spacing w:line="276" w:lineRule="auto"/>
+        <w:textAlignment w:val="baseline"/>
         <w:rPr>
           <w:rFonts w:ascii="Arial" w:eastAsia="Times New Roman" w:hAnsi="Arial" w:cs="Arial"/>
           <w:b/>
@@ -4096,7 +4148,30 @@
           <w:lang w:eastAsia="en-GB"/>
           <w14:ligatures w14:val="none"/>
         </w:rPr>
-        <w:t>–no_seed:</w:t>
+      </w:pPr>
+      <w:r>
+        <w:rPr>
+          <w:rFonts w:ascii="Arial" w:eastAsia="Times New Roman" w:hAnsi="Arial" w:cs="Arial"/>
+          <w:b/>
+          <w:bCs/>
+          <w:color w:val="000000"/>
+          <w:kern w:val="0"/>
+          <w:lang w:val="en-US" w:eastAsia="en-GB"/>
+          <w14:ligatures w14:val="none"/>
+        </w:rPr>
+        <w:t>--</w:t>
+      </w:r>
+      <w:r>
+        <w:rPr>
+          <w:rFonts w:ascii="Arial" w:eastAsia="Times New Roman" w:hAnsi="Arial" w:cs="Arial"/>
+          <w:b/>
+          <w:bCs/>
+          <w:color w:val="000000"/>
+          <w:kern w:val="0"/>
+          <w:lang w:eastAsia="en-GB"/>
+          <w14:ligatures w14:val="none"/>
+        </w:rPr>
+        <w:t>no_seed:</w:t>
       </w:r>
     </w:p>
     <w:p>
@@ -4205,6 +4280,141 @@
           <w14:ligatures w14:val="none"/>
         </w:rPr>
         <w:t>By default, a seed=1 is set to enable reproducibility between different runs.</w:t>
+      </w:r>
+    </w:p>
+    <w:p>
+      <w:pPr>
+        <w:spacing w:line="276" w:lineRule="auto"/>
+        <w:rPr>
+          <w:rFonts w:ascii="Arial" w:eastAsia="Times New Roman" w:hAnsi="Arial" w:cs="Arial"/>
+          <w:color w:val="1F2328"/>
+          <w:kern w:val="0"/>
+          <w:lang w:val="en-US" w:eastAsia="en-GB"/>
+          <w14:ligatures w14:val="none"/>
+        </w:rPr>
+      </w:pPr>
+    </w:p>
+    <w:p>
+      <w:pPr>
+        <w:pStyle w:val="ListParagraph"/>
+        <w:numPr>
+          <w:ilvl w:val="0"/>
+          <w:numId w:val="36"/>
+        </w:numPr>
+        <w:spacing w:line="276" w:lineRule="auto"/>
+        <w:rPr>
+          <w:rFonts w:ascii="Arial" w:eastAsia="Times New Roman" w:hAnsi="Arial" w:cs="Arial"/>
+          <w:b/>
+          <w:bCs/>
+          <w:color w:val="1F2328"/>
+          <w:kern w:val="0"/>
+          <w:lang w:val="en-US" w:eastAsia="en-GB"/>
+          <w14:ligatures w14:val="none"/>
+        </w:rPr>
+      </w:pPr>
+      <w:r>
+        <w:rPr>
+          <w:rFonts w:ascii="Arial" w:eastAsia="Times New Roman" w:hAnsi="Arial" w:cs="Arial"/>
+          <w:b/>
+          <w:bCs/>
+          <w:color w:val="1F2328"/>
+          <w:kern w:val="0"/>
+          <w:lang w:val="en-US" w:eastAsia="en-GB"/>
+          <w14:ligatures w14:val="none"/>
+        </w:rPr>
+        <w:t>--</w:t>
+      </w:r>
+      <w:proofErr w:type="spellStart"/>
+      <w:r>
+        <w:rPr>
+          <w:rFonts w:ascii="Arial" w:eastAsia="Times New Roman" w:hAnsi="Arial" w:cs="Arial"/>
+          <w:b/>
+          <w:bCs/>
+          <w:color w:val="1F2328"/>
+          <w:kern w:val="0"/>
+          <w:lang w:val="en-US" w:eastAsia="en-GB"/>
+          <w14:ligatures w14:val="none"/>
+        </w:rPr>
+        <w:t>avg_all</w:t>
+      </w:r>
+      <w:proofErr w:type="spellEnd"/>
+      <w:r>
+        <w:rPr>
+          <w:rFonts w:ascii="Arial" w:eastAsia="Times New Roman" w:hAnsi="Arial" w:cs="Arial"/>
+          <w:b/>
+          <w:bCs/>
+          <w:color w:val="1F2328"/>
+          <w:kern w:val="0"/>
+          <w:lang w:val="en-US" w:eastAsia="en-GB"/>
+          <w14:ligatures w14:val="none"/>
+        </w:rPr>
+        <w:t>:</w:t>
+      </w:r>
+    </w:p>
+    <w:p>
+      <w:pPr>
+        <w:pStyle w:val="ListParagraph"/>
+        <w:spacing w:line="276" w:lineRule="auto"/>
+        <w:rPr>
+          <w:rFonts w:ascii="Arial" w:eastAsia="Times New Roman" w:hAnsi="Arial" w:cs="Arial"/>
+          <w:color w:val="1F2328"/>
+          <w:kern w:val="0"/>
+          <w:lang w:val="en-US" w:eastAsia="en-GB"/>
+          <w14:ligatures w14:val="none"/>
+        </w:rPr>
+      </w:pPr>
+      <w:r>
+        <w:rPr>
+          <w:rFonts w:ascii="Arial" w:eastAsia="Times New Roman" w:hAnsi="Arial" w:cs="Arial"/>
+          <w:color w:val="1F2328"/>
+          <w:kern w:val="0"/>
+          <w:lang w:val="en-US" w:eastAsia="en-GB"/>
+          <w14:ligatures w14:val="none"/>
+        </w:rPr>
+        <w:t xml:space="preserve">Create an additional output table with APSS (Average Pairwise Synteny Scores), </w:t>
+      </w:r>
+    </w:p>
+    <w:p>
+      <w:pPr>
+        <w:pStyle w:val="ListParagraph"/>
+        <w:spacing w:line="276" w:lineRule="auto"/>
+        <w:rPr>
+          <w:rFonts w:ascii="Arial" w:eastAsia="Times New Roman" w:hAnsi="Arial" w:cs="Arial"/>
+          <w:color w:val="1F2328"/>
+          <w:kern w:val="0"/>
+          <w:lang w:val="en-US" w:eastAsia="en-GB"/>
+          <w14:ligatures w14:val="none"/>
+        </w:rPr>
+      </w:pPr>
+      <w:r>
+        <w:rPr>
+          <w:rFonts w:ascii="Arial" w:eastAsia="Times New Roman" w:hAnsi="Arial" w:cs="Arial"/>
+          <w:color w:val="1F2328"/>
+          <w:kern w:val="0"/>
+          <w:lang w:val="en-US" w:eastAsia="en-GB"/>
+          <w14:ligatures w14:val="none"/>
+        </w:rPr>
+        <w:t>which are based on all the available regions per each pair of samples</w:t>
+      </w:r>
+      <w:r>
+        <w:rPr>
+          <w:rFonts w:ascii="Arial" w:eastAsia="Times New Roman" w:hAnsi="Arial" w:cs="Arial"/>
+          <w:color w:val="1F2328"/>
+          <w:kern w:val="0"/>
+          <w:lang w:val="en-US" w:eastAsia="en-GB"/>
+          <w14:ligatures w14:val="none"/>
+        </w:rPr>
+        <w:t xml:space="preserve"> </w:t>
+      </w:r>
+      <w:r>
+        <w:rPr>
+          <w:rFonts w:ascii="Arial" w:eastAsia="Times New Roman" w:hAnsi="Arial" w:cs="Arial"/>
+          <w:color w:val="1F2328"/>
+          <w:kern w:val="0"/>
+          <w:lang w:val="en-US" w:eastAsia="en-GB"/>
+          <w14:ligatures w14:val="none"/>
+        </w:rPr>
+        <w:t>(in addition to the output tables, based on the subsampling of n regions).</w:t>
       </w:r>
     </w:p>
     <w:p>
@@ -4437,6 +4647,18 @@
     </w:p>
     <w:p>
       <w:pPr>
+        <w:spacing w:line="276" w:lineRule="auto"/>
+        <w:ind w:left="720"/>
+        <w:rPr>
+          <w:rFonts w:ascii="Times New Roman" w:eastAsia="Times New Roman" w:hAnsi="Times New Roman" w:cs="Times New Roman"/>
+          <w:kern w:val="0"/>
+          <w:lang w:eastAsia="en-GB"/>
+          <w14:ligatures w14:val="none"/>
+        </w:rPr>
+      </w:pPr>
+    </w:p>
+    <w:p>
+      <w:pPr>
         <w:pStyle w:val="ListParagraph"/>
         <w:numPr>
           <w:ilvl w:val="0"/>
@@ -4462,6 +4684,7 @@
           <w:lang w:eastAsia="en-GB"/>
           <w14:ligatures w14:val="none"/>
         </w:rPr>
+        <w:lastRenderedPageBreak/>
         <w:t>Summary directory</w:t>
       </w:r>
       <w:r>
@@ -4569,7 +4792,6 @@
           <w:lang w:eastAsia="en-GB"/>
           <w14:ligatures w14:val="none"/>
         </w:rPr>
-        <w:lastRenderedPageBreak/>
         <w:t>Final output tables</w:t>
       </w:r>
       <w:bookmarkEnd w:id="12"/>
@@ -5237,124 +5459,8 @@
           <w:lang w:eastAsia="en-GB"/>
           <w14:ligatures w14:val="none"/>
         </w:rPr>
-        <w:t>avg_synteny_scores_[subsampling length].txt’</w:t>
-      </w:r>
-      <w:r>
-        <w:rPr>
-          <w:rFonts w:ascii="Arial" w:eastAsia="Times New Roman" w:hAnsi="Arial" w:cs="Arial"/>
-          <w:color w:val="1F2328"/>
-          <w:kern w:val="0"/>
-          <w:shd w:val="clear" w:color="auto" w:fill="FFFFFF"/>
-          <w:lang w:eastAsia="en-GB"/>
-          <w14:ligatures w14:val="none"/>
-        </w:rPr>
-        <w:t>, gives the APSS (Average Pairwise Synteny Score) that was calculated by subsampling N regions per pair of samples from the overall regions that appear in the raw table (detailed above). </w:t>
-      </w:r>
-    </w:p>
-    <w:p>
-      <w:pPr>
-        <w:spacing w:line="276" w:lineRule="auto"/>
-        <w:ind w:left="720"/>
-        <w:rPr>
-          <w:rFonts w:ascii="Times New Roman" w:eastAsia="Times New Roman" w:hAnsi="Times New Roman" w:cs="Times New Roman"/>
-          <w:kern w:val="0"/>
-          <w:lang w:eastAsia="en-GB"/>
-          <w14:ligatures w14:val="none"/>
-        </w:rPr>
-      </w:pPr>
-      <w:r>
-        <w:rPr>
-          <w:rFonts w:ascii="Arial" w:eastAsia="Times New Roman" w:hAnsi="Arial" w:cs="Arial"/>
-          <w:color w:val="1F2328"/>
-          <w:kern w:val="0"/>
-          <w:shd w:val="clear" w:color="auto" w:fill="FFFFFF"/>
-          <w:lang w:eastAsia="en-GB"/>
-          <w14:ligatures w14:val="none"/>
-        </w:rPr>
-        <w:t>For each pair of samples, SynTracker tries to subsample the following number of regions: 20, 30, 40, 60, 80, 100, 200. It then creates an output table for each number of subsampled regions (7 tables). Each table contains the APSS for the pairs, for which there were enough available regions in order to perform the subsampling. Pairs, for which there were not enough compared regions for a specific subsampling value, are excluded from the related tables.</w:t>
-      </w:r>
-    </w:p>
-    <w:p>
-      <w:pPr>
-        <w:spacing w:line="276" w:lineRule="auto"/>
-        <w:ind w:left="720"/>
-        <w:rPr>
-          <w:rFonts w:ascii="Times New Roman" w:eastAsia="Times New Roman" w:hAnsi="Times New Roman" w:cs="Times New Roman"/>
-          <w:kern w:val="0"/>
-          <w:lang w:eastAsia="en-GB"/>
-          <w14:ligatures w14:val="none"/>
-        </w:rPr>
-      </w:pPr>
-      <w:r>
-        <w:rPr>
-          <w:rFonts w:ascii="Arial" w:eastAsia="Times New Roman" w:hAnsi="Arial" w:cs="Arial"/>
-          <w:color w:val="1F2328"/>
-          <w:kern w:val="0"/>
-          <w:shd w:val="clear" w:color="auto" w:fill="FFFFFF"/>
-          <w:lang w:eastAsia="en-GB"/>
-          <w14:ligatures w14:val="none"/>
-        </w:rPr>
-        <w:t>In case there are no pairs at all, for which the higher subsampling number of regions are available (for example: no pairs with number of regions &gt; 100), the output tables for these missing subsampling values will not be created.</w:t>
-      </w:r>
-    </w:p>
-    <w:p>
-      <w:pPr>
-        <w:spacing w:line="276" w:lineRule="auto"/>
-        <w:ind w:left="720"/>
-        <w:rPr>
-          <w:rFonts w:ascii="Times New Roman" w:eastAsia="Times New Roman" w:hAnsi="Times New Roman" w:cs="Times New Roman"/>
-          <w:kern w:val="0"/>
-          <w:lang w:eastAsia="en-GB"/>
-          <w14:ligatures w14:val="none"/>
-        </w:rPr>
-      </w:pPr>
-    </w:p>
-    <w:p>
-      <w:pPr>
-        <w:spacing w:line="276" w:lineRule="auto"/>
-        <w:ind w:left="720"/>
-        <w:rPr>
-          <w:rFonts w:ascii="Times New Roman" w:eastAsia="Times New Roman" w:hAnsi="Times New Roman" w:cs="Times New Roman"/>
-          <w:kern w:val="0"/>
-          <w:lang w:eastAsia="en-GB"/>
-          <w14:ligatures w14:val="none"/>
-        </w:rPr>
-      </w:pPr>
-      <w:r>
-        <w:rPr>
-          <w:rFonts w:ascii="Arial" w:eastAsia="Times New Roman" w:hAnsi="Arial" w:cs="Arial"/>
-          <w:color w:val="1F2328"/>
-          <w:kern w:val="0"/>
-          <w:shd w:val="clear" w:color="auto" w:fill="FFFFFF"/>
-          <w:lang w:eastAsia="en-GB"/>
-          <w14:ligatures w14:val="none"/>
-        </w:rPr>
-        <w:t>The collection of APSS output tables is provided per each reference genome, under the ‘&lt;ref_genome&gt;/final_output/’ folder and also under the ‘summary_output’ folder, containing the results for all the reference genomes concatenated.</w:t>
-      </w:r>
-    </w:p>
-    <w:p>
-      <w:pPr>
-        <w:spacing w:line="276" w:lineRule="auto"/>
-        <w:ind w:left="720"/>
-        <w:rPr>
-          <w:rFonts w:ascii="Times New Roman" w:eastAsia="Times New Roman" w:hAnsi="Times New Roman" w:cs="Times New Roman"/>
-          <w:kern w:val="0"/>
-          <w:lang w:eastAsia="en-GB"/>
-          <w14:ligatures w14:val="none"/>
-        </w:rPr>
-      </w:pPr>
-    </w:p>
-    <w:p>
-      <w:pPr>
-        <w:spacing w:line="276" w:lineRule="auto"/>
-        <w:ind w:firstLine="720"/>
-        <w:rPr>
-          <w:rFonts w:ascii="Times New Roman" w:eastAsia="Times New Roman" w:hAnsi="Times New Roman" w:cs="Times New Roman"/>
-          <w:kern w:val="0"/>
-          <w:lang w:eastAsia="en-GB"/>
-          <w14:ligatures w14:val="none"/>
-        </w:rPr>
-      </w:pPr>
+        <w:t>avg_synteny_scores_[subsampling length]</w:t>
+      </w:r>
       <w:r>
         <w:rPr>
           <w:rFonts w:ascii="Arial" w:eastAsia="Times New Roman" w:hAnsi="Arial" w:cs="Arial"/>
@@ -5363,10 +5469,152 @@
           <w:color w:val="1F2328"/>
           <w:kern w:val="0"/>
           <w:shd w:val="clear" w:color="auto" w:fill="FFFFFF"/>
+          <w:lang w:val="en-US" w:eastAsia="en-GB"/>
+          <w14:ligatures w14:val="none"/>
+        </w:rPr>
+        <w:t>_regions</w:t>
+      </w:r>
+      <w:r>
+        <w:rPr>
+          <w:rFonts w:ascii="Arial" w:eastAsia="Times New Roman" w:hAnsi="Arial" w:cs="Arial"/>
+          <w:b/>
+          <w:bCs/>
+          <w:color w:val="1F2328"/>
+          <w:kern w:val="0"/>
+          <w:shd w:val="clear" w:color="auto" w:fill="FFFFFF"/>
+          <w:lang w:eastAsia="en-GB"/>
+          <w14:ligatures w14:val="none"/>
+        </w:rPr>
+        <w:t>.txt’</w:t>
+      </w:r>
+      <w:r>
+        <w:rPr>
+          <w:rFonts w:ascii="Arial" w:eastAsia="Times New Roman" w:hAnsi="Arial" w:cs="Arial"/>
+          <w:color w:val="1F2328"/>
+          <w:kern w:val="0"/>
+          <w:shd w:val="clear" w:color="auto" w:fill="FFFFFF"/>
+          <w:lang w:eastAsia="en-GB"/>
+          <w14:ligatures w14:val="none"/>
+        </w:rPr>
+        <w:t>, gives the APSS (Average Pairwise Synteny Score) that was calculated by subsampling N regions per pair of samples from the overall regions that appear in the raw table (detailed above). </w:t>
+      </w:r>
+    </w:p>
+    <w:p>
+      <w:pPr>
+        <w:spacing w:line="276" w:lineRule="auto"/>
+        <w:ind w:left="720"/>
+        <w:rPr>
+          <w:rFonts w:ascii="Times New Roman" w:eastAsia="Times New Roman" w:hAnsi="Times New Roman" w:cs="Times New Roman"/>
+          <w:kern w:val="0"/>
+          <w:lang w:eastAsia="en-GB"/>
+          <w14:ligatures w14:val="none"/>
+        </w:rPr>
+      </w:pPr>
+      <w:r>
+        <w:rPr>
+          <w:rFonts w:ascii="Arial" w:eastAsia="Times New Roman" w:hAnsi="Arial" w:cs="Arial"/>
+          <w:color w:val="1F2328"/>
+          <w:kern w:val="0"/>
+          <w:shd w:val="clear" w:color="auto" w:fill="FFFFFF"/>
+          <w:lang w:eastAsia="en-GB"/>
+          <w14:ligatures w14:val="none"/>
+        </w:rPr>
+        <w:t>For each pair of samples, SynTracker tries to subsample the following number of regions: 20, 30, 40, 60, 80, 100, 200. It then creates an output table for each number of subsampled regions (7 tables). Each table contains the APSS for the pairs, for which there were enough available regions in order to perform the subsampling. Pairs, for which there were not enough compared regions for a specific subsampling value, are excluded from the related tables.</w:t>
+      </w:r>
+    </w:p>
+    <w:p>
+      <w:pPr>
+        <w:spacing w:line="276" w:lineRule="auto"/>
+        <w:ind w:left="720"/>
+        <w:rPr>
+          <w:rFonts w:ascii="Times New Roman" w:eastAsia="Times New Roman" w:hAnsi="Times New Roman" w:cs="Times New Roman"/>
+          <w:kern w:val="0"/>
+          <w:lang w:eastAsia="en-GB"/>
+          <w14:ligatures w14:val="none"/>
+        </w:rPr>
+      </w:pPr>
+      <w:r>
+        <w:rPr>
+          <w:rFonts w:ascii="Arial" w:eastAsia="Times New Roman" w:hAnsi="Arial" w:cs="Arial"/>
+          <w:color w:val="1F2328"/>
+          <w:kern w:val="0"/>
+          <w:shd w:val="clear" w:color="auto" w:fill="FFFFFF"/>
           <w:lang w:eastAsia="en-GB"/>
           <w14:ligatures w14:val="none"/>
         </w:rPr>
         <w:lastRenderedPageBreak/>
+        <w:t>In case there are no pairs at all, for which the higher subsampling number of regions are available (for example: no pairs with number of regions &gt; 100), the output tables for these missing subsampling values will not be created.</w:t>
+      </w:r>
+    </w:p>
+    <w:p>
+      <w:pPr>
+        <w:spacing w:line="276" w:lineRule="auto"/>
+        <w:ind w:left="720"/>
+        <w:rPr>
+          <w:rFonts w:ascii="Times New Roman" w:eastAsia="Times New Roman" w:hAnsi="Times New Roman" w:cs="Times New Roman"/>
+          <w:kern w:val="0"/>
+          <w:lang w:eastAsia="en-GB"/>
+          <w14:ligatures w14:val="none"/>
+        </w:rPr>
+      </w:pPr>
+    </w:p>
+    <w:p>
+      <w:pPr>
+        <w:spacing w:line="276" w:lineRule="auto"/>
+        <w:ind w:left="720"/>
+        <w:rPr>
+          <w:rFonts w:ascii="Times New Roman" w:eastAsia="Times New Roman" w:hAnsi="Times New Roman" w:cs="Times New Roman"/>
+          <w:kern w:val="0"/>
+          <w:lang w:eastAsia="en-GB"/>
+          <w14:ligatures w14:val="none"/>
+        </w:rPr>
+      </w:pPr>
+      <w:r>
+        <w:rPr>
+          <w:rFonts w:ascii="Arial" w:eastAsia="Times New Roman" w:hAnsi="Arial" w:cs="Arial"/>
+          <w:color w:val="1F2328"/>
+          <w:kern w:val="0"/>
+          <w:shd w:val="clear" w:color="auto" w:fill="FFFFFF"/>
+          <w:lang w:eastAsia="en-GB"/>
+          <w14:ligatures w14:val="none"/>
+        </w:rPr>
+        <w:t>The collection of APSS output tables is provided per each reference genome, under the ‘&lt;ref_genome&gt;/final_output/’ folder and also under the ‘summary_output’ folder, containing the results for all the reference genomes concatenated.</w:t>
+      </w:r>
+    </w:p>
+    <w:p>
+      <w:pPr>
+        <w:spacing w:line="276" w:lineRule="auto"/>
+        <w:ind w:left="720"/>
+        <w:rPr>
+          <w:rFonts w:ascii="Times New Roman" w:eastAsia="Times New Roman" w:hAnsi="Times New Roman" w:cs="Times New Roman"/>
+          <w:kern w:val="0"/>
+          <w:lang w:eastAsia="en-GB"/>
+          <w14:ligatures w14:val="none"/>
+        </w:rPr>
+      </w:pPr>
+    </w:p>
+    <w:p>
+      <w:pPr>
+        <w:spacing w:line="276" w:lineRule="auto"/>
+        <w:ind w:firstLine="720"/>
+        <w:rPr>
+          <w:rFonts w:ascii="Times New Roman" w:eastAsia="Times New Roman" w:hAnsi="Times New Roman" w:cs="Times New Roman"/>
+          <w:kern w:val="0"/>
+          <w:lang w:eastAsia="en-GB"/>
+          <w14:ligatures w14:val="none"/>
+        </w:rPr>
+      </w:pPr>
+      <w:r>
+        <w:rPr>
+          <w:rFonts w:ascii="Arial" w:eastAsia="Times New Roman" w:hAnsi="Arial" w:cs="Arial"/>
+          <w:b/>
+          <w:bCs/>
+          <w:color w:val="1F2328"/>
+          <w:kern w:val="0"/>
+          <w:shd w:val="clear" w:color="auto" w:fill="FFFFFF"/>
+          <w:lang w:eastAsia="en-GB"/>
+          <w14:ligatures w14:val="none"/>
+        </w:rPr>
         <w:t>An example of an APSS output table for a subsampling value of 200</w:t>
       </w:r>
       <w:r>
@@ -5478,14 +5726,6 @@
         <w:spacing w:line="276" w:lineRule="auto"/>
         <w:ind w:firstLine="720"/>
         <w:rPr>
-          <w:rFonts w:ascii="Times New Roman" w:eastAsia="Times New Roman" w:hAnsi="Times New Roman" w:cs="Times New Roman"/>
-          <w:kern w:val="0"/>
-          <w:lang w:eastAsia="en-GB"/>
-          <w14:ligatures w14:val="none"/>
-        </w:rPr>
-      </w:pPr>
-      <w:r>
-        <w:rPr>
           <w:rFonts w:ascii="Calibri" w:eastAsia="Times New Roman" w:hAnsi="Calibri" w:cs="Calibri"/>
           <w:color w:val="1F2328"/>
           <w:kern w:val="0"/>
@@ -5493,7 +5733,175 @@
           <w:lang w:eastAsia="en-GB"/>
           <w14:ligatures w14:val="none"/>
         </w:rPr>
+      </w:pPr>
+      <w:r>
+        <w:rPr>
+          <w:rFonts w:ascii="Calibri" w:eastAsia="Times New Roman" w:hAnsi="Calibri" w:cs="Calibri"/>
+          <w:color w:val="1F2328"/>
+          <w:kern w:val="0"/>
+          <w:shd w:val="clear" w:color="auto" w:fill="FFFFFF"/>
+          <w:lang w:eastAsia="en-GB"/>
+          <w14:ligatures w14:val="none"/>
+        </w:rPr>
         <w:t>"ASM15512v1","ASM666v1",0.972798012230779,200</w:t>
+      </w:r>
+    </w:p>
+    <w:p>
+      <w:pPr>
+        <w:spacing w:line="276" w:lineRule="auto"/>
+        <w:ind w:firstLine="720"/>
+        <w:rPr>
+          <w:rFonts w:ascii="Calibri" w:eastAsia="Times New Roman" w:hAnsi="Calibri" w:cs="Calibri"/>
+          <w:color w:val="1F2328"/>
+          <w:kern w:val="0"/>
+          <w:shd w:val="clear" w:color="auto" w:fill="FFFFFF"/>
+          <w:lang w:eastAsia="en-GB"/>
+          <w14:ligatures w14:val="none"/>
+        </w:rPr>
+      </w:pPr>
+    </w:p>
+    <w:p>
+      <w:pPr>
+        <w:spacing w:line="276" w:lineRule="auto"/>
+        <w:ind w:firstLine="720"/>
+        <w:rPr>
+          <w:rFonts w:asciiTheme="minorBidi" w:eastAsia="Times New Roman" w:hAnsiTheme="minorBidi"/>
+          <w:color w:val="1F2328"/>
+          <w:kern w:val="0"/>
+          <w:shd w:val="clear" w:color="auto" w:fill="FFFFFF"/>
+          <w:lang w:val="en-US" w:eastAsia="en-GB"/>
+          <w14:ligatures w14:val="none"/>
+        </w:rPr>
+      </w:pPr>
+      <w:r>
+        <w:rPr>
+          <w:rFonts w:asciiTheme="minorBidi" w:eastAsia="Times New Roman" w:hAnsiTheme="minorBidi"/>
+          <w:b/>
+          <w:bCs/>
+          <w:color w:val="1F2328"/>
+          <w:kern w:val="0"/>
+          <w:shd w:val="clear" w:color="auto" w:fill="FFFFFF"/>
+          <w:lang w:val="en-US" w:eastAsia="en-GB"/>
+          <w14:ligatures w14:val="none"/>
+        </w:rPr>
+        <w:t>Note:</w:t>
+      </w:r>
+      <w:r>
+        <w:rPr>
+          <w:rFonts w:asciiTheme="minorBidi" w:eastAsia="Times New Roman" w:hAnsiTheme="minorBidi"/>
+          <w:color w:val="1F2328"/>
+          <w:kern w:val="0"/>
+          <w:shd w:val="clear" w:color="auto" w:fill="FFFFFF"/>
+          <w:lang w:val="en-US" w:eastAsia="en-GB"/>
+          <w14:ligatures w14:val="none"/>
+        </w:rPr>
+        <w:t xml:space="preserve"> in case of using the --</w:t>
+      </w:r>
+      <w:proofErr w:type="spellStart"/>
+      <w:r>
+        <w:rPr>
+          <w:rFonts w:asciiTheme="minorBidi" w:eastAsia="Times New Roman" w:hAnsiTheme="minorBidi"/>
+          <w:color w:val="1F2328"/>
+          <w:kern w:val="0"/>
+          <w:shd w:val="clear" w:color="auto" w:fill="FFFFFF"/>
+          <w:lang w:val="en-US" w:eastAsia="en-GB"/>
+          <w14:ligatures w14:val="none"/>
+        </w:rPr>
+        <w:t>avg_all</w:t>
+      </w:r>
+      <w:proofErr w:type="spellEnd"/>
+      <w:r>
+        <w:rPr>
+          <w:rFonts w:asciiTheme="minorBidi" w:eastAsia="Times New Roman" w:hAnsiTheme="minorBidi"/>
+          <w:color w:val="1F2328"/>
+          <w:kern w:val="0"/>
+          <w:shd w:val="clear" w:color="auto" w:fill="FFFFFF"/>
+          <w:lang w:val="en-US" w:eastAsia="en-GB"/>
+          <w14:ligatures w14:val="none"/>
+        </w:rPr>
+        <w:t xml:space="preserve"> option, an additional table, </w:t>
+      </w:r>
+      <w:r>
+        <w:rPr>
+          <w:rFonts w:asciiTheme="minorBidi" w:eastAsia="Times New Roman" w:hAnsiTheme="minorBidi"/>
+          <w:color w:val="1F2328"/>
+          <w:kern w:val="0"/>
+          <w:shd w:val="clear" w:color="auto" w:fill="FFFFFF"/>
+          <w:lang w:val="en-US" w:eastAsia="en-GB"/>
+          <w14:ligatures w14:val="none"/>
+        </w:rPr>
+        <w:t xml:space="preserve">named </w:t>
+      </w:r>
+    </w:p>
+    <w:p>
+      <w:pPr>
+        <w:spacing w:line="276" w:lineRule="auto"/>
+        <w:ind w:left="720"/>
+        <w:rPr>
+          <w:rFonts w:asciiTheme="minorBidi" w:eastAsia="Times New Roman" w:hAnsiTheme="minorBidi"/>
+          <w:color w:val="1F2328"/>
+          <w:kern w:val="0"/>
+          <w:shd w:val="clear" w:color="auto" w:fill="FFFFFF"/>
+          <w:lang w:val="en-US" w:eastAsia="en-GB"/>
+          <w14:ligatures w14:val="none"/>
+        </w:rPr>
+      </w:pPr>
+      <w:r>
+        <w:rPr>
+          <w:rFonts w:asciiTheme="minorBidi" w:eastAsia="Times New Roman" w:hAnsiTheme="minorBidi"/>
+          <w:color w:val="1F2328"/>
+          <w:kern w:val="0"/>
+          <w:shd w:val="clear" w:color="auto" w:fill="FFFFFF"/>
+          <w:lang w:val="en-US" w:eastAsia="en-GB"/>
+          <w14:ligatures w14:val="none"/>
+        </w:rPr>
+        <w:t>`</w:t>
+      </w:r>
+      <w:r>
+        <w:rPr>
+          <w:rFonts w:asciiTheme="minorBidi" w:eastAsia="Times New Roman" w:hAnsiTheme="minorBidi"/>
+          <w:b/>
+          <w:bCs/>
+          <w:color w:val="1F2328"/>
+          <w:kern w:val="0"/>
+          <w:shd w:val="clear" w:color="auto" w:fill="FFFFFF"/>
+          <w:lang w:val="en-US" w:eastAsia="en-GB"/>
+          <w14:ligatures w14:val="none"/>
+        </w:rPr>
+        <w:t>avg_synteny_scores_all_regions.txt</w:t>
+      </w:r>
+      <w:r>
+        <w:rPr>
+          <w:rFonts w:asciiTheme="minorBidi" w:eastAsia="Times New Roman" w:hAnsiTheme="minorBidi"/>
+          <w:color w:val="1F2328"/>
+          <w:kern w:val="0"/>
+          <w:shd w:val="clear" w:color="auto" w:fill="FFFFFF"/>
+          <w:lang w:val="en-US" w:eastAsia="en-GB"/>
+          <w14:ligatures w14:val="none"/>
+        </w:rPr>
+        <w:t>` is created too. In this table, the APSS are calculated using all the available regions per each pair of samples</w:t>
+      </w:r>
+      <w:r>
+        <w:rPr>
+          <w:rFonts w:asciiTheme="minorBidi" w:eastAsia="Times New Roman" w:hAnsiTheme="minorBidi"/>
+          <w:color w:val="1F2328"/>
+          <w:kern w:val="0"/>
+          <w:shd w:val="clear" w:color="auto" w:fill="FFFFFF"/>
+          <w:lang w:val="en-US" w:eastAsia="en-GB"/>
+          <w14:ligatures w14:val="none"/>
+        </w:rPr>
+        <w:t>, without subsampling</w:t>
+      </w:r>
+      <w:r>
+        <w:rPr>
+          <w:rFonts w:asciiTheme="minorBidi" w:eastAsia="Times New Roman" w:hAnsiTheme="minorBidi"/>
+          <w:color w:val="1F2328"/>
+          <w:kern w:val="0"/>
+          <w:shd w:val="clear" w:color="auto" w:fill="FFFFFF"/>
+          <w:lang w:val="en-US" w:eastAsia="en-GB"/>
+          <w14:ligatures w14:val="none"/>
+        </w:rPr>
+        <w:t>.</w:t>
       </w:r>
     </w:p>
     <w:p>
@@ -6179,6 +6587,119 @@
     </w:lvl>
   </w:abstractNum>
   <w:abstractNum w:abstractNumId="4" w15:restartNumberingAfterBreak="0">
+    <w:nsid w:val="064E07F0"/>
+    <w:multiLevelType w:val="hybridMultilevel"/>
+    <w:tmpl w:val="7D78CC6C"/>
+    <w:lvl w:ilvl="0" w:tplc="08090001">
+      <w:start w:val="1"/>
+      <w:numFmt w:val="bullet"/>
+      <w:lvlText w:val=""/>
+      <w:lvlJc w:val="left"/>
+      <w:pPr>
+        <w:ind w:left="720" w:hanging="360"/>
+      </w:pPr>
+      <w:rPr>
+        <w:rFonts w:ascii="Symbol" w:hAnsi="Symbol" w:hint="default"/>
+      </w:rPr>
+    </w:lvl>
+    <w:lvl w:ilvl="1" w:tplc="08090003" w:tentative="1">
+      <w:start w:val="1"/>
+      <w:numFmt w:val="bullet"/>
+      <w:lvlText w:val="o"/>
+      <w:lvlJc w:val="left"/>
+      <w:pPr>
+        <w:ind w:left="1440" w:hanging="360"/>
+      </w:pPr>
+      <w:rPr>
+        <w:rFonts w:ascii="Courier New" w:hAnsi="Courier New" w:cs="Courier New" w:hint="default"/>
+      </w:rPr>
+    </w:lvl>
+    <w:lvl w:ilvl="2" w:tplc="08090005" w:tentative="1">
+      <w:start w:val="1"/>
+      <w:numFmt w:val="bullet"/>
+      <w:lvlText w:val=""/>
+      <w:lvlJc w:val="left"/>
+      <w:pPr>
+        <w:ind w:left="2160" w:hanging="360"/>
+      </w:pPr>
+      <w:rPr>
+        <w:rFonts w:ascii="Wingdings" w:hAnsi="Wingdings" w:hint="default"/>
+      </w:rPr>
+    </w:lvl>
+    <w:lvl w:ilvl="3" w:tplc="08090001" w:tentative="1">
+      <w:start w:val="1"/>
+      <w:numFmt w:val="bullet"/>
+      <w:lvlText w:val=""/>
+      <w:lvlJc w:val="left"/>
+      <w:pPr>
+        <w:ind w:left="2880" w:hanging="360"/>
+      </w:pPr>
+      <w:rPr>
+        <w:rFonts w:ascii="Symbol" w:hAnsi="Symbol" w:hint="default"/>
+      </w:rPr>
+    </w:lvl>
+    <w:lvl w:ilvl="4" w:tplc="08090003" w:tentative="1">
+      <w:start w:val="1"/>
+      <w:numFmt w:val="bullet"/>
+      <w:lvlText w:val="o"/>
+      <w:lvlJc w:val="left"/>
+      <w:pPr>
+        <w:ind w:left="3600" w:hanging="360"/>
+      </w:pPr>
+      <w:rPr>
+        <w:rFonts w:ascii="Courier New" w:hAnsi="Courier New" w:cs="Courier New" w:hint="default"/>
+      </w:rPr>
+    </w:lvl>
+    <w:lvl w:ilvl="5" w:tplc="08090005" w:tentative="1">
+      <w:start w:val="1"/>
+      <w:numFmt w:val="bullet"/>
+      <w:lvlText w:val=""/>
+      <w:lvlJc w:val="left"/>
+      <w:pPr>
+        <w:ind w:left="4320" w:hanging="360"/>
+      </w:pPr>
+      <w:rPr>
+        <w:rFonts w:ascii="Wingdings" w:hAnsi="Wingdings" w:hint="default"/>
+      </w:rPr>
+    </w:lvl>
+    <w:lvl w:ilvl="6" w:tplc="08090001" w:tentative="1">
+      <w:start w:val="1"/>
+      <w:numFmt w:val="bullet"/>
+      <w:lvlText w:val=""/>
+      <w:lvlJc w:val="left"/>
+      <w:pPr>
+        <w:ind w:left="5040" w:hanging="360"/>
+      </w:pPr>
+      <w:rPr>
+        <w:rFonts w:ascii="Symbol" w:hAnsi="Symbol" w:hint="default"/>
+      </w:rPr>
+    </w:lvl>
+    <w:lvl w:ilvl="7" w:tplc="08090003" w:tentative="1">
+      <w:start w:val="1"/>
+      <w:numFmt w:val="bullet"/>
+      <w:lvlText w:val="o"/>
+      <w:lvlJc w:val="left"/>
+      <w:pPr>
+        <w:ind w:left="5760" w:hanging="360"/>
+      </w:pPr>
+      <w:rPr>
+        <w:rFonts w:ascii="Courier New" w:hAnsi="Courier New" w:cs="Courier New" w:hint="default"/>
+      </w:rPr>
+    </w:lvl>
+    <w:lvl w:ilvl="8" w:tplc="08090005" w:tentative="1">
+      <w:start w:val="1"/>
+      <w:numFmt w:val="bullet"/>
+      <w:lvlText w:val=""/>
+      <w:lvlJc w:val="left"/>
+      <w:pPr>
+        <w:ind w:left="6480" w:hanging="360"/>
+      </w:pPr>
+      <w:rPr>
+        <w:rFonts w:ascii="Wingdings" w:hAnsi="Wingdings" w:hint="default"/>
+      </w:rPr>
+    </w:lvl>
+  </w:abstractNum>
+  <w:abstractNum w:abstractNumId="5" w15:restartNumberingAfterBreak="0">
     <w:nsid w:val="12CF34F0"/>
     <w:multiLevelType w:val="multilevel"/>
     <w:tmpl w:val="226AB1FE"/>
@@ -6291,7 +6812,7 @@
       </w:pPr>
     </w:lvl>
   </w:abstractNum>
-  <w:abstractNum w:abstractNumId="5" w15:restartNumberingAfterBreak="0">
+  <w:abstractNum w:abstractNumId="6" w15:restartNumberingAfterBreak="0">
     <w:nsid w:val="13136588"/>
     <w:multiLevelType w:val="hybridMultilevel"/>
     <w:tmpl w:val="34A4EB5A"/>
@@ -6377,7 +6898,7 @@
       </w:pPr>
     </w:lvl>
   </w:abstractNum>
-  <w:abstractNum w:abstractNumId="6" w15:restartNumberingAfterBreak="0">
+  <w:abstractNum w:abstractNumId="7" w15:restartNumberingAfterBreak="0">
     <w:nsid w:val="15307DAF"/>
     <w:multiLevelType w:val="multilevel"/>
     <w:tmpl w:val="D26E79DE"/>
@@ -6526,7 +7047,7 @@
       </w:rPr>
     </w:lvl>
   </w:abstractNum>
-  <w:abstractNum w:abstractNumId="7" w15:restartNumberingAfterBreak="0">
+  <w:abstractNum w:abstractNumId="8" w15:restartNumberingAfterBreak="0">
     <w:nsid w:val="214B6C04"/>
     <w:multiLevelType w:val="multilevel"/>
     <w:tmpl w:val="2A14AD78"/>
@@ -6639,7 +7160,7 @@
       </w:pPr>
     </w:lvl>
   </w:abstractNum>
-  <w:abstractNum w:abstractNumId="8" w15:restartNumberingAfterBreak="0">
+  <w:abstractNum w:abstractNumId="9" w15:restartNumberingAfterBreak="0">
     <w:nsid w:val="221120D3"/>
     <w:multiLevelType w:val="multilevel"/>
     <w:tmpl w:val="F47CE7CC"/>
@@ -6752,7 +7273,120 @@
       </w:pPr>
     </w:lvl>
   </w:abstractNum>
-  <w:abstractNum w:abstractNumId="9" w15:restartNumberingAfterBreak="0">
+  <w:abstractNum w:abstractNumId="10" w15:restartNumberingAfterBreak="0">
+    <w:nsid w:val="24A3287A"/>
+    <w:multiLevelType w:val="hybridMultilevel"/>
+    <w:tmpl w:val="32C4EBE6"/>
+    <w:lvl w:ilvl="0" w:tplc="08090001">
+      <w:start w:val="1"/>
+      <w:numFmt w:val="bullet"/>
+      <w:lvlText w:val=""/>
+      <w:lvlJc w:val="left"/>
+      <w:pPr>
+        <w:ind w:left="360" w:hanging="360"/>
+      </w:pPr>
+      <w:rPr>
+        <w:rFonts w:ascii="Symbol" w:hAnsi="Symbol" w:hint="default"/>
+      </w:rPr>
+    </w:lvl>
+    <w:lvl w:ilvl="1" w:tplc="08090003" w:tentative="1">
+      <w:start w:val="1"/>
+      <w:numFmt w:val="bullet"/>
+      <w:lvlText w:val="o"/>
+      <w:lvlJc w:val="left"/>
+      <w:pPr>
+        <w:ind w:left="1080" w:hanging="360"/>
+      </w:pPr>
+      <w:rPr>
+        <w:rFonts w:ascii="Courier New" w:hAnsi="Courier New" w:cs="Courier New" w:hint="default"/>
+      </w:rPr>
+    </w:lvl>
+    <w:lvl w:ilvl="2" w:tplc="08090005" w:tentative="1">
+      <w:start w:val="1"/>
+      <w:numFmt w:val="bullet"/>
+      <w:lvlText w:val=""/>
+      <w:lvlJc w:val="left"/>
+      <w:pPr>
+        <w:ind w:left="1800" w:hanging="360"/>
+      </w:pPr>
+      <w:rPr>
+        <w:rFonts w:ascii="Wingdings" w:hAnsi="Wingdings" w:hint="default"/>
+      </w:rPr>
+    </w:lvl>
+    <w:lvl w:ilvl="3" w:tplc="08090001" w:tentative="1">
+      <w:start w:val="1"/>
+      <w:numFmt w:val="bullet"/>
+      <w:lvlText w:val=""/>
+      <w:lvlJc w:val="left"/>
+      <w:pPr>
+        <w:ind w:left="2520" w:hanging="360"/>
+      </w:pPr>
+      <w:rPr>
+        <w:rFonts w:ascii="Symbol" w:hAnsi="Symbol" w:hint="default"/>
+      </w:rPr>
+    </w:lvl>
+    <w:lvl w:ilvl="4" w:tplc="08090003" w:tentative="1">
+      <w:start w:val="1"/>
+      <w:numFmt w:val="bullet"/>
+      <w:lvlText w:val="o"/>
+      <w:lvlJc w:val="left"/>
+      <w:pPr>
+        <w:ind w:left="3240" w:hanging="360"/>
+      </w:pPr>
+      <w:rPr>
+        <w:rFonts w:ascii="Courier New" w:hAnsi="Courier New" w:cs="Courier New" w:hint="default"/>
+      </w:rPr>
+    </w:lvl>
+    <w:lvl w:ilvl="5" w:tplc="08090005" w:tentative="1">
+      <w:start w:val="1"/>
+      <w:numFmt w:val="bullet"/>
+      <w:lvlText w:val=""/>
+      <w:lvlJc w:val="left"/>
+      <w:pPr>
+        <w:ind w:left="3960" w:hanging="360"/>
+      </w:pPr>
+      <w:rPr>
+        <w:rFonts w:ascii="Wingdings" w:hAnsi="Wingdings" w:hint="default"/>
+      </w:rPr>
+    </w:lvl>
+    <w:lvl w:ilvl="6" w:tplc="08090001" w:tentative="1">
+      <w:start w:val="1"/>
+      <w:numFmt w:val="bullet"/>
+      <w:lvlText w:val=""/>
+      <w:lvlJc w:val="left"/>
+      <w:pPr>
+        <w:ind w:left="4680" w:hanging="360"/>
+      </w:pPr>
+      <w:rPr>
+        <w:rFonts w:ascii="Symbol" w:hAnsi="Symbol" w:hint="default"/>
+      </w:rPr>
+    </w:lvl>
+    <w:lvl w:ilvl="7" w:tplc="08090003" w:tentative="1">
+      <w:start w:val="1"/>
+      <w:numFmt w:val="bullet"/>
+      <w:lvlText w:val="o"/>
+      <w:lvlJc w:val="left"/>
+      <w:pPr>
+        <w:ind w:left="5400" w:hanging="360"/>
+      </w:pPr>
+      <w:rPr>
+        <w:rFonts w:ascii="Courier New" w:hAnsi="Courier New" w:cs="Courier New" w:hint="default"/>
+      </w:rPr>
+    </w:lvl>
+    <w:lvl w:ilvl="8" w:tplc="08090005" w:tentative="1">
+      <w:start w:val="1"/>
+      <w:numFmt w:val="bullet"/>
+      <w:lvlText w:val=""/>
+      <w:lvlJc w:val="left"/>
+      <w:pPr>
+        <w:ind w:left="6120" w:hanging="360"/>
+      </w:pPr>
+      <w:rPr>
+        <w:rFonts w:ascii="Wingdings" w:hAnsi="Wingdings" w:hint="default"/>
+      </w:rPr>
+    </w:lvl>
+  </w:abstractNum>
+  <w:abstractNum w:abstractNumId="11" w15:restartNumberingAfterBreak="0">
     <w:nsid w:val="270A73EA"/>
     <w:multiLevelType w:val="multilevel"/>
     <w:tmpl w:val="4C48CEE2"/>
@@ -6901,7 +7535,7 @@
       </w:rPr>
     </w:lvl>
   </w:abstractNum>
-  <w:abstractNum w:abstractNumId="10" w15:restartNumberingAfterBreak="0">
+  <w:abstractNum w:abstractNumId="12" w15:restartNumberingAfterBreak="0">
     <w:nsid w:val="2A5C36A0"/>
     <w:multiLevelType w:val="multilevel"/>
     <w:tmpl w:val="C63CA57A"/>
@@ -7050,7 +7684,7 @@
       </w:rPr>
     </w:lvl>
   </w:abstractNum>
-  <w:abstractNum w:abstractNumId="11" w15:restartNumberingAfterBreak="0">
+  <w:abstractNum w:abstractNumId="13" w15:restartNumberingAfterBreak="0">
     <w:nsid w:val="2D7C264E"/>
     <w:multiLevelType w:val="multilevel"/>
     <w:tmpl w:val="8374618E"/>
@@ -7199,7 +7833,7 @@
       </w:rPr>
     </w:lvl>
   </w:abstractNum>
-  <w:abstractNum w:abstractNumId="12" w15:restartNumberingAfterBreak="0">
+  <w:abstractNum w:abstractNumId="14" w15:restartNumberingAfterBreak="0">
     <w:nsid w:val="2F476AE3"/>
     <w:multiLevelType w:val="multilevel"/>
     <w:tmpl w:val="BEDEE802"/>
@@ -7312,7 +7946,7 @@
       </w:pPr>
     </w:lvl>
   </w:abstractNum>
-  <w:abstractNum w:abstractNumId="13" w15:restartNumberingAfterBreak="0">
+  <w:abstractNum w:abstractNumId="15" w15:restartNumberingAfterBreak="0">
     <w:nsid w:val="2F90516E"/>
     <w:multiLevelType w:val="multilevel"/>
     <w:tmpl w:val="54B05B30"/>
@@ -7425,7 +8059,7 @@
       </w:pPr>
     </w:lvl>
   </w:abstractNum>
-  <w:abstractNum w:abstractNumId="14" w15:restartNumberingAfterBreak="0">
+  <w:abstractNum w:abstractNumId="16" w15:restartNumberingAfterBreak="0">
     <w:nsid w:val="35BD3F5B"/>
     <w:multiLevelType w:val="multilevel"/>
     <w:tmpl w:val="AFAE23FE"/>
@@ -7538,7 +8172,7 @@
       </w:pPr>
     </w:lvl>
   </w:abstractNum>
-  <w:abstractNum w:abstractNumId="15" w15:restartNumberingAfterBreak="0">
+  <w:abstractNum w:abstractNumId="17" w15:restartNumberingAfterBreak="0">
     <w:nsid w:val="422A7A01"/>
     <w:multiLevelType w:val="multilevel"/>
     <w:tmpl w:val="701C6DF8"/>
@@ -7651,7 +8285,7 @@
       </w:pPr>
     </w:lvl>
   </w:abstractNum>
-  <w:abstractNum w:abstractNumId="16" w15:restartNumberingAfterBreak="0">
+  <w:abstractNum w:abstractNumId="18" w15:restartNumberingAfterBreak="0">
     <w:nsid w:val="4C8B4883"/>
     <w:multiLevelType w:val="multilevel"/>
     <w:tmpl w:val="F692C0B6"/>
@@ -7800,7 +8434,233 @@
       </w:rPr>
     </w:lvl>
   </w:abstractNum>
-  <w:abstractNum w:abstractNumId="17" w15:restartNumberingAfterBreak="0">
+  <w:abstractNum w:abstractNumId="19" w15:restartNumberingAfterBreak="0">
+    <w:nsid w:val="53484718"/>
+    <w:multiLevelType w:val="hybridMultilevel"/>
+    <w:tmpl w:val="43268812"/>
+    <w:lvl w:ilvl="0" w:tplc="08090001">
+      <w:start w:val="1"/>
+      <w:numFmt w:val="bullet"/>
+      <w:lvlText w:val=""/>
+      <w:lvlJc w:val="left"/>
+      <w:pPr>
+        <w:ind w:left="720" w:hanging="360"/>
+      </w:pPr>
+      <w:rPr>
+        <w:rFonts w:ascii="Symbol" w:hAnsi="Symbol" w:hint="default"/>
+      </w:rPr>
+    </w:lvl>
+    <w:lvl w:ilvl="1" w:tplc="08090003" w:tentative="1">
+      <w:start w:val="1"/>
+      <w:numFmt w:val="bullet"/>
+      <w:lvlText w:val="o"/>
+      <w:lvlJc w:val="left"/>
+      <w:pPr>
+        <w:ind w:left="1440" w:hanging="360"/>
+      </w:pPr>
+      <w:rPr>
+        <w:rFonts w:ascii="Courier New" w:hAnsi="Courier New" w:cs="Courier New" w:hint="default"/>
+      </w:rPr>
+    </w:lvl>
+    <w:lvl w:ilvl="2" w:tplc="08090005" w:tentative="1">
+      <w:start w:val="1"/>
+      <w:numFmt w:val="bullet"/>
+      <w:lvlText w:val=""/>
+      <w:lvlJc w:val="left"/>
+      <w:pPr>
+        <w:ind w:left="2160" w:hanging="360"/>
+      </w:pPr>
+      <w:rPr>
+        <w:rFonts w:ascii="Wingdings" w:hAnsi="Wingdings" w:hint="default"/>
+      </w:rPr>
+    </w:lvl>
+    <w:lvl w:ilvl="3" w:tplc="08090001" w:tentative="1">
+      <w:start w:val="1"/>
+      <w:numFmt w:val="bullet"/>
+      <w:lvlText w:val=""/>
+      <w:lvlJc w:val="left"/>
+      <w:pPr>
+        <w:ind w:left="2880" w:hanging="360"/>
+      </w:pPr>
+      <w:rPr>
+        <w:rFonts w:ascii="Symbol" w:hAnsi="Symbol" w:hint="default"/>
+      </w:rPr>
+    </w:lvl>
+    <w:lvl w:ilvl="4" w:tplc="08090003" w:tentative="1">
+      <w:start w:val="1"/>
+      <w:numFmt w:val="bullet"/>
+      <w:lvlText w:val="o"/>
+      <w:lvlJc w:val="left"/>
+      <w:pPr>
+        <w:ind w:left="3600" w:hanging="360"/>
+      </w:pPr>
+      <w:rPr>
+        <w:rFonts w:ascii="Courier New" w:hAnsi="Courier New" w:cs="Courier New" w:hint="default"/>
+      </w:rPr>
+    </w:lvl>
+    <w:lvl w:ilvl="5" w:tplc="08090005" w:tentative="1">
+      <w:start w:val="1"/>
+      <w:numFmt w:val="bullet"/>
+      <w:lvlText w:val=""/>
+      <w:lvlJc w:val="left"/>
+      <w:pPr>
+        <w:ind w:left="4320" w:hanging="360"/>
+      </w:pPr>
+      <w:rPr>
+        <w:rFonts w:ascii="Wingdings" w:hAnsi="Wingdings" w:hint="default"/>
+      </w:rPr>
+    </w:lvl>
+    <w:lvl w:ilvl="6" w:tplc="08090001" w:tentative="1">
+      <w:start w:val="1"/>
+      <w:numFmt w:val="bullet"/>
+      <w:lvlText w:val=""/>
+      <w:lvlJc w:val="left"/>
+      <w:pPr>
+        <w:ind w:left="5040" w:hanging="360"/>
+      </w:pPr>
+      <w:rPr>
+        <w:rFonts w:ascii="Symbol" w:hAnsi="Symbol" w:hint="default"/>
+      </w:rPr>
+    </w:lvl>
+    <w:lvl w:ilvl="7" w:tplc="08090003" w:tentative="1">
+      <w:start w:val="1"/>
+      <w:numFmt w:val="bullet"/>
+      <w:lvlText w:val="o"/>
+      <w:lvlJc w:val="left"/>
+      <w:pPr>
+        <w:ind w:left="5760" w:hanging="360"/>
+      </w:pPr>
+      <w:rPr>
+        <w:rFonts w:ascii="Courier New" w:hAnsi="Courier New" w:cs="Courier New" w:hint="default"/>
+      </w:rPr>
+    </w:lvl>
+    <w:lvl w:ilvl="8" w:tplc="08090005" w:tentative="1">
+      <w:start w:val="1"/>
+      <w:numFmt w:val="bullet"/>
+      <w:lvlText w:val=""/>
+      <w:lvlJc w:val="left"/>
+      <w:pPr>
+        <w:ind w:left="6480" w:hanging="360"/>
+      </w:pPr>
+      <w:rPr>
+        <w:rFonts w:ascii="Wingdings" w:hAnsi="Wingdings" w:hint="default"/>
+      </w:rPr>
+    </w:lvl>
+  </w:abstractNum>
+  <w:abstractNum w:abstractNumId="20" w15:restartNumberingAfterBreak="0">
+    <w:nsid w:val="5633375D"/>
+    <w:multiLevelType w:val="hybridMultilevel"/>
+    <w:tmpl w:val="A0705564"/>
+    <w:lvl w:ilvl="0" w:tplc="08090001">
+      <w:start w:val="1"/>
+      <w:numFmt w:val="bullet"/>
+      <w:lvlText w:val=""/>
+      <w:lvlJc w:val="left"/>
+      <w:pPr>
+        <w:ind w:left="720" w:hanging="360"/>
+      </w:pPr>
+      <w:rPr>
+        <w:rFonts w:ascii="Symbol" w:hAnsi="Symbol" w:hint="default"/>
+      </w:rPr>
+    </w:lvl>
+    <w:lvl w:ilvl="1" w:tplc="08090003" w:tentative="1">
+      <w:start w:val="1"/>
+      <w:numFmt w:val="bullet"/>
+      <w:lvlText w:val="o"/>
+      <w:lvlJc w:val="left"/>
+      <w:pPr>
+        <w:ind w:left="1440" w:hanging="360"/>
+      </w:pPr>
+      <w:rPr>
+        <w:rFonts w:ascii="Courier New" w:hAnsi="Courier New" w:cs="Courier New" w:hint="default"/>
+      </w:rPr>
+    </w:lvl>
+    <w:lvl w:ilvl="2" w:tplc="08090005" w:tentative="1">
+      <w:start w:val="1"/>
+      <w:numFmt w:val="bullet"/>
+      <w:lvlText w:val=""/>
+      <w:lvlJc w:val="left"/>
+      <w:pPr>
+        <w:ind w:left="2160" w:hanging="360"/>
+      </w:pPr>
+      <w:rPr>
+        <w:rFonts w:ascii="Wingdings" w:hAnsi="Wingdings" w:hint="default"/>
+      </w:rPr>
+    </w:lvl>
+    <w:lvl w:ilvl="3" w:tplc="08090001" w:tentative="1">
+      <w:start w:val="1"/>
+      <w:numFmt w:val="bullet"/>
+      <w:lvlText w:val=""/>
+      <w:lvlJc w:val="left"/>
+      <w:pPr>
+        <w:ind w:left="2880" w:hanging="360"/>
+      </w:pPr>
+      <w:rPr>
+        <w:rFonts w:ascii="Symbol" w:hAnsi="Symbol" w:hint="default"/>
+      </w:rPr>
+    </w:lvl>
+    <w:lvl w:ilvl="4" w:tplc="08090003" w:tentative="1">
+      <w:start w:val="1"/>
+      <w:numFmt w:val="bullet"/>
+      <w:lvlText w:val="o"/>
+      <w:lvlJc w:val="left"/>
+      <w:pPr>
+        <w:ind w:left="3600" w:hanging="360"/>
+      </w:pPr>
+      <w:rPr>
+        <w:rFonts w:ascii="Courier New" w:hAnsi="Courier New" w:cs="Courier New" w:hint="default"/>
+      </w:rPr>
+    </w:lvl>
+    <w:lvl w:ilvl="5" w:tplc="08090005" w:tentative="1">
+      <w:start w:val="1"/>
+      <w:numFmt w:val="bullet"/>
+      <w:lvlText w:val=""/>
+      <w:lvlJc w:val="left"/>
+      <w:pPr>
+        <w:ind w:left="4320" w:hanging="360"/>
+      </w:pPr>
+      <w:rPr>
+        <w:rFonts w:ascii="Wingdings" w:hAnsi="Wingdings" w:hint="default"/>
+      </w:rPr>
+    </w:lvl>
+    <w:lvl w:ilvl="6" w:tplc="08090001" w:tentative="1">
+      <w:start w:val="1"/>
+      <w:numFmt w:val="bullet"/>
+      <w:lvlText w:val=""/>
+      <w:lvlJc w:val="left"/>
+      <w:pPr>
+        <w:ind w:left="5040" w:hanging="360"/>
+      </w:pPr>
+      <w:rPr>
+        <w:rFonts w:ascii="Symbol" w:hAnsi="Symbol" w:hint="default"/>
+      </w:rPr>
+    </w:lvl>
+    <w:lvl w:ilvl="7" w:tplc="08090003" w:tentative="1">
+      <w:start w:val="1"/>
+      <w:numFmt w:val="bullet"/>
+      <w:lvlText w:val="o"/>
+      <w:lvlJc w:val="left"/>
+      <w:pPr>
+        <w:ind w:left="5760" w:hanging="360"/>
+      </w:pPr>
+      <w:rPr>
+        <w:rFonts w:ascii="Courier New" w:hAnsi="Courier New" w:cs="Courier New" w:hint="default"/>
+      </w:rPr>
+    </w:lvl>
+    <w:lvl w:ilvl="8" w:tplc="08090005" w:tentative="1">
+      <w:start w:val="1"/>
+      <w:numFmt w:val="bullet"/>
+      <w:lvlText w:val=""/>
+      <w:lvlJc w:val="left"/>
+      <w:pPr>
+        <w:ind w:left="6480" w:hanging="360"/>
+      </w:pPr>
+      <w:rPr>
+        <w:rFonts w:ascii="Wingdings" w:hAnsi="Wingdings" w:hint="default"/>
+      </w:rPr>
+    </w:lvl>
+  </w:abstractNum>
+  <w:abstractNum w:abstractNumId="21" w15:restartNumberingAfterBreak="0">
     <w:nsid w:val="58A14F9D"/>
     <w:multiLevelType w:val="multilevel"/>
     <w:tmpl w:val="056409C2"/>
@@ -7949,7 +8809,7 @@
       </w:rPr>
     </w:lvl>
   </w:abstractNum>
-  <w:abstractNum w:abstractNumId="18" w15:restartNumberingAfterBreak="0">
+  <w:abstractNum w:abstractNumId="22" w15:restartNumberingAfterBreak="0">
     <w:nsid w:val="609A450A"/>
     <w:multiLevelType w:val="hybridMultilevel"/>
     <w:tmpl w:val="4D94856E"/>
@@ -8038,7 +8898,7 @@
       </w:pPr>
     </w:lvl>
   </w:abstractNum>
-  <w:abstractNum w:abstractNumId="19" w15:restartNumberingAfterBreak="0">
+  <w:abstractNum w:abstractNumId="23" w15:restartNumberingAfterBreak="0">
     <w:nsid w:val="613C0E95"/>
     <w:multiLevelType w:val="multilevel"/>
     <w:tmpl w:val="3D681064"/>
@@ -8151,7 +9011,7 @@
       </w:pPr>
     </w:lvl>
   </w:abstractNum>
-  <w:abstractNum w:abstractNumId="20" w15:restartNumberingAfterBreak="0">
+  <w:abstractNum w:abstractNumId="24" w15:restartNumberingAfterBreak="0">
     <w:nsid w:val="67B14ACD"/>
     <w:multiLevelType w:val="hybridMultilevel"/>
     <w:tmpl w:val="ADB0CF0C"/>
@@ -8237,7 +9097,7 @@
       </w:pPr>
     </w:lvl>
   </w:abstractNum>
-  <w:abstractNum w:abstractNumId="21" w15:restartNumberingAfterBreak="0">
+  <w:abstractNum w:abstractNumId="25" w15:restartNumberingAfterBreak="0">
     <w:nsid w:val="6BF02F5B"/>
     <w:multiLevelType w:val="multilevel"/>
     <w:tmpl w:val="EC3AFCFA"/>
@@ -8350,7 +9210,7 @@
       </w:pPr>
     </w:lvl>
   </w:abstractNum>
-  <w:abstractNum w:abstractNumId="22" w15:restartNumberingAfterBreak="0">
+  <w:abstractNum w:abstractNumId="26" w15:restartNumberingAfterBreak="0">
     <w:nsid w:val="6C6B0DBA"/>
     <w:multiLevelType w:val="hybridMultilevel"/>
     <w:tmpl w:val="A366EED4"/>
@@ -8463,7 +9323,7 @@
       </w:pPr>
     </w:lvl>
   </w:abstractNum>
-  <w:abstractNum w:abstractNumId="23" w15:restartNumberingAfterBreak="0">
+  <w:abstractNum w:abstractNumId="27" w15:restartNumberingAfterBreak="0">
     <w:nsid w:val="6D2B515D"/>
     <w:multiLevelType w:val="hybridMultilevel"/>
     <w:tmpl w:val="8E68984A"/>
@@ -8549,7 +9409,7 @@
       </w:pPr>
     </w:lvl>
   </w:abstractNum>
-  <w:abstractNum w:abstractNumId="24" w15:restartNumberingAfterBreak="0">
+  <w:abstractNum w:abstractNumId="28" w15:restartNumberingAfterBreak="0">
     <w:nsid w:val="6E0B7878"/>
     <w:multiLevelType w:val="multilevel"/>
     <w:tmpl w:val="B6242DC0"/>
@@ -8698,7 +9558,7 @@
       </w:rPr>
     </w:lvl>
   </w:abstractNum>
-  <w:abstractNum w:abstractNumId="25" w15:restartNumberingAfterBreak="0">
+  <w:abstractNum w:abstractNumId="29" w15:restartNumberingAfterBreak="0">
     <w:nsid w:val="72DA7669"/>
     <w:multiLevelType w:val="multilevel"/>
     <w:tmpl w:val="77D6BAA0"/>
@@ -8841,7 +9701,7 @@
       </w:rPr>
     </w:lvl>
   </w:abstractNum>
-  <w:abstractNum w:abstractNumId="26" w15:restartNumberingAfterBreak="0">
+  <w:abstractNum w:abstractNumId="30" w15:restartNumberingAfterBreak="0">
     <w:nsid w:val="747C066F"/>
     <w:multiLevelType w:val="multilevel"/>
     <w:tmpl w:val="77D6BAA0"/>
@@ -8984,7 +9844,7 @@
       </w:rPr>
     </w:lvl>
   </w:abstractNum>
-  <w:abstractNum w:abstractNumId="27" w15:restartNumberingAfterBreak="0">
+  <w:abstractNum w:abstractNumId="31" w15:restartNumberingAfterBreak="0">
     <w:nsid w:val="76317DC5"/>
     <w:multiLevelType w:val="multilevel"/>
     <w:tmpl w:val="8EC493F2"/>
@@ -9133,7 +9993,7 @@
       </w:rPr>
     </w:lvl>
   </w:abstractNum>
-  <w:abstractNum w:abstractNumId="28" w15:restartNumberingAfterBreak="0">
+  <w:abstractNum w:abstractNumId="32" w15:restartNumberingAfterBreak="0">
     <w:nsid w:val="79212EDC"/>
     <w:multiLevelType w:val="hybridMultilevel"/>
     <w:tmpl w:val="E7983DF2"/>
@@ -9246,7 +10106,7 @@
       </w:pPr>
     </w:lvl>
   </w:abstractNum>
-  <w:abstractNum w:abstractNumId="29" w15:restartNumberingAfterBreak="0">
+  <w:abstractNum w:abstractNumId="33" w15:restartNumberingAfterBreak="0">
     <w:nsid w:val="79F8716E"/>
     <w:multiLevelType w:val="multilevel"/>
     <w:tmpl w:val="5F36200E"/>
@@ -9393,7 +10253,7 @@
       </w:rPr>
     </w:lvl>
   </w:abstractNum>
-  <w:abstractNum w:abstractNumId="30" w15:restartNumberingAfterBreak="0">
+  <w:abstractNum w:abstractNumId="34" w15:restartNumberingAfterBreak="0">
     <w:nsid w:val="7A7F3991"/>
     <w:multiLevelType w:val="multilevel"/>
     <w:tmpl w:val="41E2D2FA"/>
@@ -9542,8 +10402,121 @@
       </w:rPr>
     </w:lvl>
   </w:abstractNum>
+  <w:abstractNum w:abstractNumId="35" w15:restartNumberingAfterBreak="0">
+    <w:nsid w:val="7C5108D8"/>
+    <w:multiLevelType w:val="hybridMultilevel"/>
+    <w:tmpl w:val="EA1E0CBA"/>
+    <w:lvl w:ilvl="0" w:tplc="08090001">
+      <w:start w:val="1"/>
+      <w:numFmt w:val="bullet"/>
+      <w:lvlText w:val=""/>
+      <w:lvlJc w:val="left"/>
+      <w:pPr>
+        <w:ind w:left="1080" w:hanging="360"/>
+      </w:pPr>
+      <w:rPr>
+        <w:rFonts w:ascii="Symbol" w:hAnsi="Symbol" w:hint="default"/>
+      </w:rPr>
+    </w:lvl>
+    <w:lvl w:ilvl="1" w:tplc="08090003" w:tentative="1">
+      <w:start w:val="1"/>
+      <w:numFmt w:val="bullet"/>
+      <w:lvlText w:val="o"/>
+      <w:lvlJc w:val="left"/>
+      <w:pPr>
+        <w:ind w:left="1800" w:hanging="360"/>
+      </w:pPr>
+      <w:rPr>
+        <w:rFonts w:ascii="Courier New" w:hAnsi="Courier New" w:cs="Courier New" w:hint="default"/>
+      </w:rPr>
+    </w:lvl>
+    <w:lvl w:ilvl="2" w:tplc="08090005" w:tentative="1">
+      <w:start w:val="1"/>
+      <w:numFmt w:val="bullet"/>
+      <w:lvlText w:val=""/>
+      <w:lvlJc w:val="left"/>
+      <w:pPr>
+        <w:ind w:left="2520" w:hanging="360"/>
+      </w:pPr>
+      <w:rPr>
+        <w:rFonts w:ascii="Wingdings" w:hAnsi="Wingdings" w:hint="default"/>
+      </w:rPr>
+    </w:lvl>
+    <w:lvl w:ilvl="3" w:tplc="08090001" w:tentative="1">
+      <w:start w:val="1"/>
+      <w:numFmt w:val="bullet"/>
+      <w:lvlText w:val=""/>
+      <w:lvlJc w:val="left"/>
+      <w:pPr>
+        <w:ind w:left="3240" w:hanging="360"/>
+      </w:pPr>
+      <w:rPr>
+        <w:rFonts w:ascii="Symbol" w:hAnsi="Symbol" w:hint="default"/>
+      </w:rPr>
+    </w:lvl>
+    <w:lvl w:ilvl="4" w:tplc="08090003" w:tentative="1">
+      <w:start w:val="1"/>
+      <w:numFmt w:val="bullet"/>
+      <w:lvlText w:val="o"/>
+      <w:lvlJc w:val="left"/>
+      <w:pPr>
+        <w:ind w:left="3960" w:hanging="360"/>
+      </w:pPr>
+      <w:rPr>
+        <w:rFonts w:ascii="Courier New" w:hAnsi="Courier New" w:cs="Courier New" w:hint="default"/>
+      </w:rPr>
+    </w:lvl>
+    <w:lvl w:ilvl="5" w:tplc="08090005" w:tentative="1">
+      <w:start w:val="1"/>
+      <w:numFmt w:val="bullet"/>
+      <w:lvlText w:val=""/>
+      <w:lvlJc w:val="left"/>
+      <w:pPr>
+        <w:ind w:left="4680" w:hanging="360"/>
+      </w:pPr>
+      <w:rPr>
+        <w:rFonts w:ascii="Wingdings" w:hAnsi="Wingdings" w:hint="default"/>
+      </w:rPr>
+    </w:lvl>
+    <w:lvl w:ilvl="6" w:tplc="08090001" w:tentative="1">
+      <w:start w:val="1"/>
+      <w:numFmt w:val="bullet"/>
+      <w:lvlText w:val=""/>
+      <w:lvlJc w:val="left"/>
+      <w:pPr>
+        <w:ind w:left="5400" w:hanging="360"/>
+      </w:pPr>
+      <w:rPr>
+        <w:rFonts w:ascii="Symbol" w:hAnsi="Symbol" w:hint="default"/>
+      </w:rPr>
+    </w:lvl>
+    <w:lvl w:ilvl="7" w:tplc="08090003" w:tentative="1">
+      <w:start w:val="1"/>
+      <w:numFmt w:val="bullet"/>
+      <w:lvlText w:val="o"/>
+      <w:lvlJc w:val="left"/>
+      <w:pPr>
+        <w:ind w:left="6120" w:hanging="360"/>
+      </w:pPr>
+      <w:rPr>
+        <w:rFonts w:ascii="Courier New" w:hAnsi="Courier New" w:cs="Courier New" w:hint="default"/>
+      </w:rPr>
+    </w:lvl>
+    <w:lvl w:ilvl="8" w:tplc="08090005" w:tentative="1">
+      <w:start w:val="1"/>
+      <w:numFmt w:val="bullet"/>
+      <w:lvlText w:val=""/>
+      <w:lvlJc w:val="left"/>
+      <w:pPr>
+        <w:ind w:left="6840" w:hanging="360"/>
+      </w:pPr>
+      <w:rPr>
+        <w:rFonts w:ascii="Wingdings" w:hAnsi="Wingdings" w:hint="default"/>
+      </w:rPr>
+    </w:lvl>
+  </w:abstractNum>
   <w:num w:numId="1" w16cid:durableId="1430006479">
-    <w:abstractNumId w:val="15"/>
+    <w:abstractNumId w:val="17"/>
     <w:lvlOverride w:ilvl="0">
       <w:lvl w:ilvl="0">
         <w:numFmt w:val="lowerLetter"/>
@@ -9553,7 +10526,7 @@
     </w:lvlOverride>
   </w:num>
   <w:num w:numId="2" w16cid:durableId="1210266077">
-    <w:abstractNumId w:val="15"/>
+    <w:abstractNumId w:val="17"/>
     <w:lvlOverride w:ilvl="0">
       <w:lvl w:ilvl="0">
         <w:numFmt w:val="lowerLetter"/>
@@ -9563,7 +10536,7 @@
     </w:lvlOverride>
   </w:num>
   <w:num w:numId="3" w16cid:durableId="1450515926">
-    <w:abstractNumId w:val="15"/>
+    <w:abstractNumId w:val="17"/>
     <w:lvlOverride w:ilvl="1">
       <w:lvl w:ilvl="1">
         <w:numFmt w:val="lowerRoman"/>
@@ -9573,7 +10546,7 @@
     </w:lvlOverride>
   </w:num>
   <w:num w:numId="4" w16cid:durableId="194774489">
-    <w:abstractNumId w:val="15"/>
+    <w:abstractNumId w:val="17"/>
     <w:lvlOverride w:ilvl="1">
       <w:lvl w:ilvl="1">
         <w:numFmt w:val="lowerRoman"/>
@@ -9583,7 +10556,7 @@
     </w:lvlOverride>
   </w:num>
   <w:num w:numId="5" w16cid:durableId="1174413733">
-    <w:abstractNumId w:val="15"/>
+    <w:abstractNumId w:val="17"/>
     <w:lvlOverride w:ilvl="0">
       <w:lvl w:ilvl="0">
         <w:numFmt w:val="lowerLetter"/>
@@ -9593,10 +10566,10 @@
     </w:lvlOverride>
   </w:num>
   <w:num w:numId="6" w16cid:durableId="1769962321">
-    <w:abstractNumId w:val="13"/>
+    <w:abstractNumId w:val="15"/>
   </w:num>
   <w:num w:numId="7" w16cid:durableId="1073164621">
-    <w:abstractNumId w:val="14"/>
+    <w:abstractNumId w:val="16"/>
     <w:lvlOverride w:ilvl="0">
       <w:lvl w:ilvl="0">
         <w:numFmt w:val="upperLetter"/>
@@ -9606,19 +10579,19 @@
     </w:lvlOverride>
   </w:num>
   <w:num w:numId="8" w16cid:durableId="1106927572">
-    <w:abstractNumId w:val="22"/>
+    <w:abstractNumId w:val="26"/>
   </w:num>
   <w:num w:numId="9" w16cid:durableId="400979848">
-    <w:abstractNumId w:val="28"/>
+    <w:abstractNumId w:val="32"/>
   </w:num>
   <w:num w:numId="10" w16cid:durableId="159128547">
-    <w:abstractNumId w:val="19"/>
+    <w:abstractNumId w:val="23"/>
   </w:num>
   <w:num w:numId="11" w16cid:durableId="1864978678">
     <w:abstractNumId w:val="0"/>
   </w:num>
   <w:num w:numId="12" w16cid:durableId="1887141388">
-    <w:abstractNumId w:val="7"/>
+    <w:abstractNumId w:val="8"/>
     <w:lvlOverride w:ilvl="0">
       <w:lvl w:ilvl="0">
         <w:numFmt w:val="decimal"/>
@@ -9628,46 +10601,46 @@
     </w:lvlOverride>
   </w:num>
   <w:num w:numId="13" w16cid:durableId="304971337">
-    <w:abstractNumId w:val="11"/>
+    <w:abstractNumId w:val="13"/>
   </w:num>
   <w:num w:numId="14" w16cid:durableId="2028213935">
     <w:abstractNumId w:val="1"/>
   </w:num>
   <w:num w:numId="15" w16cid:durableId="870148861">
-    <w:abstractNumId w:val="24"/>
+    <w:abstractNumId w:val="28"/>
   </w:num>
   <w:num w:numId="16" w16cid:durableId="1111975482">
-    <w:abstractNumId w:val="16"/>
+    <w:abstractNumId w:val="18"/>
   </w:num>
   <w:num w:numId="17" w16cid:durableId="675110530">
-    <w:abstractNumId w:val="29"/>
+    <w:abstractNumId w:val="33"/>
   </w:num>
   <w:num w:numId="18" w16cid:durableId="429470226">
-    <w:abstractNumId w:val="27"/>
+    <w:abstractNumId w:val="31"/>
   </w:num>
   <w:num w:numId="19" w16cid:durableId="1827471800">
-    <w:abstractNumId w:val="10"/>
+    <w:abstractNumId w:val="12"/>
   </w:num>
   <w:num w:numId="20" w16cid:durableId="1597708187">
-    <w:abstractNumId w:val="6"/>
+    <w:abstractNumId w:val="7"/>
   </w:num>
   <w:num w:numId="21" w16cid:durableId="1589270880">
-    <w:abstractNumId w:val="17"/>
+    <w:abstractNumId w:val="21"/>
   </w:num>
   <w:num w:numId="22" w16cid:durableId="2105761974">
-    <w:abstractNumId w:val="26"/>
+    <w:abstractNumId w:val="30"/>
   </w:num>
   <w:num w:numId="23" w16cid:durableId="964887451">
-    <w:abstractNumId w:val="30"/>
+    <w:abstractNumId w:val="34"/>
   </w:num>
   <w:num w:numId="24" w16cid:durableId="694235927">
     <w:abstractNumId w:val="2"/>
   </w:num>
   <w:num w:numId="25" w16cid:durableId="544028199">
-    <w:abstractNumId w:val="12"/>
+    <w:abstractNumId w:val="14"/>
   </w:num>
   <w:num w:numId="26" w16cid:durableId="5524477">
-    <w:abstractNumId w:val="8"/>
+    <w:abstractNumId w:val="9"/>
     <w:lvlOverride w:ilvl="0">
       <w:lvl w:ilvl="0">
         <w:numFmt w:val="decimal"/>
@@ -9677,13 +10650,13 @@
     </w:lvlOverride>
   </w:num>
   <w:num w:numId="27" w16cid:durableId="1596553585">
-    <w:abstractNumId w:val="21"/>
+    <w:abstractNumId w:val="25"/>
   </w:num>
   <w:num w:numId="28" w16cid:durableId="948590100">
-    <w:abstractNumId w:val="9"/>
+    <w:abstractNumId w:val="11"/>
   </w:num>
   <w:num w:numId="29" w16cid:durableId="324095584">
-    <w:abstractNumId w:val="4"/>
+    <w:abstractNumId w:val="5"/>
     <w:lvlOverride w:ilvl="0">
       <w:lvl w:ilvl="0">
         <w:numFmt w:val="decimal"/>
@@ -9696,19 +10669,34 @@
     <w:abstractNumId w:val="3"/>
   </w:num>
   <w:num w:numId="31" w16cid:durableId="1025786456">
+    <w:abstractNumId w:val="24"/>
+  </w:num>
+  <w:num w:numId="32" w16cid:durableId="46610814">
+    <w:abstractNumId w:val="22"/>
+  </w:num>
+  <w:num w:numId="33" w16cid:durableId="1225869526">
+    <w:abstractNumId w:val="27"/>
+  </w:num>
+  <w:num w:numId="34" w16cid:durableId="26835139">
+    <w:abstractNumId w:val="6"/>
+  </w:num>
+  <w:num w:numId="35" w16cid:durableId="1742633690">
+    <w:abstractNumId w:val="29"/>
+  </w:num>
+  <w:num w:numId="36" w16cid:durableId="22831887">
+    <w:abstractNumId w:val="4"/>
+  </w:num>
+  <w:num w:numId="37" w16cid:durableId="2128886687">
+    <w:abstractNumId w:val="35"/>
+  </w:num>
+  <w:num w:numId="38" w16cid:durableId="1317342343">
     <w:abstractNumId w:val="20"/>
   </w:num>
-  <w:num w:numId="32" w16cid:durableId="46610814">
-    <w:abstractNumId w:val="18"/>
+  <w:num w:numId="39" w16cid:durableId="841436292">
+    <w:abstractNumId w:val="10"/>
   </w:num>
-  <w:num w:numId="33" w16cid:durableId="1225869526">
-    <w:abstractNumId w:val="23"/>
-  </w:num>
-  <w:num w:numId="34" w16cid:durableId="26835139">
-    <w:abstractNumId w:val="5"/>
-  </w:num>
-  <w:num w:numId="35" w16cid:durableId="1742633690">
-    <w:abstractNumId w:val="25"/>
+  <w:num w:numId="40" w16cid:durableId="61291615">
+    <w:abstractNumId w:val="19"/>
   </w:num>
 </w:numbering>
 </file>

</xml_diff>

<commit_message>
Changed the output files suffices to '.csv'
</commit_message>
<xml_diff>
--- a/SynTracker_Manual.docx
+++ b/SynTracker_Manual.docx
@@ -4887,7 +4887,31 @@
           <w:lang w:eastAsia="en-GB"/>
           <w14:ligatures w14:val="none"/>
         </w:rPr>
-        <w:t>synteny_scores_per_region.tab’</w:t>
+        <w:t>synteny_scores_per_region.</w:t>
+      </w:r>
+      <w:r>
+        <w:rPr>
+          <w:rFonts w:ascii="Arial" w:eastAsia="Times New Roman" w:hAnsi="Arial" w:cs="Arial"/>
+          <w:b/>
+          <w:bCs/>
+          <w:color w:val="1F2328"/>
+          <w:kern w:val="0"/>
+          <w:lang w:val="en-US" w:eastAsia="en-GB"/>
+          <w14:ligatures w14:val="none"/>
+        </w:rPr>
+        <w:t>csv</w:t>
+      </w:r>
+      <w:r>
+        <w:rPr>
+          <w:rFonts w:ascii="Arial" w:eastAsia="Times New Roman" w:hAnsi="Arial" w:cs="Arial"/>
+          <w:b/>
+          <w:bCs/>
+          <w:color w:val="1F2328"/>
+          <w:kern w:val="0"/>
+          <w:lang w:eastAsia="en-GB"/>
+          <w14:ligatures w14:val="none"/>
+        </w:rPr>
+        <w:t>’</w:t>
       </w:r>
       <w:r>
         <w:rPr>
@@ -5485,7 +5509,33 @@
           <w:lang w:eastAsia="en-GB"/>
           <w14:ligatures w14:val="none"/>
         </w:rPr>
-        <w:t>.txt’</w:t>
+        <w:t>.</w:t>
+      </w:r>
+      <w:r>
+        <w:rPr>
+          <w:rFonts w:ascii="Arial" w:eastAsia="Times New Roman" w:hAnsi="Arial" w:cs="Arial"/>
+          <w:b/>
+          <w:bCs/>
+          <w:color w:val="1F2328"/>
+          <w:kern w:val="0"/>
+          <w:shd w:val="clear" w:color="auto" w:fill="FFFFFF"/>
+          <w:lang w:val="en-US" w:eastAsia="en-GB"/>
+          <w14:ligatures w14:val="none"/>
+        </w:rPr>
+        <w:t>csv</w:t>
+      </w:r>
+      <w:r>
+        <w:rPr>
+          <w:rFonts w:ascii="Arial" w:eastAsia="Times New Roman" w:hAnsi="Arial" w:cs="Arial"/>
+          <w:b/>
+          <w:bCs/>
+          <w:color w:val="1F2328"/>
+          <w:kern w:val="0"/>
+          <w:shd w:val="clear" w:color="auto" w:fill="FFFFFF"/>
+          <w:lang w:eastAsia="en-GB"/>
+          <w14:ligatures w14:val="none"/>
+        </w:rPr>
+        <w:t>’</w:t>
       </w:r>
       <w:r>
         <w:rPr>
@@ -5890,7 +5940,20 @@
           <w:lang w:val="en-US" w:eastAsia="en-GB"/>
           <w14:ligatures w14:val="none"/>
         </w:rPr>
-        <w:t>avg_synteny_scores_all_regions.txt</w:t>
+        <w:t>avg_synteny_scores_all_regions.</w:t>
+      </w:r>
+      <w:r>
+        <w:rPr>
+          <w:rFonts w:asciiTheme="minorBidi" w:eastAsia="Times New Roman" w:hAnsiTheme="minorBidi"/>
+          <w:b/>
+          <w:bCs/>
+          <w:color w:val="1F2328"/>
+          <w:kern w:val="0"/>
+          <w:shd w:val="clear" w:color="auto" w:fill="FFFFFF"/>
+          <w:lang w:val="en-US" w:eastAsia="en-GB"/>
+          <w14:ligatures w14:val="none"/>
+        </w:rPr>
+        <w:t>csv</w:t>
       </w:r>
       <w:r>
         <w:rPr>

</xml_diff>

<commit_message>
Version 1.2.5: - Added mode 'continue_all_genomes': start from the reference genomes loop and process all of them again.  Copy the config.txt file to config_old.txt and write it again without the processed reference genomes. - Changed the column names of the genome-specific output files to match the names of the summary output files.
</commit_message>
<xml_diff>
--- a/SynTracker_Manual.docx
+++ b/SynTracker_Manual.docx
@@ -53,7 +53,7 @@
           <w:lang w:val="en-US" w:eastAsia="en-GB"/>
           <w14:ligatures w14:val="none"/>
         </w:rPr>
-        <w:t>4</w:t>
+        <w:t>5</w:t>
       </w:r>
     </w:p>
     <w:p>
@@ -2428,7 +2428,27 @@
           <w:lang w:eastAsia="en-GB"/>
           <w14:ligatures w14:val="none"/>
         </w:rPr>
-        <w:t>SynTracker is executed from the command line. It has two possible modes of execution:</w:t>
+        <w:t xml:space="preserve">SynTracker is executed from the command line. It has two </w:t>
+      </w:r>
+      <w:r>
+        <w:rPr>
+          <w:rFonts w:ascii="Arial" w:eastAsia="Times New Roman" w:hAnsi="Arial" w:cs="Arial"/>
+          <w:color w:val="1F2328"/>
+          <w:kern w:val="0"/>
+          <w:lang w:val="en-US" w:eastAsia="en-GB"/>
+          <w14:ligatures w14:val="none"/>
+        </w:rPr>
+        <w:t>main</w:t>
+      </w:r>
+      <w:r>
+        <w:rPr>
+          <w:rFonts w:ascii="Arial" w:eastAsia="Times New Roman" w:hAnsi="Arial" w:cs="Arial"/>
+          <w:color w:val="1F2328"/>
+          <w:kern w:val="0"/>
+          <w:lang w:eastAsia="en-GB"/>
+          <w14:ligatures w14:val="none"/>
+        </w:rPr>
+        <w:t xml:space="preserve"> modes of execution:</w:t>
       </w:r>
     </w:p>
     <w:p>
@@ -2480,6 +2500,21 @@
         </w:rPr>
         <w:t>' mode: a new run. In this case the user must provide the path to the reference genomes and to the target genomes. All the other parameters are optional (including the output directory, which is created by default under the working directory with the name 'Syntracker_output').</w:t>
       </w:r>
+    </w:p>
+    <w:p>
+      <w:pPr>
+        <w:shd w:val="clear" w:color="auto" w:fill="FFFFFF"/>
+        <w:spacing w:line="276" w:lineRule="auto"/>
+        <w:ind w:left="720"/>
+        <w:textAlignment w:val="baseline"/>
+        <w:rPr>
+          <w:rFonts w:ascii="Arial" w:eastAsia="Times New Roman" w:hAnsi="Arial" w:cs="Arial"/>
+          <w:color w:val="1F2328"/>
+          <w:kern w:val="0"/>
+          <w:lang w:eastAsia="en-GB"/>
+          <w14:ligatures w14:val="none"/>
+        </w:rPr>
+      </w:pPr>
     </w:p>
     <w:p>
       <w:pPr>
@@ -2530,6 +2565,140 @@
         </w:rPr>
         <w:t>' mode: continue a previous run that has been terminated for some reason without having to start the process from the beginning. In this case, the user must provide only the path to the output folder of the run that he would like to continue.</w:t>
       </w:r>
+      <w:r>
+        <w:rPr>
+          <w:rFonts w:ascii="Arial" w:eastAsia="Times New Roman" w:hAnsi="Arial" w:cs="Arial"/>
+          <w:color w:val="1F2328"/>
+          <w:kern w:val="0"/>
+          <w:lang w:val="en-US" w:eastAsia="en-GB"/>
+          <w14:ligatures w14:val="none"/>
+        </w:rPr>
+        <w:t xml:space="preserve"> There are two options to continue a previous run:</w:t>
+      </w:r>
+    </w:p>
+    <w:p>
+      <w:pPr>
+        <w:pStyle w:val="ListParagraph"/>
+        <w:numPr>
+          <w:ilvl w:val="1"/>
+          <w:numId w:val="10"/>
+        </w:numPr>
+        <w:shd w:val="clear" w:color="auto" w:fill="FFFFFF"/>
+        <w:spacing w:after="240" w:line="276" w:lineRule="auto"/>
+        <w:textAlignment w:val="baseline"/>
+        <w:rPr>
+          <w:rFonts w:ascii="Arial" w:eastAsia="Times New Roman" w:hAnsi="Arial" w:cs="Arial"/>
+          <w:color w:val="1F2328"/>
+          <w:kern w:val="0"/>
+          <w:lang w:val="en-US" w:eastAsia="en-GB"/>
+          <w14:ligatures w14:val="none"/>
+        </w:rPr>
+      </w:pPr>
+      <w:r>
+        <w:rPr>
+          <w:rFonts w:ascii="Arial" w:eastAsia="Times New Roman" w:hAnsi="Arial" w:cs="Arial"/>
+          <w:color w:val="1F2328"/>
+          <w:kern w:val="0"/>
+          <w:lang w:val="en-US" w:eastAsia="en-GB"/>
+          <w14:ligatures w14:val="none"/>
+        </w:rPr>
+        <w:t>Using mode = ‘</w:t>
+      </w:r>
+      <w:r>
+        <w:rPr>
+          <w:rFonts w:ascii="Arial" w:eastAsia="Times New Roman" w:hAnsi="Arial" w:cs="Arial"/>
+          <w:b/>
+          <w:bCs/>
+          <w:color w:val="1F2328"/>
+          <w:kern w:val="0"/>
+          <w:lang w:val="en-US" w:eastAsia="en-GB"/>
+          <w14:ligatures w14:val="none"/>
+        </w:rPr>
+        <w:t>continue</w:t>
+      </w:r>
+      <w:r>
+        <w:rPr>
+          <w:rFonts w:ascii="Arial" w:eastAsia="Times New Roman" w:hAnsi="Arial" w:cs="Arial"/>
+          <w:color w:val="1F2328"/>
+          <w:kern w:val="0"/>
+          <w:lang w:val="en-US" w:eastAsia="en-GB"/>
+          <w14:ligatures w14:val="none"/>
+        </w:rPr>
+        <w:t>’: the run will continue from the last reference genome that has been processed without finishing successfully.</w:t>
+      </w:r>
+    </w:p>
+    <w:p>
+      <w:pPr>
+        <w:pStyle w:val="ListParagraph"/>
+        <w:numPr>
+          <w:ilvl w:val="1"/>
+          <w:numId w:val="10"/>
+        </w:numPr>
+        <w:shd w:val="clear" w:color="auto" w:fill="FFFFFF"/>
+        <w:spacing w:after="240" w:line="276" w:lineRule="auto"/>
+        <w:textAlignment w:val="baseline"/>
+        <w:rPr>
+          <w:rFonts w:ascii="Arial" w:eastAsia="Times New Roman" w:hAnsi="Arial" w:cs="Arial"/>
+          <w:color w:val="1F2328"/>
+          <w:kern w:val="0"/>
+          <w:lang w:val="en-US" w:eastAsia="en-GB"/>
+          <w14:ligatures w14:val="none"/>
+        </w:rPr>
+      </w:pPr>
+      <w:r>
+        <w:rPr>
+          <w:rFonts w:ascii="Arial" w:eastAsia="Times New Roman" w:hAnsi="Arial" w:cs="Arial"/>
+          <w:color w:val="1F2328"/>
+          <w:kern w:val="0"/>
+          <w:lang w:val="en-US" w:eastAsia="en-GB"/>
+          <w14:ligatures w14:val="none"/>
+        </w:rPr>
+        <w:t>Using mode = ‘</w:t>
+      </w:r>
+      <w:proofErr w:type="spellStart"/>
+      <w:r>
+        <w:rPr>
+          <w:rFonts w:ascii="Arial" w:eastAsia="Times New Roman" w:hAnsi="Arial" w:cs="Arial"/>
+          <w:b/>
+          <w:bCs/>
+          <w:color w:val="1F2328"/>
+          <w:kern w:val="0"/>
+          <w:lang w:val="en-US" w:eastAsia="en-GB"/>
+          <w14:ligatures w14:val="none"/>
+        </w:rPr>
+        <w:t>continue_all_genomes</w:t>
+      </w:r>
+      <w:proofErr w:type="spellEnd"/>
+      <w:r>
+        <w:rPr>
+          <w:rFonts w:ascii="Arial" w:eastAsia="Times New Roman" w:hAnsi="Arial" w:cs="Arial"/>
+          <w:color w:val="1F2328"/>
+          <w:kern w:val="0"/>
+          <w:lang w:val="en-US" w:eastAsia="en-GB"/>
+          <w14:ligatures w14:val="none"/>
+        </w:rPr>
+        <w:t xml:space="preserve">’: in this case all the reference genomes will be processed again, but the stage </w:t>
+      </w:r>
+      <w:r>
+        <w:rPr>
+          <w:rFonts w:ascii="Arial" w:eastAsia="Times New Roman" w:hAnsi="Arial" w:cs="Arial"/>
+          <w:color w:val="1F2328"/>
+          <w:kern w:val="0"/>
+          <w:lang w:val="en-US" w:eastAsia="en-GB"/>
+          <w14:ligatures w14:val="none"/>
+        </w:rPr>
+        <w:t>of building</w:t>
+      </w:r>
+      <w:r>
+        <w:rPr>
+          <w:rFonts w:ascii="Arial" w:eastAsia="Times New Roman" w:hAnsi="Arial" w:cs="Arial"/>
+          <w:color w:val="1F2328"/>
+          <w:kern w:val="0"/>
+          <w:lang w:val="en-US" w:eastAsia="en-GB"/>
+          <w14:ligatures w14:val="none"/>
+        </w:rPr>
+        <w:t xml:space="preserve"> a blast DB from the target genomes will not be repeated.</w:t>
+      </w:r>
     </w:p>
     <w:p>
       <w:pPr>
@@ -3049,6 +3218,7 @@
           <w:lang w:eastAsia="en-GB"/>
           <w14:ligatures w14:val="none"/>
         </w:rPr>
+        <w:lastRenderedPageBreak/>
         <w:t>SynTracker’s command-line arguments description:</w:t>
       </w:r>
       <w:bookmarkEnd w:id="9"/>
@@ -3239,7 +3409,6 @@
           <w:lang w:eastAsia="en-GB"/>
           <w14:ligatures w14:val="none"/>
         </w:rPr>
-        <w:lastRenderedPageBreak/>
         <w:t>-out &lt;output directory path&gt;:</w:t>
       </w:r>
     </w:p>
@@ -3806,7 +3975,6 @@
           <w:lang w:eastAsia="en-GB"/>
           <w14:ligatures w14:val="none"/>
         </w:rPr>
-        <w:lastRenderedPageBreak/>
         <w:t xml:space="preserve">Please note: </w:t>
       </w:r>
       <w:r>
@@ -4567,6 +4735,7 @@
           <w:lang w:eastAsia="en-GB"/>
           <w14:ligatures w14:val="none"/>
         </w:rPr>
+        <w:lastRenderedPageBreak/>
         <w:t>Within this directory, there are several subdirectories for intermediate calculation stages and one directory, named ‘</w:t>
       </w:r>
       <w:r>
@@ -4684,7 +4853,6 @@
           <w:lang w:eastAsia="en-GB"/>
           <w14:ligatures w14:val="none"/>
         </w:rPr>
-        <w:lastRenderedPageBreak/>
         <w:t>Summary directory</w:t>
       </w:r>
       <w:r>
@@ -5569,6 +5737,7 @@
           <w:lang w:eastAsia="en-GB"/>
           <w14:ligatures w14:val="none"/>
         </w:rPr>
+        <w:lastRenderedPageBreak/>
         <w:t>For each pair of samples, SynTracker tries to subsample the following number of regions: 40, 60, 80, 100, 200. It then creates an output table for each number of subsampled regions (</w:t>
       </w:r>
       <w:r>
@@ -5614,7 +5783,6 @@
           <w:lang w:eastAsia="en-GB"/>
           <w14:ligatures w14:val="none"/>
         </w:rPr>
-        <w:lastRenderedPageBreak/>
         <w:t>In case there are no pairs at all, for which the higher subsampling number of regions are available (for example: no pairs with number of regions &gt; 100), the output tables for these missing subsampling values will not be created.</w:t>
       </w:r>
     </w:p>
@@ -8986,7 +9154,7 @@
   <w:abstractNum w:abstractNumId="23" w15:restartNumberingAfterBreak="0">
     <w:nsid w:val="613C0E95"/>
     <w:multiLevelType w:val="multilevel"/>
-    <w:tmpl w:val="3D681064"/>
+    <w:tmpl w:val="7396E464"/>
     <w:lvl w:ilvl="0">
       <w:start w:val="1"/>
       <w:numFmt w:val="decimal"/>
@@ -8999,17 +9167,17 @@
         <w:ind w:left="720" w:hanging="360"/>
       </w:pPr>
     </w:lvl>
-    <w:lvl w:ilvl="1" w:tentative="1">
-      <w:start w:val="1"/>
-      <w:numFmt w:val="decimal"/>
+    <w:lvl w:ilvl="1">
+      <w:start w:val="1"/>
+      <w:numFmt w:val="lowerLetter"/>
       <w:lvlText w:val="%2."/>
       <w:lvlJc w:val="left"/>
       <w:pPr>
-        <w:tabs>
-          <w:tab w:val="num" w:pos="1440"/>
-        </w:tabs>
         <w:ind w:left="1440" w:hanging="360"/>
       </w:pPr>
+      <w:rPr>
+        <w:rFonts w:hint="default"/>
+      </w:rPr>
     </w:lvl>
     <w:lvl w:ilvl="2" w:tentative="1">
       <w:start w:val="1"/>

</xml_diff>

<commit_message>
Version 1.2.6: - syntracker.py script can be executed now from every path. - Move the used R functions from SynTracker_functions.R file to SynTracker.R file to prevent problems if the main python script is executed not from the scripts directory. - Updated manual and README.
</commit_message>
<xml_diff>
--- a/SynTracker_Manual.docx
+++ b/SynTracker_Manual.docx
@@ -53,7 +53,7 @@
           <w:lang w:val="en-US" w:eastAsia="en-GB"/>
           <w14:ligatures w14:val="none"/>
         </w:rPr>
-        <w:t>5</w:t>
+        <w:t>6</w:t>
       </w:r>
     </w:p>
     <w:p>
@@ -2699,6 +2699,16 @@
         </w:rPr>
         <w:t xml:space="preserve"> a blast DB from the target genomes will not be repeated.</w:t>
       </w:r>
+      <w:r>
+        <w:rPr>
+          <w:rFonts w:ascii="Arial" w:eastAsia="Times New Roman" w:hAnsi="Arial" w:cs="Arial"/>
+          <w:color w:val="1F2328"/>
+          <w:kern w:val="0"/>
+          <w:lang w:val="en-US" w:eastAsia="en-GB"/>
+          <w14:ligatures w14:val="none"/>
+        </w:rPr>
+        <w:t xml:space="preserve"> It makes sense to use this mode only for datasets which contain more than one reference genome.</w:t>
+      </w:r>
     </w:p>
     <w:p>
       <w:pPr>
@@ -3218,7 +3228,6 @@
           <w:lang w:eastAsia="en-GB"/>
           <w14:ligatures w14:val="none"/>
         </w:rPr>
-        <w:lastRenderedPageBreak/>
         <w:t>SynTracker’s command-line arguments description:</w:t>
       </w:r>
       <w:bookmarkEnd w:id="9"/>
@@ -3905,6 +3914,7 @@
           <w:lang w:eastAsia="en-GB"/>
           <w14:ligatures w14:val="none"/>
         </w:rPr>
+        <w:lastRenderedPageBreak/>
         <w:t>The probability of identifying homologous regions of suitable length decreases. </w:t>
       </w:r>
     </w:p>

</xml_diff>

<commit_message>
Version 1.2.7: - Removed the flag --save_intermediate - Changed SynTracker.R so that it writes all the per-region synteny scores objects into files under the R_intermediate_objects folder (always).   If the user runs SynTracker in continue mode, the regions that were already processed are read from this folder and the synteny analysis (DECIPHER) is performed only on the regions that havne't been processed yet.
</commit_message>
<xml_diff>
--- a/SynTracker_Manual.docx
+++ b/SynTracker_Manual.docx
@@ -53,7 +53,7 @@
           <w:lang w:val="en-US" w:eastAsia="en-GB"/>
           <w14:ligatures w14:val="none"/>
         </w:rPr>
-        <w:t>6</w:t>
+        <w:t>7</w:t>
       </w:r>
     </w:p>
     <w:p>
@@ -2624,7 +2624,27 @@
           <w:lang w:val="en-US" w:eastAsia="en-GB"/>
           <w14:ligatures w14:val="none"/>
         </w:rPr>
-        <w:t>’: the run will continue from the last reference genome that has been processed without finishing successfully.</w:t>
+        <w:t>’: the run will continue from the</w:t>
+      </w:r>
+      <w:r>
+        <w:rPr>
+          <w:rFonts w:ascii="Arial" w:eastAsia="Times New Roman" w:hAnsi="Arial" w:cs="Arial"/>
+          <w:color w:val="1F2328"/>
+          <w:kern w:val="0"/>
+          <w:lang w:val="en-US" w:eastAsia="en-GB"/>
+          <w14:ligatures w14:val="none"/>
+        </w:rPr>
+        <w:t xml:space="preserve"> point it stopped within the</w:t>
+      </w:r>
+      <w:r>
+        <w:rPr>
+          <w:rFonts w:ascii="Arial" w:eastAsia="Times New Roman" w:hAnsi="Arial" w:cs="Arial"/>
+          <w:color w:val="1F2328"/>
+          <w:kern w:val="0"/>
+          <w:lang w:val="en-US" w:eastAsia="en-GB"/>
+          <w14:ligatures w14:val="none"/>
+        </w:rPr>
+        <w:t xml:space="preserve"> last reference genome that has been processed without finishing successfully.</w:t>
       </w:r>
     </w:p>
     <w:p>
@@ -3045,21 +3065,54 @@
         <w:spacing w:line="276" w:lineRule="auto"/>
         <w:ind w:firstLine="720"/>
         <w:rPr>
-          <w:rFonts w:ascii="Times New Roman" w:eastAsia="Times New Roman" w:hAnsi="Times New Roman" w:cs="Times New Roman"/>
-          <w:kern w:val="0"/>
-          <w:lang w:eastAsia="en-GB"/>
-          <w14:ligatures w14:val="none"/>
-        </w:rPr>
-      </w:pPr>
-      <w:r>
-        <w:rPr>
           <w:rFonts w:ascii="Courier New" w:eastAsia="Times New Roman" w:hAnsi="Courier New" w:cs="Courier New"/>
           <w:color w:val="1F2328"/>
           <w:kern w:val="0"/>
           <w:lang w:eastAsia="en-GB"/>
           <w14:ligatures w14:val="none"/>
         </w:rPr>
-        <w:t>[-metadata metadata_file] [-mode 'new'/'continue'] </w:t>
+      </w:pPr>
+      <w:r>
+        <w:rPr>
+          <w:rFonts w:ascii="Courier New" w:eastAsia="Times New Roman" w:hAnsi="Courier New" w:cs="Courier New"/>
+          <w:color w:val="1F2328"/>
+          <w:kern w:val="0"/>
+          <w:lang w:eastAsia="en-GB"/>
+          <w14:ligatures w14:val="none"/>
+        </w:rPr>
+        <w:t>[-mode new/continue</w:t>
+      </w:r>
+      <w:r>
+        <w:rPr>
+          <w:rFonts w:ascii="Courier New" w:eastAsia="Times New Roman" w:hAnsi="Courier New" w:cs="Courier New"/>
+          <w:color w:val="1F2328"/>
+          <w:kern w:val="0"/>
+          <w:lang w:val="en-US" w:eastAsia="en-GB"/>
+          <w14:ligatures w14:val="none"/>
+        </w:rPr>
+        <w:t>/</w:t>
+      </w:r>
+      <w:proofErr w:type="spellStart"/>
+      <w:r>
+        <w:rPr>
+          <w:rFonts w:ascii="Courier New" w:eastAsia="Times New Roman" w:hAnsi="Courier New" w:cs="Courier New"/>
+          <w:color w:val="1F2328"/>
+          <w:kern w:val="0"/>
+          <w:lang w:val="en-US" w:eastAsia="en-GB"/>
+          <w14:ligatures w14:val="none"/>
+        </w:rPr>
+        <w:t>continue_all_genomes</w:t>
+      </w:r>
+      <w:proofErr w:type="spellEnd"/>
+      <w:r>
+        <w:rPr>
+          <w:rFonts w:ascii="Courier New" w:eastAsia="Times New Roman" w:hAnsi="Courier New" w:cs="Courier New"/>
+          <w:color w:val="1F2328"/>
+          <w:kern w:val="0"/>
+          <w:lang w:eastAsia="en-GB"/>
+          <w14:ligatures w14:val="none"/>
+        </w:rPr>
+        <w:t>]</w:t>
       </w:r>
     </w:p>
     <w:p>
@@ -3067,21 +3120,32 @@
         <w:spacing w:line="276" w:lineRule="auto"/>
         <w:ind w:firstLine="720"/>
         <w:rPr>
-          <w:rFonts w:ascii="Times New Roman" w:eastAsia="Times New Roman" w:hAnsi="Times New Roman" w:cs="Times New Roman"/>
-          <w:kern w:val="0"/>
-          <w:lang w:eastAsia="en-GB"/>
-          <w14:ligatures w14:val="none"/>
-        </w:rPr>
-      </w:pPr>
-      <w:r>
-        <w:rPr>
           <w:rFonts w:ascii="Courier New" w:eastAsia="Times New Roman" w:hAnsi="Courier New" w:cs="Courier New"/>
           <w:color w:val="1F2328"/>
           <w:kern w:val="0"/>
           <w:lang w:eastAsia="en-GB"/>
           <w14:ligatures w14:val="none"/>
         </w:rPr>
-        <w:t>[-cores number_of_cores] [-length region_length]</w:t>
+      </w:pPr>
+      <w:r>
+        <w:rPr>
+          <w:rFonts w:ascii="Courier New" w:eastAsia="Times New Roman" w:hAnsi="Courier New" w:cs="Courier New"/>
+          <w:color w:val="1F2328"/>
+          <w:kern w:val="0"/>
+          <w:lang w:eastAsia="en-GB"/>
+          <w14:ligatures w14:val="none"/>
+        </w:rPr>
+        <w:t xml:space="preserve">[-metadata metadata_file] </w:t>
+      </w:r>
+      <w:r>
+        <w:rPr>
+          <w:rFonts w:ascii="Courier New" w:eastAsia="Times New Roman" w:hAnsi="Courier New" w:cs="Courier New"/>
+          <w:color w:val="1F2328"/>
+          <w:kern w:val="0"/>
+          <w:lang w:eastAsia="en-GB"/>
+          <w14:ligatures w14:val="none"/>
+        </w:rPr>
+        <w:t xml:space="preserve">[-cores number_of_cores] </w:t>
       </w:r>
     </w:p>
     <w:p>
@@ -3104,7 +3168,27 @@
           <w:lang w:eastAsia="en-GB"/>
           <w14:ligatures w14:val="none"/>
         </w:rPr>
-        <w:t xml:space="preserve">[--identity blast_identity] [--coverage blast_coverage] </w:t>
+        <w:t>[-length region_length]</w:t>
+      </w:r>
+      <w:r>
+        <w:rPr>
+          <w:rFonts w:ascii="Courier New" w:eastAsia="Times New Roman" w:hAnsi="Courier New" w:cs="Courier New"/>
+          <w:color w:val="1F2328"/>
+          <w:kern w:val="0"/>
+          <w:lang w:val="en-US" w:eastAsia="en-GB"/>
+          <w14:ligatures w14:val="none"/>
+        </w:rPr>
+        <w:t xml:space="preserve"> </w:t>
+      </w:r>
+      <w:r>
+        <w:rPr>
+          <w:rFonts w:ascii="Courier New" w:eastAsia="Times New Roman" w:hAnsi="Courier New" w:cs="Courier New"/>
+          <w:color w:val="1F2328"/>
+          <w:kern w:val="0"/>
+          <w:lang w:eastAsia="en-GB"/>
+          <w14:ligatures w14:val="none"/>
+        </w:rPr>
+        <w:t xml:space="preserve">[--identity blast_identity] </w:t>
       </w:r>
     </w:p>
     <w:p>
@@ -3112,12 +3196,33 @@
         <w:spacing w:line="276" w:lineRule="auto"/>
         <w:ind w:firstLine="720"/>
         <w:rPr>
-          <w:rFonts w:ascii="Times New Roman" w:eastAsia="Times New Roman" w:hAnsi="Times New Roman" w:cs="Times New Roman"/>
+          <w:rFonts w:ascii="Courier New" w:eastAsia="Times New Roman" w:hAnsi="Courier New" w:cs="Courier New"/>
+          <w:color w:val="1F2328"/>
+          <w:kern w:val="0"/>
+          <w:lang w:eastAsia="en-GB"/>
+          <w14:ligatures w14:val="none"/>
+        </w:rPr>
+      </w:pPr>
+      <w:r>
+        <w:rPr>
+          <w:rFonts w:ascii="Courier New" w:eastAsia="Times New Roman" w:hAnsi="Courier New" w:cs="Courier New"/>
+          <w:color w:val="1F2328"/>
+          <w:kern w:val="0"/>
+          <w:lang w:eastAsia="en-GB"/>
+          <w14:ligatures w14:val="none"/>
+        </w:rPr>
+        <w:t>[--coverage blast_coverage] [--</w:t>
+      </w:r>
+      <w:r>
+        <w:rPr>
+          <w:rFonts w:ascii="Courier New" w:eastAsia="Times New Roman" w:hAnsi="Courier New" w:cs="Courier New"/>
+          <w:color w:val="1F2328"/>
           <w:kern w:val="0"/>
           <w:lang w:val="en-US" w:eastAsia="en-GB"/>
           <w14:ligatures w14:val="none"/>
         </w:rPr>
-      </w:pPr>
+        <w:t>no</w:t>
+      </w:r>
       <w:r>
         <w:rPr>
           <w:rFonts w:ascii="Courier New" w:eastAsia="Times New Roman" w:hAnsi="Courier New" w:cs="Courier New"/>
@@ -3126,7 +3231,7 @@
           <w:lang w:eastAsia="en-GB"/>
           <w14:ligatures w14:val="none"/>
         </w:rPr>
-        <w:t>[--save_intermediate] [--</w:t>
+        <w:t>_seed]</w:t>
       </w:r>
       <w:r>
         <w:rPr>
@@ -3136,18 +3241,19 @@
           <w:lang w:val="en-US" w:eastAsia="en-GB"/>
           <w14:ligatures w14:val="none"/>
         </w:rPr>
-        <w:t>no</w:t>
+        <w:t xml:space="preserve"> [</w:t>
       </w:r>
       <w:r>
         <w:rPr>
           <w:rFonts w:ascii="Courier New" w:eastAsia="Times New Roman" w:hAnsi="Courier New" w:cs="Courier New"/>
           <w:color w:val="1F2328"/>
           <w:kern w:val="0"/>
-          <w:lang w:eastAsia="en-GB"/>
-          <w14:ligatures w14:val="none"/>
-        </w:rPr>
-        <w:t>_seed]</w:t>
-      </w:r>
+          <w:lang w:val="en-US" w:eastAsia="en-GB"/>
+          <w14:ligatures w14:val="none"/>
+        </w:rPr>
+        <w:t>--</w:t>
+      </w:r>
+      <w:proofErr w:type="spellStart"/>
       <w:r>
         <w:rPr>
           <w:rFonts w:ascii="Courier New" w:eastAsia="Times New Roman" w:hAnsi="Courier New" w:cs="Courier New"/>
@@ -3156,8 +3262,9 @@
           <w:lang w:val="en-US" w:eastAsia="en-GB"/>
           <w14:ligatures w14:val="none"/>
         </w:rPr>
-        <w:t xml:space="preserve"> [</w:t>
-      </w:r>
+        <w:t>avg_all</w:t>
+      </w:r>
+      <w:proofErr w:type="spellEnd"/>
       <w:r>
         <w:rPr>
           <w:rFonts w:ascii="Courier New" w:eastAsia="Times New Roman" w:hAnsi="Courier New" w:cs="Courier New"/>
@@ -3166,41 +3273,8 @@
           <w:lang w:val="en-US" w:eastAsia="en-GB"/>
           <w14:ligatures w14:val="none"/>
         </w:rPr>
-        <w:t>--</w:t>
-      </w:r>
-      <w:proofErr w:type="spellStart"/>
-      <w:r>
-        <w:rPr>
-          <w:rFonts w:ascii="Courier New" w:eastAsia="Times New Roman" w:hAnsi="Courier New" w:cs="Courier New"/>
-          <w:color w:val="1F2328"/>
-          <w:kern w:val="0"/>
-          <w:lang w:val="en-US" w:eastAsia="en-GB"/>
-          <w14:ligatures w14:val="none"/>
-        </w:rPr>
-        <w:t>avg_all</w:t>
-      </w:r>
-      <w:proofErr w:type="spellEnd"/>
-      <w:r>
-        <w:rPr>
-          <w:rFonts w:ascii="Courier New" w:eastAsia="Times New Roman" w:hAnsi="Courier New" w:cs="Courier New"/>
-          <w:color w:val="1F2328"/>
-          <w:kern w:val="0"/>
-          <w:lang w:val="en-US" w:eastAsia="en-GB"/>
-          <w14:ligatures w14:val="none"/>
-        </w:rPr>
         <w:t>]</w:t>
       </w:r>
-    </w:p>
-    <w:p>
-      <w:pPr>
-        <w:spacing w:line="276" w:lineRule="auto"/>
-        <w:rPr>
-          <w:rFonts w:ascii="Times New Roman" w:eastAsia="Times New Roman" w:hAnsi="Times New Roman" w:cs="Times New Roman"/>
-          <w:kern w:val="0"/>
-          <w:lang w:eastAsia="en-GB"/>
-          <w14:ligatures w14:val="none"/>
-        </w:rPr>
-      </w:pPr>
     </w:p>
     <w:p>
       <w:pPr>
@@ -3228,6 +3302,7 @@
           <w:lang w:eastAsia="en-GB"/>
           <w14:ligatures w14:val="none"/>
         </w:rPr>
+        <w:lastRenderedPageBreak/>
         <w:t>SynTracker’s command-line arguments description:</w:t>
       </w:r>
       <w:bookmarkEnd w:id="9"/>
@@ -3591,7 +3666,129 @@
           <w:lang w:eastAsia="en-GB"/>
           <w14:ligatures w14:val="none"/>
         </w:rPr>
-        <w:t>-mode &lt;new / continue&gt;:</w:t>
+        <w:t>-mode &lt;</w:t>
+      </w:r>
+      <w:r>
+        <w:rPr>
+          <w:rFonts w:ascii="Arial" w:eastAsia="Times New Roman" w:hAnsi="Arial" w:cs="Arial"/>
+          <w:b/>
+          <w:bCs/>
+          <w:color w:val="1F2328"/>
+          <w:kern w:val="0"/>
+          <w:lang w:val="en-US" w:eastAsia="en-GB"/>
+          <w14:ligatures w14:val="none"/>
+        </w:rPr>
+        <w:t>’</w:t>
+      </w:r>
+      <w:r>
+        <w:rPr>
+          <w:rFonts w:ascii="Arial" w:eastAsia="Times New Roman" w:hAnsi="Arial" w:cs="Arial"/>
+          <w:b/>
+          <w:bCs/>
+          <w:color w:val="1F2328"/>
+          <w:kern w:val="0"/>
+          <w:lang w:eastAsia="en-GB"/>
+          <w14:ligatures w14:val="none"/>
+        </w:rPr>
+        <w:t>new</w:t>
+      </w:r>
+      <w:r>
+        <w:rPr>
+          <w:rFonts w:ascii="Arial" w:eastAsia="Times New Roman" w:hAnsi="Arial" w:cs="Arial"/>
+          <w:b/>
+          <w:bCs/>
+          <w:color w:val="1F2328"/>
+          <w:kern w:val="0"/>
+          <w:lang w:val="en-US" w:eastAsia="en-GB"/>
+          <w14:ligatures w14:val="none"/>
+        </w:rPr>
+        <w:t>’</w:t>
+      </w:r>
+      <w:r>
+        <w:rPr>
+          <w:rFonts w:ascii="Arial" w:eastAsia="Times New Roman" w:hAnsi="Arial" w:cs="Arial"/>
+          <w:b/>
+          <w:bCs/>
+          <w:color w:val="1F2328"/>
+          <w:kern w:val="0"/>
+          <w:lang w:eastAsia="en-GB"/>
+          <w14:ligatures w14:val="none"/>
+        </w:rPr>
+        <w:t xml:space="preserve"> / </w:t>
+      </w:r>
+      <w:r>
+        <w:rPr>
+          <w:rFonts w:ascii="Arial" w:eastAsia="Times New Roman" w:hAnsi="Arial" w:cs="Arial"/>
+          <w:b/>
+          <w:bCs/>
+          <w:color w:val="1F2328"/>
+          <w:kern w:val="0"/>
+          <w:lang w:val="en-US" w:eastAsia="en-GB"/>
+          <w14:ligatures w14:val="none"/>
+        </w:rPr>
+        <w:t>‘</w:t>
+      </w:r>
+      <w:r>
+        <w:rPr>
+          <w:rFonts w:ascii="Arial" w:eastAsia="Times New Roman" w:hAnsi="Arial" w:cs="Arial"/>
+          <w:b/>
+          <w:bCs/>
+          <w:color w:val="1F2328"/>
+          <w:kern w:val="0"/>
+          <w:lang w:eastAsia="en-GB"/>
+          <w14:ligatures w14:val="none"/>
+        </w:rPr>
+        <w:t>continue</w:t>
+      </w:r>
+      <w:r>
+        <w:rPr>
+          <w:rFonts w:ascii="Arial" w:eastAsia="Times New Roman" w:hAnsi="Arial" w:cs="Arial"/>
+          <w:b/>
+          <w:bCs/>
+          <w:color w:val="1F2328"/>
+          <w:kern w:val="0"/>
+          <w:lang w:val="en-US" w:eastAsia="en-GB"/>
+          <w14:ligatures w14:val="none"/>
+        </w:rPr>
+        <w:t>’ / ‘</w:t>
+      </w:r>
+      <w:proofErr w:type="spellStart"/>
+      <w:r>
+        <w:rPr>
+          <w:rFonts w:ascii="Arial" w:eastAsia="Times New Roman" w:hAnsi="Arial" w:cs="Arial"/>
+          <w:b/>
+          <w:bCs/>
+          <w:color w:val="1F2328"/>
+          <w:kern w:val="0"/>
+          <w:lang w:val="en-US" w:eastAsia="en-GB"/>
+          <w14:ligatures w14:val="none"/>
+        </w:rPr>
+        <w:t>continue_all_genomes</w:t>
+      </w:r>
+      <w:proofErr w:type="spellEnd"/>
+      <w:r>
+        <w:rPr>
+          <w:rFonts w:ascii="Arial" w:eastAsia="Times New Roman" w:hAnsi="Arial" w:cs="Arial"/>
+          <w:b/>
+          <w:bCs/>
+          <w:color w:val="1F2328"/>
+          <w:kern w:val="0"/>
+          <w:lang w:val="en-US" w:eastAsia="en-GB"/>
+          <w14:ligatures w14:val="none"/>
+        </w:rPr>
+        <w:t>’</w:t>
+      </w:r>
+      <w:r>
+        <w:rPr>
+          <w:rFonts w:ascii="Arial" w:eastAsia="Times New Roman" w:hAnsi="Arial" w:cs="Arial"/>
+          <w:b/>
+          <w:bCs/>
+          <w:color w:val="1F2328"/>
+          <w:kern w:val="0"/>
+          <w:lang w:eastAsia="en-GB"/>
+          <w14:ligatures w14:val="none"/>
+        </w:rPr>
+        <w:t>&gt;:</w:t>
       </w:r>
     </w:p>
     <w:p>
@@ -3599,21 +3796,244 @@
         <w:spacing w:line="276" w:lineRule="auto"/>
         <w:ind w:left="720"/>
         <w:rPr>
+          <w:rFonts w:ascii="Arial" w:eastAsia="Times New Roman" w:hAnsi="Arial" w:cs="Arial"/>
+          <w:color w:val="1F2328"/>
+          <w:kern w:val="0"/>
+          <w:lang w:eastAsia="en-GB"/>
+          <w14:ligatures w14:val="none"/>
+        </w:rPr>
+      </w:pPr>
+      <w:r>
+        <w:rPr>
+          <w:rFonts w:ascii="Arial" w:eastAsia="Times New Roman" w:hAnsi="Arial" w:cs="Arial"/>
+          <w:color w:val="1F2328"/>
+          <w:kern w:val="0"/>
+          <w:lang w:eastAsia="en-GB"/>
+          <w14:ligatures w14:val="none"/>
+        </w:rPr>
+        <w:t>The running mode: 'new' or 'continue'</w:t>
+      </w:r>
+      <w:r>
+        <w:rPr>
+          <w:rFonts w:ascii="Arial" w:eastAsia="Times New Roman" w:hAnsi="Arial" w:cs="Arial"/>
+          <w:color w:val="1F2328"/>
+          <w:kern w:val="0"/>
+          <w:lang w:val="en-US" w:eastAsia="en-GB"/>
+          <w14:ligatures w14:val="none"/>
+        </w:rPr>
+        <w:t xml:space="preserve"> or ‘</w:t>
+      </w:r>
+      <w:proofErr w:type="spellStart"/>
+      <w:r>
+        <w:rPr>
+          <w:rFonts w:ascii="Arial" w:eastAsia="Times New Roman" w:hAnsi="Arial" w:cs="Arial"/>
+          <w:color w:val="1F2328"/>
+          <w:kern w:val="0"/>
+          <w:lang w:val="en-US" w:eastAsia="en-GB"/>
+          <w14:ligatures w14:val="none"/>
+        </w:rPr>
+        <w:t>continue_all_genomes</w:t>
+      </w:r>
+      <w:proofErr w:type="spellEnd"/>
+      <w:r>
+        <w:rPr>
+          <w:rFonts w:ascii="Arial" w:eastAsia="Times New Roman" w:hAnsi="Arial" w:cs="Arial"/>
+          <w:color w:val="1F2328"/>
+          <w:kern w:val="0"/>
+          <w:lang w:val="en-US" w:eastAsia="en-GB"/>
+          <w14:ligatures w14:val="none"/>
+        </w:rPr>
+        <w:t>’</w:t>
+      </w:r>
+      <w:r>
+        <w:rPr>
+          <w:rFonts w:ascii="Arial" w:eastAsia="Times New Roman" w:hAnsi="Arial" w:cs="Arial"/>
+          <w:color w:val="1F2328"/>
+          <w:kern w:val="0"/>
+          <w:lang w:eastAsia="en-GB"/>
+          <w14:ligatures w14:val="none"/>
+        </w:rPr>
+        <w:t xml:space="preserve"> (default='new'). </w:t>
+      </w:r>
+    </w:p>
+    <w:p>
+      <w:pPr>
+        <w:spacing w:line="276" w:lineRule="auto"/>
+        <w:ind w:left="720"/>
+        <w:rPr>
+          <w:rFonts w:ascii="Arial" w:eastAsia="Times New Roman" w:hAnsi="Arial" w:cs="Arial"/>
+          <w:color w:val="1F2328"/>
+          <w:kern w:val="0"/>
+          <w:lang w:eastAsia="en-GB"/>
+          <w14:ligatures w14:val="none"/>
+        </w:rPr>
+      </w:pPr>
+      <w:r>
+        <w:rPr>
+          <w:rFonts w:ascii="Arial" w:eastAsia="Times New Roman" w:hAnsi="Arial" w:cs="Arial"/>
+          <w:color w:val="1F2328"/>
+          <w:kern w:val="0"/>
+          <w:lang w:eastAsia="en-GB"/>
+          <w14:ligatures w14:val="none"/>
+        </w:rPr>
+        <w:t xml:space="preserve">Mode ‘new’: start a new SynTracker run. </w:t>
+      </w:r>
+    </w:p>
+    <w:p>
+      <w:pPr>
+        <w:spacing w:line="276" w:lineRule="auto"/>
+        <w:ind w:left="720"/>
+        <w:rPr>
+          <w:rFonts w:ascii="Arial" w:eastAsia="Times New Roman" w:hAnsi="Arial" w:cs="Arial"/>
+          <w:color w:val="1F2328"/>
+          <w:kern w:val="0"/>
+          <w:lang w:eastAsia="en-GB"/>
+          <w14:ligatures w14:val="none"/>
+        </w:rPr>
+      </w:pPr>
+      <w:r>
+        <w:rPr>
+          <w:rFonts w:ascii="Arial" w:eastAsia="Times New Roman" w:hAnsi="Arial" w:cs="Arial"/>
+          <w:color w:val="1F2328"/>
+          <w:kern w:val="0"/>
+          <w:lang w:eastAsia="en-GB"/>
+          <w14:ligatures w14:val="none"/>
+        </w:rPr>
+        <w:t xml:space="preserve">Mode ‘continue’: continue a previous job that was terminated </w:t>
+      </w:r>
+      <w:r>
+        <w:rPr>
+          <w:rFonts w:ascii="Arial" w:eastAsia="Times New Roman" w:hAnsi="Arial" w:cs="Arial"/>
+          <w:color w:val="1F2328"/>
+          <w:kern w:val="0"/>
+          <w:lang w:val="en-US" w:eastAsia="en-GB"/>
+          <w14:ligatures w14:val="none"/>
+        </w:rPr>
+        <w:t xml:space="preserve">for some reason from </w:t>
+      </w:r>
+      <w:r>
+        <w:rPr>
+          <w:rFonts w:ascii="Arial" w:eastAsia="Times New Roman" w:hAnsi="Arial" w:cs="Arial"/>
+          <w:color w:val="1F2328"/>
+          <w:kern w:val="0"/>
+          <w:lang w:val="en-US" w:eastAsia="en-GB"/>
+          <w14:ligatures w14:val="none"/>
+        </w:rPr>
+        <w:t>the point it stopped</w:t>
+      </w:r>
+      <w:r>
+        <w:rPr>
+          <w:rFonts w:ascii="Arial" w:eastAsia="Times New Roman" w:hAnsi="Arial" w:cs="Arial"/>
+          <w:color w:val="1F2328"/>
+          <w:kern w:val="0"/>
+          <w:lang w:eastAsia="en-GB"/>
+          <w14:ligatures w14:val="none"/>
+        </w:rPr>
+        <w:t>.</w:t>
+      </w:r>
+    </w:p>
+    <w:p>
+      <w:pPr>
+        <w:spacing w:line="276" w:lineRule="auto"/>
+        <w:ind w:left="720"/>
+        <w:rPr>
           <w:rFonts w:ascii="Times New Roman" w:eastAsia="Times New Roman" w:hAnsi="Times New Roman" w:cs="Times New Roman"/>
           <w:kern w:val="0"/>
-          <w:lang w:eastAsia="en-GB"/>
-          <w14:ligatures w14:val="none"/>
-        </w:rPr>
-      </w:pPr>
-      <w:r>
-        <w:rPr>
-          <w:rFonts w:ascii="Arial" w:eastAsia="Times New Roman" w:hAnsi="Arial" w:cs="Arial"/>
-          <w:color w:val="1F2328"/>
-          <w:kern w:val="0"/>
-          <w:lang w:eastAsia="en-GB"/>
-          <w14:ligatures w14:val="none"/>
-        </w:rPr>
-        <w:t>The running mode: 'new' or 'continue' (default='new'). Mode ‘new’: start a new SynTracker run. Mode ‘continue’: continue a previous job that was terminated in the middle of the run.</w:t>
+          <w:lang w:val="en-US" w:eastAsia="en-GB"/>
+          <w14:ligatures w14:val="none"/>
+        </w:rPr>
+      </w:pPr>
+      <w:r>
+        <w:rPr>
+          <w:rFonts w:ascii="Arial" w:eastAsia="Times New Roman" w:hAnsi="Arial" w:cs="Arial"/>
+          <w:color w:val="1F2328"/>
+          <w:kern w:val="0"/>
+          <w:lang w:eastAsia="en-GB"/>
+          <w14:ligatures w14:val="none"/>
+        </w:rPr>
+        <w:t>Mode ‘continue</w:t>
+      </w:r>
+      <w:r>
+        <w:rPr>
+          <w:rFonts w:ascii="Arial" w:eastAsia="Times New Roman" w:hAnsi="Arial" w:cs="Arial"/>
+          <w:color w:val="1F2328"/>
+          <w:kern w:val="0"/>
+          <w:lang w:val="en-US" w:eastAsia="en-GB"/>
+          <w14:ligatures w14:val="none"/>
+        </w:rPr>
+        <w:t>_</w:t>
+      </w:r>
+      <w:proofErr w:type="spellStart"/>
+      <w:r>
+        <w:rPr>
+          <w:rFonts w:ascii="Arial" w:eastAsia="Times New Roman" w:hAnsi="Arial" w:cs="Arial"/>
+          <w:color w:val="1F2328"/>
+          <w:kern w:val="0"/>
+          <w:lang w:val="en-US" w:eastAsia="en-GB"/>
+          <w14:ligatures w14:val="none"/>
+        </w:rPr>
+        <w:t>all_genomes</w:t>
+      </w:r>
+      <w:proofErr w:type="spellEnd"/>
+      <w:r>
+        <w:rPr>
+          <w:rFonts w:ascii="Arial" w:eastAsia="Times New Roman" w:hAnsi="Arial" w:cs="Arial"/>
+          <w:color w:val="1F2328"/>
+          <w:kern w:val="0"/>
+          <w:lang w:eastAsia="en-GB"/>
+          <w14:ligatures w14:val="none"/>
+        </w:rPr>
+        <w:t xml:space="preserve">’: </w:t>
+      </w:r>
+      <w:r>
+        <w:rPr>
+          <w:rFonts w:ascii="Arial" w:eastAsia="Times New Roman" w:hAnsi="Arial" w:cs="Arial"/>
+          <w:color w:val="1F2328"/>
+          <w:kern w:val="0"/>
+          <w:lang w:val="en-US" w:eastAsia="en-GB"/>
+          <w14:ligatures w14:val="none"/>
+        </w:rPr>
+        <w:t xml:space="preserve">process all the reference genomes from the beginning, without repeating </w:t>
+      </w:r>
+      <w:r>
+        <w:rPr>
+          <w:rFonts w:ascii="Arial" w:eastAsia="Times New Roman" w:hAnsi="Arial" w:cs="Arial"/>
+          <w:color w:val="1F2328"/>
+          <w:kern w:val="0"/>
+          <w:lang w:val="en-US" w:eastAsia="en-GB"/>
+          <w14:ligatures w14:val="none"/>
+        </w:rPr>
+        <w:t>the stage of building a blast DB from the target genomes</w:t>
+      </w:r>
+      <w:r>
+        <w:rPr>
+          <w:rFonts w:ascii="Arial" w:eastAsia="Times New Roman" w:hAnsi="Arial" w:cs="Arial"/>
+          <w:color w:val="1F2328"/>
+          <w:kern w:val="0"/>
+          <w:lang w:val="en-US" w:eastAsia="en-GB"/>
+          <w14:ligatures w14:val="none"/>
+        </w:rPr>
+        <w:t xml:space="preserve"> (the DB serves all the reference genomes)</w:t>
+      </w:r>
+      <w:r>
+        <w:rPr>
+          <w:rFonts w:ascii="Arial" w:eastAsia="Times New Roman" w:hAnsi="Arial" w:cs="Arial"/>
+          <w:color w:val="1F2328"/>
+          <w:kern w:val="0"/>
+          <w:lang w:eastAsia="en-GB"/>
+          <w14:ligatures w14:val="none"/>
+        </w:rPr>
+        <w:t>.</w:t>
+      </w:r>
+      <w:r>
+        <w:rPr>
+          <w:rFonts w:ascii="Arial" w:eastAsia="Times New Roman" w:hAnsi="Arial" w:cs="Arial"/>
+          <w:color w:val="1F2328"/>
+          <w:kern w:val="0"/>
+          <w:lang w:val="en-US" w:eastAsia="en-GB"/>
+          <w14:ligatures w14:val="none"/>
+        </w:rPr>
+        <w:t xml:space="preserve"> This mode is only relevant when running more than one reference genome.</w:t>
       </w:r>
     </w:p>
     <w:p>
@@ -3829,7 +4249,18 @@
           <w:lang w:eastAsia="en-GB"/>
           <w14:ligatures w14:val="none"/>
         </w:rPr>
-        <w:t>A change in the length of the compared regions will likely result in a different distribution of APSS (Average Pairwise Synteny Score). This happens as the per-region synteny score is based on the number of synteny breaks identified per region. When longer regions are analyzed, the probability of identifying more breaks per region increases. </w:t>
+        <w:t xml:space="preserve">A change in the length of the compared regions will likely result in a different distribution of APSS (Average Pairwise Synteny Score). This happens as the per-region synteny score is </w:t>
+      </w:r>
+      <w:r>
+        <w:rPr>
+          <w:rFonts w:ascii="Arial" w:eastAsia="Times New Roman" w:hAnsi="Arial" w:cs="Arial"/>
+          <w:color w:val="000000"/>
+          <w:kern w:val="0"/>
+          <w:lang w:eastAsia="en-GB"/>
+          <w14:ligatures w14:val="none"/>
+        </w:rPr>
+        <w:lastRenderedPageBreak/>
+        <w:t>based on the number of synteny breaks identified per region. When longer regions are analyzed, the probability of identifying more breaks per region increases. </w:t>
       </w:r>
     </w:p>
     <w:p>
@@ -3914,7 +4345,6 @@
           <w:lang w:eastAsia="en-GB"/>
           <w14:ligatures w14:val="none"/>
         </w:rPr>
-        <w:lastRenderedPageBreak/>
         <w:t>The probability of identifying homologous regions of suitable length decreases. </w:t>
       </w:r>
     </w:p>
@@ -4274,81 +4704,6 @@
           <w:lang w:eastAsia="en-GB"/>
           <w14:ligatures w14:val="none"/>
         </w:rPr>
-        <w:t>save_intermediate:</w:t>
-      </w:r>
-    </w:p>
-    <w:p>
-      <w:pPr>
-        <w:spacing w:line="276" w:lineRule="auto"/>
-        <w:ind w:left="720"/>
-        <w:rPr>
-          <w:rFonts w:ascii="Times New Roman" w:eastAsia="Times New Roman" w:hAnsi="Times New Roman" w:cs="Times New Roman"/>
-          <w:kern w:val="0"/>
-          <w:lang w:eastAsia="en-GB"/>
-          <w14:ligatures w14:val="none"/>
-        </w:rPr>
-      </w:pPr>
-      <w:r>
-        <w:rPr>
-          <w:rFonts w:ascii="Arial" w:eastAsia="Times New Roman" w:hAnsi="Arial" w:cs="Arial"/>
-          <w:color w:val="1F2328"/>
-          <w:kern w:val="0"/>
-          <w:lang w:eastAsia="en-GB"/>
-          <w14:ligatures w14:val="none"/>
-        </w:rPr>
-        <w:t>Saves R intermediate data structures for debugging purposes (by default, they are not saved).</w:t>
-      </w:r>
-      <w:r>
-        <w:rPr>
-          <w:rFonts w:ascii="Times New Roman" w:eastAsia="Times New Roman" w:hAnsi="Times New Roman" w:cs="Times New Roman"/>
-          <w:kern w:val="0"/>
-          <w:lang w:eastAsia="en-GB"/>
-          <w14:ligatures w14:val="none"/>
-        </w:rPr>
-        <w:br/>
-      </w:r>
-    </w:p>
-    <w:p>
-      <w:pPr>
-        <w:pStyle w:val="ListParagraph"/>
-        <w:numPr>
-          <w:ilvl w:val="0"/>
-          <w:numId w:val="38"/>
-        </w:numPr>
-        <w:spacing w:line="276" w:lineRule="auto"/>
-        <w:textAlignment w:val="baseline"/>
-        <w:rPr>
-          <w:rFonts w:ascii="Arial" w:eastAsia="Times New Roman" w:hAnsi="Arial" w:cs="Arial"/>
-          <w:b/>
-          <w:bCs/>
-          <w:color w:val="000000"/>
-          <w:kern w:val="0"/>
-          <w:lang w:eastAsia="en-GB"/>
-          <w14:ligatures w14:val="none"/>
-        </w:rPr>
-      </w:pPr>
-      <w:r>
-        <w:rPr>
-          <w:rFonts w:ascii="Arial" w:eastAsia="Times New Roman" w:hAnsi="Arial" w:cs="Arial"/>
-          <w:b/>
-          <w:bCs/>
-          <w:color w:val="000000"/>
-          <w:kern w:val="0"/>
-          <w:lang w:val="en-US" w:eastAsia="en-GB"/>
-          <w14:ligatures w14:val="none"/>
-        </w:rPr>
-        <w:t>--</w:t>
-      </w:r>
-      <w:r>
-        <w:rPr>
-          <w:rFonts w:ascii="Arial" w:eastAsia="Times New Roman" w:hAnsi="Arial" w:cs="Arial"/>
-          <w:b/>
-          <w:bCs/>
-          <w:color w:val="000000"/>
-          <w:kern w:val="0"/>
-          <w:lang w:eastAsia="en-GB"/>
-          <w14:ligatures w14:val="none"/>
-        </w:rPr>
         <w:t>no_seed:</w:t>
       </w:r>
     </w:p>
@@ -4611,15 +4966,6 @@
       <w:pPr>
         <w:pStyle w:val="Heading1"/>
         <w:rPr>
-          <w:rFonts w:ascii="Times New Roman" w:eastAsia="Times New Roman" w:hAnsi="Times New Roman" w:cs="Times New Roman"/>
-          <w:kern w:val="0"/>
-          <w:lang w:eastAsia="en-GB"/>
-          <w14:ligatures w14:val="none"/>
-        </w:rPr>
-      </w:pPr>
-      <w:bookmarkStart w:id="10" w:name="_Toc157601469"/>
-      <w:r>
-        <w:rPr>
           <w:rFonts w:ascii="Arial" w:eastAsia="Times New Roman" w:hAnsi="Arial" w:cs="Arial"/>
           <w:b/>
           <w:bCs/>
@@ -4630,6 +4976,55 @@
           <w:lang w:eastAsia="en-GB"/>
           <w14:ligatures w14:val="none"/>
         </w:rPr>
+      </w:pPr>
+      <w:bookmarkStart w:id="10" w:name="_Toc157601469"/>
+    </w:p>
+    <w:p>
+      <w:pPr>
+        <w:pStyle w:val="Heading1"/>
+        <w:rPr>
+          <w:rFonts w:ascii="Arial" w:eastAsia="Times New Roman" w:hAnsi="Arial" w:cs="Arial"/>
+          <w:b/>
+          <w:bCs/>
+          <w:color w:val="000000"/>
+          <w:kern w:val="0"/>
+          <w:sz w:val="28"/>
+          <w:szCs w:val="28"/>
+          <w:lang w:eastAsia="en-GB"/>
+          <w14:ligatures w14:val="none"/>
+        </w:rPr>
+      </w:pPr>
+    </w:p>
+    <w:p>
+      <w:pPr>
+        <w:rPr>
+          <w:lang w:eastAsia="en-GB"/>
+        </w:rPr>
+      </w:pPr>
+    </w:p>
+    <w:p>
+      <w:pPr>
+        <w:pStyle w:val="Heading1"/>
+        <w:rPr>
+          <w:rFonts w:ascii="Times New Roman" w:eastAsia="Times New Roman" w:hAnsi="Times New Roman" w:cs="Times New Roman"/>
+          <w:kern w:val="0"/>
+          <w:lang w:eastAsia="en-GB"/>
+          <w14:ligatures w14:val="none"/>
+        </w:rPr>
+      </w:pPr>
+      <w:r>
+        <w:rPr>
+          <w:rFonts w:ascii="Arial" w:eastAsia="Times New Roman" w:hAnsi="Arial" w:cs="Arial"/>
+          <w:b/>
+          <w:bCs/>
+          <w:color w:val="000000"/>
+          <w:kern w:val="0"/>
+          <w:sz w:val="28"/>
+          <w:szCs w:val="28"/>
+          <w:lang w:eastAsia="en-GB"/>
+          <w14:ligatures w14:val="none"/>
+        </w:rPr>
+        <w:lastRenderedPageBreak/>
         <w:t>Output</w:t>
       </w:r>
       <w:bookmarkEnd w:id="10"/>
@@ -4745,7 +5140,6 @@
           <w:lang w:eastAsia="en-GB"/>
           <w14:ligatures w14:val="none"/>
         </w:rPr>
-        <w:lastRenderedPageBreak/>
         <w:t>Within this directory, there are several subdirectories for intermediate calculation stages and one directory, named ‘</w:t>
       </w:r>
       <w:r>
@@ -5586,6 +5980,7 @@
           <w:lang w:eastAsia="en-GB"/>
           <w14:ligatures w14:val="none"/>
         </w:rPr>
+        <w:lastRenderedPageBreak/>
         <w:t>syn_score:</w:t>
       </w:r>
       <w:r>
@@ -5747,7 +6142,6 @@
           <w:lang w:eastAsia="en-GB"/>
           <w14:ligatures w14:val="none"/>
         </w:rPr>
-        <w:lastRenderedPageBreak/>
         <w:t>For each pair of samples, SynTracker tries to subsample the following number of regions: 40, 60, 80, 100, 200. It then creates an output table for each number of subsampled regions (</w:t>
       </w:r>
       <w:r>

</xml_diff>

<commit_message>
Version 1.3: - Removed the biopython package from the SynTracker_env.yml file - Changed the execution of Blast processes in blast.py so that Bio.Blast.Applications module (deprecated) is not needed anymore and they are executed directly by the Subprocess module.
</commit_message>
<xml_diff>
--- a/SynTracker_Manual.docx
+++ b/SynTracker_Manual.docx
@@ -25,7 +25,7 @@
           <w:lang w:val="en-US" w:eastAsia="en-GB"/>
           <w14:ligatures w14:val="none"/>
         </w:rPr>
-        <w:t>Version 1.2</w:t>
+        <w:t>Version 1.</w:t>
       </w:r>
       <w:r>
         <w:rPr>
@@ -39,21 +39,7 @@
           <w:lang w:val="en-US" w:eastAsia="en-GB"/>
           <w14:ligatures w14:val="none"/>
         </w:rPr>
-        <w:t>.</w:t>
-      </w:r>
-      <w:r>
-        <w:rPr>
-          <w:rFonts w:ascii="Arial" w:eastAsia="Times New Roman" w:hAnsi="Arial" w:cs="Arial"/>
-          <w:b/>
-          <w:bCs/>
-          <w:color w:val="C00000"/>
-          <w:kern w:val="0"/>
-          <w:sz w:val="28"/>
-          <w:szCs w:val="28"/>
-          <w:lang w:val="en-US" w:eastAsia="en-GB"/>
-          <w14:ligatures w14:val="none"/>
-        </w:rPr>
-        <w:t>7</w:t>
+        <w:t>3</w:t>
       </w:r>
     </w:p>
     <w:p>
@@ -1924,7 +1910,19 @@
           <w:lang w:eastAsia="en-GB"/>
           <w14:ligatures w14:val="none"/>
         </w:rPr>
-        <w:t>conda activate SynTracker_1_2</w:t>
+        <w:t>conda activate SynTracker_1_</w:t>
+      </w:r>
+      <w:r>
+        <w:rPr>
+          <w:rFonts w:ascii="Arial" w:eastAsia="Times New Roman" w:hAnsi="Arial" w:cs="Arial"/>
+          <w:i/>
+          <w:iCs/>
+          <w:color w:val="000000"/>
+          <w:kern w:val="0"/>
+          <w:lang w:val="en-US" w:eastAsia="en-GB"/>
+          <w14:ligatures w14:val="none"/>
+        </w:rPr>
+        <w:t>3</w:t>
       </w:r>
     </w:p>
     <w:p>
@@ -3993,27 +3991,7 @@
           <w:lang w:val="en-US" w:eastAsia="en-GB"/>
           <w14:ligatures w14:val="none"/>
         </w:rPr>
-        <w:t xml:space="preserve">process all the reference genomes from the beginning, without repeating </w:t>
-      </w:r>
-      <w:r>
-        <w:rPr>
-          <w:rFonts w:ascii="Arial" w:eastAsia="Times New Roman" w:hAnsi="Arial" w:cs="Arial"/>
-          <w:color w:val="1F2328"/>
-          <w:kern w:val="0"/>
-          <w:lang w:val="en-US" w:eastAsia="en-GB"/>
-          <w14:ligatures w14:val="none"/>
-        </w:rPr>
-        <w:t>the stage of building a blast DB from the target genomes</w:t>
-      </w:r>
-      <w:r>
-        <w:rPr>
-          <w:rFonts w:ascii="Arial" w:eastAsia="Times New Roman" w:hAnsi="Arial" w:cs="Arial"/>
-          <w:color w:val="1F2328"/>
-          <w:kern w:val="0"/>
-          <w:lang w:val="en-US" w:eastAsia="en-GB"/>
-          <w14:ligatures w14:val="none"/>
-        </w:rPr>
-        <w:t xml:space="preserve"> (the DB serves all the reference genomes)</w:t>
+        <w:t>process all the reference genomes from the beginning, without repeating the stage of building a blast DB from the target genomes (the DB serves all the reference genomes)</w:t>
       </w:r>
       <w:r>
         <w:rPr>

</xml_diff>

<commit_message>
Added citation to README.md and SynTracker_Manual.
</commit_message>
<xml_diff>
--- a/SynTracker_Manual.docx
+++ b/SynTracker_Manual.docx
@@ -129,7 +129,7 @@
           <w:pPr>
             <w:pStyle w:val="TOC1"/>
             <w:tabs>
-              <w:tab w:val="right" w:leader="dot" w:pos="9016"/>
+              <w:tab w:val="right" w:leader="dot" w:pos="10456"/>
             </w:tabs>
             <w:rPr>
               <w:rFonts w:eastAsiaTheme="minorEastAsia" w:cstheme="minorBidi"/>
@@ -158,7 +158,7 @@
             </w:rPr>
             <w:fldChar w:fldCharType="separate"/>
           </w:r>
-          <w:hyperlink w:anchor="_Toc157601459" w:history="1">
+          <w:hyperlink w:anchor="_Toc173145627" w:history="1">
             <w:r>
               <w:rPr>
                 <w:rStyle w:val="Hyperlink"/>
@@ -189,7 +189,7 @@
                 <w:noProof/>
                 <w:webHidden/>
               </w:rPr>
-              <w:instrText xml:space="preserve"> PAGEREF _Toc157601459 \h </w:instrText>
+              <w:instrText xml:space="preserve"> PAGEREF _Toc173145627 \h </w:instrText>
             </w:r>
             <w:r>
               <w:rPr>
@@ -224,7 +224,7 @@
           <w:pPr>
             <w:pStyle w:val="TOC1"/>
             <w:tabs>
-              <w:tab w:val="right" w:leader="dot" w:pos="9016"/>
+              <w:tab w:val="right" w:leader="dot" w:pos="10456"/>
             </w:tabs>
             <w:rPr>
               <w:rFonts w:eastAsiaTheme="minorEastAsia" w:cstheme="minorBidi"/>
@@ -236,7 +236,85 @@
               <w:lang w:eastAsia="en-GB"/>
             </w:rPr>
           </w:pPr>
-          <w:hyperlink w:anchor="_Toc157601460" w:history="1">
+          <w:hyperlink w:anchor="_Toc173145628" w:history="1">
+            <w:r>
+              <w:rPr>
+                <w:rStyle w:val="Hyperlink"/>
+                <w:rFonts w:ascii="Arial" w:eastAsia="Times New Roman" w:hAnsi="Arial" w:cs="Arial"/>
+                <w:noProof/>
+                <w:kern w:val="0"/>
+                <w:lang w:val="en-US" w:eastAsia="en-GB"/>
+                <w14:ligatures w14:val="none"/>
+              </w:rPr>
+              <w:t>Citation</w:t>
+            </w:r>
+            <w:r>
+              <w:rPr>
+                <w:noProof/>
+                <w:webHidden/>
+              </w:rPr>
+              <w:tab/>
+            </w:r>
+            <w:r>
+              <w:rPr>
+                <w:noProof/>
+                <w:webHidden/>
+              </w:rPr>
+              <w:fldChar w:fldCharType="begin"/>
+            </w:r>
+            <w:r>
+              <w:rPr>
+                <w:noProof/>
+                <w:webHidden/>
+              </w:rPr>
+              <w:instrText xml:space="preserve"> PAGEREF _Toc173145628 \h </w:instrText>
+            </w:r>
+            <w:r>
+              <w:rPr>
+                <w:noProof/>
+                <w:webHidden/>
+              </w:rPr>
+            </w:r>
+            <w:r>
+              <w:rPr>
+                <w:noProof/>
+                <w:webHidden/>
+              </w:rPr>
+              <w:fldChar w:fldCharType="separate"/>
+            </w:r>
+            <w:r>
+              <w:rPr>
+                <w:noProof/>
+                <w:webHidden/>
+              </w:rPr>
+              <w:t>2</w:t>
+            </w:r>
+            <w:r>
+              <w:rPr>
+                <w:noProof/>
+                <w:webHidden/>
+              </w:rPr>
+              <w:fldChar w:fldCharType="end"/>
+            </w:r>
+          </w:hyperlink>
+        </w:p>
+        <w:p>
+          <w:pPr>
+            <w:pStyle w:val="TOC1"/>
+            <w:tabs>
+              <w:tab w:val="right" w:leader="dot" w:pos="10456"/>
+            </w:tabs>
+            <w:rPr>
+              <w:rFonts w:eastAsiaTheme="minorEastAsia" w:cstheme="minorBidi"/>
+              <w:b w:val="0"/>
+              <w:bCs w:val="0"/>
+              <w:i w:val="0"/>
+              <w:iCs w:val="0"/>
+              <w:noProof/>
+              <w:lang w:eastAsia="en-GB"/>
+            </w:rPr>
+          </w:pPr>
+          <w:hyperlink w:anchor="_Toc173145629" w:history="1">
             <w:r>
               <w:rPr>
                 <w:rStyle w:val="Hyperlink"/>
@@ -267,7 +345,7 @@
                 <w:noProof/>
                 <w:webHidden/>
               </w:rPr>
-              <w:instrText xml:space="preserve"> PAGEREF _Toc157601460 \h </w:instrText>
+              <w:instrText xml:space="preserve"> PAGEREF _Toc173145629 \h </w:instrText>
             </w:r>
             <w:r>
               <w:rPr>
@@ -302,7 +380,7 @@
           <w:pPr>
             <w:pStyle w:val="TOC2"/>
             <w:tabs>
-              <w:tab w:val="right" w:leader="dot" w:pos="9016"/>
+              <w:tab w:val="right" w:leader="dot" w:pos="10456"/>
             </w:tabs>
             <w:rPr>
               <w:rFonts w:eastAsiaTheme="minorEastAsia" w:cstheme="minorBidi"/>
@@ -314,7 +392,7 @@
               <w:lang w:eastAsia="en-GB"/>
             </w:rPr>
           </w:pPr>
-          <w:hyperlink w:anchor="_Toc157601461" w:history="1">
+          <w:hyperlink w:anchor="_Toc173145630" w:history="1">
             <w:r>
               <w:rPr>
                 <w:rStyle w:val="Hyperlink"/>
@@ -345,7 +423,7 @@
                 <w:noProof/>
                 <w:webHidden/>
               </w:rPr>
-              <w:instrText xml:space="preserve"> PAGEREF _Toc157601461 \h </w:instrText>
+              <w:instrText xml:space="preserve"> PAGEREF _Toc173145630 \h </w:instrText>
             </w:r>
             <w:r>
               <w:rPr>
@@ -380,7 +458,7 @@
           <w:pPr>
             <w:pStyle w:val="TOC2"/>
             <w:tabs>
-              <w:tab w:val="right" w:leader="dot" w:pos="9016"/>
+              <w:tab w:val="right" w:leader="dot" w:pos="10456"/>
             </w:tabs>
             <w:rPr>
               <w:rFonts w:eastAsiaTheme="minorEastAsia" w:cstheme="minorBidi"/>
@@ -392,7 +470,7 @@
               <w:lang w:eastAsia="en-GB"/>
             </w:rPr>
           </w:pPr>
-          <w:hyperlink w:anchor="_Toc157601462" w:history="1">
+          <w:hyperlink w:anchor="_Toc173145631" w:history="1">
             <w:r>
               <w:rPr>
                 <w:rStyle w:val="Hyperlink"/>
@@ -423,7 +501,7 @@
                 <w:noProof/>
                 <w:webHidden/>
               </w:rPr>
-              <w:instrText xml:space="preserve"> PAGEREF _Toc157601462 \h </w:instrText>
+              <w:instrText xml:space="preserve"> PAGEREF _Toc173145631 \h </w:instrText>
             </w:r>
             <w:r>
               <w:rPr>
@@ -458,7 +536,7 @@
           <w:pPr>
             <w:pStyle w:val="TOC1"/>
             <w:tabs>
-              <w:tab w:val="right" w:leader="dot" w:pos="9016"/>
+              <w:tab w:val="right" w:leader="dot" w:pos="10456"/>
             </w:tabs>
             <w:rPr>
               <w:rFonts w:eastAsiaTheme="minorEastAsia" w:cstheme="minorBidi"/>
@@ -470,7 +548,7 @@
               <w:lang w:eastAsia="en-GB"/>
             </w:rPr>
           </w:pPr>
-          <w:hyperlink w:anchor="_Toc157601463" w:history="1">
+          <w:hyperlink w:anchor="_Toc173145632" w:history="1">
             <w:r>
               <w:rPr>
                 <w:rStyle w:val="Hyperlink"/>
@@ -501,7 +579,7 @@
                 <w:noProof/>
                 <w:webHidden/>
               </w:rPr>
-              <w:instrText xml:space="preserve"> PAGEREF _Toc157601463 \h </w:instrText>
+              <w:instrText xml:space="preserve"> PAGEREF _Toc173145632 \h </w:instrText>
             </w:r>
             <w:r>
               <w:rPr>
@@ -536,7 +614,7 @@
           <w:pPr>
             <w:pStyle w:val="TOC2"/>
             <w:tabs>
-              <w:tab w:val="right" w:leader="dot" w:pos="9016"/>
+              <w:tab w:val="right" w:leader="dot" w:pos="10456"/>
             </w:tabs>
             <w:rPr>
               <w:rFonts w:eastAsiaTheme="minorEastAsia" w:cstheme="minorBidi"/>
@@ -548,7 +626,7 @@
               <w:lang w:eastAsia="en-GB"/>
             </w:rPr>
           </w:pPr>
-          <w:hyperlink w:anchor="_Toc157601464" w:history="1">
+          <w:hyperlink w:anchor="_Toc173145633" w:history="1">
             <w:r>
               <w:rPr>
                 <w:rStyle w:val="Hyperlink"/>
@@ -579,7 +657,7 @@
                 <w:noProof/>
                 <w:webHidden/>
               </w:rPr>
-              <w:instrText xml:space="preserve"> PAGEREF _Toc157601464 \h </w:instrText>
+              <w:instrText xml:space="preserve"> PAGEREF _Toc173145633 \h </w:instrText>
             </w:r>
             <w:r>
               <w:rPr>
@@ -614,7 +692,7 @@
           <w:pPr>
             <w:pStyle w:val="TOC1"/>
             <w:tabs>
-              <w:tab w:val="right" w:leader="dot" w:pos="9016"/>
+              <w:tab w:val="right" w:leader="dot" w:pos="10456"/>
             </w:tabs>
             <w:rPr>
               <w:rFonts w:eastAsiaTheme="minorEastAsia" w:cstheme="minorBidi"/>
@@ -626,7 +704,7 @@
               <w:lang w:eastAsia="en-GB"/>
             </w:rPr>
           </w:pPr>
-          <w:hyperlink w:anchor="_Toc157601465" w:history="1">
+          <w:hyperlink w:anchor="_Toc173145634" w:history="1">
             <w:r>
               <w:rPr>
                 <w:rStyle w:val="Hyperlink"/>
@@ -657,7 +735,7 @@
                 <w:noProof/>
                 <w:webHidden/>
               </w:rPr>
-              <w:instrText xml:space="preserve"> PAGEREF _Toc157601465 \h </w:instrText>
+              <w:instrText xml:space="preserve"> PAGEREF _Toc173145634 \h </w:instrText>
             </w:r>
             <w:r>
               <w:rPr>
@@ -692,7 +770,7 @@
           <w:pPr>
             <w:pStyle w:val="TOC2"/>
             <w:tabs>
-              <w:tab w:val="right" w:leader="dot" w:pos="9016"/>
+              <w:tab w:val="right" w:leader="dot" w:pos="10456"/>
             </w:tabs>
             <w:rPr>
               <w:rFonts w:eastAsiaTheme="minorEastAsia" w:cstheme="minorBidi"/>
@@ -704,7 +782,7 @@
               <w:lang w:eastAsia="en-GB"/>
             </w:rPr>
           </w:pPr>
-          <w:hyperlink w:anchor="_Toc157601466" w:history="1">
+          <w:hyperlink w:anchor="_Toc173145635" w:history="1">
             <w:r>
               <w:rPr>
                 <w:rStyle w:val="Hyperlink"/>
@@ -735,7 +813,7 @@
                 <w:noProof/>
                 <w:webHidden/>
               </w:rPr>
-              <w:instrText xml:space="preserve"> PAGEREF _Toc157601466 \h </w:instrText>
+              <w:instrText xml:space="preserve"> PAGEREF _Toc173145635 \h </w:instrText>
             </w:r>
             <w:r>
               <w:rPr>
@@ -770,7 +848,7 @@
           <w:pPr>
             <w:pStyle w:val="TOC2"/>
             <w:tabs>
-              <w:tab w:val="right" w:leader="dot" w:pos="9016"/>
+              <w:tab w:val="right" w:leader="dot" w:pos="10456"/>
             </w:tabs>
             <w:rPr>
               <w:rFonts w:eastAsiaTheme="minorEastAsia" w:cstheme="minorBidi"/>
@@ -782,7 +860,7 @@
               <w:lang w:eastAsia="en-GB"/>
             </w:rPr>
           </w:pPr>
-          <w:hyperlink w:anchor="_Toc157601467" w:history="1">
+          <w:hyperlink w:anchor="_Toc173145636" w:history="1">
             <w:r>
               <w:rPr>
                 <w:rStyle w:val="Hyperlink"/>
@@ -813,7 +891,7 @@
                 <w:noProof/>
                 <w:webHidden/>
               </w:rPr>
-              <w:instrText xml:space="preserve"> PAGEREF _Toc157601467 \h </w:instrText>
+              <w:instrText xml:space="preserve"> PAGEREF _Toc173145636 \h </w:instrText>
             </w:r>
             <w:r>
               <w:rPr>
@@ -833,7 +911,7 @@
                 <w:noProof/>
                 <w:webHidden/>
               </w:rPr>
-              <w:t>3</w:t>
+              <w:t>4</w:t>
             </w:r>
             <w:r>
               <w:rPr>
@@ -848,7 +926,7 @@
           <w:pPr>
             <w:pStyle w:val="TOC2"/>
             <w:tabs>
-              <w:tab w:val="right" w:leader="dot" w:pos="9016"/>
+              <w:tab w:val="right" w:leader="dot" w:pos="10456"/>
             </w:tabs>
             <w:rPr>
               <w:rFonts w:eastAsiaTheme="minorEastAsia" w:cstheme="minorBidi"/>
@@ -860,7 +938,7 @@
               <w:lang w:eastAsia="en-GB"/>
             </w:rPr>
           </w:pPr>
-          <w:hyperlink w:anchor="_Toc157601468" w:history="1">
+          <w:hyperlink w:anchor="_Toc173145637" w:history="1">
             <w:r>
               <w:rPr>
                 <w:rStyle w:val="Hyperlink"/>
@@ -891,7 +969,7 @@
                 <w:noProof/>
                 <w:webHidden/>
               </w:rPr>
-              <w:instrText xml:space="preserve"> PAGEREF _Toc157601468 \h </w:instrText>
+              <w:instrText xml:space="preserve"> PAGEREF _Toc173145637 \h </w:instrText>
             </w:r>
             <w:r>
               <w:rPr>
@@ -926,7 +1004,7 @@
           <w:pPr>
             <w:pStyle w:val="TOC1"/>
             <w:tabs>
-              <w:tab w:val="right" w:leader="dot" w:pos="9016"/>
+              <w:tab w:val="right" w:leader="dot" w:pos="10456"/>
             </w:tabs>
             <w:rPr>
               <w:rFonts w:eastAsiaTheme="minorEastAsia" w:cstheme="minorBidi"/>
@@ -938,7 +1016,7 @@
               <w:lang w:eastAsia="en-GB"/>
             </w:rPr>
           </w:pPr>
-          <w:hyperlink w:anchor="_Toc157601469" w:history="1">
+          <w:hyperlink w:anchor="_Toc173145638" w:history="1">
             <w:r>
               <w:rPr>
                 <w:rStyle w:val="Hyperlink"/>
@@ -969,7 +1047,7 @@
                 <w:noProof/>
                 <w:webHidden/>
               </w:rPr>
-              <w:instrText xml:space="preserve"> PAGEREF _Toc157601469 \h </w:instrText>
+              <w:instrText xml:space="preserve"> PAGEREF _Toc173145638 \h </w:instrText>
             </w:r>
             <w:r>
               <w:rPr>
@@ -1004,7 +1082,7 @@
           <w:pPr>
             <w:pStyle w:val="TOC2"/>
             <w:tabs>
-              <w:tab w:val="right" w:leader="dot" w:pos="9016"/>
+              <w:tab w:val="right" w:leader="dot" w:pos="10456"/>
             </w:tabs>
             <w:rPr>
               <w:rFonts w:eastAsiaTheme="minorEastAsia" w:cstheme="minorBidi"/>
@@ -1016,7 +1094,7 @@
               <w:lang w:eastAsia="en-GB"/>
             </w:rPr>
           </w:pPr>
-          <w:hyperlink w:anchor="_Toc157601470" w:history="1">
+          <w:hyperlink w:anchor="_Toc173145639" w:history="1">
             <w:r>
               <w:rPr>
                 <w:rStyle w:val="Hyperlink"/>
@@ -1047,7 +1125,7 @@
                 <w:noProof/>
                 <w:webHidden/>
               </w:rPr>
-              <w:instrText xml:space="preserve"> PAGEREF _Toc157601470 \h </w:instrText>
+              <w:instrText xml:space="preserve"> PAGEREF _Toc173145639 \h </w:instrText>
             </w:r>
             <w:r>
               <w:rPr>
@@ -1082,7 +1160,7 @@
           <w:pPr>
             <w:pStyle w:val="TOC2"/>
             <w:tabs>
-              <w:tab w:val="right" w:leader="dot" w:pos="9016"/>
+              <w:tab w:val="right" w:leader="dot" w:pos="10456"/>
             </w:tabs>
             <w:rPr>
               <w:rFonts w:eastAsiaTheme="minorEastAsia" w:cstheme="minorBidi"/>
@@ -1094,7 +1172,7 @@
               <w:lang w:eastAsia="en-GB"/>
             </w:rPr>
           </w:pPr>
-          <w:hyperlink w:anchor="_Toc157601471" w:history="1">
+          <w:hyperlink w:anchor="_Toc173145640" w:history="1">
             <w:r>
               <w:rPr>
                 <w:rStyle w:val="Hyperlink"/>
@@ -1125,7 +1203,7 @@
                 <w:noProof/>
                 <w:webHidden/>
               </w:rPr>
-              <w:instrText xml:space="preserve"> PAGEREF _Toc157601471 \h </w:instrText>
+              <w:instrText xml:space="preserve"> PAGEREF _Toc173145640 \h </w:instrText>
             </w:r>
             <w:r>
               <w:rPr>
@@ -1160,7 +1238,7 @@
           <w:pPr>
             <w:pStyle w:val="TOC2"/>
             <w:tabs>
-              <w:tab w:val="right" w:leader="dot" w:pos="9016"/>
+              <w:tab w:val="right" w:leader="dot" w:pos="10456"/>
             </w:tabs>
             <w:rPr>
               <w:rFonts w:eastAsiaTheme="minorEastAsia" w:cstheme="minorBidi"/>
@@ -1172,7 +1250,7 @@
               <w:lang w:eastAsia="en-GB"/>
             </w:rPr>
           </w:pPr>
-          <w:hyperlink w:anchor="_Toc157601472" w:history="1">
+          <w:hyperlink w:anchor="_Toc173145641" w:history="1">
             <w:r>
               <w:rPr>
                 <w:rStyle w:val="Hyperlink"/>
@@ -1203,7 +1281,7 @@
                 <w:noProof/>
                 <w:webHidden/>
               </w:rPr>
-              <w:instrText xml:space="preserve"> PAGEREF _Toc157601472 \h </w:instrText>
+              <w:instrText xml:space="preserve"> PAGEREF _Toc173145641 \h </w:instrText>
             </w:r>
             <w:r>
               <w:rPr>
@@ -1256,7 +1334,7 @@
           <w14:ligatures w14:val="none"/>
         </w:rPr>
       </w:pPr>
-      <w:bookmarkStart w:id="0" w:name="_Toc157601459"/>
+      <w:bookmarkStart w:id="0" w:name="_Toc173145627"/>
       <w:r>
         <w:rPr>
           <w:rFonts w:ascii="Arial" w:eastAsia="Times New Roman" w:hAnsi="Arial" w:cs="Arial"/>
@@ -1497,6 +1575,7 @@
           <w:lang w:eastAsia="en-GB"/>
           <w14:ligatures w14:val="none"/>
         </w:rPr>
+        <w:lastRenderedPageBreak/>
         <w:t xml:space="preserve">Calculation of </w:t>
       </w:r>
       <w:r>
@@ -1546,13 +1625,34 @@
           <w:lang w:eastAsia="en-GB"/>
           <w14:ligatures w14:val="none"/>
         </w:rPr>
-        <w:lastRenderedPageBreak/>
         <w:t>Finally, n regions are selected randomly, per pair of metagenomic samples (or genomes, if those are studied), and the Average Pairwise Synteny Score (APSS) is calculated. </w:t>
       </w:r>
     </w:p>
     <w:p>
       <w:pPr>
+        <w:spacing w:line="276" w:lineRule="auto"/>
+        <w:textAlignment w:val="baseline"/>
+        <w:rPr>
+          <w:rFonts w:ascii="Arial" w:eastAsia="Times New Roman" w:hAnsi="Arial" w:cs="Arial"/>
+          <w:color w:val="000000"/>
+          <w:kern w:val="0"/>
+          <w:lang w:eastAsia="en-GB"/>
+          <w14:ligatures w14:val="none"/>
+        </w:rPr>
+      </w:pPr>
+    </w:p>
+    <w:p>
+      <w:pPr>
         <w:pStyle w:val="Heading1"/>
+        <w:rPr>
+          <w:rFonts w:ascii="Times New Roman" w:eastAsia="Times New Roman" w:hAnsi="Times New Roman" w:cs="Times New Roman"/>
+          <w:kern w:val="0"/>
+          <w:lang w:val="en-US" w:eastAsia="en-GB"/>
+          <w14:ligatures w14:val="none"/>
+        </w:rPr>
+      </w:pPr>
+      <w:bookmarkStart w:id="1" w:name="_Toc173145628"/>
+      <w:r>
         <w:rPr>
           <w:rFonts w:ascii="Arial" w:eastAsia="Times New Roman" w:hAnsi="Arial" w:cs="Arial"/>
           <w:b/>
@@ -1561,11 +1661,310 @@
           <w:kern w:val="0"/>
           <w:sz w:val="28"/>
           <w:szCs w:val="28"/>
-          <w:lang w:eastAsia="en-GB"/>
-          <w14:ligatures w14:val="none"/>
-        </w:rPr>
-      </w:pPr>
-      <w:bookmarkStart w:id="1" w:name="_Toc157601460"/>
+          <w:lang w:val="en-US" w:eastAsia="en-GB"/>
+          <w14:ligatures w14:val="none"/>
+        </w:rPr>
+        <w:t>Citation</w:t>
+      </w:r>
+      <w:bookmarkEnd w:id="1"/>
+    </w:p>
+    <w:p>
+      <w:pPr>
+        <w:spacing w:line="276" w:lineRule="auto"/>
+        <w:textAlignment w:val="baseline"/>
+        <w:rPr>
+          <w:rFonts w:ascii="Arial" w:eastAsia="Times New Roman" w:hAnsi="Arial" w:cs="Arial"/>
+          <w:color w:val="000000"/>
+          <w:kern w:val="0"/>
+          <w:lang w:eastAsia="en-GB"/>
+          <w14:ligatures w14:val="none"/>
+        </w:rPr>
+      </w:pPr>
+    </w:p>
+    <w:p>
+      <w:pPr>
+        <w:spacing w:line="276" w:lineRule="auto"/>
+        <w:textAlignment w:val="baseline"/>
+        <w:rPr>
+          <w:rFonts w:ascii="Arial" w:eastAsia="Times New Roman" w:hAnsi="Arial" w:cs="Arial"/>
+          <w:color w:val="000000"/>
+          <w:kern w:val="0"/>
+          <w:lang w:val="en-US" w:eastAsia="en-GB"/>
+          <w14:ligatures w14:val="none"/>
+        </w:rPr>
+      </w:pPr>
+      <w:r>
+        <w:rPr>
+          <w:rFonts w:ascii="Arial" w:eastAsia="Times New Roman" w:hAnsi="Arial" w:cs="Arial"/>
+          <w:color w:val="000000"/>
+          <w:kern w:val="0"/>
+          <w:lang w:val="en-US" w:eastAsia="en-GB"/>
+          <w14:ligatures w14:val="none"/>
+        </w:rPr>
+        <w:t xml:space="preserve">If you use </w:t>
+      </w:r>
+      <w:proofErr w:type="spellStart"/>
+      <w:r>
+        <w:rPr>
+          <w:rFonts w:ascii="Arial" w:eastAsia="Times New Roman" w:hAnsi="Arial" w:cs="Arial"/>
+          <w:color w:val="000000"/>
+          <w:kern w:val="0"/>
+          <w:lang w:val="en-US" w:eastAsia="en-GB"/>
+          <w14:ligatures w14:val="none"/>
+        </w:rPr>
+        <w:t>SynTracker</w:t>
+      </w:r>
+      <w:proofErr w:type="spellEnd"/>
+      <w:r>
+        <w:rPr>
+          <w:rFonts w:ascii="Arial" w:eastAsia="Times New Roman" w:hAnsi="Arial" w:cs="Arial"/>
+          <w:color w:val="000000"/>
+          <w:kern w:val="0"/>
+          <w:lang w:val="en-US" w:eastAsia="en-GB"/>
+          <w14:ligatures w14:val="none"/>
+        </w:rPr>
+        <w:t xml:space="preserve"> please cite:</w:t>
+      </w:r>
+    </w:p>
+    <w:p>
+      <w:pPr>
+        <w:spacing w:line="276" w:lineRule="auto"/>
+        <w:textAlignment w:val="baseline"/>
+        <w:rPr>
+          <w:rFonts w:ascii="Arial" w:eastAsia="Times New Roman" w:hAnsi="Arial" w:cs="Arial"/>
+          <w:color w:val="000000"/>
+          <w:kern w:val="0"/>
+          <w:lang w:val="en-US" w:eastAsia="en-GB"/>
+          <w14:ligatures w14:val="none"/>
+        </w:rPr>
+      </w:pPr>
+    </w:p>
+    <w:p>
+      <w:pPr>
+        <w:shd w:val="clear" w:color="auto" w:fill="FFFFFF"/>
+        <w:tabs>
+          <w:tab w:val="left" w:pos="916"/>
+          <w:tab w:val="left" w:pos="1832"/>
+          <w:tab w:val="left" w:pos="2748"/>
+          <w:tab w:val="left" w:pos="3664"/>
+          <w:tab w:val="left" w:pos="4580"/>
+          <w:tab w:val="left" w:pos="5496"/>
+          <w:tab w:val="left" w:pos="6412"/>
+          <w:tab w:val="left" w:pos="7328"/>
+          <w:tab w:val="left" w:pos="8244"/>
+          <w:tab w:val="left" w:pos="9160"/>
+          <w:tab w:val="left" w:pos="10076"/>
+          <w:tab w:val="left" w:pos="10992"/>
+          <w:tab w:val="left" w:pos="11908"/>
+          <w:tab w:val="left" w:pos="12824"/>
+          <w:tab w:val="left" w:pos="13740"/>
+          <w:tab w:val="left" w:pos="14656"/>
+        </w:tabs>
+        <w:rPr>
+          <w:rFonts w:asciiTheme="minorBidi" w:eastAsia="Times New Roman" w:hAnsiTheme="minorBidi"/>
+          <w:color w:val="080808"/>
+          <w:kern w:val="0"/>
+          <w:lang w:val="en-US" w:eastAsia="en-GB"/>
+          <w14:ligatures w14:val="none"/>
+        </w:rPr>
+      </w:pPr>
+      <w:r>
+        <w:rPr>
+          <w:rFonts w:asciiTheme="minorBidi" w:eastAsia="Times New Roman" w:hAnsiTheme="minorBidi"/>
+          <w:b/>
+          <w:bCs/>
+          <w:color w:val="080808"/>
+          <w:kern w:val="0"/>
+          <w:lang w:val="en-US" w:eastAsia="en-GB"/>
+          <w14:ligatures w14:val="none"/>
+        </w:rPr>
+        <w:t>S</w:t>
+      </w:r>
+      <w:r>
+        <w:rPr>
+          <w:rFonts w:asciiTheme="minorBidi" w:eastAsia="Times New Roman" w:hAnsiTheme="minorBidi"/>
+          <w:b/>
+          <w:bCs/>
+          <w:color w:val="080808"/>
+          <w:kern w:val="0"/>
+          <w:lang w:eastAsia="en-GB"/>
+          <w14:ligatures w14:val="none"/>
+        </w:rPr>
+        <w:t>train tracking in complex microbiomes using synteny analysis reveals per-species modes of evolution.</w:t>
+      </w:r>
+      <w:r>
+        <w:rPr>
+          <w:rFonts w:asciiTheme="minorBidi" w:eastAsia="Times New Roman" w:hAnsiTheme="minorBidi"/>
+          <w:b/>
+          <w:bCs/>
+          <w:color w:val="080808"/>
+          <w:kern w:val="0"/>
+          <w:lang w:eastAsia="en-GB"/>
+          <w14:ligatures w14:val="none"/>
+        </w:rPr>
+        <w:br/>
+      </w:r>
+      <w:r>
+        <w:rPr>
+          <w:rFonts w:asciiTheme="minorBidi" w:eastAsia="Times New Roman" w:hAnsiTheme="minorBidi"/>
+          <w:color w:val="080808"/>
+          <w:kern w:val="0"/>
+          <w:lang w:eastAsia="en-GB"/>
+          <w14:ligatures w14:val="none"/>
+        </w:rPr>
+        <w:t xml:space="preserve">Enav H, Paz I and Ley RE.  </w:t>
+      </w:r>
+      <w:r>
+        <w:rPr>
+          <w:rFonts w:asciiTheme="minorBidi" w:eastAsia="Times New Roman" w:hAnsiTheme="minorBidi"/>
+          <w:color w:val="080808"/>
+          <w:kern w:val="0"/>
+          <w:lang w:eastAsia="en-GB"/>
+          <w14:ligatures w14:val="none"/>
+        </w:rPr>
+        <w:br/>
+      </w:r>
+      <w:r>
+        <w:rPr>
+          <w:rFonts w:asciiTheme="minorBidi" w:eastAsia="Times New Roman" w:hAnsiTheme="minorBidi"/>
+          <w:i/>
+          <w:iCs/>
+          <w:color w:val="080808"/>
+          <w:kern w:val="0"/>
+          <w:lang w:eastAsia="en-GB"/>
+          <w14:ligatures w14:val="none"/>
+        </w:rPr>
+        <w:t>Nature Biotechnology</w:t>
+      </w:r>
+      <w:r>
+        <w:rPr>
+          <w:rFonts w:asciiTheme="minorBidi" w:eastAsia="Times New Roman" w:hAnsiTheme="minorBidi"/>
+          <w:color w:val="080808"/>
+          <w:kern w:val="0"/>
+          <w:lang w:eastAsia="en-GB"/>
+          <w14:ligatures w14:val="none"/>
+        </w:rPr>
+        <w:t xml:space="preserve"> (2024). DOI: </w:t>
+      </w:r>
+      <w:r>
+        <w:rPr>
+          <w:rFonts w:asciiTheme="minorBidi" w:eastAsia="Times New Roman" w:hAnsiTheme="minorBidi"/>
+          <w:color w:val="080808"/>
+          <w:kern w:val="0"/>
+          <w:lang w:eastAsia="en-GB"/>
+          <w14:ligatures w14:val="none"/>
+        </w:rPr>
+        <w:fldChar w:fldCharType="begin"/>
+      </w:r>
+      <w:r>
+        <w:rPr>
+          <w:rFonts w:asciiTheme="minorBidi" w:eastAsia="Times New Roman" w:hAnsiTheme="minorBidi"/>
+          <w:color w:val="080808"/>
+          <w:kern w:val="0"/>
+          <w:lang w:eastAsia="en-GB"/>
+          <w14:ligatures w14:val="none"/>
+        </w:rPr>
+        <w:instrText>HYPERLINK "https://doi.org/10.1038/s41587-024-02276-2"</w:instrText>
+      </w:r>
+      <w:r>
+        <w:rPr>
+          <w:rFonts w:asciiTheme="minorBidi" w:eastAsia="Times New Roman" w:hAnsiTheme="minorBidi"/>
+          <w:color w:val="080808"/>
+          <w:kern w:val="0"/>
+          <w:lang w:eastAsia="en-GB"/>
+          <w14:ligatures w14:val="none"/>
+        </w:rPr>
+      </w:r>
+      <w:r>
+        <w:rPr>
+          <w:rFonts w:asciiTheme="minorBidi" w:eastAsia="Times New Roman" w:hAnsiTheme="minorBidi"/>
+          <w:color w:val="080808"/>
+          <w:kern w:val="0"/>
+          <w:lang w:eastAsia="en-GB"/>
+          <w14:ligatures w14:val="none"/>
+        </w:rPr>
+        <w:fldChar w:fldCharType="separate"/>
+      </w:r>
+      <w:r>
+        <w:rPr>
+          <w:rStyle w:val="Hyperlink"/>
+          <w:rFonts w:asciiTheme="minorBidi" w:eastAsia="Times New Roman" w:hAnsiTheme="minorBidi"/>
+          <w:kern w:val="0"/>
+          <w:lang w:eastAsia="en-GB"/>
+          <w14:ligatures w14:val="none"/>
+        </w:rPr>
+        <w:t>https://doi.org/1</w:t>
+      </w:r>
+      <w:r>
+        <w:rPr>
+          <w:rStyle w:val="Hyperlink"/>
+          <w:rFonts w:asciiTheme="minorBidi" w:eastAsia="Times New Roman" w:hAnsiTheme="minorBidi"/>
+          <w:kern w:val="0"/>
+          <w:lang w:eastAsia="en-GB"/>
+          <w14:ligatures w14:val="none"/>
+        </w:rPr>
+        <w:t>0</w:t>
+      </w:r>
+      <w:r>
+        <w:rPr>
+          <w:rStyle w:val="Hyperlink"/>
+          <w:rFonts w:asciiTheme="minorBidi" w:eastAsia="Times New Roman" w:hAnsiTheme="minorBidi"/>
+          <w:kern w:val="0"/>
+          <w:lang w:eastAsia="en-GB"/>
+          <w14:ligatures w14:val="none"/>
+        </w:rPr>
+        <w:t>.1038/s41587-024-02276-2</w:t>
+      </w:r>
+      <w:r>
+        <w:rPr>
+          <w:rFonts w:asciiTheme="minorBidi" w:eastAsia="Times New Roman" w:hAnsiTheme="minorBidi"/>
+          <w:color w:val="080808"/>
+          <w:kern w:val="0"/>
+          <w:lang w:eastAsia="en-GB"/>
+          <w14:ligatures w14:val="none"/>
+        </w:rPr>
+        <w:fldChar w:fldCharType="end"/>
+      </w:r>
+      <w:r>
+        <w:rPr>
+          <w:rFonts w:asciiTheme="minorBidi" w:eastAsia="Times New Roman" w:hAnsiTheme="minorBidi"/>
+          <w:color w:val="080808"/>
+          <w:kern w:val="0"/>
+          <w:lang w:val="en-US" w:eastAsia="en-GB"/>
+          <w14:ligatures w14:val="none"/>
+        </w:rPr>
+        <w:t>.</w:t>
+      </w:r>
+    </w:p>
+    <w:p>
+      <w:pPr>
+        <w:shd w:val="clear" w:color="auto" w:fill="FFFFFF"/>
+        <w:tabs>
+          <w:tab w:val="left" w:pos="916"/>
+          <w:tab w:val="left" w:pos="1832"/>
+          <w:tab w:val="left" w:pos="2748"/>
+          <w:tab w:val="left" w:pos="3664"/>
+          <w:tab w:val="left" w:pos="4580"/>
+          <w:tab w:val="left" w:pos="5496"/>
+          <w:tab w:val="left" w:pos="6412"/>
+          <w:tab w:val="left" w:pos="7328"/>
+          <w:tab w:val="left" w:pos="8244"/>
+          <w:tab w:val="left" w:pos="9160"/>
+          <w:tab w:val="left" w:pos="10076"/>
+          <w:tab w:val="left" w:pos="10992"/>
+          <w:tab w:val="left" w:pos="11908"/>
+          <w:tab w:val="left" w:pos="12824"/>
+          <w:tab w:val="left" w:pos="13740"/>
+          <w:tab w:val="left" w:pos="14656"/>
+        </w:tabs>
+        <w:rPr>
+          <w:rFonts w:asciiTheme="minorBidi" w:eastAsia="Times New Roman" w:hAnsiTheme="minorBidi"/>
+          <w:color w:val="080808"/>
+          <w:kern w:val="0"/>
+          <w:lang w:val="en-US" w:eastAsia="en-GB"/>
+          <w14:ligatures w14:val="none"/>
+        </w:rPr>
+      </w:pPr>
     </w:p>
     <w:p>
       <w:pPr>
@@ -1577,6 +1976,7 @@
           <w14:ligatures w14:val="none"/>
         </w:rPr>
       </w:pPr>
+      <w:bookmarkStart w:id="2" w:name="_Toc173145629"/>
       <w:r>
         <w:rPr>
           <w:rFonts w:ascii="Arial" w:eastAsia="Times New Roman" w:hAnsi="Arial" w:cs="Arial"/>
@@ -1591,7 +1991,7 @@
         </w:rPr>
         <w:t>Installation</w:t>
       </w:r>
-      <w:bookmarkEnd w:id="1"/>
+      <w:bookmarkEnd w:id="2"/>
       <w:r>
         <w:rPr>
           <w:rFonts w:ascii="Arial" w:eastAsia="Times New Roman" w:hAnsi="Arial" w:cs="Arial"/>
@@ -1630,7 +2030,7 @@
           <w14:ligatures w14:val="none"/>
         </w:rPr>
       </w:pPr>
-      <w:bookmarkStart w:id="2" w:name="_Toc157601461"/>
+      <w:bookmarkStart w:id="3" w:name="_Toc173145630"/>
       <w:r>
         <w:rPr>
           <w:rFonts w:ascii="Arial" w:eastAsia="Times New Roman" w:hAnsi="Arial" w:cs="Arial"/>
@@ -1660,7 +2060,7 @@
         </w:rPr>
         <w:t>:</w:t>
       </w:r>
-      <w:bookmarkEnd w:id="2"/>
+      <w:bookmarkEnd w:id="3"/>
     </w:p>
     <w:p>
       <w:pPr>
@@ -1738,7 +2138,7 @@
           <w14:ligatures w14:val="none"/>
         </w:rPr>
       </w:pPr>
-      <w:bookmarkStart w:id="3" w:name="_Toc157601462"/>
+      <w:bookmarkStart w:id="4" w:name="_Toc173145631"/>
       <w:r>
         <w:rPr>
           <w:rFonts w:ascii="Arial" w:eastAsia="Times New Roman" w:hAnsi="Arial" w:cs="Arial"/>
@@ -1768,7 +2168,7 @@
         </w:rPr>
         <w:t>:</w:t>
       </w:r>
-      <w:bookmarkEnd w:id="3"/>
+      <w:bookmarkEnd w:id="4"/>
     </w:p>
     <w:p>
       <w:pPr>
@@ -1946,7 +2346,7 @@
           <w14:ligatures w14:val="none"/>
         </w:rPr>
       </w:pPr>
-      <w:bookmarkStart w:id="4" w:name="_Toc157601463"/>
+      <w:bookmarkStart w:id="5" w:name="_Toc173145632"/>
       <w:r>
         <w:rPr>
           <w:rFonts w:ascii="Arial" w:eastAsia="Times New Roman" w:hAnsi="Arial" w:cs="Arial"/>
@@ -1961,7 +2361,7 @@
         </w:rPr>
         <w:t>Input files</w:t>
       </w:r>
-      <w:bookmarkEnd w:id="4"/>
+      <w:bookmarkEnd w:id="5"/>
     </w:p>
     <w:p>
       <w:pPr>
@@ -2084,22 +2484,48 @@
         <w:spacing w:line="276" w:lineRule="auto"/>
         <w:ind w:left="720"/>
         <w:rPr>
+          <w:rFonts w:ascii="Arial" w:eastAsia="Times New Roman" w:hAnsi="Arial" w:cs="Arial"/>
+          <w:color w:val="000000"/>
+          <w:kern w:val="0"/>
+          <w:lang w:eastAsia="en-GB"/>
+          <w14:ligatures w14:val="none"/>
+        </w:rPr>
+      </w:pPr>
+      <w:r>
+        <w:rPr>
+          <w:rFonts w:ascii="Arial" w:eastAsia="Times New Roman" w:hAnsi="Arial" w:cs="Arial"/>
+          <w:color w:val="000000"/>
+          <w:kern w:val="0"/>
+          <w:lang w:eastAsia="en-GB"/>
+          <w14:ligatures w14:val="none"/>
+        </w:rPr>
+        <w:t>If using more than one reference genome (i.e., analyzing more than one species per run) all reference genome files should be located in the same directory.</w:t>
+      </w:r>
+    </w:p>
+    <w:p>
+      <w:pPr>
+        <w:spacing w:line="276" w:lineRule="auto"/>
+        <w:ind w:left="720"/>
+        <w:rPr>
+          <w:rFonts w:ascii="Arial" w:eastAsia="Times New Roman" w:hAnsi="Arial" w:cs="Arial"/>
+          <w:color w:val="000000"/>
+          <w:kern w:val="0"/>
+          <w:lang w:eastAsia="en-GB"/>
+          <w14:ligatures w14:val="none"/>
+        </w:rPr>
+      </w:pPr>
+    </w:p>
+    <w:p>
+      <w:pPr>
+        <w:spacing w:line="276" w:lineRule="auto"/>
+        <w:ind w:left="720"/>
+        <w:rPr>
           <w:rFonts w:ascii="Times New Roman" w:eastAsia="Times New Roman" w:hAnsi="Times New Roman" w:cs="Times New Roman"/>
           <w:kern w:val="0"/>
           <w:lang w:eastAsia="en-GB"/>
           <w14:ligatures w14:val="none"/>
         </w:rPr>
       </w:pPr>
-      <w:r>
-        <w:rPr>
-          <w:rFonts w:ascii="Arial" w:eastAsia="Times New Roman" w:hAnsi="Arial" w:cs="Arial"/>
-          <w:color w:val="000000"/>
-          <w:kern w:val="0"/>
-          <w:lang w:eastAsia="en-GB"/>
-          <w14:ligatures w14:val="none"/>
-        </w:rPr>
-        <w:t>If using more than one reference genome (i.e., analyzing more than one species per run) all reference genome files should be located in the same directory.</w:t>
-      </w:r>
       <w:r>
         <w:rPr>
           <w:rFonts w:ascii="Times New Roman" w:eastAsia="Times New Roman" w:hAnsi="Times New Roman" w:cs="Times New Roman"/>
@@ -2138,6 +2564,7 @@
           <w:lang w:eastAsia="en-GB"/>
           <w14:ligatures w14:val="none"/>
         </w:rPr>
+        <w:lastRenderedPageBreak/>
         <w:t>Metagenomic assemblies/genomes:</w:t>
       </w:r>
     </w:p>
@@ -2299,7 +2726,7 @@
           <w14:ligatures w14:val="none"/>
         </w:rPr>
       </w:pPr>
-      <w:bookmarkStart w:id="5" w:name="_Toc157601464"/>
+      <w:bookmarkStart w:id="6" w:name="_Toc173145633"/>
       <w:r>
         <w:rPr>
           <w:rFonts w:ascii="Arial" w:eastAsia="Times New Roman" w:hAnsi="Arial" w:cs="Arial"/>
@@ -2313,10 +2740,9 @@
           <w:lang w:eastAsia="en-GB"/>
           <w14:ligatures w14:val="none"/>
         </w:rPr>
-        <w:lastRenderedPageBreak/>
         <w:t>Sample input:</w:t>
       </w:r>
-      <w:bookmarkEnd w:id="5"/>
+      <w:bookmarkEnd w:id="6"/>
     </w:p>
     <w:p>
       <w:pPr>
@@ -2378,7 +2804,7 @@
           <w14:ligatures w14:val="none"/>
         </w:rPr>
       </w:pPr>
-      <w:bookmarkStart w:id="6" w:name="_Toc157601465"/>
+      <w:bookmarkStart w:id="7" w:name="_Toc173145634"/>
       <w:r>
         <w:rPr>
           <w:rFonts w:ascii="Arial" w:eastAsia="Times New Roman" w:hAnsi="Arial" w:cs="Arial"/>
@@ -2393,7 +2819,7 @@
         </w:rPr>
         <w:t>Usage</w:t>
       </w:r>
-      <w:bookmarkEnd w:id="6"/>
+      <w:bookmarkEnd w:id="7"/>
     </w:p>
     <w:p>
       <w:pPr>
@@ -2745,7 +3171,7 @@
           <w14:ligatures w14:val="none"/>
         </w:rPr>
       </w:pPr>
-      <w:bookmarkStart w:id="7" w:name="_Toc157601466"/>
+      <w:bookmarkStart w:id="8" w:name="_Toc173145635"/>
       <w:r>
         <w:rPr>
           <w:rFonts w:ascii="Arial" w:eastAsia="Times New Roman" w:hAnsi="Arial" w:cs="Arial"/>
@@ -2761,7 +3187,7 @@
         </w:rPr>
         <w:t>Usage examples using the provided sample data:</w:t>
       </w:r>
-      <w:bookmarkEnd w:id="7"/>
+      <w:bookmarkEnd w:id="8"/>
     </w:p>
     <w:p>
       <w:pPr>
@@ -2996,7 +3422,7 @@
           <w14:ligatures w14:val="none"/>
         </w:rPr>
       </w:pPr>
-      <w:bookmarkStart w:id="8" w:name="_Toc157601467"/>
+      <w:bookmarkStart w:id="9" w:name="_Toc173145636"/>
       <w:r>
         <w:rPr>
           <w:rFonts w:ascii="Arial" w:eastAsia="Times New Roman" w:hAnsi="Arial" w:cs="Arial"/>
@@ -3012,7 +3438,7 @@
         </w:rPr>
         <w:t>Usage with all possible command-line arguments:</w:t>
       </w:r>
-      <w:bookmarkEnd w:id="8"/>
+      <w:bookmarkEnd w:id="9"/>
     </w:p>
     <w:p>
       <w:pPr>
@@ -3286,7 +3712,7 @@
           <w14:ligatures w14:val="none"/>
         </w:rPr>
       </w:pPr>
-      <w:bookmarkStart w:id="9" w:name="_Toc157601468"/>
+      <w:bookmarkStart w:id="10" w:name="_Toc173145637"/>
       <w:r>
         <w:rPr>
           <w:rFonts w:ascii="Arial" w:eastAsia="Times New Roman" w:hAnsi="Arial" w:cs="Arial"/>
@@ -3300,10 +3726,9 @@
           <w:lang w:eastAsia="en-GB"/>
           <w14:ligatures w14:val="none"/>
         </w:rPr>
-        <w:lastRenderedPageBreak/>
         <w:t>SynTracker’s command-line arguments description:</w:t>
       </w:r>
-      <w:bookmarkEnd w:id="9"/>
+      <w:bookmarkEnd w:id="10"/>
     </w:p>
     <w:p>
       <w:pPr>
@@ -4227,18 +4652,7 @@
           <w:lang w:eastAsia="en-GB"/>
           <w14:ligatures w14:val="none"/>
         </w:rPr>
-        <w:t xml:space="preserve">A change in the length of the compared regions will likely result in a different distribution of APSS (Average Pairwise Synteny Score). This happens as the per-region synteny score is </w:t>
-      </w:r>
-      <w:r>
-        <w:rPr>
-          <w:rFonts w:ascii="Arial" w:eastAsia="Times New Roman" w:hAnsi="Arial" w:cs="Arial"/>
-          <w:color w:val="000000"/>
-          <w:kern w:val="0"/>
-          <w:lang w:eastAsia="en-GB"/>
-          <w14:ligatures w14:val="none"/>
-        </w:rPr>
-        <w:lastRenderedPageBreak/>
-        <w:t>based on the number of synteny breaks identified per region. When longer regions are analyzed, the probability of identifying more breaks per region increases. </w:t>
+        <w:t>A change in the length of the compared regions will likely result in a different distribution of APSS (Average Pairwise Synteny Score). This happens as the per-region synteny score is based on the number of synteny breaks identified per region. When longer regions are analyzed, the probability of identifying more breaks per region increases. </w:t>
       </w:r>
     </w:p>
     <w:p>
@@ -4833,6 +5247,7 @@
           <w:lang w:val="en-US" w:eastAsia="en-GB"/>
           <w14:ligatures w14:val="none"/>
         </w:rPr>
+        <w:lastRenderedPageBreak/>
         <w:t>--</w:t>
       </w:r>
       <w:proofErr w:type="spellStart"/>
@@ -4930,8 +5345,14 @@
     </w:p>
     <w:p>
       <w:pPr>
-        <w:spacing w:line="276" w:lineRule="auto"/>
-        <w:ind w:left="720"/>
+        <w:rPr>
+          <w:lang w:eastAsia="en-GB"/>
+        </w:rPr>
+      </w:pPr>
+    </w:p>
+    <w:p>
+      <w:pPr>
+        <w:pStyle w:val="Heading1"/>
         <w:rPr>
           <w:rFonts w:ascii="Times New Roman" w:eastAsia="Times New Roman" w:hAnsi="Times New Roman" w:cs="Times New Roman"/>
           <w:kern w:val="0"/>
@@ -4939,10 +5360,8 @@
           <w14:ligatures w14:val="none"/>
         </w:rPr>
       </w:pPr>
-    </w:p>
-    <w:p>
-      <w:pPr>
-        <w:pStyle w:val="Heading1"/>
+      <w:bookmarkStart w:id="11" w:name="_Toc173145638"/>
+      <w:r>
         <w:rPr>
           <w:rFonts w:ascii="Arial" w:eastAsia="Times New Roman" w:hAnsi="Arial" w:cs="Arial"/>
           <w:b/>
@@ -4954,90 +5373,41 @@
           <w:lang w:eastAsia="en-GB"/>
           <w14:ligatures w14:val="none"/>
         </w:rPr>
-      </w:pPr>
-      <w:bookmarkStart w:id="10" w:name="_Toc157601469"/>
-    </w:p>
-    <w:p>
-      <w:pPr>
-        <w:pStyle w:val="Heading1"/>
+        <w:t>Output</w:t>
+      </w:r>
+      <w:bookmarkEnd w:id="11"/>
+    </w:p>
+    <w:p>
+      <w:pPr>
+        <w:spacing w:line="276" w:lineRule="auto"/>
+        <w:rPr>
+          <w:rFonts w:ascii="Times New Roman" w:eastAsia="Times New Roman" w:hAnsi="Times New Roman" w:cs="Times New Roman"/>
+          <w:kern w:val="0"/>
+          <w:lang w:eastAsia="en-GB"/>
+          <w14:ligatures w14:val="none"/>
+        </w:rPr>
+      </w:pPr>
+    </w:p>
+    <w:p>
+      <w:pPr>
+        <w:pStyle w:val="Heading2"/>
+        <w:rPr>
+          <w:rFonts w:ascii="Times New Roman" w:eastAsia="Times New Roman" w:hAnsi="Times New Roman" w:cs="Times New Roman"/>
+          <w:kern w:val="0"/>
+          <w:sz w:val="24"/>
+          <w:szCs w:val="24"/>
+          <w:lang w:eastAsia="en-GB"/>
+          <w14:ligatures w14:val="none"/>
+        </w:rPr>
+      </w:pPr>
+      <w:bookmarkStart w:id="12" w:name="_Toc173145639"/>
+      <w:r>
         <w:rPr>
           <w:rFonts w:ascii="Arial" w:eastAsia="Times New Roman" w:hAnsi="Arial" w:cs="Arial"/>
           <w:b/>
           <w:bCs/>
           <w:color w:val="000000"/>
           <w:kern w:val="0"/>
-          <w:sz w:val="28"/>
-          <w:szCs w:val="28"/>
-          <w:lang w:eastAsia="en-GB"/>
-          <w14:ligatures w14:val="none"/>
-        </w:rPr>
-      </w:pPr>
-    </w:p>
-    <w:p>
-      <w:pPr>
-        <w:rPr>
-          <w:lang w:eastAsia="en-GB"/>
-        </w:rPr>
-      </w:pPr>
-    </w:p>
-    <w:p>
-      <w:pPr>
-        <w:pStyle w:val="Heading1"/>
-        <w:rPr>
-          <w:rFonts w:ascii="Times New Roman" w:eastAsia="Times New Roman" w:hAnsi="Times New Roman" w:cs="Times New Roman"/>
-          <w:kern w:val="0"/>
-          <w:lang w:eastAsia="en-GB"/>
-          <w14:ligatures w14:val="none"/>
-        </w:rPr>
-      </w:pPr>
-      <w:r>
-        <w:rPr>
-          <w:rFonts w:ascii="Arial" w:eastAsia="Times New Roman" w:hAnsi="Arial" w:cs="Arial"/>
-          <w:b/>
-          <w:bCs/>
-          <w:color w:val="000000"/>
-          <w:kern w:val="0"/>
-          <w:sz w:val="28"/>
-          <w:szCs w:val="28"/>
-          <w:lang w:eastAsia="en-GB"/>
-          <w14:ligatures w14:val="none"/>
-        </w:rPr>
-        <w:lastRenderedPageBreak/>
-        <w:t>Output</w:t>
-      </w:r>
-      <w:bookmarkEnd w:id="10"/>
-    </w:p>
-    <w:p>
-      <w:pPr>
-        <w:spacing w:line="276" w:lineRule="auto"/>
-        <w:rPr>
-          <w:rFonts w:ascii="Times New Roman" w:eastAsia="Times New Roman" w:hAnsi="Times New Roman" w:cs="Times New Roman"/>
-          <w:kern w:val="0"/>
-          <w:lang w:eastAsia="en-GB"/>
-          <w14:ligatures w14:val="none"/>
-        </w:rPr>
-      </w:pPr>
-    </w:p>
-    <w:p>
-      <w:pPr>
-        <w:pStyle w:val="Heading2"/>
-        <w:rPr>
-          <w:rFonts w:ascii="Times New Roman" w:eastAsia="Times New Roman" w:hAnsi="Times New Roman" w:cs="Times New Roman"/>
-          <w:kern w:val="0"/>
-          <w:sz w:val="24"/>
-          <w:szCs w:val="24"/>
-          <w:lang w:eastAsia="en-GB"/>
-          <w14:ligatures w14:val="none"/>
-        </w:rPr>
-      </w:pPr>
-      <w:bookmarkStart w:id="11" w:name="_Toc157601470"/>
-      <w:r>
-        <w:rPr>
-          <w:rFonts w:ascii="Arial" w:eastAsia="Times New Roman" w:hAnsi="Arial" w:cs="Arial"/>
-          <w:b/>
-          <w:bCs/>
-          <w:color w:val="000000"/>
-          <w:kern w:val="0"/>
           <w:sz w:val="24"/>
           <w:szCs w:val="24"/>
           <w:u w:val="single"/>
@@ -5046,7 +5416,7 @@
         </w:rPr>
         <w:t>Output files organization</w:t>
       </w:r>
-      <w:bookmarkEnd w:id="11"/>
+      <w:bookmarkEnd w:id="12"/>
     </w:p>
     <w:p>
       <w:pPr>
@@ -5328,7 +5698,7 @@
           <w14:ligatures w14:val="none"/>
         </w:rPr>
       </w:pPr>
-      <w:bookmarkStart w:id="12" w:name="_Toc157601471"/>
+      <w:bookmarkStart w:id="13" w:name="_Toc173145640"/>
       <w:r>
         <w:rPr>
           <w:rFonts w:ascii="Arial" w:eastAsia="Times New Roman" w:hAnsi="Arial" w:cs="Arial"/>
@@ -5344,7 +5714,7 @@
         </w:rPr>
         <w:t>Final output tables</w:t>
       </w:r>
-      <w:bookmarkEnd w:id="12"/>
+      <w:bookmarkEnd w:id="13"/>
     </w:p>
     <w:p>
       <w:pPr>
@@ -5687,6 +6057,39 @@
     <w:p>
       <w:pPr>
         <w:spacing w:line="276" w:lineRule="auto"/>
+        <w:rPr>
+          <w:rFonts w:ascii="Times New Roman" w:eastAsia="Times New Roman" w:hAnsi="Times New Roman" w:cs="Times New Roman"/>
+          <w:kern w:val="0"/>
+          <w:lang w:eastAsia="en-GB"/>
+          <w14:ligatures w14:val="none"/>
+        </w:rPr>
+      </w:pPr>
+    </w:p>
+    <w:p>
+      <w:pPr>
+        <w:spacing w:line="276" w:lineRule="auto"/>
+        <w:rPr>
+          <w:rFonts w:ascii="Times New Roman" w:eastAsia="Times New Roman" w:hAnsi="Times New Roman" w:cs="Times New Roman"/>
+          <w:kern w:val="0"/>
+          <w:lang w:eastAsia="en-GB"/>
+          <w14:ligatures w14:val="none"/>
+        </w:rPr>
+      </w:pPr>
+    </w:p>
+    <w:p>
+      <w:pPr>
+        <w:spacing w:line="276" w:lineRule="auto"/>
+        <w:rPr>
+          <w:rFonts w:ascii="Times New Roman" w:eastAsia="Times New Roman" w:hAnsi="Times New Roman" w:cs="Times New Roman"/>
+          <w:kern w:val="0"/>
+          <w:lang w:eastAsia="en-GB"/>
+          <w14:ligatures w14:val="none"/>
+        </w:rPr>
+      </w:pPr>
+    </w:p>
+    <w:p>
+      <w:pPr>
+        <w:spacing w:line="276" w:lineRule="auto"/>
         <w:ind w:left="720"/>
         <w:rPr>
           <w:rFonts w:ascii="Times New Roman" w:eastAsia="Times New Roman" w:hAnsi="Times New Roman" w:cs="Times New Roman"/>
@@ -5706,6 +6109,7 @@
           <w:lang w:eastAsia="en-GB"/>
           <w14:ligatures w14:val="none"/>
         </w:rPr>
+        <w:lastRenderedPageBreak/>
         <w:t>Output columns description</w:t>
       </w:r>
       <w:r>
@@ -5958,7 +6362,6 @@
           <w:lang w:eastAsia="en-GB"/>
           <w14:ligatures w14:val="none"/>
         </w:rPr>
-        <w:lastRenderedPageBreak/>
         <w:t>syn_score:</w:t>
       </w:r>
       <w:r>
@@ -6562,7 +6965,7 @@
           <w14:ligatures w14:val="none"/>
         </w:rPr>
       </w:pPr>
-      <w:bookmarkStart w:id="13" w:name="_Toc157601472"/>
+      <w:bookmarkStart w:id="14" w:name="_Toc173145641"/>
       <w:r>
         <w:rPr>
           <w:rFonts w:ascii="Arial" w:eastAsia="Times New Roman" w:hAnsi="Arial" w:cs="Arial"/>
@@ -6578,7 +6981,7 @@
         </w:rPr>
         <w:t>Sample output:</w:t>
       </w:r>
-      <w:bookmarkEnd w:id="13"/>
+      <w:bookmarkEnd w:id="14"/>
     </w:p>
     <w:p>
       <w:pPr>
@@ -12133,6 +12536,83 @@
       <w:szCs w:val="26"/>
     </w:rPr>
   </w:style>
+  <w:style w:type="paragraph" w:styleId="HTMLPreformatted">
+    <w:name w:val="HTML Preformatted"/>
+    <w:basedOn w:val="Normal"/>
+    <w:link w:val="HTMLPreformattedChar"/>
+    <w:uiPriority w:val="99"/>
+    <w:semiHidden/>
+    <w:unhideWhenUsed/>
+    <w:rsid w:val="00D37E15"/>
+    <w:pPr>
+      <w:tabs>
+        <w:tab w:val="left" w:pos="916"/>
+        <w:tab w:val="left" w:pos="1832"/>
+        <w:tab w:val="left" w:pos="2748"/>
+        <w:tab w:val="left" w:pos="3664"/>
+        <w:tab w:val="left" w:pos="4580"/>
+        <w:tab w:val="left" w:pos="5496"/>
+        <w:tab w:val="left" w:pos="6412"/>
+        <w:tab w:val="left" w:pos="7328"/>
+        <w:tab w:val="left" w:pos="8244"/>
+        <w:tab w:val="left" w:pos="9160"/>
+        <w:tab w:val="left" w:pos="10076"/>
+        <w:tab w:val="left" w:pos="10992"/>
+        <w:tab w:val="left" w:pos="11908"/>
+        <w:tab w:val="left" w:pos="12824"/>
+        <w:tab w:val="left" w:pos="13740"/>
+        <w:tab w:val="left" w:pos="14656"/>
+      </w:tabs>
+    </w:pPr>
+    <w:rPr>
+      <w:rFonts w:ascii="Courier New" w:eastAsia="Times New Roman" w:hAnsi="Courier New" w:cs="Courier New"/>
+      <w:kern w:val="0"/>
+      <w:sz w:val="20"/>
+      <w:szCs w:val="20"/>
+      <w:lang w:eastAsia="en-GB"/>
+      <w14:ligatures w14:val="none"/>
+    </w:rPr>
+  </w:style>
+  <w:style w:type="character" w:customStyle="1" w:styleId="HTMLPreformattedChar">
+    <w:name w:val="HTML Preformatted Char"/>
+    <w:basedOn w:val="DefaultParagraphFont"/>
+    <w:link w:val="HTMLPreformatted"/>
+    <w:uiPriority w:val="99"/>
+    <w:semiHidden/>
+    <w:rsid w:val="00D37E15"/>
+    <w:rPr>
+      <w:rFonts w:ascii="Courier New" w:eastAsia="Times New Roman" w:hAnsi="Courier New" w:cs="Courier New"/>
+      <w:kern w:val="0"/>
+      <w:sz w:val="20"/>
+      <w:szCs w:val="20"/>
+      <w:lang w:eastAsia="en-GB"/>
+      <w14:ligatures w14:val="none"/>
+    </w:rPr>
+  </w:style>
+  <w:style w:type="character" w:styleId="UnresolvedMention">
+    <w:name w:val="Unresolved Mention"/>
+    <w:basedOn w:val="DefaultParagraphFont"/>
+    <w:uiPriority w:val="99"/>
+    <w:semiHidden/>
+    <w:unhideWhenUsed/>
+    <w:rsid w:val="00D37E15"/>
+    <w:rPr>
+      <w:color w:val="605E5C"/>
+      <w:shd w:val="clear" w:color="auto" w:fill="E1DFDD"/>
+    </w:rPr>
+  </w:style>
+  <w:style w:type="character" w:styleId="FollowedHyperlink">
+    <w:name w:val="FollowedHyperlink"/>
+    <w:basedOn w:val="DefaultParagraphFont"/>
+    <w:uiPriority w:val="99"/>
+    <w:semiHidden/>
+    <w:unhideWhenUsed/>
+    <w:rsid w:val="00D37E15"/>
+    <w:rPr>
+      <w:color w:val="954F72" w:themeColor="followedHyperlink"/>
+      <w:u w:val="single"/>
+    </w:rPr>
+  </w:style>
 </w:styles>
 </file>
 

</xml_diff>

<commit_message>
Version 1.3.1: - Removed the option to add metadata file (was not used anyway). - Added the column 'Ref_genome' to the genome-specific final tables.
</commit_message>
<xml_diff>
--- a/SynTracker_Manual.docx
+++ b/SynTracker_Manual.docx
@@ -40,6 +40,20 @@
           <w14:ligatures w14:val="none"/>
         </w:rPr>
         <w:t>3</w:t>
+      </w:r>
+      <w:r>
+        <w:rPr>
+          <w:rFonts w:ascii="Arial" w:eastAsia="Times New Roman" w:hAnsi="Arial" w:cs="Arial"/>
+          <w:b/>
+          <w:bCs/>
+          <w:color w:val="C00000"/>
+          <w:kern w:val="0"/>
+          <w:sz w:val="28"/>
+          <w:szCs w:val="28"/>
+          <w:lang w:val="en-US" w:eastAsia="en-GB"/>
+          <w14:ligatures w14:val="none"/>
+        </w:rPr>
+        <w:t>.1</w:t>
       </w:r>
     </w:p>
     <w:p>
@@ -1893,27 +1907,7 @@
           <w:lang w:eastAsia="en-GB"/>
           <w14:ligatures w14:val="none"/>
         </w:rPr>
-        <w:t>https://doi.org/1</w:t>
-      </w:r>
-      <w:r>
-        <w:rPr>
-          <w:rStyle w:val="Hyperlink"/>
-          <w:rFonts w:asciiTheme="minorBidi" w:eastAsia="Times New Roman" w:hAnsiTheme="minorBidi"/>
-          <w:kern w:val="0"/>
-          <w:lang w:eastAsia="en-GB"/>
-          <w14:ligatures w14:val="none"/>
-        </w:rPr>
-        <w:t>0</w:t>
-      </w:r>
-      <w:r>
-        <w:rPr>
-          <w:rStyle w:val="Hyperlink"/>
-          <w:rFonts w:asciiTheme="minorBidi" w:eastAsia="Times New Roman" w:hAnsiTheme="minorBidi"/>
-          <w:kern w:val="0"/>
-          <w:lang w:eastAsia="en-GB"/>
-          <w14:ligatures w14:val="none"/>
-        </w:rPr>
-        <w:t>.1038/s41587-024-02276-2</w:t>
+        <w:t>https://doi.org/10.1038/s41587-024-02276-2</w:t>
       </w:r>
       <w:r>
         <w:rPr>
@@ -2614,97 +2608,6 @@
     </w:p>
     <w:p>
       <w:pPr>
-        <w:shd w:val="clear" w:color="auto" w:fill="FFFFFF"/>
-        <w:spacing w:before="360" w:line="276" w:lineRule="auto"/>
-        <w:textAlignment w:val="baseline"/>
-        <w:outlineLvl w:val="3"/>
-        <w:rPr>
-          <w:rFonts w:ascii="Arial" w:eastAsia="Times New Roman" w:hAnsi="Arial" w:cs="Arial"/>
-          <w:color w:val="000000"/>
-          <w:kern w:val="0"/>
-          <w:lang w:eastAsia="en-GB"/>
-          <w14:ligatures w14:val="none"/>
-        </w:rPr>
-      </w:pPr>
-      <w:r>
-        <w:rPr>
-          <w:rFonts w:ascii="Arial" w:eastAsia="Times New Roman" w:hAnsi="Arial" w:cs="Arial"/>
-          <w:color w:val="000000"/>
-          <w:kern w:val="0"/>
-          <w:lang w:val="en-US" w:eastAsia="en-GB"/>
-          <w14:ligatures w14:val="none"/>
-        </w:rPr>
-        <w:t xml:space="preserve">In addition to the mandatory input, </w:t>
-      </w:r>
-      <w:proofErr w:type="spellStart"/>
-      <w:r>
-        <w:rPr>
-          <w:rFonts w:ascii="Arial" w:eastAsia="Times New Roman" w:hAnsi="Arial" w:cs="Arial"/>
-          <w:color w:val="000000"/>
-          <w:kern w:val="0"/>
-          <w:lang w:val="en-US" w:eastAsia="en-GB"/>
-          <w14:ligatures w14:val="none"/>
-        </w:rPr>
-        <w:t>SynTracker</w:t>
-      </w:r>
-      <w:proofErr w:type="spellEnd"/>
-      <w:r>
-        <w:rPr>
-          <w:rFonts w:ascii="Arial" w:eastAsia="Times New Roman" w:hAnsi="Arial" w:cs="Arial"/>
-          <w:color w:val="000000"/>
-          <w:kern w:val="0"/>
-          <w:lang w:val="en-US" w:eastAsia="en-GB"/>
-          <w14:ligatures w14:val="none"/>
-        </w:rPr>
-        <w:t xml:space="preserve"> accepts a </w:t>
-      </w:r>
-      <w:r>
-        <w:rPr>
-          <w:rFonts w:ascii="Arial" w:eastAsia="Times New Roman" w:hAnsi="Arial" w:cs="Arial"/>
-          <w:b/>
-          <w:bCs/>
-          <w:color w:val="000000"/>
-          <w:kern w:val="0"/>
-          <w:lang w:eastAsia="en-GB"/>
-          <w14:ligatures w14:val="none"/>
-        </w:rPr>
-        <w:t>Metadata file</w:t>
-      </w:r>
-      <w:r>
-        <w:rPr>
-          <w:rFonts w:ascii="Arial" w:eastAsia="Times New Roman" w:hAnsi="Arial" w:cs="Arial"/>
-          <w:color w:val="000000"/>
-          <w:kern w:val="0"/>
-          <w:lang w:eastAsia="en-GB"/>
-          <w14:ligatures w14:val="none"/>
-        </w:rPr>
-        <w:t xml:space="preserve"> (optional):</w:t>
-      </w:r>
-    </w:p>
-    <w:p>
-      <w:pPr>
-        <w:spacing w:line="276" w:lineRule="auto"/>
-        <w:ind w:left="720"/>
-        <w:rPr>
-          <w:rFonts w:ascii="Times New Roman" w:eastAsia="Times New Roman" w:hAnsi="Times New Roman" w:cs="Times New Roman"/>
-          <w:kern w:val="0"/>
-          <w:lang w:eastAsia="en-GB"/>
-          <w14:ligatures w14:val="none"/>
-        </w:rPr>
-      </w:pPr>
-      <w:r>
-        <w:rPr>
-          <w:rFonts w:ascii="Arial" w:eastAsia="Times New Roman" w:hAnsi="Arial" w:cs="Arial"/>
-          <w:color w:val="1F2328"/>
-          <w:kern w:val="0"/>
-          <w:lang w:eastAsia="en-GB"/>
-          <w14:ligatures w14:val="none"/>
-        </w:rPr>
-        <w:t>The metadata file should contain additional information regarding the genomes/assemblies to be compared. It should be a tab delimited file. One of the columns should contain the sample ID, which is identical to the naming of the fasta files in the "target folder".</w:t>
-      </w:r>
-    </w:p>
-    <w:p>
-      <w:pPr>
         <w:spacing w:line="276" w:lineRule="auto"/>
         <w:rPr>
           <w:rFonts w:ascii="Times New Roman" w:eastAsia="Times New Roman" w:hAnsi="Times New Roman" w:cs="Times New Roman"/>
@@ -3436,6 +3339,7 @@
           <w:lang w:eastAsia="en-GB"/>
           <w14:ligatures w14:val="none"/>
         </w:rPr>
+        <w:lastRenderedPageBreak/>
         <w:t>Usage with all possible command-line arguments:</w:t>
       </w:r>
       <w:bookmarkEnd w:id="9"/>
@@ -3445,6 +3349,29 @@
         <w:spacing w:line="276" w:lineRule="auto"/>
         <w:ind w:firstLine="720"/>
         <w:rPr>
+          <w:rFonts w:ascii="Courier New" w:eastAsia="Times New Roman" w:hAnsi="Courier New" w:cs="Courier New"/>
+          <w:color w:val="1F2328"/>
+          <w:kern w:val="0"/>
+          <w:lang w:eastAsia="en-GB"/>
+          <w14:ligatures w14:val="none"/>
+        </w:rPr>
+      </w:pPr>
+      <w:r>
+        <w:rPr>
+          <w:rFonts w:ascii="Courier New" w:eastAsia="Times New Roman" w:hAnsi="Courier New" w:cs="Courier New"/>
+          <w:color w:val="1F2328"/>
+          <w:kern w:val="0"/>
+          <w:lang w:eastAsia="en-GB"/>
+          <w14:ligatures w14:val="none"/>
+        </w:rPr>
+        <w:t xml:space="preserve">python syntracker.py [-h] </w:t>
+      </w:r>
+    </w:p>
+    <w:p>
+      <w:pPr>
+        <w:spacing w:line="276" w:lineRule="auto"/>
+        <w:ind w:firstLine="720"/>
+        <w:rPr>
           <w:rFonts w:ascii="Times New Roman" w:eastAsia="Times New Roman" w:hAnsi="Times New Roman" w:cs="Times New Roman"/>
           <w:kern w:val="0"/>
           <w:lang w:eastAsia="en-GB"/>
@@ -3459,7 +3386,7 @@
           <w:lang w:eastAsia="en-GB"/>
           <w14:ligatures w14:val="none"/>
         </w:rPr>
-        <w:t>python syntracker.py [-h] [-target target_directory_path] </w:t>
+        <w:t xml:space="preserve">[-target target_directory_path] [-ref ref_directory_path] </w:t>
       </w:r>
     </w:p>
     <w:p>
@@ -3467,6 +3394,29 @@
         <w:spacing w:line="276" w:lineRule="auto"/>
         <w:ind w:firstLine="720"/>
         <w:rPr>
+          <w:rFonts w:ascii="Courier New" w:eastAsia="Times New Roman" w:hAnsi="Courier New" w:cs="Courier New"/>
+          <w:color w:val="1F2328"/>
+          <w:kern w:val="0"/>
+          <w:lang w:eastAsia="en-GB"/>
+          <w14:ligatures w14:val="none"/>
+        </w:rPr>
+      </w:pPr>
+      <w:r>
+        <w:rPr>
+          <w:rFonts w:ascii="Courier New" w:eastAsia="Times New Roman" w:hAnsi="Courier New" w:cs="Courier New"/>
+          <w:color w:val="1F2328"/>
+          <w:kern w:val="0"/>
+          <w:lang w:eastAsia="en-GB"/>
+          <w14:ligatures w14:val="none"/>
+        </w:rPr>
+        <w:t>[-out output_directory_path]</w:t>
+      </w:r>
+    </w:p>
+    <w:p>
+      <w:pPr>
+        <w:spacing w:line="276" w:lineRule="auto"/>
+        <w:ind w:firstLine="720"/>
+        <w:rPr>
           <w:rFonts w:ascii="Times New Roman" w:eastAsia="Times New Roman" w:hAnsi="Times New Roman" w:cs="Times New Roman"/>
           <w:kern w:val="0"/>
           <w:lang w:eastAsia="en-GB"/>
@@ -3481,7 +3431,39 @@
           <w:lang w:eastAsia="en-GB"/>
           <w14:ligatures w14:val="none"/>
         </w:rPr>
-        <w:t>[-ref ref_directory_path] [-out output_directory_path]</w:t>
+        <w:t>[-mode new/continue</w:t>
+      </w:r>
+      <w:r>
+        <w:rPr>
+          <w:rFonts w:ascii="Courier New" w:eastAsia="Times New Roman" w:hAnsi="Courier New" w:cs="Courier New"/>
+          <w:color w:val="1F2328"/>
+          <w:kern w:val="0"/>
+          <w:lang w:val="en-US" w:eastAsia="en-GB"/>
+          <w14:ligatures w14:val="none"/>
+        </w:rPr>
+        <w:t>/</w:t>
+      </w:r>
+      <w:proofErr w:type="spellStart"/>
+      <w:r>
+        <w:rPr>
+          <w:rFonts w:ascii="Courier New" w:eastAsia="Times New Roman" w:hAnsi="Courier New" w:cs="Courier New"/>
+          <w:color w:val="1F2328"/>
+          <w:kern w:val="0"/>
+          <w:lang w:val="en-US" w:eastAsia="en-GB"/>
+          <w14:ligatures w14:val="none"/>
+        </w:rPr>
+        <w:t>continue_all_genomes</w:t>
+      </w:r>
+      <w:proofErr w:type="spellEnd"/>
+      <w:r>
+        <w:rPr>
+          <w:rFonts w:ascii="Courier New" w:eastAsia="Times New Roman" w:hAnsi="Courier New" w:cs="Courier New"/>
+          <w:color w:val="1F2328"/>
+          <w:kern w:val="0"/>
+          <w:lang w:eastAsia="en-GB"/>
+          <w14:ligatures w14:val="none"/>
+        </w:rPr>
+        <w:t>]</w:t>
       </w:r>
     </w:p>
     <w:p>
@@ -3492,7 +3474,7 @@
           <w:rFonts w:ascii="Courier New" w:eastAsia="Times New Roman" w:hAnsi="Courier New" w:cs="Courier New"/>
           <w:color w:val="1F2328"/>
           <w:kern w:val="0"/>
-          <w:lang w:eastAsia="en-GB"/>
+          <w:lang w:val="en-US" w:eastAsia="en-GB"/>
           <w14:ligatures w14:val="none"/>
         </w:rPr>
       </w:pPr>
@@ -3504,7 +3486,7 @@
           <w:lang w:eastAsia="en-GB"/>
           <w14:ligatures w14:val="none"/>
         </w:rPr>
-        <w:t>[-mode new/continue</w:t>
+        <w:t>[-cores number_of_cores] [-length region_length]</w:t>
       </w:r>
       <w:r>
         <w:rPr>
@@ -3514,7 +3496,93 @@
           <w:lang w:val="en-US" w:eastAsia="en-GB"/>
           <w14:ligatures w14:val="none"/>
         </w:rPr>
-        <w:t>/</w:t>
+        <w:t xml:space="preserve"> </w:t>
+      </w:r>
+    </w:p>
+    <w:p>
+      <w:pPr>
+        <w:spacing w:line="276" w:lineRule="auto"/>
+        <w:ind w:firstLine="720"/>
+        <w:rPr>
+          <w:rFonts w:ascii="Courier New" w:eastAsia="Times New Roman" w:hAnsi="Courier New" w:cs="Courier New"/>
+          <w:color w:val="1F2328"/>
+          <w:kern w:val="0"/>
+          <w:lang w:eastAsia="en-GB"/>
+          <w14:ligatures w14:val="none"/>
+        </w:rPr>
+      </w:pPr>
+      <w:r>
+        <w:rPr>
+          <w:rFonts w:ascii="Courier New" w:eastAsia="Times New Roman" w:hAnsi="Courier New" w:cs="Courier New"/>
+          <w:color w:val="1F2328"/>
+          <w:kern w:val="0"/>
+          <w:lang w:eastAsia="en-GB"/>
+          <w14:ligatures w14:val="none"/>
+        </w:rPr>
+        <w:t xml:space="preserve">[--identity blast_identity] [--coverage blast_coverage] </w:t>
+      </w:r>
+    </w:p>
+    <w:p>
+      <w:pPr>
+        <w:spacing w:line="276" w:lineRule="auto"/>
+        <w:ind w:firstLine="720"/>
+        <w:rPr>
+          <w:rFonts w:ascii="Courier New" w:eastAsia="Times New Roman" w:hAnsi="Courier New" w:cs="Courier New"/>
+          <w:color w:val="1F2328"/>
+          <w:kern w:val="0"/>
+          <w:lang w:val="en-US" w:eastAsia="en-GB"/>
+          <w14:ligatures w14:val="none"/>
+        </w:rPr>
+      </w:pPr>
+      <w:r>
+        <w:rPr>
+          <w:rFonts w:ascii="Courier New" w:eastAsia="Times New Roman" w:hAnsi="Courier New" w:cs="Courier New"/>
+          <w:color w:val="1F2328"/>
+          <w:kern w:val="0"/>
+          <w:lang w:eastAsia="en-GB"/>
+          <w14:ligatures w14:val="none"/>
+        </w:rPr>
+        <w:t>[--</w:t>
+      </w:r>
+      <w:r>
+        <w:rPr>
+          <w:rFonts w:ascii="Courier New" w:eastAsia="Times New Roman" w:hAnsi="Courier New" w:cs="Courier New"/>
+          <w:color w:val="1F2328"/>
+          <w:kern w:val="0"/>
+          <w:lang w:val="en-US" w:eastAsia="en-GB"/>
+          <w14:ligatures w14:val="none"/>
+        </w:rPr>
+        <w:t>no</w:t>
+      </w:r>
+      <w:r>
+        <w:rPr>
+          <w:rFonts w:ascii="Courier New" w:eastAsia="Times New Roman" w:hAnsi="Courier New" w:cs="Courier New"/>
+          <w:color w:val="1F2328"/>
+          <w:kern w:val="0"/>
+          <w:lang w:eastAsia="en-GB"/>
+          <w14:ligatures w14:val="none"/>
+        </w:rPr>
+        <w:t>_seed]</w:t>
+      </w:r>
+      <w:r>
+        <w:rPr>
+          <w:rFonts w:ascii="Courier New" w:eastAsia="Times New Roman" w:hAnsi="Courier New" w:cs="Courier New"/>
+          <w:color w:val="1F2328"/>
+          <w:kern w:val="0"/>
+          <w:lang w:val="en-US" w:eastAsia="en-GB"/>
+          <w14:ligatures w14:val="none"/>
+        </w:rPr>
+        <w:t xml:space="preserve"> [</w:t>
+      </w:r>
+      <w:r>
+        <w:rPr>
+          <w:rFonts w:ascii="Courier New" w:eastAsia="Times New Roman" w:hAnsi="Courier New" w:cs="Courier New"/>
+          <w:color w:val="1F2328"/>
+          <w:kern w:val="0"/>
+          <w:lang w:val="en-US" w:eastAsia="en-GB"/>
+          <w14:ligatures w14:val="none"/>
+        </w:rPr>
+        <w:t>--</w:t>
       </w:r>
       <w:proofErr w:type="spellStart"/>
       <w:r>
@@ -3525,7 +3593,7 @@
           <w:lang w:val="en-US" w:eastAsia="en-GB"/>
           <w14:ligatures w14:val="none"/>
         </w:rPr>
-        <w:t>continue_all_genomes</w:t>
+        <w:t>avg_all</w:t>
       </w:r>
       <w:proofErr w:type="spellEnd"/>
       <w:r>
@@ -3533,7 +3601,7 @@
           <w:rFonts w:ascii="Courier New" w:eastAsia="Times New Roman" w:hAnsi="Courier New" w:cs="Courier New"/>
           <w:color w:val="1F2328"/>
           <w:kern w:val="0"/>
-          <w:lang w:eastAsia="en-GB"/>
+          <w:lang w:val="en-US" w:eastAsia="en-GB"/>
           <w14:ligatures w14:val="none"/>
         </w:rPr>
         <w:t>]</w:t>
@@ -3551,154 +3619,6 @@
           <w14:ligatures w14:val="none"/>
         </w:rPr>
       </w:pPr>
-      <w:r>
-        <w:rPr>
-          <w:rFonts w:ascii="Courier New" w:eastAsia="Times New Roman" w:hAnsi="Courier New" w:cs="Courier New"/>
-          <w:color w:val="1F2328"/>
-          <w:kern w:val="0"/>
-          <w:lang w:eastAsia="en-GB"/>
-          <w14:ligatures w14:val="none"/>
-        </w:rPr>
-        <w:t xml:space="preserve">[-metadata metadata_file] </w:t>
-      </w:r>
-      <w:r>
-        <w:rPr>
-          <w:rFonts w:ascii="Courier New" w:eastAsia="Times New Roman" w:hAnsi="Courier New" w:cs="Courier New"/>
-          <w:color w:val="1F2328"/>
-          <w:kern w:val="0"/>
-          <w:lang w:eastAsia="en-GB"/>
-          <w14:ligatures w14:val="none"/>
-        </w:rPr>
-        <w:t xml:space="preserve">[-cores number_of_cores] </w:t>
-      </w:r>
-    </w:p>
-    <w:p>
-      <w:pPr>
-        <w:spacing w:line="276" w:lineRule="auto"/>
-        <w:ind w:firstLine="720"/>
-        <w:rPr>
-          <w:rFonts w:ascii="Courier New" w:eastAsia="Times New Roman" w:hAnsi="Courier New" w:cs="Courier New"/>
-          <w:color w:val="1F2328"/>
-          <w:kern w:val="0"/>
-          <w:lang w:eastAsia="en-GB"/>
-          <w14:ligatures w14:val="none"/>
-        </w:rPr>
-      </w:pPr>
-      <w:r>
-        <w:rPr>
-          <w:rFonts w:ascii="Courier New" w:eastAsia="Times New Roman" w:hAnsi="Courier New" w:cs="Courier New"/>
-          <w:color w:val="1F2328"/>
-          <w:kern w:val="0"/>
-          <w:lang w:eastAsia="en-GB"/>
-          <w14:ligatures w14:val="none"/>
-        </w:rPr>
-        <w:t>[-length region_length]</w:t>
-      </w:r>
-      <w:r>
-        <w:rPr>
-          <w:rFonts w:ascii="Courier New" w:eastAsia="Times New Roman" w:hAnsi="Courier New" w:cs="Courier New"/>
-          <w:color w:val="1F2328"/>
-          <w:kern w:val="0"/>
-          <w:lang w:val="en-US" w:eastAsia="en-GB"/>
-          <w14:ligatures w14:val="none"/>
-        </w:rPr>
-        <w:t xml:space="preserve"> </w:t>
-      </w:r>
-      <w:r>
-        <w:rPr>
-          <w:rFonts w:ascii="Courier New" w:eastAsia="Times New Roman" w:hAnsi="Courier New" w:cs="Courier New"/>
-          <w:color w:val="1F2328"/>
-          <w:kern w:val="0"/>
-          <w:lang w:eastAsia="en-GB"/>
-          <w14:ligatures w14:val="none"/>
-        </w:rPr>
-        <w:t xml:space="preserve">[--identity blast_identity] </w:t>
-      </w:r>
-    </w:p>
-    <w:p>
-      <w:pPr>
-        <w:spacing w:line="276" w:lineRule="auto"/>
-        <w:ind w:firstLine="720"/>
-        <w:rPr>
-          <w:rFonts w:ascii="Courier New" w:eastAsia="Times New Roman" w:hAnsi="Courier New" w:cs="Courier New"/>
-          <w:color w:val="1F2328"/>
-          <w:kern w:val="0"/>
-          <w:lang w:eastAsia="en-GB"/>
-          <w14:ligatures w14:val="none"/>
-        </w:rPr>
-      </w:pPr>
-      <w:r>
-        <w:rPr>
-          <w:rFonts w:ascii="Courier New" w:eastAsia="Times New Roman" w:hAnsi="Courier New" w:cs="Courier New"/>
-          <w:color w:val="1F2328"/>
-          <w:kern w:val="0"/>
-          <w:lang w:eastAsia="en-GB"/>
-          <w14:ligatures w14:val="none"/>
-        </w:rPr>
-        <w:t>[--coverage blast_coverage] [--</w:t>
-      </w:r>
-      <w:r>
-        <w:rPr>
-          <w:rFonts w:ascii="Courier New" w:eastAsia="Times New Roman" w:hAnsi="Courier New" w:cs="Courier New"/>
-          <w:color w:val="1F2328"/>
-          <w:kern w:val="0"/>
-          <w:lang w:val="en-US" w:eastAsia="en-GB"/>
-          <w14:ligatures w14:val="none"/>
-        </w:rPr>
-        <w:t>no</w:t>
-      </w:r>
-      <w:r>
-        <w:rPr>
-          <w:rFonts w:ascii="Courier New" w:eastAsia="Times New Roman" w:hAnsi="Courier New" w:cs="Courier New"/>
-          <w:color w:val="1F2328"/>
-          <w:kern w:val="0"/>
-          <w:lang w:eastAsia="en-GB"/>
-          <w14:ligatures w14:val="none"/>
-        </w:rPr>
-        <w:t>_seed]</w:t>
-      </w:r>
-      <w:r>
-        <w:rPr>
-          <w:rFonts w:ascii="Courier New" w:eastAsia="Times New Roman" w:hAnsi="Courier New" w:cs="Courier New"/>
-          <w:color w:val="1F2328"/>
-          <w:kern w:val="0"/>
-          <w:lang w:val="en-US" w:eastAsia="en-GB"/>
-          <w14:ligatures w14:val="none"/>
-        </w:rPr>
-        <w:t xml:space="preserve"> [</w:t>
-      </w:r>
-      <w:r>
-        <w:rPr>
-          <w:rFonts w:ascii="Courier New" w:eastAsia="Times New Roman" w:hAnsi="Courier New" w:cs="Courier New"/>
-          <w:color w:val="1F2328"/>
-          <w:kern w:val="0"/>
-          <w:lang w:val="en-US" w:eastAsia="en-GB"/>
-          <w14:ligatures w14:val="none"/>
-        </w:rPr>
-        <w:t>--</w:t>
-      </w:r>
-      <w:proofErr w:type="spellStart"/>
-      <w:r>
-        <w:rPr>
-          <w:rFonts w:ascii="Courier New" w:eastAsia="Times New Roman" w:hAnsi="Courier New" w:cs="Courier New"/>
-          <w:color w:val="1F2328"/>
-          <w:kern w:val="0"/>
-          <w:lang w:val="en-US" w:eastAsia="en-GB"/>
-          <w14:ligatures w14:val="none"/>
-        </w:rPr>
-        <w:t>avg_all</w:t>
-      </w:r>
-      <w:proofErr w:type="spellEnd"/>
-      <w:r>
-        <w:rPr>
-          <w:rFonts w:ascii="Courier New" w:eastAsia="Times New Roman" w:hAnsi="Courier New" w:cs="Courier New"/>
-          <w:color w:val="1F2328"/>
-          <w:kern w:val="0"/>
-          <w:lang w:val="en-US" w:eastAsia="en-GB"/>
-          <w14:ligatures w14:val="none"/>
-        </w:rPr>
-        <w:t>]</w:t>
-      </w:r>
     </w:p>
     <w:p>
       <w:pPr>
@@ -4026,7 +3946,129 @@
           <w:lang w:eastAsia="en-GB"/>
           <w14:ligatures w14:val="none"/>
         </w:rPr>
-        <w:t>-metadata &lt;metadata file&gt;:</w:t>
+        <w:t>-mode &lt;</w:t>
+      </w:r>
+      <w:r>
+        <w:rPr>
+          <w:rFonts w:ascii="Arial" w:eastAsia="Times New Roman" w:hAnsi="Arial" w:cs="Arial"/>
+          <w:b/>
+          <w:bCs/>
+          <w:color w:val="1F2328"/>
+          <w:kern w:val="0"/>
+          <w:lang w:val="en-US" w:eastAsia="en-GB"/>
+          <w14:ligatures w14:val="none"/>
+        </w:rPr>
+        <w:t>’</w:t>
+      </w:r>
+      <w:r>
+        <w:rPr>
+          <w:rFonts w:ascii="Arial" w:eastAsia="Times New Roman" w:hAnsi="Arial" w:cs="Arial"/>
+          <w:b/>
+          <w:bCs/>
+          <w:color w:val="1F2328"/>
+          <w:kern w:val="0"/>
+          <w:lang w:eastAsia="en-GB"/>
+          <w14:ligatures w14:val="none"/>
+        </w:rPr>
+        <w:t>new</w:t>
+      </w:r>
+      <w:r>
+        <w:rPr>
+          <w:rFonts w:ascii="Arial" w:eastAsia="Times New Roman" w:hAnsi="Arial" w:cs="Arial"/>
+          <w:b/>
+          <w:bCs/>
+          <w:color w:val="1F2328"/>
+          <w:kern w:val="0"/>
+          <w:lang w:val="en-US" w:eastAsia="en-GB"/>
+          <w14:ligatures w14:val="none"/>
+        </w:rPr>
+        <w:t>’</w:t>
+      </w:r>
+      <w:r>
+        <w:rPr>
+          <w:rFonts w:ascii="Arial" w:eastAsia="Times New Roman" w:hAnsi="Arial" w:cs="Arial"/>
+          <w:b/>
+          <w:bCs/>
+          <w:color w:val="1F2328"/>
+          <w:kern w:val="0"/>
+          <w:lang w:eastAsia="en-GB"/>
+          <w14:ligatures w14:val="none"/>
+        </w:rPr>
+        <w:t xml:space="preserve"> / </w:t>
+      </w:r>
+      <w:r>
+        <w:rPr>
+          <w:rFonts w:ascii="Arial" w:eastAsia="Times New Roman" w:hAnsi="Arial" w:cs="Arial"/>
+          <w:b/>
+          <w:bCs/>
+          <w:color w:val="1F2328"/>
+          <w:kern w:val="0"/>
+          <w:lang w:val="en-US" w:eastAsia="en-GB"/>
+          <w14:ligatures w14:val="none"/>
+        </w:rPr>
+        <w:t>‘</w:t>
+      </w:r>
+      <w:r>
+        <w:rPr>
+          <w:rFonts w:ascii="Arial" w:eastAsia="Times New Roman" w:hAnsi="Arial" w:cs="Arial"/>
+          <w:b/>
+          <w:bCs/>
+          <w:color w:val="1F2328"/>
+          <w:kern w:val="0"/>
+          <w:lang w:eastAsia="en-GB"/>
+          <w14:ligatures w14:val="none"/>
+        </w:rPr>
+        <w:t>continue</w:t>
+      </w:r>
+      <w:r>
+        <w:rPr>
+          <w:rFonts w:ascii="Arial" w:eastAsia="Times New Roman" w:hAnsi="Arial" w:cs="Arial"/>
+          <w:b/>
+          <w:bCs/>
+          <w:color w:val="1F2328"/>
+          <w:kern w:val="0"/>
+          <w:lang w:val="en-US" w:eastAsia="en-GB"/>
+          <w14:ligatures w14:val="none"/>
+        </w:rPr>
+        <w:t>’ / ‘</w:t>
+      </w:r>
+      <w:proofErr w:type="spellStart"/>
+      <w:r>
+        <w:rPr>
+          <w:rFonts w:ascii="Arial" w:eastAsia="Times New Roman" w:hAnsi="Arial" w:cs="Arial"/>
+          <w:b/>
+          <w:bCs/>
+          <w:color w:val="1F2328"/>
+          <w:kern w:val="0"/>
+          <w:lang w:val="en-US" w:eastAsia="en-GB"/>
+          <w14:ligatures w14:val="none"/>
+        </w:rPr>
+        <w:t>continue_all_genomes</w:t>
+      </w:r>
+      <w:proofErr w:type="spellEnd"/>
+      <w:r>
+        <w:rPr>
+          <w:rFonts w:ascii="Arial" w:eastAsia="Times New Roman" w:hAnsi="Arial" w:cs="Arial"/>
+          <w:b/>
+          <w:bCs/>
+          <w:color w:val="1F2328"/>
+          <w:kern w:val="0"/>
+          <w:lang w:val="en-US" w:eastAsia="en-GB"/>
+          <w14:ligatures w14:val="none"/>
+        </w:rPr>
+        <w:t>’</w:t>
+      </w:r>
+      <w:r>
+        <w:rPr>
+          <w:rFonts w:ascii="Arial" w:eastAsia="Times New Roman" w:hAnsi="Arial" w:cs="Arial"/>
+          <w:b/>
+          <w:bCs/>
+          <w:color w:val="1F2328"/>
+          <w:kern w:val="0"/>
+          <w:lang w:eastAsia="en-GB"/>
+          <w14:ligatures w14:val="none"/>
+        </w:rPr>
+        <w:t>&gt;:</w:t>
       </w:r>
     </w:p>
     <w:p>
@@ -4034,31 +4076,236 @@
         <w:spacing w:line="276" w:lineRule="auto"/>
         <w:ind w:left="720"/>
         <w:rPr>
+          <w:rFonts w:ascii="Arial" w:eastAsia="Times New Roman" w:hAnsi="Arial" w:cs="Arial"/>
+          <w:color w:val="1F2328"/>
+          <w:kern w:val="0"/>
+          <w:lang w:eastAsia="en-GB"/>
+          <w14:ligatures w14:val="none"/>
+        </w:rPr>
+      </w:pPr>
+      <w:r>
+        <w:rPr>
+          <w:rFonts w:ascii="Arial" w:eastAsia="Times New Roman" w:hAnsi="Arial" w:cs="Arial"/>
+          <w:color w:val="1F2328"/>
+          <w:kern w:val="0"/>
+          <w:lang w:eastAsia="en-GB"/>
+          <w14:ligatures w14:val="none"/>
+        </w:rPr>
+        <w:t>The running mode: 'new' or 'continue'</w:t>
+      </w:r>
+      <w:r>
+        <w:rPr>
+          <w:rFonts w:ascii="Arial" w:eastAsia="Times New Roman" w:hAnsi="Arial" w:cs="Arial"/>
+          <w:color w:val="1F2328"/>
+          <w:kern w:val="0"/>
+          <w:lang w:val="en-US" w:eastAsia="en-GB"/>
+          <w14:ligatures w14:val="none"/>
+        </w:rPr>
+        <w:t xml:space="preserve"> or ‘</w:t>
+      </w:r>
+      <w:proofErr w:type="spellStart"/>
+      <w:r>
+        <w:rPr>
+          <w:rFonts w:ascii="Arial" w:eastAsia="Times New Roman" w:hAnsi="Arial" w:cs="Arial"/>
+          <w:color w:val="1F2328"/>
+          <w:kern w:val="0"/>
+          <w:lang w:val="en-US" w:eastAsia="en-GB"/>
+          <w14:ligatures w14:val="none"/>
+        </w:rPr>
+        <w:t>continue_all_genomes</w:t>
+      </w:r>
+      <w:proofErr w:type="spellEnd"/>
+      <w:r>
+        <w:rPr>
+          <w:rFonts w:ascii="Arial" w:eastAsia="Times New Roman" w:hAnsi="Arial" w:cs="Arial"/>
+          <w:color w:val="1F2328"/>
+          <w:kern w:val="0"/>
+          <w:lang w:val="en-US" w:eastAsia="en-GB"/>
+          <w14:ligatures w14:val="none"/>
+        </w:rPr>
+        <w:t>’</w:t>
+      </w:r>
+      <w:r>
+        <w:rPr>
+          <w:rFonts w:ascii="Arial" w:eastAsia="Times New Roman" w:hAnsi="Arial" w:cs="Arial"/>
+          <w:color w:val="1F2328"/>
+          <w:kern w:val="0"/>
+          <w:lang w:eastAsia="en-GB"/>
+          <w14:ligatures w14:val="none"/>
+        </w:rPr>
+        <w:t xml:space="preserve"> (default='new'). </w:t>
+      </w:r>
+    </w:p>
+    <w:p>
+      <w:pPr>
+        <w:spacing w:line="276" w:lineRule="auto"/>
+        <w:ind w:left="720"/>
+        <w:rPr>
+          <w:rFonts w:ascii="Arial" w:eastAsia="Times New Roman" w:hAnsi="Arial" w:cs="Arial"/>
+          <w:color w:val="1F2328"/>
+          <w:kern w:val="0"/>
+          <w:lang w:eastAsia="en-GB"/>
+          <w14:ligatures w14:val="none"/>
+        </w:rPr>
+      </w:pPr>
+      <w:r>
+        <w:rPr>
+          <w:rFonts w:ascii="Arial" w:eastAsia="Times New Roman" w:hAnsi="Arial" w:cs="Arial"/>
+          <w:color w:val="1F2328"/>
+          <w:kern w:val="0"/>
+          <w:lang w:eastAsia="en-GB"/>
+          <w14:ligatures w14:val="none"/>
+        </w:rPr>
+        <w:t xml:space="preserve">Mode ‘new’: start a new SynTracker run. </w:t>
+      </w:r>
+    </w:p>
+    <w:p>
+      <w:pPr>
+        <w:spacing w:line="276" w:lineRule="auto"/>
+        <w:ind w:left="720"/>
+        <w:rPr>
+          <w:rFonts w:ascii="Arial" w:eastAsia="Times New Roman" w:hAnsi="Arial" w:cs="Arial"/>
+          <w:color w:val="1F2328"/>
+          <w:kern w:val="0"/>
+          <w:lang w:eastAsia="en-GB"/>
+          <w14:ligatures w14:val="none"/>
+        </w:rPr>
+      </w:pPr>
+      <w:r>
+        <w:rPr>
+          <w:rFonts w:ascii="Arial" w:eastAsia="Times New Roman" w:hAnsi="Arial" w:cs="Arial"/>
+          <w:color w:val="1F2328"/>
+          <w:kern w:val="0"/>
+          <w:lang w:eastAsia="en-GB"/>
+          <w14:ligatures w14:val="none"/>
+        </w:rPr>
+        <w:t xml:space="preserve">Mode ‘continue’: continue a previous job that was terminated </w:t>
+      </w:r>
+      <w:r>
+        <w:rPr>
+          <w:rFonts w:ascii="Arial" w:eastAsia="Times New Roman" w:hAnsi="Arial" w:cs="Arial"/>
+          <w:color w:val="1F2328"/>
+          <w:kern w:val="0"/>
+          <w:lang w:val="en-US" w:eastAsia="en-GB"/>
+          <w14:ligatures w14:val="none"/>
+        </w:rPr>
+        <w:t xml:space="preserve">for some reason from </w:t>
+      </w:r>
+      <w:r>
+        <w:rPr>
+          <w:rFonts w:ascii="Arial" w:eastAsia="Times New Roman" w:hAnsi="Arial" w:cs="Arial"/>
+          <w:color w:val="1F2328"/>
+          <w:kern w:val="0"/>
+          <w:lang w:val="en-US" w:eastAsia="en-GB"/>
+          <w14:ligatures w14:val="none"/>
+        </w:rPr>
+        <w:t>the point it stopped</w:t>
+      </w:r>
+      <w:r>
+        <w:rPr>
+          <w:rFonts w:ascii="Arial" w:eastAsia="Times New Roman" w:hAnsi="Arial" w:cs="Arial"/>
+          <w:color w:val="1F2328"/>
+          <w:kern w:val="0"/>
+          <w:lang w:eastAsia="en-GB"/>
+          <w14:ligatures w14:val="none"/>
+        </w:rPr>
+        <w:t>.</w:t>
+      </w:r>
+    </w:p>
+    <w:p>
+      <w:pPr>
+        <w:spacing w:line="276" w:lineRule="auto"/>
+        <w:ind w:left="720"/>
+        <w:rPr>
           <w:rFonts w:ascii="Times New Roman" w:eastAsia="Times New Roman" w:hAnsi="Times New Roman" w:cs="Times New Roman"/>
           <w:kern w:val="0"/>
-          <w:lang w:eastAsia="en-GB"/>
-          <w14:ligatures w14:val="none"/>
-        </w:rPr>
-      </w:pPr>
-      <w:r>
-        <w:rPr>
-          <w:rFonts w:ascii="Arial" w:eastAsia="Times New Roman" w:hAnsi="Arial" w:cs="Arial"/>
-          <w:color w:val="1F2328"/>
-          <w:kern w:val="0"/>
-          <w:lang w:eastAsia="en-GB"/>
-          <w14:ligatures w14:val="none"/>
-        </w:rPr>
-        <w:t>The path to a metadata file (optional). The file should be in CSV format and must include the sample ID.</w:t>
-      </w:r>
-      <w:r>
+          <w:lang w:val="en-US" w:eastAsia="en-GB"/>
+          <w14:ligatures w14:val="none"/>
+        </w:rPr>
+      </w:pPr>
+      <w:r>
+        <w:rPr>
+          <w:rFonts w:ascii="Arial" w:eastAsia="Times New Roman" w:hAnsi="Arial" w:cs="Arial"/>
+          <w:color w:val="1F2328"/>
+          <w:kern w:val="0"/>
+          <w:lang w:eastAsia="en-GB"/>
+          <w14:ligatures w14:val="none"/>
+        </w:rPr>
+        <w:t>Mode ‘continue</w:t>
+      </w:r>
+      <w:r>
+        <w:rPr>
+          <w:rFonts w:ascii="Arial" w:eastAsia="Times New Roman" w:hAnsi="Arial" w:cs="Arial"/>
+          <w:color w:val="1F2328"/>
+          <w:kern w:val="0"/>
+          <w:lang w:val="en-US" w:eastAsia="en-GB"/>
+          <w14:ligatures w14:val="none"/>
+        </w:rPr>
+        <w:t>_</w:t>
+      </w:r>
+      <w:proofErr w:type="spellStart"/>
+      <w:r>
+        <w:rPr>
+          <w:rFonts w:ascii="Arial" w:eastAsia="Times New Roman" w:hAnsi="Arial" w:cs="Arial"/>
+          <w:color w:val="1F2328"/>
+          <w:kern w:val="0"/>
+          <w:lang w:val="en-US" w:eastAsia="en-GB"/>
+          <w14:ligatures w14:val="none"/>
+        </w:rPr>
+        <w:t>all_genomes</w:t>
+      </w:r>
+      <w:proofErr w:type="spellEnd"/>
+      <w:r>
+        <w:rPr>
+          <w:rFonts w:ascii="Arial" w:eastAsia="Times New Roman" w:hAnsi="Arial" w:cs="Arial"/>
+          <w:color w:val="1F2328"/>
+          <w:kern w:val="0"/>
+          <w:lang w:eastAsia="en-GB"/>
+          <w14:ligatures w14:val="none"/>
+        </w:rPr>
+        <w:t xml:space="preserve">’: </w:t>
+      </w:r>
+      <w:r>
+        <w:rPr>
+          <w:rFonts w:ascii="Arial" w:eastAsia="Times New Roman" w:hAnsi="Arial" w:cs="Arial"/>
+          <w:color w:val="1F2328"/>
+          <w:kern w:val="0"/>
+          <w:lang w:val="en-US" w:eastAsia="en-GB"/>
+          <w14:ligatures w14:val="none"/>
+        </w:rPr>
+        <w:t>process all the reference genomes from the beginning, without repeating the stage of building a blast DB from the target genomes (the DB serves all the reference genomes)</w:t>
+      </w:r>
+      <w:r>
+        <w:rPr>
+          <w:rFonts w:ascii="Arial" w:eastAsia="Times New Roman" w:hAnsi="Arial" w:cs="Arial"/>
+          <w:color w:val="1F2328"/>
+          <w:kern w:val="0"/>
+          <w:lang w:eastAsia="en-GB"/>
+          <w14:ligatures w14:val="none"/>
+        </w:rPr>
+        <w:t>.</w:t>
+      </w:r>
+      <w:r>
+        <w:rPr>
+          <w:rFonts w:ascii="Arial" w:eastAsia="Times New Roman" w:hAnsi="Arial" w:cs="Arial"/>
+          <w:color w:val="1F2328"/>
+          <w:kern w:val="0"/>
+          <w:lang w:val="en-US" w:eastAsia="en-GB"/>
+          <w14:ligatures w14:val="none"/>
+        </w:rPr>
+        <w:t xml:space="preserve"> This mode is only relevant when running more than one reference genome.</w:t>
+      </w:r>
+    </w:p>
+    <w:p>
+      <w:pPr>
+        <w:spacing w:line="276" w:lineRule="auto"/>
         <w:rPr>
           <w:rFonts w:ascii="Times New Roman" w:eastAsia="Times New Roman" w:hAnsi="Times New Roman" w:cs="Times New Roman"/>
           <w:kern w:val="0"/>
           <w:lang w:eastAsia="en-GB"/>
           <w14:ligatures w14:val="none"/>
         </w:rPr>
-        <w:br/>
-      </w:r>
+      </w:pPr>
     </w:p>
     <w:p>
       <w:pPr>
@@ -4089,129 +4336,7 @@
           <w:lang w:eastAsia="en-GB"/>
           <w14:ligatures w14:val="none"/>
         </w:rPr>
-        <w:t>-mode &lt;</w:t>
-      </w:r>
-      <w:r>
-        <w:rPr>
-          <w:rFonts w:ascii="Arial" w:eastAsia="Times New Roman" w:hAnsi="Arial" w:cs="Arial"/>
-          <w:b/>
-          <w:bCs/>
-          <w:color w:val="1F2328"/>
-          <w:kern w:val="0"/>
-          <w:lang w:val="en-US" w:eastAsia="en-GB"/>
-          <w14:ligatures w14:val="none"/>
-        </w:rPr>
-        <w:t>’</w:t>
-      </w:r>
-      <w:r>
-        <w:rPr>
-          <w:rFonts w:ascii="Arial" w:eastAsia="Times New Roman" w:hAnsi="Arial" w:cs="Arial"/>
-          <w:b/>
-          <w:bCs/>
-          <w:color w:val="1F2328"/>
-          <w:kern w:val="0"/>
-          <w:lang w:eastAsia="en-GB"/>
-          <w14:ligatures w14:val="none"/>
-        </w:rPr>
-        <w:t>new</w:t>
-      </w:r>
-      <w:r>
-        <w:rPr>
-          <w:rFonts w:ascii="Arial" w:eastAsia="Times New Roman" w:hAnsi="Arial" w:cs="Arial"/>
-          <w:b/>
-          <w:bCs/>
-          <w:color w:val="1F2328"/>
-          <w:kern w:val="0"/>
-          <w:lang w:val="en-US" w:eastAsia="en-GB"/>
-          <w14:ligatures w14:val="none"/>
-        </w:rPr>
-        <w:t>’</w:t>
-      </w:r>
-      <w:r>
-        <w:rPr>
-          <w:rFonts w:ascii="Arial" w:eastAsia="Times New Roman" w:hAnsi="Arial" w:cs="Arial"/>
-          <w:b/>
-          <w:bCs/>
-          <w:color w:val="1F2328"/>
-          <w:kern w:val="0"/>
-          <w:lang w:eastAsia="en-GB"/>
-          <w14:ligatures w14:val="none"/>
-        </w:rPr>
-        <w:t xml:space="preserve"> / </w:t>
-      </w:r>
-      <w:r>
-        <w:rPr>
-          <w:rFonts w:ascii="Arial" w:eastAsia="Times New Roman" w:hAnsi="Arial" w:cs="Arial"/>
-          <w:b/>
-          <w:bCs/>
-          <w:color w:val="1F2328"/>
-          <w:kern w:val="0"/>
-          <w:lang w:val="en-US" w:eastAsia="en-GB"/>
-          <w14:ligatures w14:val="none"/>
-        </w:rPr>
-        <w:t>‘</w:t>
-      </w:r>
-      <w:r>
-        <w:rPr>
-          <w:rFonts w:ascii="Arial" w:eastAsia="Times New Roman" w:hAnsi="Arial" w:cs="Arial"/>
-          <w:b/>
-          <w:bCs/>
-          <w:color w:val="1F2328"/>
-          <w:kern w:val="0"/>
-          <w:lang w:eastAsia="en-GB"/>
-          <w14:ligatures w14:val="none"/>
-        </w:rPr>
-        <w:t>continue</w:t>
-      </w:r>
-      <w:r>
-        <w:rPr>
-          <w:rFonts w:ascii="Arial" w:eastAsia="Times New Roman" w:hAnsi="Arial" w:cs="Arial"/>
-          <w:b/>
-          <w:bCs/>
-          <w:color w:val="1F2328"/>
-          <w:kern w:val="0"/>
-          <w:lang w:val="en-US" w:eastAsia="en-GB"/>
-          <w14:ligatures w14:val="none"/>
-        </w:rPr>
-        <w:t>’ / ‘</w:t>
-      </w:r>
-      <w:proofErr w:type="spellStart"/>
-      <w:r>
-        <w:rPr>
-          <w:rFonts w:ascii="Arial" w:eastAsia="Times New Roman" w:hAnsi="Arial" w:cs="Arial"/>
-          <w:b/>
-          <w:bCs/>
-          <w:color w:val="1F2328"/>
-          <w:kern w:val="0"/>
-          <w:lang w:val="en-US" w:eastAsia="en-GB"/>
-          <w14:ligatures w14:val="none"/>
-        </w:rPr>
-        <w:t>continue_all_genomes</w:t>
-      </w:r>
-      <w:proofErr w:type="spellEnd"/>
-      <w:r>
-        <w:rPr>
-          <w:rFonts w:ascii="Arial" w:eastAsia="Times New Roman" w:hAnsi="Arial" w:cs="Arial"/>
-          <w:b/>
-          <w:bCs/>
-          <w:color w:val="1F2328"/>
-          <w:kern w:val="0"/>
-          <w:lang w:val="en-US" w:eastAsia="en-GB"/>
-          <w14:ligatures w14:val="none"/>
-        </w:rPr>
-        <w:t>’</w:t>
-      </w:r>
-      <w:r>
-        <w:rPr>
-          <w:rFonts w:ascii="Arial" w:eastAsia="Times New Roman" w:hAnsi="Arial" w:cs="Arial"/>
-          <w:b/>
-          <w:bCs/>
-          <w:color w:val="1F2328"/>
-          <w:kern w:val="0"/>
-          <w:lang w:eastAsia="en-GB"/>
-          <w14:ligatures w14:val="none"/>
-        </w:rPr>
-        <w:t>&gt;:</w:t>
+        <w:t>-cores &lt;number of cores&gt;:</w:t>
       </w:r>
     </w:p>
     <w:p>
@@ -4219,64 +4344,21 @@
         <w:spacing w:line="276" w:lineRule="auto"/>
         <w:ind w:left="720"/>
         <w:rPr>
-          <w:rFonts w:ascii="Arial" w:eastAsia="Times New Roman" w:hAnsi="Arial" w:cs="Arial"/>
-          <w:color w:val="1F2328"/>
-          <w:kern w:val="0"/>
-          <w:lang w:eastAsia="en-GB"/>
-          <w14:ligatures w14:val="none"/>
-        </w:rPr>
-      </w:pPr>
-      <w:r>
-        <w:rPr>
-          <w:rFonts w:ascii="Arial" w:eastAsia="Times New Roman" w:hAnsi="Arial" w:cs="Arial"/>
-          <w:color w:val="1F2328"/>
-          <w:kern w:val="0"/>
-          <w:lang w:eastAsia="en-GB"/>
-          <w14:ligatures w14:val="none"/>
-        </w:rPr>
-        <w:t>The running mode: 'new' or 'continue'</w:t>
-      </w:r>
-      <w:r>
-        <w:rPr>
-          <w:rFonts w:ascii="Arial" w:eastAsia="Times New Roman" w:hAnsi="Arial" w:cs="Arial"/>
-          <w:color w:val="1F2328"/>
-          <w:kern w:val="0"/>
-          <w:lang w:val="en-US" w:eastAsia="en-GB"/>
-          <w14:ligatures w14:val="none"/>
-        </w:rPr>
-        <w:t xml:space="preserve"> or ‘</w:t>
-      </w:r>
-      <w:proofErr w:type="spellStart"/>
-      <w:r>
-        <w:rPr>
-          <w:rFonts w:ascii="Arial" w:eastAsia="Times New Roman" w:hAnsi="Arial" w:cs="Arial"/>
-          <w:color w:val="1F2328"/>
-          <w:kern w:val="0"/>
-          <w:lang w:val="en-US" w:eastAsia="en-GB"/>
-          <w14:ligatures w14:val="none"/>
-        </w:rPr>
-        <w:t>continue_all_genomes</w:t>
-      </w:r>
-      <w:proofErr w:type="spellEnd"/>
-      <w:r>
-        <w:rPr>
-          <w:rFonts w:ascii="Arial" w:eastAsia="Times New Roman" w:hAnsi="Arial" w:cs="Arial"/>
-          <w:color w:val="1F2328"/>
-          <w:kern w:val="0"/>
-          <w:lang w:val="en-US" w:eastAsia="en-GB"/>
-          <w14:ligatures w14:val="none"/>
-        </w:rPr>
-        <w:t>’</w:t>
-      </w:r>
-      <w:r>
-        <w:rPr>
-          <w:rFonts w:ascii="Arial" w:eastAsia="Times New Roman" w:hAnsi="Arial" w:cs="Arial"/>
-          <w:color w:val="1F2328"/>
-          <w:kern w:val="0"/>
-          <w:lang w:eastAsia="en-GB"/>
-          <w14:ligatures w14:val="none"/>
-        </w:rPr>
-        <w:t xml:space="preserve"> (default='new'). </w:t>
+          <w:rFonts w:ascii="Times New Roman" w:eastAsia="Times New Roman" w:hAnsi="Times New Roman" w:cs="Times New Roman"/>
+          <w:kern w:val="0"/>
+          <w:lang w:eastAsia="en-GB"/>
+          <w14:ligatures w14:val="none"/>
+        </w:rPr>
+      </w:pPr>
+      <w:r>
+        <w:rPr>
+          <w:rFonts w:ascii="Arial" w:eastAsia="Times New Roman" w:hAnsi="Arial" w:cs="Arial"/>
+          <w:color w:val="1F2328"/>
+          <w:kern w:val="0"/>
+          <w:lang w:eastAsia="en-GB"/>
+          <w14:ligatures w14:val="none"/>
+        </w:rPr>
+        <w:t>The number of cores to use for the multi-processing stages of the calculation (optional). </w:t>
       </w:r>
     </w:p>
     <w:p>
@@ -4284,171 +4366,31 @@
         <w:spacing w:line="276" w:lineRule="auto"/>
         <w:ind w:left="720"/>
         <w:rPr>
-          <w:rFonts w:ascii="Arial" w:eastAsia="Times New Roman" w:hAnsi="Arial" w:cs="Arial"/>
-          <w:color w:val="1F2328"/>
-          <w:kern w:val="0"/>
-          <w:lang w:eastAsia="en-GB"/>
-          <w14:ligatures w14:val="none"/>
-        </w:rPr>
-      </w:pPr>
-      <w:r>
-        <w:rPr>
-          <w:rFonts w:ascii="Arial" w:eastAsia="Times New Roman" w:hAnsi="Arial" w:cs="Arial"/>
-          <w:color w:val="1F2328"/>
-          <w:kern w:val="0"/>
-          <w:lang w:eastAsia="en-GB"/>
-          <w14:ligatures w14:val="none"/>
-        </w:rPr>
-        <w:t xml:space="preserve">Mode ‘new’: start a new SynTracker run. </w:t>
-      </w:r>
-    </w:p>
-    <w:p>
-      <w:pPr>
-        <w:spacing w:line="276" w:lineRule="auto"/>
-        <w:ind w:left="720"/>
-        <w:rPr>
-          <w:rFonts w:ascii="Arial" w:eastAsia="Times New Roman" w:hAnsi="Arial" w:cs="Arial"/>
-          <w:color w:val="1F2328"/>
-          <w:kern w:val="0"/>
-          <w:lang w:eastAsia="en-GB"/>
-          <w14:ligatures w14:val="none"/>
-        </w:rPr>
-      </w:pPr>
-      <w:r>
-        <w:rPr>
-          <w:rFonts w:ascii="Arial" w:eastAsia="Times New Roman" w:hAnsi="Arial" w:cs="Arial"/>
-          <w:color w:val="1F2328"/>
-          <w:kern w:val="0"/>
-          <w:lang w:eastAsia="en-GB"/>
-          <w14:ligatures w14:val="none"/>
-        </w:rPr>
-        <w:t xml:space="preserve">Mode ‘continue’: continue a previous job that was terminated </w:t>
-      </w:r>
-      <w:r>
-        <w:rPr>
-          <w:rFonts w:ascii="Arial" w:eastAsia="Times New Roman" w:hAnsi="Arial" w:cs="Arial"/>
-          <w:color w:val="1F2328"/>
-          <w:kern w:val="0"/>
-          <w:lang w:val="en-US" w:eastAsia="en-GB"/>
-          <w14:ligatures w14:val="none"/>
-        </w:rPr>
-        <w:t xml:space="preserve">for some reason from </w:t>
-      </w:r>
-      <w:r>
-        <w:rPr>
-          <w:rFonts w:ascii="Arial" w:eastAsia="Times New Roman" w:hAnsi="Arial" w:cs="Arial"/>
-          <w:color w:val="1F2328"/>
-          <w:kern w:val="0"/>
-          <w:lang w:val="en-US" w:eastAsia="en-GB"/>
-          <w14:ligatures w14:val="none"/>
-        </w:rPr>
-        <w:t>the point it stopped</w:t>
-      </w:r>
-      <w:r>
-        <w:rPr>
-          <w:rFonts w:ascii="Arial" w:eastAsia="Times New Roman" w:hAnsi="Arial" w:cs="Arial"/>
-          <w:color w:val="1F2328"/>
-          <w:kern w:val="0"/>
-          <w:lang w:eastAsia="en-GB"/>
-          <w14:ligatures w14:val="none"/>
-        </w:rPr>
-        <w:t>.</w:t>
-      </w:r>
-    </w:p>
-    <w:p>
-      <w:pPr>
-        <w:spacing w:line="276" w:lineRule="auto"/>
-        <w:ind w:left="720"/>
-        <w:rPr>
           <w:rFonts w:ascii="Times New Roman" w:eastAsia="Times New Roman" w:hAnsi="Times New Roman" w:cs="Times New Roman"/>
           <w:kern w:val="0"/>
-          <w:lang w:val="en-US" w:eastAsia="en-GB"/>
-          <w14:ligatures w14:val="none"/>
-        </w:rPr>
-      </w:pPr>
-      <w:r>
-        <w:rPr>
-          <w:rFonts w:ascii="Arial" w:eastAsia="Times New Roman" w:hAnsi="Arial" w:cs="Arial"/>
-          <w:color w:val="1F2328"/>
-          <w:kern w:val="0"/>
-          <w:lang w:eastAsia="en-GB"/>
-          <w14:ligatures w14:val="none"/>
-        </w:rPr>
-        <w:t>Mode ‘continue</w:t>
-      </w:r>
-      <w:r>
-        <w:rPr>
-          <w:rFonts w:ascii="Arial" w:eastAsia="Times New Roman" w:hAnsi="Arial" w:cs="Arial"/>
-          <w:color w:val="1F2328"/>
-          <w:kern w:val="0"/>
-          <w:lang w:val="en-US" w:eastAsia="en-GB"/>
-          <w14:ligatures w14:val="none"/>
-        </w:rPr>
-        <w:t>_</w:t>
-      </w:r>
-      <w:proofErr w:type="spellStart"/>
-      <w:r>
-        <w:rPr>
-          <w:rFonts w:ascii="Arial" w:eastAsia="Times New Roman" w:hAnsi="Arial" w:cs="Arial"/>
-          <w:color w:val="1F2328"/>
-          <w:kern w:val="0"/>
-          <w:lang w:val="en-US" w:eastAsia="en-GB"/>
-          <w14:ligatures w14:val="none"/>
-        </w:rPr>
-        <w:t>all_genomes</w:t>
-      </w:r>
-      <w:proofErr w:type="spellEnd"/>
-      <w:r>
-        <w:rPr>
-          <w:rFonts w:ascii="Arial" w:eastAsia="Times New Roman" w:hAnsi="Arial" w:cs="Arial"/>
-          <w:color w:val="1F2328"/>
-          <w:kern w:val="0"/>
-          <w:lang w:eastAsia="en-GB"/>
-          <w14:ligatures w14:val="none"/>
-        </w:rPr>
-        <w:t xml:space="preserve">’: </w:t>
-      </w:r>
-      <w:r>
-        <w:rPr>
-          <w:rFonts w:ascii="Arial" w:eastAsia="Times New Roman" w:hAnsi="Arial" w:cs="Arial"/>
-          <w:color w:val="1F2328"/>
-          <w:kern w:val="0"/>
-          <w:lang w:val="en-US" w:eastAsia="en-GB"/>
-          <w14:ligatures w14:val="none"/>
-        </w:rPr>
-        <w:t>process all the reference genomes from the beginning, without repeating the stage of building a blast DB from the target genomes (the DB serves all the reference genomes)</w:t>
-      </w:r>
-      <w:r>
-        <w:rPr>
-          <w:rFonts w:ascii="Arial" w:eastAsia="Times New Roman" w:hAnsi="Arial" w:cs="Arial"/>
-          <w:color w:val="1F2328"/>
-          <w:kern w:val="0"/>
-          <w:lang w:eastAsia="en-GB"/>
-          <w14:ligatures w14:val="none"/>
-        </w:rPr>
-        <w:t>.</w:t>
-      </w:r>
-      <w:r>
-        <w:rPr>
-          <w:rFonts w:ascii="Arial" w:eastAsia="Times New Roman" w:hAnsi="Arial" w:cs="Arial"/>
-          <w:color w:val="1F2328"/>
-          <w:kern w:val="0"/>
-          <w:lang w:val="en-US" w:eastAsia="en-GB"/>
-          <w14:ligatures w14:val="none"/>
-        </w:rPr>
-        <w:t xml:space="preserve"> This mode is only relevant when running more than one reference genome.</w:t>
-      </w:r>
-    </w:p>
-    <w:p>
-      <w:pPr>
-        <w:spacing w:line="276" w:lineRule="auto"/>
+          <w:lang w:eastAsia="en-GB"/>
+          <w14:ligatures w14:val="none"/>
+        </w:rPr>
+      </w:pPr>
+      <w:r>
+        <w:rPr>
+          <w:rFonts w:ascii="Arial" w:eastAsia="Times New Roman" w:hAnsi="Arial" w:cs="Arial"/>
+          <w:color w:val="1F2328"/>
+          <w:kern w:val="0"/>
+          <w:lang w:eastAsia="en-GB"/>
+          <w14:ligatures w14:val="none"/>
+        </w:rPr>
+        <w:t>By default, SynTracker uses the maximal number of available cores.</w:t>
+      </w:r>
+      <w:r>
         <w:rPr>
           <w:rFonts w:ascii="Times New Roman" w:eastAsia="Times New Roman" w:hAnsi="Times New Roman" w:cs="Times New Roman"/>
           <w:kern w:val="0"/>
           <w:lang w:eastAsia="en-GB"/>
           <w14:ligatures w14:val="none"/>
         </w:rPr>
-      </w:pPr>
+        <w:br/>
+      </w:r>
     </w:p>
     <w:p>
       <w:pPr>
@@ -4463,7 +4405,7 @@
           <w:rFonts w:ascii="Arial" w:eastAsia="Times New Roman" w:hAnsi="Arial" w:cs="Arial"/>
           <w:b/>
           <w:bCs/>
-          <w:color w:val="1F2328"/>
+          <w:color w:val="000000"/>
           <w:kern w:val="0"/>
           <w:lang w:eastAsia="en-GB"/>
           <w14:ligatures w14:val="none"/>
@@ -4474,12 +4416,12 @@
           <w:rFonts w:ascii="Arial" w:eastAsia="Times New Roman" w:hAnsi="Arial" w:cs="Arial"/>
           <w:b/>
           <w:bCs/>
-          <w:color w:val="1F2328"/>
-          <w:kern w:val="0"/>
-          <w:lang w:eastAsia="en-GB"/>
-          <w14:ligatures w14:val="none"/>
-        </w:rPr>
-        <w:t>-cores &lt;number of cores&gt;:</w:t>
+          <w:color w:val="000000"/>
+          <w:kern w:val="0"/>
+          <w:lang w:eastAsia="en-GB"/>
+          <w14:ligatures w14:val="none"/>
+        </w:rPr>
+        <w:t>-length &lt;region length&gt;:</w:t>
       </w:r>
     </w:p>
     <w:p>
@@ -4501,8 +4443,19 @@
           <w:lang w:eastAsia="en-GB"/>
           <w14:ligatures w14:val="none"/>
         </w:rPr>
-        <w:t>The number of cores to use for the multi-processing stages of the calculation (optional). </w:t>
-      </w:r>
+        <w:t>The length of the compared region (in bp. Optional parameter, default=5000 bp).</w:t>
+      </w:r>
+    </w:p>
+    <w:p>
+      <w:pPr>
+        <w:spacing w:line="276" w:lineRule="auto"/>
+        <w:rPr>
+          <w:rFonts w:ascii="Times New Roman" w:eastAsia="Times New Roman" w:hAnsi="Times New Roman" w:cs="Times New Roman"/>
+          <w:kern w:val="0"/>
+          <w:lang w:eastAsia="en-GB"/>
+          <w14:ligatures w14:val="none"/>
+        </w:rPr>
+      </w:pPr>
     </w:p>
     <w:p>
       <w:pPr>
@@ -4518,12 +4471,221 @@
       <w:r>
         <w:rPr>
           <w:rFonts w:ascii="Arial" w:eastAsia="Times New Roman" w:hAnsi="Arial" w:cs="Arial"/>
-          <w:color w:val="1F2328"/>
-          <w:kern w:val="0"/>
-          <w:lang w:eastAsia="en-GB"/>
-          <w14:ligatures w14:val="none"/>
-        </w:rPr>
-        <w:t>By default, SynTracker uses the maximal number of available cores.</w:t>
+          <w:color w:val="000000"/>
+          <w:kern w:val="0"/>
+          <w:lang w:eastAsia="en-GB"/>
+          <w14:ligatures w14:val="none"/>
+        </w:rPr>
+        <w:t xml:space="preserve">The SynTrakcer pipeline is based on pairwise alignments of homologous sequences in pairs of genomes or metagenomic sequences. By default, the length of the regions that are being aligned is 5000 bp, consisting of the “central region” (see figure 1) which is 1000 bp long and the “flanking regions” - two 2000 bp long regions, located upstream and downstream to the central region. The overall length of the compared regions can be </w:t>
+      </w:r>
+      <w:r>
+        <w:rPr>
+          <w:rFonts w:ascii="Arial" w:eastAsia="Times New Roman" w:hAnsi="Arial" w:cs="Arial"/>
+          <w:color w:val="000000"/>
+          <w:kern w:val="0"/>
+          <w:lang w:eastAsia="en-GB"/>
+          <w14:ligatures w14:val="none"/>
+        </w:rPr>
+        <w:lastRenderedPageBreak/>
+        <w:t>adjusted using the –length command line argument. The length of the “central region” does not change and is always 1000 bp.</w:t>
+      </w:r>
+    </w:p>
+    <w:p>
+      <w:pPr>
+        <w:spacing w:line="276" w:lineRule="auto"/>
+        <w:rPr>
+          <w:rFonts w:ascii="Times New Roman" w:eastAsia="Times New Roman" w:hAnsi="Times New Roman" w:cs="Times New Roman"/>
+          <w:kern w:val="0"/>
+          <w:lang w:eastAsia="en-GB"/>
+          <w14:ligatures w14:val="none"/>
+        </w:rPr>
+      </w:pPr>
+    </w:p>
+    <w:p>
+      <w:pPr>
+        <w:spacing w:line="276" w:lineRule="auto"/>
+        <w:ind w:left="720"/>
+        <w:rPr>
+          <w:rFonts w:ascii="Times New Roman" w:eastAsia="Times New Roman" w:hAnsi="Times New Roman" w:cs="Times New Roman"/>
+          <w:kern w:val="0"/>
+          <w:lang w:eastAsia="en-GB"/>
+          <w14:ligatures w14:val="none"/>
+        </w:rPr>
+      </w:pPr>
+      <w:r>
+        <w:rPr>
+          <w:rFonts w:ascii="Arial" w:eastAsia="Times New Roman" w:hAnsi="Arial" w:cs="Arial"/>
+          <w:color w:val="000000"/>
+          <w:kern w:val="0"/>
+          <w:lang w:eastAsia="en-GB"/>
+          <w14:ligatures w14:val="none"/>
+        </w:rPr>
+        <w:t>A change in the length of the compared regions will likely result in a different distribution of APSS (Average Pairwise Synteny Score). This happens as the per-region synteny score is based on the number of synteny breaks identified per region. When longer regions are analyzed, the probability of identifying more breaks per region increases. </w:t>
+      </w:r>
+    </w:p>
+    <w:p>
+      <w:pPr>
+        <w:spacing w:line="276" w:lineRule="auto"/>
+        <w:rPr>
+          <w:rFonts w:ascii="Times New Roman" w:eastAsia="Times New Roman" w:hAnsi="Times New Roman" w:cs="Times New Roman"/>
+          <w:kern w:val="0"/>
+          <w:lang w:eastAsia="en-GB"/>
+          <w14:ligatures w14:val="none"/>
+        </w:rPr>
+      </w:pPr>
+    </w:p>
+    <w:p>
+      <w:pPr>
+        <w:spacing w:line="276" w:lineRule="auto"/>
+        <w:ind w:left="720"/>
+        <w:rPr>
+          <w:rFonts w:ascii="Times New Roman" w:eastAsia="Times New Roman" w:hAnsi="Times New Roman" w:cs="Times New Roman"/>
+          <w:kern w:val="0"/>
+          <w:lang w:eastAsia="en-GB"/>
+          <w14:ligatures w14:val="none"/>
+        </w:rPr>
+      </w:pPr>
+      <w:r>
+        <w:rPr>
+          <w:rFonts w:ascii="Arial" w:eastAsia="Times New Roman" w:hAnsi="Arial" w:cs="Arial"/>
+          <w:color w:val="000000"/>
+          <w:kern w:val="0"/>
+          <w:lang w:eastAsia="en-GB"/>
+          <w14:ligatures w14:val="none"/>
+        </w:rPr>
+        <w:t>Moreover, longer region lengths will probably yield a lower number of regions that can be compared for each pair of genomes or metagenomic samples. This happens as: </w:t>
+      </w:r>
+    </w:p>
+    <w:p>
+      <w:pPr>
+        <w:pStyle w:val="ListParagraph"/>
+        <w:numPr>
+          <w:ilvl w:val="0"/>
+          <w:numId w:val="32"/>
+        </w:numPr>
+        <w:spacing w:line="276" w:lineRule="auto"/>
+        <w:rPr>
+          <w:rFonts w:ascii="Times New Roman" w:eastAsia="Times New Roman" w:hAnsi="Times New Roman" w:cs="Times New Roman"/>
+          <w:kern w:val="0"/>
+          <w:lang w:eastAsia="en-GB"/>
+          <w14:ligatures w14:val="none"/>
+        </w:rPr>
+      </w:pPr>
+      <w:r>
+        <w:rPr>
+          <w:rFonts w:ascii="Arial" w:eastAsia="Times New Roman" w:hAnsi="Arial" w:cs="Arial"/>
+          <w:color w:val="000000"/>
+          <w:kern w:val="0"/>
+          <w:lang w:eastAsia="en-GB"/>
+          <w14:ligatures w14:val="none"/>
+        </w:rPr>
+        <w:t>The entire reference genome is divided into a smaller number of regions. </w:t>
+      </w:r>
+    </w:p>
+    <w:p>
+      <w:pPr>
+        <w:pStyle w:val="ListParagraph"/>
+        <w:numPr>
+          <w:ilvl w:val="0"/>
+          <w:numId w:val="32"/>
+        </w:numPr>
+        <w:spacing w:line="276" w:lineRule="auto"/>
+        <w:rPr>
+          <w:rFonts w:ascii="Times New Roman" w:eastAsia="Times New Roman" w:hAnsi="Times New Roman" w:cs="Times New Roman"/>
+          <w:kern w:val="0"/>
+          <w:lang w:eastAsia="en-GB"/>
+          <w14:ligatures w14:val="none"/>
+        </w:rPr>
+      </w:pPr>
+      <w:r>
+        <w:rPr>
+          <w:rFonts w:ascii="Arial" w:eastAsia="Times New Roman" w:hAnsi="Arial" w:cs="Arial"/>
+          <w:color w:val="000000"/>
+          <w:kern w:val="0"/>
+          <w:lang w:eastAsia="en-GB"/>
+          <w14:ligatures w14:val="none"/>
+        </w:rPr>
+        <w:t>The probability of identifying homologous regions of suitable length decreases. </w:t>
+      </w:r>
+    </w:p>
+    <w:p>
+      <w:pPr>
+        <w:spacing w:line="276" w:lineRule="auto"/>
+        <w:rPr>
+          <w:rFonts w:ascii="Times New Roman" w:eastAsia="Times New Roman" w:hAnsi="Times New Roman" w:cs="Times New Roman"/>
+          <w:kern w:val="0"/>
+          <w:lang w:eastAsia="en-GB"/>
+          <w14:ligatures w14:val="none"/>
+        </w:rPr>
+      </w:pPr>
+    </w:p>
+    <w:p>
+      <w:pPr>
+        <w:spacing w:line="276" w:lineRule="auto"/>
+        <w:ind w:left="720"/>
+        <w:rPr>
+          <w:rFonts w:ascii="Times New Roman" w:eastAsia="Times New Roman" w:hAnsi="Times New Roman" w:cs="Times New Roman"/>
+          <w:kern w:val="0"/>
+          <w:lang w:eastAsia="en-GB"/>
+          <w14:ligatures w14:val="none"/>
+        </w:rPr>
+      </w:pPr>
+      <w:r>
+        <w:rPr>
+          <w:rFonts w:ascii="Arial" w:eastAsia="Times New Roman" w:hAnsi="Arial" w:cs="Arial"/>
+          <w:color w:val="000000"/>
+          <w:kern w:val="0"/>
+          <w:lang w:eastAsia="en-GB"/>
+          <w14:ligatures w14:val="none"/>
+        </w:rPr>
+        <w:t>In general, we recommend using the default region length and if possible, maximize the number of regions subsampled per pairwise comparison. However, if poor assemblies are being compared, it is possible to use smaller region length values to increase the number of compared regions per pair of samples. </w:t>
+      </w:r>
+    </w:p>
+    <w:p>
+      <w:pPr>
+        <w:spacing w:line="276" w:lineRule="auto"/>
+        <w:rPr>
+          <w:rFonts w:ascii="Times New Roman" w:eastAsia="Times New Roman" w:hAnsi="Times New Roman" w:cs="Times New Roman"/>
+          <w:kern w:val="0"/>
+          <w:lang w:eastAsia="en-GB"/>
+          <w14:ligatures w14:val="none"/>
+        </w:rPr>
+      </w:pPr>
+    </w:p>
+    <w:p>
+      <w:pPr>
+        <w:spacing w:line="276" w:lineRule="auto"/>
+        <w:ind w:left="720"/>
+        <w:rPr>
+          <w:rFonts w:ascii="Arial" w:eastAsia="Times New Roman" w:hAnsi="Arial" w:cs="Arial"/>
+          <w:color w:val="000000"/>
+          <w:kern w:val="0"/>
+          <w:lang w:eastAsia="en-GB"/>
+          <w14:ligatures w14:val="none"/>
+        </w:rPr>
+      </w:pPr>
+      <w:r>
+        <w:rPr>
+          <w:rFonts w:ascii="Arial" w:eastAsia="Times New Roman" w:hAnsi="Arial" w:cs="Arial"/>
+          <w:i/>
+          <w:iCs/>
+          <w:color w:val="000000"/>
+          <w:kern w:val="0"/>
+          <w:u w:val="single"/>
+          <w:lang w:eastAsia="en-GB"/>
+          <w14:ligatures w14:val="none"/>
+        </w:rPr>
+        <w:t xml:space="preserve">Please note: </w:t>
+      </w:r>
+      <w:r>
+        <w:rPr>
+          <w:rFonts w:ascii="Arial" w:eastAsia="Times New Roman" w:hAnsi="Arial" w:cs="Arial"/>
+          <w:color w:val="000000"/>
+          <w:kern w:val="0"/>
+          <w:lang w:eastAsia="en-GB"/>
+          <w14:ligatures w14:val="none"/>
+        </w:rPr>
+        <w:t>If region length values that are different than the default are being used, the same-strain cutoff should be determined again, using an appropriate training set. </w:t>
       </w:r>
       <w:r>
         <w:rPr>
@@ -4548,7 +4710,7 @@
           <w:rFonts w:ascii="Arial" w:eastAsia="Times New Roman" w:hAnsi="Arial" w:cs="Arial"/>
           <w:b/>
           <w:bCs/>
-          <w:color w:val="000000"/>
+          <w:color w:val="1F2328"/>
           <w:kern w:val="0"/>
           <w:lang w:eastAsia="en-GB"/>
           <w14:ligatures w14:val="none"/>
@@ -4559,12 +4721,100 @@
           <w:rFonts w:ascii="Arial" w:eastAsia="Times New Roman" w:hAnsi="Arial" w:cs="Arial"/>
           <w:b/>
           <w:bCs/>
+          <w:color w:val="1F2328"/>
+          <w:kern w:val="0"/>
+          <w:lang w:val="en-US" w:eastAsia="en-GB"/>
+          <w14:ligatures w14:val="none"/>
+        </w:rPr>
+        <w:t>--</w:t>
+      </w:r>
+      <w:r>
+        <w:rPr>
+          <w:rFonts w:ascii="Arial" w:eastAsia="Times New Roman" w:hAnsi="Arial" w:cs="Arial"/>
+          <w:b/>
+          <w:bCs/>
+          <w:color w:val="1F2328"/>
+          <w:kern w:val="0"/>
+          <w:lang w:eastAsia="en-GB"/>
+          <w14:ligatures w14:val="none"/>
+        </w:rPr>
+        <w:t>identity &lt;BLASTn identity&gt;:</w:t>
+      </w:r>
+    </w:p>
+    <w:p>
+      <w:pPr>
+        <w:spacing w:line="276" w:lineRule="auto"/>
+        <w:ind w:left="720"/>
+        <w:rPr>
+          <w:rFonts w:ascii="Times New Roman" w:eastAsia="Times New Roman" w:hAnsi="Times New Roman" w:cs="Times New Roman"/>
+          <w:kern w:val="0"/>
+          <w:lang w:eastAsia="en-GB"/>
+          <w14:ligatures w14:val="none"/>
+        </w:rPr>
+      </w:pPr>
+      <w:r>
+        <w:rPr>
+          <w:rFonts w:ascii="Arial" w:eastAsia="Times New Roman" w:hAnsi="Arial" w:cs="Arial"/>
+          <w:color w:val="1F2328"/>
+          <w:kern w:val="0"/>
+          <w:lang w:eastAsia="en-GB"/>
+          <w14:ligatures w14:val="none"/>
+        </w:rPr>
+        <w:t>The minimal identity value for the BLASTn search (optional, default=97).</w:t>
+      </w:r>
+    </w:p>
+    <w:p>
+      <w:pPr>
+        <w:spacing w:line="276" w:lineRule="auto"/>
+        <w:rPr>
+          <w:rFonts w:ascii="Times New Roman" w:eastAsia="Times New Roman" w:hAnsi="Times New Roman" w:cs="Times New Roman"/>
+          <w:kern w:val="0"/>
+          <w:lang w:eastAsia="en-GB"/>
+          <w14:ligatures w14:val="none"/>
+        </w:rPr>
+      </w:pPr>
+    </w:p>
+    <w:p>
+      <w:pPr>
+        <w:spacing w:line="276" w:lineRule="auto"/>
+        <w:ind w:left="720"/>
+        <w:rPr>
+          <w:rFonts w:ascii="Arial" w:eastAsia="Times New Roman" w:hAnsi="Arial" w:cs="Arial"/>
           <w:color w:val="000000"/>
           <w:kern w:val="0"/>
-          <w:lang w:eastAsia="en-GB"/>
-          <w14:ligatures w14:val="none"/>
-        </w:rPr>
-        <w:t>-length &lt;region length&gt;:</w:t>
+          <w:lang w:val="en-US" w:eastAsia="en-GB"/>
+          <w14:ligatures w14:val="none"/>
+        </w:rPr>
+      </w:pPr>
+      <w:r>
+        <w:rPr>
+          <w:rFonts w:ascii="Arial" w:eastAsia="Times New Roman" w:hAnsi="Arial" w:cs="Arial"/>
+          <w:color w:val="000000"/>
+          <w:kern w:val="0"/>
+          <w:lang w:eastAsia="en-GB"/>
+          <w14:ligatures w14:val="none"/>
+        </w:rPr>
+        <w:t>The second step in the SynTracker pipeline consists of a BLASTn search using the</w:t>
+      </w:r>
+      <w:r>
+        <w:rPr>
+          <w:rFonts w:ascii="Arial" w:eastAsia="Times New Roman" w:hAnsi="Arial" w:cs="Arial"/>
+          <w:color w:val="000000"/>
+          <w:kern w:val="0"/>
+          <w:lang w:val="en-US" w:eastAsia="en-GB"/>
+          <w14:ligatures w14:val="none"/>
+        </w:rPr>
+        <w:t xml:space="preserve"> </w:t>
+      </w:r>
+      <w:r>
+        <w:rPr>
+          <w:rFonts w:ascii="Arial" w:eastAsia="Times New Roman" w:hAnsi="Arial" w:cs="Arial"/>
+          <w:color w:val="000000"/>
+          <w:kern w:val="0"/>
+          <w:lang w:eastAsia="en-GB"/>
+          <w14:ligatures w14:val="none"/>
+        </w:rPr>
+        <w:t>“central regions” against a database that is composed of the metagenomes/genomes to be compared. In this search, only hits with a minimal identity of 97% are retrieved. This is done to reflect standard definitions for nucleotide identity at the species level, with the goal of only comparing strains that belong to the same species. </w:t>
       </w:r>
     </w:p>
     <w:p>
@@ -4581,243 +4831,12 @@
       <w:r>
         <w:rPr>
           <w:rFonts w:ascii="Arial" w:eastAsia="Times New Roman" w:hAnsi="Arial" w:cs="Arial"/>
-          <w:color w:val="1F2328"/>
-          <w:kern w:val="0"/>
-          <w:lang w:eastAsia="en-GB"/>
-          <w14:ligatures w14:val="none"/>
-        </w:rPr>
-        <w:t>The length of the compared region (in bp. Optional parameter, default=5000 bp).</w:t>
-      </w:r>
-    </w:p>
-    <w:p>
-      <w:pPr>
-        <w:spacing w:line="276" w:lineRule="auto"/>
-        <w:rPr>
-          <w:rFonts w:ascii="Times New Roman" w:eastAsia="Times New Roman" w:hAnsi="Times New Roman" w:cs="Times New Roman"/>
-          <w:kern w:val="0"/>
-          <w:lang w:eastAsia="en-GB"/>
-          <w14:ligatures w14:val="none"/>
-        </w:rPr>
-      </w:pPr>
-    </w:p>
-    <w:p>
-      <w:pPr>
-        <w:spacing w:line="276" w:lineRule="auto"/>
-        <w:ind w:left="720"/>
-        <w:rPr>
-          <w:rFonts w:ascii="Times New Roman" w:eastAsia="Times New Roman" w:hAnsi="Times New Roman" w:cs="Times New Roman"/>
-          <w:kern w:val="0"/>
-          <w:lang w:eastAsia="en-GB"/>
-          <w14:ligatures w14:val="none"/>
-        </w:rPr>
-      </w:pPr>
-      <w:r>
-        <w:rPr>
-          <w:rFonts w:ascii="Arial" w:eastAsia="Times New Roman" w:hAnsi="Arial" w:cs="Arial"/>
           <w:color w:val="000000"/>
           <w:kern w:val="0"/>
           <w:lang w:eastAsia="en-GB"/>
           <w14:ligatures w14:val="none"/>
         </w:rPr>
-        <w:t>The SynTrakcer pipeline is based on pairwise alignments of homologous sequences in pairs of genomes or metagenomic sequences. By default, the length of the regions that are being aligned is 5000 bp, consisting of the “central region” (see figure 1) which is 1000 bp long and the “flanking regions” - two 2000 bp long regions, located upstream and downstream to the central region. The overall length of the compared regions can be adjusted using the –length command line argument. The length of the “central region” does not change and is always 1000 bp.</w:t>
-      </w:r>
-    </w:p>
-    <w:p>
-      <w:pPr>
-        <w:spacing w:line="276" w:lineRule="auto"/>
-        <w:rPr>
-          <w:rFonts w:ascii="Times New Roman" w:eastAsia="Times New Roman" w:hAnsi="Times New Roman" w:cs="Times New Roman"/>
-          <w:kern w:val="0"/>
-          <w:lang w:eastAsia="en-GB"/>
-          <w14:ligatures w14:val="none"/>
-        </w:rPr>
-      </w:pPr>
-    </w:p>
-    <w:p>
-      <w:pPr>
-        <w:spacing w:line="276" w:lineRule="auto"/>
-        <w:ind w:left="720"/>
-        <w:rPr>
-          <w:rFonts w:ascii="Times New Roman" w:eastAsia="Times New Roman" w:hAnsi="Times New Roman" w:cs="Times New Roman"/>
-          <w:kern w:val="0"/>
-          <w:lang w:eastAsia="en-GB"/>
-          <w14:ligatures w14:val="none"/>
-        </w:rPr>
-      </w:pPr>
-      <w:r>
-        <w:rPr>
-          <w:rFonts w:ascii="Arial" w:eastAsia="Times New Roman" w:hAnsi="Arial" w:cs="Arial"/>
-          <w:color w:val="000000"/>
-          <w:kern w:val="0"/>
-          <w:lang w:eastAsia="en-GB"/>
-          <w14:ligatures w14:val="none"/>
-        </w:rPr>
-        <w:t>A change in the length of the compared regions will likely result in a different distribution of APSS (Average Pairwise Synteny Score). This happens as the per-region synteny score is based on the number of synteny breaks identified per region. When longer regions are analyzed, the probability of identifying more breaks per region increases. </w:t>
-      </w:r>
-    </w:p>
-    <w:p>
-      <w:pPr>
-        <w:spacing w:line="276" w:lineRule="auto"/>
-        <w:rPr>
-          <w:rFonts w:ascii="Times New Roman" w:eastAsia="Times New Roman" w:hAnsi="Times New Roman" w:cs="Times New Roman"/>
-          <w:kern w:val="0"/>
-          <w:lang w:eastAsia="en-GB"/>
-          <w14:ligatures w14:val="none"/>
-        </w:rPr>
-      </w:pPr>
-    </w:p>
-    <w:p>
-      <w:pPr>
-        <w:spacing w:line="276" w:lineRule="auto"/>
-        <w:ind w:left="720"/>
-        <w:rPr>
-          <w:rFonts w:ascii="Times New Roman" w:eastAsia="Times New Roman" w:hAnsi="Times New Roman" w:cs="Times New Roman"/>
-          <w:kern w:val="0"/>
-          <w:lang w:eastAsia="en-GB"/>
-          <w14:ligatures w14:val="none"/>
-        </w:rPr>
-      </w:pPr>
-      <w:r>
-        <w:rPr>
-          <w:rFonts w:ascii="Arial" w:eastAsia="Times New Roman" w:hAnsi="Arial" w:cs="Arial"/>
-          <w:color w:val="000000"/>
-          <w:kern w:val="0"/>
-          <w:lang w:eastAsia="en-GB"/>
-          <w14:ligatures w14:val="none"/>
-        </w:rPr>
-        <w:t>Moreover, longer region lengths will probably yield a lower number of regions that can be compared for each pair of genomes or metagenomic samples. This happens as: </w:t>
-      </w:r>
-    </w:p>
-    <w:p>
-      <w:pPr>
-        <w:pStyle w:val="ListParagraph"/>
-        <w:numPr>
-          <w:ilvl w:val="0"/>
-          <w:numId w:val="32"/>
-        </w:numPr>
-        <w:spacing w:line="276" w:lineRule="auto"/>
-        <w:rPr>
-          <w:rFonts w:ascii="Times New Roman" w:eastAsia="Times New Roman" w:hAnsi="Times New Roman" w:cs="Times New Roman"/>
-          <w:kern w:val="0"/>
-          <w:lang w:eastAsia="en-GB"/>
-          <w14:ligatures w14:val="none"/>
-        </w:rPr>
-      </w:pPr>
-      <w:r>
-        <w:rPr>
-          <w:rFonts w:ascii="Arial" w:eastAsia="Times New Roman" w:hAnsi="Arial" w:cs="Arial"/>
-          <w:color w:val="000000"/>
-          <w:kern w:val="0"/>
-          <w:lang w:eastAsia="en-GB"/>
-          <w14:ligatures w14:val="none"/>
-        </w:rPr>
-        <w:t>The entire reference genome is divided into a smaller number of regions. </w:t>
-      </w:r>
-    </w:p>
-    <w:p>
-      <w:pPr>
-        <w:pStyle w:val="ListParagraph"/>
-        <w:numPr>
-          <w:ilvl w:val="0"/>
-          <w:numId w:val="32"/>
-        </w:numPr>
-        <w:spacing w:line="276" w:lineRule="auto"/>
-        <w:rPr>
-          <w:rFonts w:ascii="Times New Roman" w:eastAsia="Times New Roman" w:hAnsi="Times New Roman" w:cs="Times New Roman"/>
-          <w:kern w:val="0"/>
-          <w:lang w:eastAsia="en-GB"/>
-          <w14:ligatures w14:val="none"/>
-        </w:rPr>
-      </w:pPr>
-      <w:r>
-        <w:rPr>
-          <w:rFonts w:ascii="Arial" w:eastAsia="Times New Roman" w:hAnsi="Arial" w:cs="Arial"/>
-          <w:color w:val="000000"/>
-          <w:kern w:val="0"/>
-          <w:lang w:eastAsia="en-GB"/>
-          <w14:ligatures w14:val="none"/>
-        </w:rPr>
-        <w:t>The probability of identifying homologous regions of suitable length decreases. </w:t>
-      </w:r>
-    </w:p>
-    <w:p>
-      <w:pPr>
-        <w:spacing w:line="276" w:lineRule="auto"/>
-        <w:rPr>
-          <w:rFonts w:ascii="Times New Roman" w:eastAsia="Times New Roman" w:hAnsi="Times New Roman" w:cs="Times New Roman"/>
-          <w:kern w:val="0"/>
-          <w:lang w:eastAsia="en-GB"/>
-          <w14:ligatures w14:val="none"/>
-        </w:rPr>
-      </w:pPr>
-    </w:p>
-    <w:p>
-      <w:pPr>
-        <w:spacing w:line="276" w:lineRule="auto"/>
-        <w:ind w:left="720"/>
-        <w:rPr>
-          <w:rFonts w:ascii="Times New Roman" w:eastAsia="Times New Roman" w:hAnsi="Times New Roman" w:cs="Times New Roman"/>
-          <w:kern w:val="0"/>
-          <w:lang w:eastAsia="en-GB"/>
-          <w14:ligatures w14:val="none"/>
-        </w:rPr>
-      </w:pPr>
-      <w:r>
-        <w:rPr>
-          <w:rFonts w:ascii="Arial" w:eastAsia="Times New Roman" w:hAnsi="Arial" w:cs="Arial"/>
-          <w:color w:val="000000"/>
-          <w:kern w:val="0"/>
-          <w:lang w:eastAsia="en-GB"/>
-          <w14:ligatures w14:val="none"/>
-        </w:rPr>
-        <w:t>In general, we recommend using the default region length and if possible, maximize the number of regions subsampled per pairwise comparison. However, if poor assemblies are being compared, it is possible to use smaller region length values to increase the number of compared regions per pair of samples. </w:t>
-      </w:r>
-    </w:p>
-    <w:p>
-      <w:pPr>
-        <w:spacing w:line="276" w:lineRule="auto"/>
-        <w:rPr>
-          <w:rFonts w:ascii="Times New Roman" w:eastAsia="Times New Roman" w:hAnsi="Times New Roman" w:cs="Times New Roman"/>
-          <w:kern w:val="0"/>
-          <w:lang w:eastAsia="en-GB"/>
-          <w14:ligatures w14:val="none"/>
-        </w:rPr>
-      </w:pPr>
-    </w:p>
-    <w:p>
-      <w:pPr>
-        <w:spacing w:line="276" w:lineRule="auto"/>
-        <w:ind w:left="720"/>
-        <w:rPr>
-          <w:rFonts w:ascii="Arial" w:eastAsia="Times New Roman" w:hAnsi="Arial" w:cs="Arial"/>
-          <w:color w:val="000000"/>
-          <w:kern w:val="0"/>
-          <w:lang w:eastAsia="en-GB"/>
-          <w14:ligatures w14:val="none"/>
-        </w:rPr>
-      </w:pPr>
-      <w:r>
-        <w:rPr>
-          <w:rFonts w:ascii="Arial" w:eastAsia="Times New Roman" w:hAnsi="Arial" w:cs="Arial"/>
-          <w:i/>
-          <w:iCs/>
-          <w:color w:val="000000"/>
-          <w:kern w:val="0"/>
-          <w:u w:val="single"/>
-          <w:lang w:eastAsia="en-GB"/>
-          <w14:ligatures w14:val="none"/>
-        </w:rPr>
-        <w:t xml:space="preserve">Please note: </w:t>
-      </w:r>
-      <w:r>
-        <w:rPr>
-          <w:rFonts w:ascii="Arial" w:eastAsia="Times New Roman" w:hAnsi="Arial" w:cs="Arial"/>
-          <w:color w:val="000000"/>
-          <w:kern w:val="0"/>
-          <w:lang w:eastAsia="en-GB"/>
-          <w14:ligatures w14:val="none"/>
-        </w:rPr>
-        <w:t>If region length values that are different than the default are being used, the same-strain cutoff should be determined again, using an appropriate training set. </w:t>
+        <w:t>While SynTracker was not designed to compare strains across species, it is possible in principle to use lower minimal identity values (for example, 95%), to perform analysis of genomes classified to different species. BLAST minimal identity can be modified using the –identity command-line argument.  </w:t>
       </w:r>
       <w:r>
         <w:rPr>
@@ -4870,157 +4889,6 @@
           <w:lang w:eastAsia="en-GB"/>
           <w14:ligatures w14:val="none"/>
         </w:rPr>
-        <w:t>identity &lt;BLASTn identity&gt;:</w:t>
-      </w:r>
-    </w:p>
-    <w:p>
-      <w:pPr>
-        <w:spacing w:line="276" w:lineRule="auto"/>
-        <w:ind w:left="720"/>
-        <w:rPr>
-          <w:rFonts w:ascii="Times New Roman" w:eastAsia="Times New Roman" w:hAnsi="Times New Roman" w:cs="Times New Roman"/>
-          <w:kern w:val="0"/>
-          <w:lang w:eastAsia="en-GB"/>
-          <w14:ligatures w14:val="none"/>
-        </w:rPr>
-      </w:pPr>
-      <w:r>
-        <w:rPr>
-          <w:rFonts w:ascii="Arial" w:eastAsia="Times New Roman" w:hAnsi="Arial" w:cs="Arial"/>
-          <w:color w:val="1F2328"/>
-          <w:kern w:val="0"/>
-          <w:lang w:eastAsia="en-GB"/>
-          <w14:ligatures w14:val="none"/>
-        </w:rPr>
-        <w:t>The minimal identity value for the BLASTn search (optional, default=97).</w:t>
-      </w:r>
-    </w:p>
-    <w:p>
-      <w:pPr>
-        <w:spacing w:line="276" w:lineRule="auto"/>
-        <w:rPr>
-          <w:rFonts w:ascii="Times New Roman" w:eastAsia="Times New Roman" w:hAnsi="Times New Roman" w:cs="Times New Roman"/>
-          <w:kern w:val="0"/>
-          <w:lang w:eastAsia="en-GB"/>
-          <w14:ligatures w14:val="none"/>
-        </w:rPr>
-      </w:pPr>
-    </w:p>
-    <w:p>
-      <w:pPr>
-        <w:spacing w:line="276" w:lineRule="auto"/>
-        <w:ind w:left="720"/>
-        <w:rPr>
-          <w:rFonts w:ascii="Arial" w:eastAsia="Times New Roman" w:hAnsi="Arial" w:cs="Arial"/>
-          <w:color w:val="000000"/>
-          <w:kern w:val="0"/>
-          <w:lang w:val="en-US" w:eastAsia="en-GB"/>
-          <w14:ligatures w14:val="none"/>
-        </w:rPr>
-      </w:pPr>
-      <w:r>
-        <w:rPr>
-          <w:rFonts w:ascii="Arial" w:eastAsia="Times New Roman" w:hAnsi="Arial" w:cs="Arial"/>
-          <w:color w:val="000000"/>
-          <w:kern w:val="0"/>
-          <w:lang w:eastAsia="en-GB"/>
-          <w14:ligatures w14:val="none"/>
-        </w:rPr>
-        <w:t>The second step in the SynTracker pipeline consists of a BLASTn search using the</w:t>
-      </w:r>
-      <w:r>
-        <w:rPr>
-          <w:rFonts w:ascii="Arial" w:eastAsia="Times New Roman" w:hAnsi="Arial" w:cs="Arial"/>
-          <w:color w:val="000000"/>
-          <w:kern w:val="0"/>
-          <w:lang w:val="en-US" w:eastAsia="en-GB"/>
-          <w14:ligatures w14:val="none"/>
-        </w:rPr>
-        <w:t xml:space="preserve"> </w:t>
-      </w:r>
-      <w:r>
-        <w:rPr>
-          <w:rFonts w:ascii="Arial" w:eastAsia="Times New Roman" w:hAnsi="Arial" w:cs="Arial"/>
-          <w:color w:val="000000"/>
-          <w:kern w:val="0"/>
-          <w:lang w:eastAsia="en-GB"/>
-          <w14:ligatures w14:val="none"/>
-        </w:rPr>
-        <w:t>“central regions” against a database that is composed of the metagenomes/genomes to be compared. In this search, only hits with a minimal identity of 97% are retrieved. This is done to reflect standard definitions for nucleotide identity at the species level, with the goal of only comparing strains that belong to the same species. </w:t>
-      </w:r>
-    </w:p>
-    <w:p>
-      <w:pPr>
-        <w:spacing w:line="276" w:lineRule="auto"/>
-        <w:ind w:left="720"/>
-        <w:rPr>
-          <w:rFonts w:ascii="Times New Roman" w:eastAsia="Times New Roman" w:hAnsi="Times New Roman" w:cs="Times New Roman"/>
-          <w:kern w:val="0"/>
-          <w:lang w:eastAsia="en-GB"/>
-          <w14:ligatures w14:val="none"/>
-        </w:rPr>
-      </w:pPr>
-      <w:r>
-        <w:rPr>
-          <w:rFonts w:ascii="Arial" w:eastAsia="Times New Roman" w:hAnsi="Arial" w:cs="Arial"/>
-          <w:color w:val="000000"/>
-          <w:kern w:val="0"/>
-          <w:lang w:eastAsia="en-GB"/>
-          <w14:ligatures w14:val="none"/>
-        </w:rPr>
-        <w:t>While SynTracker was not designed to compare strains across species, it is possible in principle to use lower minimal identity values (for example, 95%), to perform analysis of genomes classified to different species. BLAST minimal identity can be modified using the –identity command-line argument.  </w:t>
-      </w:r>
-      <w:r>
-        <w:rPr>
-          <w:rFonts w:ascii="Times New Roman" w:eastAsia="Times New Roman" w:hAnsi="Times New Roman" w:cs="Times New Roman"/>
-          <w:kern w:val="0"/>
-          <w:lang w:eastAsia="en-GB"/>
-          <w14:ligatures w14:val="none"/>
-        </w:rPr>
-        <w:br/>
-      </w:r>
-    </w:p>
-    <w:p>
-      <w:pPr>
-        <w:pStyle w:val="ListParagraph"/>
-        <w:numPr>
-          <w:ilvl w:val="0"/>
-          <w:numId w:val="40"/>
-        </w:numPr>
-        <w:spacing w:line="276" w:lineRule="auto"/>
-        <w:textAlignment w:val="baseline"/>
-        <w:rPr>
-          <w:rFonts w:ascii="Arial" w:eastAsia="Times New Roman" w:hAnsi="Arial" w:cs="Arial"/>
-          <w:b/>
-          <w:bCs/>
-          <w:color w:val="1F2328"/>
-          <w:kern w:val="0"/>
-          <w:lang w:eastAsia="en-GB"/>
-          <w14:ligatures w14:val="none"/>
-        </w:rPr>
-      </w:pPr>
-      <w:r>
-        <w:rPr>
-          <w:rFonts w:ascii="Arial" w:eastAsia="Times New Roman" w:hAnsi="Arial" w:cs="Arial"/>
-          <w:b/>
-          <w:bCs/>
-          <w:color w:val="1F2328"/>
-          <w:kern w:val="0"/>
-          <w:lang w:val="en-US" w:eastAsia="en-GB"/>
-          <w14:ligatures w14:val="none"/>
-        </w:rPr>
-        <w:t>--</w:t>
-      </w:r>
-      <w:r>
-        <w:rPr>
-          <w:rFonts w:ascii="Arial" w:eastAsia="Times New Roman" w:hAnsi="Arial" w:cs="Arial"/>
-          <w:b/>
-          <w:bCs/>
-          <w:color w:val="1F2328"/>
-          <w:kern w:val="0"/>
-          <w:lang w:eastAsia="en-GB"/>
-          <w14:ligatures w14:val="none"/>
-        </w:rPr>
         <w:t>coverage &lt;BLASTn coverage&gt;:</w:t>
       </w:r>
     </w:p>
@@ -5247,7 +5115,6 @@
           <w:lang w:val="en-US" w:eastAsia="en-GB"/>
           <w14:ligatures w14:val="none"/>
         </w:rPr>
-        <w:lastRenderedPageBreak/>
         <w:t>--</w:t>
       </w:r>
       <w:proofErr w:type="spellStart"/>
@@ -5373,6 +5240,7 @@
           <w:lang w:eastAsia="en-GB"/>
           <w14:ligatures w14:val="none"/>
         </w:rPr>
+        <w:lastRenderedPageBreak/>
         <w:t>Output</w:t>
       </w:r>
       <w:bookmarkEnd w:id="11"/>
@@ -5895,8 +5763,10 @@
         <w:spacing w:line="276" w:lineRule="auto"/>
         <w:ind w:left="720"/>
         <w:rPr>
-          <w:rFonts w:ascii="Times New Roman" w:eastAsia="Times New Roman" w:hAnsi="Times New Roman" w:cs="Times New Roman"/>
-          <w:kern w:val="0"/>
+          <w:rFonts w:ascii="Arial" w:eastAsia="Times New Roman" w:hAnsi="Arial" w:cs="Arial"/>
+          <w:color w:val="1F2328"/>
+          <w:kern w:val="0"/>
+          <w:shd w:val="clear" w:color="auto" w:fill="FFFFFF"/>
           <w:lang w:eastAsia="en-GB"/>
           <w14:ligatures w14:val="none"/>
         </w:rPr>
@@ -5956,9 +5826,330 @@
         <w:spacing w:line="276" w:lineRule="auto"/>
         <w:ind w:left="720"/>
         <w:rPr>
+          <w:rFonts w:ascii="Calibri" w:eastAsia="Times New Roman" w:hAnsi="Calibri" w:cs="Calibri"/>
+          <w:color w:val="1F2328"/>
+          <w:kern w:val="0"/>
+          <w:sz w:val="22"/>
+          <w:szCs w:val="22"/>
+          <w:shd w:val="clear" w:color="auto" w:fill="FFFFFF"/>
+          <w:lang w:eastAsia="en-GB"/>
+          <w14:ligatures w14:val="none"/>
+        </w:rPr>
+      </w:pPr>
+      <w:r>
+        <w:rPr>
+          <w:rFonts w:ascii="Calibri" w:eastAsia="Times New Roman" w:hAnsi="Calibri" w:cs="Calibri"/>
+          <w:color w:val="1F2328"/>
+          <w:kern w:val="0"/>
+          <w:sz w:val="22"/>
+          <w:szCs w:val="22"/>
+          <w:shd w:val="clear" w:color="auto" w:fill="FFFFFF"/>
+          <w:lang w:eastAsia="en-GB"/>
+          <w14:ligatures w14:val="none"/>
+        </w:rPr>
+        <w:t>"</w:t>
+      </w:r>
+      <w:proofErr w:type="spellStart"/>
+      <w:r>
+        <w:rPr>
+          <w:rFonts w:ascii="Calibri" w:eastAsia="Times New Roman" w:hAnsi="Calibri" w:cs="Calibri"/>
+          <w:color w:val="1F2328"/>
+          <w:kern w:val="0"/>
+          <w:sz w:val="22"/>
+          <w:szCs w:val="22"/>
+          <w:shd w:val="clear" w:color="auto" w:fill="FFFFFF"/>
+          <w:lang w:val="en-US" w:eastAsia="en-GB"/>
+          <w14:ligatures w14:val="none"/>
+        </w:rPr>
+        <w:t>Ref_genome</w:t>
+      </w:r>
+      <w:proofErr w:type="spellEnd"/>
+      <w:r>
+        <w:rPr>
+          <w:rFonts w:ascii="Calibri" w:eastAsia="Times New Roman" w:hAnsi="Calibri" w:cs="Calibri"/>
+          <w:color w:val="1F2328"/>
+          <w:kern w:val="0"/>
+          <w:sz w:val="22"/>
+          <w:szCs w:val="22"/>
+          <w:shd w:val="clear" w:color="auto" w:fill="FFFFFF"/>
+          <w:lang w:eastAsia="en-GB"/>
+          <w14:ligatures w14:val="none"/>
+        </w:rPr>
+        <w:t>"</w:t>
+      </w:r>
+      <w:r>
+        <w:rPr>
+          <w:rFonts w:ascii="Calibri" w:eastAsia="Times New Roman" w:hAnsi="Calibri" w:cs="Calibri"/>
+          <w:color w:val="1F2328"/>
+          <w:kern w:val="0"/>
+          <w:sz w:val="22"/>
+          <w:szCs w:val="22"/>
+          <w:shd w:val="clear" w:color="auto" w:fill="FFFFFF"/>
+          <w:lang w:val="en-US" w:eastAsia="en-GB"/>
+          <w14:ligatures w14:val="none"/>
+        </w:rPr>
+        <w:t>,</w:t>
+      </w:r>
+      <w:r>
+        <w:rPr>
+          <w:rFonts w:ascii="Calibri" w:eastAsia="Times New Roman" w:hAnsi="Calibri" w:cs="Calibri"/>
+          <w:color w:val="1F2328"/>
+          <w:kern w:val="0"/>
+          <w:sz w:val="22"/>
+          <w:szCs w:val="22"/>
+          <w:shd w:val="clear" w:color="auto" w:fill="FFFFFF"/>
+          <w:lang w:eastAsia="en-GB"/>
+          <w14:ligatures w14:val="none"/>
+        </w:rPr>
+        <w:t>"</w:t>
+      </w:r>
+      <w:r>
+        <w:rPr>
+          <w:rFonts w:ascii="Calibri" w:eastAsia="Times New Roman" w:hAnsi="Calibri" w:cs="Calibri"/>
+          <w:color w:val="1F2328"/>
+          <w:kern w:val="0"/>
+          <w:sz w:val="22"/>
+          <w:szCs w:val="22"/>
+          <w:shd w:val="clear" w:color="auto" w:fill="FFFFFF"/>
+          <w:lang w:val="en-US" w:eastAsia="en-GB"/>
+          <w14:ligatures w14:val="none"/>
+        </w:rPr>
+        <w:t>S</w:t>
+      </w:r>
+      <w:r>
+        <w:rPr>
+          <w:rFonts w:ascii="Calibri" w:eastAsia="Times New Roman" w:hAnsi="Calibri" w:cs="Calibri"/>
+          <w:color w:val="1F2328"/>
+          <w:kern w:val="0"/>
+          <w:sz w:val="22"/>
+          <w:szCs w:val="22"/>
+          <w:shd w:val="clear" w:color="auto" w:fill="FFFFFF"/>
+          <w:lang w:eastAsia="en-GB"/>
+          <w14:ligatures w14:val="none"/>
+        </w:rPr>
+        <w:t>ample1","</w:t>
+      </w:r>
+      <w:r>
+        <w:rPr>
+          <w:rFonts w:ascii="Calibri" w:eastAsia="Times New Roman" w:hAnsi="Calibri" w:cs="Calibri"/>
+          <w:color w:val="1F2328"/>
+          <w:kern w:val="0"/>
+          <w:sz w:val="22"/>
+          <w:szCs w:val="22"/>
+          <w:shd w:val="clear" w:color="auto" w:fill="FFFFFF"/>
+          <w:lang w:val="en-US" w:eastAsia="en-GB"/>
+          <w14:ligatures w14:val="none"/>
+        </w:rPr>
+        <w:t>S</w:t>
+      </w:r>
+      <w:r>
+        <w:rPr>
+          <w:rFonts w:ascii="Calibri" w:eastAsia="Times New Roman" w:hAnsi="Calibri" w:cs="Calibri"/>
+          <w:color w:val="1F2328"/>
+          <w:kern w:val="0"/>
+          <w:sz w:val="22"/>
+          <w:szCs w:val="22"/>
+          <w:shd w:val="clear" w:color="auto" w:fill="FFFFFF"/>
+          <w:lang w:eastAsia="en-GB"/>
+          <w14:ligatures w14:val="none"/>
+        </w:rPr>
+        <w:t>ample2","</w:t>
+      </w:r>
+      <w:r>
+        <w:rPr>
+          <w:rFonts w:ascii="Calibri" w:eastAsia="Times New Roman" w:hAnsi="Calibri" w:cs="Calibri"/>
+          <w:color w:val="1F2328"/>
+          <w:kern w:val="0"/>
+          <w:sz w:val="22"/>
+          <w:szCs w:val="22"/>
+          <w:shd w:val="clear" w:color="auto" w:fill="FFFFFF"/>
+          <w:lang w:val="en-US" w:eastAsia="en-GB"/>
+          <w14:ligatures w14:val="none"/>
+        </w:rPr>
+        <w:t>R</w:t>
+      </w:r>
+      <w:r>
+        <w:rPr>
+          <w:rFonts w:ascii="Calibri" w:eastAsia="Times New Roman" w:hAnsi="Calibri" w:cs="Calibri"/>
+          <w:color w:val="1F2328"/>
+          <w:kern w:val="0"/>
+          <w:sz w:val="22"/>
+          <w:szCs w:val="22"/>
+          <w:shd w:val="clear" w:color="auto" w:fill="FFFFFF"/>
+          <w:lang w:eastAsia="en-GB"/>
+          <w14:ligatures w14:val="none"/>
+        </w:rPr>
+        <w:t>egion","</w:t>
+      </w:r>
+      <w:r>
+        <w:rPr>
+          <w:rFonts w:ascii="Calibri" w:eastAsia="Times New Roman" w:hAnsi="Calibri" w:cs="Calibri"/>
+          <w:color w:val="1F2328"/>
+          <w:kern w:val="0"/>
+          <w:sz w:val="22"/>
+          <w:szCs w:val="22"/>
+          <w:shd w:val="clear" w:color="auto" w:fill="FFFFFF"/>
+          <w:lang w:val="en-US" w:eastAsia="en-GB"/>
+          <w14:ligatures w14:val="none"/>
+        </w:rPr>
+        <w:t>L</w:t>
+      </w:r>
+      <w:r>
+        <w:rPr>
+          <w:rFonts w:ascii="Calibri" w:eastAsia="Times New Roman" w:hAnsi="Calibri" w:cs="Calibri"/>
+          <w:color w:val="1F2328"/>
+          <w:kern w:val="0"/>
+          <w:sz w:val="22"/>
+          <w:szCs w:val="22"/>
+          <w:shd w:val="clear" w:color="auto" w:fill="FFFFFF"/>
+          <w:lang w:eastAsia="en-GB"/>
+          <w14:ligatures w14:val="none"/>
+        </w:rPr>
+        <w:t>ength1","</w:t>
+      </w:r>
+      <w:r>
+        <w:rPr>
+          <w:rFonts w:ascii="Calibri" w:eastAsia="Times New Roman" w:hAnsi="Calibri" w:cs="Calibri"/>
+          <w:color w:val="1F2328"/>
+          <w:kern w:val="0"/>
+          <w:sz w:val="22"/>
+          <w:szCs w:val="22"/>
+          <w:shd w:val="clear" w:color="auto" w:fill="FFFFFF"/>
+          <w:lang w:val="en-US" w:eastAsia="en-GB"/>
+          <w14:ligatures w14:val="none"/>
+        </w:rPr>
+        <w:t>L</w:t>
+      </w:r>
+      <w:r>
+        <w:rPr>
+          <w:rFonts w:ascii="Calibri" w:eastAsia="Times New Roman" w:hAnsi="Calibri" w:cs="Calibri"/>
+          <w:color w:val="1F2328"/>
+          <w:kern w:val="0"/>
+          <w:sz w:val="22"/>
+          <w:szCs w:val="22"/>
+          <w:shd w:val="clear" w:color="auto" w:fill="FFFFFF"/>
+          <w:lang w:eastAsia="en-GB"/>
+          <w14:ligatures w14:val="none"/>
+        </w:rPr>
+        <w:t>ength2","</w:t>
+      </w:r>
+      <w:r>
+        <w:rPr>
+          <w:rFonts w:ascii="Calibri" w:eastAsia="Times New Roman" w:hAnsi="Calibri" w:cs="Calibri"/>
+          <w:color w:val="1F2328"/>
+          <w:kern w:val="0"/>
+          <w:sz w:val="22"/>
+          <w:szCs w:val="22"/>
+          <w:shd w:val="clear" w:color="auto" w:fill="FFFFFF"/>
+          <w:lang w:val="en-US" w:eastAsia="en-GB"/>
+          <w14:ligatures w14:val="none"/>
+        </w:rPr>
+        <w:t>O</w:t>
+      </w:r>
+      <w:r>
+        <w:rPr>
+          <w:rFonts w:ascii="Calibri" w:eastAsia="Times New Roman" w:hAnsi="Calibri" w:cs="Calibri"/>
+          <w:color w:val="1F2328"/>
+          <w:kern w:val="0"/>
+          <w:sz w:val="22"/>
+          <w:szCs w:val="22"/>
+          <w:shd w:val="clear" w:color="auto" w:fill="FFFFFF"/>
+          <w:lang w:eastAsia="en-GB"/>
+          <w14:ligatures w14:val="none"/>
+        </w:rPr>
+        <w:t>verlap","</w:t>
+      </w:r>
+      <w:r>
+        <w:rPr>
+          <w:rFonts w:ascii="Calibri" w:eastAsia="Times New Roman" w:hAnsi="Calibri" w:cs="Calibri"/>
+          <w:color w:val="1F2328"/>
+          <w:kern w:val="0"/>
+          <w:sz w:val="22"/>
+          <w:szCs w:val="22"/>
+          <w:shd w:val="clear" w:color="auto" w:fill="FFFFFF"/>
+          <w:lang w:val="en-US" w:eastAsia="en-GB"/>
+          <w14:ligatures w14:val="none"/>
+        </w:rPr>
+        <w:t>B</w:t>
+      </w:r>
+      <w:r>
+        <w:rPr>
+          <w:rFonts w:ascii="Calibri" w:eastAsia="Times New Roman" w:hAnsi="Calibri" w:cs="Calibri"/>
+          <w:color w:val="1F2328"/>
+          <w:kern w:val="0"/>
+          <w:sz w:val="22"/>
+          <w:szCs w:val="22"/>
+          <w:shd w:val="clear" w:color="auto" w:fill="FFFFFF"/>
+          <w:lang w:eastAsia="en-GB"/>
+          <w14:ligatures w14:val="none"/>
+        </w:rPr>
+        <w:t>locks","</w:t>
+      </w:r>
+      <w:r>
+        <w:rPr>
+          <w:rFonts w:ascii="Calibri" w:eastAsia="Times New Roman" w:hAnsi="Calibri" w:cs="Calibri"/>
+          <w:color w:val="1F2328"/>
+          <w:kern w:val="0"/>
+          <w:sz w:val="22"/>
+          <w:szCs w:val="22"/>
+          <w:shd w:val="clear" w:color="auto" w:fill="FFFFFF"/>
+          <w:lang w:val="en-US" w:eastAsia="en-GB"/>
+          <w14:ligatures w14:val="none"/>
+        </w:rPr>
+        <w:t>S</w:t>
+      </w:r>
+      <w:r>
+        <w:rPr>
+          <w:rFonts w:ascii="Calibri" w:eastAsia="Times New Roman" w:hAnsi="Calibri" w:cs="Calibri"/>
+          <w:color w:val="1F2328"/>
+          <w:kern w:val="0"/>
+          <w:sz w:val="22"/>
+          <w:szCs w:val="22"/>
+          <w:shd w:val="clear" w:color="auto" w:fill="FFFFFF"/>
+          <w:lang w:eastAsia="en-GB"/>
+          <w14:ligatures w14:val="none"/>
+        </w:rPr>
+        <w:t>yn</w:t>
+      </w:r>
+      <w:proofErr w:type="spellStart"/>
+      <w:r>
+        <w:rPr>
+          <w:rFonts w:ascii="Calibri" w:eastAsia="Times New Roman" w:hAnsi="Calibri" w:cs="Calibri"/>
+          <w:color w:val="1F2328"/>
+          <w:kern w:val="0"/>
+          <w:sz w:val="22"/>
+          <w:szCs w:val="22"/>
+          <w:shd w:val="clear" w:color="auto" w:fill="FFFFFF"/>
+          <w:lang w:val="en-US" w:eastAsia="en-GB"/>
+          <w14:ligatures w14:val="none"/>
+        </w:rPr>
+        <w:t>teny</w:t>
+      </w:r>
+      <w:proofErr w:type="spellEnd"/>
+      <w:r>
+        <w:rPr>
+          <w:rFonts w:ascii="Calibri" w:eastAsia="Times New Roman" w:hAnsi="Calibri" w:cs="Calibri"/>
+          <w:color w:val="1F2328"/>
+          <w:kern w:val="0"/>
+          <w:sz w:val="22"/>
+          <w:szCs w:val="22"/>
+          <w:shd w:val="clear" w:color="auto" w:fill="FFFFFF"/>
+          <w:lang w:eastAsia="en-GB"/>
+          <w14:ligatures w14:val="none"/>
+        </w:rPr>
+        <w:t>_score"</w:t>
+      </w:r>
+    </w:p>
+    <w:p>
+      <w:pPr>
+        <w:spacing w:line="276" w:lineRule="auto"/>
+        <w:ind w:left="720"/>
+        <w:rPr>
           <w:rFonts w:ascii="Times New Roman" w:eastAsia="Times New Roman" w:hAnsi="Times New Roman" w:cs="Times New Roman"/>
           <w:kern w:val="0"/>
-          <w:lang w:eastAsia="en-GB"/>
+          <w:sz w:val="22"/>
+          <w:szCs w:val="22"/>
+          <w:lang w:val="en-US" w:eastAsia="en-GB"/>
           <w14:ligatures w14:val="none"/>
         </w:rPr>
       </w:pPr>
@@ -5967,11 +6158,104 @@
           <w:rFonts w:ascii="Calibri" w:eastAsia="Times New Roman" w:hAnsi="Calibri" w:cs="Calibri"/>
           <w:color w:val="1F2328"/>
           <w:kern w:val="0"/>
+          <w:sz w:val="22"/>
+          <w:szCs w:val="22"/>
           <w:shd w:val="clear" w:color="auto" w:fill="FFFFFF"/>
           <w:lang w:eastAsia="en-GB"/>
           <w14:ligatures w14:val="none"/>
         </w:rPr>
-        <w:t>"sample1","sample2","ref_genome_region","length1","length2","overlap","blocks","syn_score"</w:t>
+        <w:t>"</w:t>
+      </w:r>
+      <w:r>
+        <w:rPr>
+          <w:rFonts w:ascii="Calibri" w:eastAsia="Times New Roman" w:hAnsi="Calibri" w:cs="Calibri"/>
+          <w:color w:val="1F2328"/>
+          <w:kern w:val="0"/>
+          <w:sz w:val="22"/>
+          <w:szCs w:val="22"/>
+          <w:shd w:val="clear" w:color="auto" w:fill="FFFFFF"/>
+          <w:lang w:val="en-US" w:eastAsia="en-GB"/>
+          <w14:ligatures w14:val="none"/>
+        </w:rPr>
+        <w:t>E_coli_K12_MG1655</w:t>
+      </w:r>
+      <w:r>
+        <w:rPr>
+          <w:rFonts w:ascii="Calibri" w:eastAsia="Times New Roman" w:hAnsi="Calibri" w:cs="Calibri"/>
+          <w:color w:val="1F2328"/>
+          <w:kern w:val="0"/>
+          <w:sz w:val="22"/>
+          <w:szCs w:val="22"/>
+          <w:shd w:val="clear" w:color="auto" w:fill="FFFFFF"/>
+          <w:lang w:eastAsia="en-GB"/>
+          <w14:ligatures w14:val="none"/>
+        </w:rPr>
+        <w:t>"</w:t>
+      </w:r>
+      <w:r>
+        <w:rPr>
+          <w:rFonts w:ascii="Calibri" w:eastAsia="Times New Roman" w:hAnsi="Calibri" w:cs="Calibri"/>
+          <w:color w:val="1F2328"/>
+          <w:kern w:val="0"/>
+          <w:sz w:val="22"/>
+          <w:szCs w:val="22"/>
+          <w:shd w:val="clear" w:color="auto" w:fill="FFFFFF"/>
+          <w:lang w:val="en-US" w:eastAsia="en-GB"/>
+          <w14:ligatures w14:val="none"/>
+        </w:rPr>
+        <w:t>,</w:t>
+      </w:r>
+      <w:r>
+        <w:rPr>
+          <w:rFonts w:ascii="Calibri" w:eastAsia="Times New Roman" w:hAnsi="Calibri" w:cs="Calibri"/>
+          <w:color w:val="1F2328"/>
+          <w:kern w:val="0"/>
+          <w:sz w:val="22"/>
+          <w:szCs w:val="22"/>
+          <w:shd w:val="clear" w:color="auto" w:fill="FFFFFF"/>
+          <w:lang w:eastAsia="en-GB"/>
+          <w14:ligatures w14:val="none"/>
+        </w:rPr>
+        <w:t>"ASM15512v1","ASM17195v1","NC000913.2_0_</w:t>
+      </w:r>
+      <w:r>
+        <w:rPr>
+          <w:rFonts w:ascii="Calibri" w:eastAsia="Times New Roman" w:hAnsi="Calibri" w:cs="Calibri"/>
+          <w:color w:val="1F2328"/>
+          <w:kern w:val="0"/>
+          <w:sz w:val="22"/>
+          <w:szCs w:val="22"/>
+          <w:shd w:val="clear" w:color="auto" w:fill="FFFFFF"/>
+          <w:lang w:val="en-US" w:eastAsia="en-GB"/>
+          <w14:ligatures w14:val="none"/>
+        </w:rPr>
+        <w:t>1</w:t>
+      </w:r>
+      <w:r>
+        <w:rPr>
+          <w:rFonts w:ascii="Calibri" w:eastAsia="Times New Roman" w:hAnsi="Calibri" w:cs="Calibri"/>
+          <w:color w:val="1F2328"/>
+          <w:kern w:val="0"/>
+          <w:sz w:val="22"/>
+          <w:szCs w:val="22"/>
+          <w:shd w:val="clear" w:color="auto" w:fill="FFFFFF"/>
+          <w:lang w:eastAsia="en-GB"/>
+          <w14:ligatures w14:val="none"/>
+        </w:rPr>
+        <w:t>000",5000,5000,4902,2,0.690</w:t>
+      </w:r>
+      <w:r>
+        <w:rPr>
+          <w:rFonts w:ascii="Calibri" w:eastAsia="Times New Roman" w:hAnsi="Calibri" w:cs="Calibri"/>
+          <w:color w:val="1F2328"/>
+          <w:kern w:val="0"/>
+          <w:sz w:val="22"/>
+          <w:szCs w:val="22"/>
+          <w:shd w:val="clear" w:color="auto" w:fill="FFFFFF"/>
+          <w:lang w:val="en-US" w:eastAsia="en-GB"/>
+          <w14:ligatures w14:val="none"/>
+        </w:rPr>
+        <w:t>2</w:t>
       </w:r>
     </w:p>
     <w:p>
@@ -5981,6 +6265,8 @@
         <w:rPr>
           <w:rFonts w:ascii="Times New Roman" w:eastAsia="Times New Roman" w:hAnsi="Times New Roman" w:cs="Times New Roman"/>
           <w:kern w:val="0"/>
+          <w:sz w:val="22"/>
+          <w:szCs w:val="22"/>
           <w:lang w:eastAsia="en-GB"/>
           <w14:ligatures w14:val="none"/>
         </w:rPr>
@@ -5990,10 +6276,64 @@
           <w:rFonts w:ascii="Calibri" w:eastAsia="Times New Roman" w:hAnsi="Calibri" w:cs="Calibri"/>
           <w:color w:val="1F2328"/>
           <w:kern w:val="0"/>
+          <w:sz w:val="22"/>
+          <w:szCs w:val="22"/>
           <w:shd w:val="clear" w:color="auto" w:fill="FFFFFF"/>
           <w:lang w:eastAsia="en-GB"/>
           <w14:ligatures w14:val="none"/>
         </w:rPr>
+        <w:t>"</w:t>
+      </w:r>
+      <w:r>
+        <w:rPr>
+          <w:rFonts w:ascii="Calibri" w:eastAsia="Times New Roman" w:hAnsi="Calibri" w:cs="Calibri"/>
+          <w:color w:val="1F2328"/>
+          <w:kern w:val="0"/>
+          <w:sz w:val="22"/>
+          <w:szCs w:val="22"/>
+          <w:shd w:val="clear" w:color="auto" w:fill="FFFFFF"/>
+          <w:lang w:val="en-US" w:eastAsia="en-GB"/>
+          <w14:ligatures w14:val="none"/>
+        </w:rPr>
+        <w:t>E_coli_K-12_MG1655</w:t>
+      </w:r>
+      <w:r>
+        <w:rPr>
+          <w:rFonts w:ascii="Calibri" w:eastAsia="Times New Roman" w:hAnsi="Calibri" w:cs="Calibri"/>
+          <w:color w:val="1F2328"/>
+          <w:kern w:val="0"/>
+          <w:sz w:val="22"/>
+          <w:szCs w:val="22"/>
+          <w:shd w:val="clear" w:color="auto" w:fill="FFFFFF"/>
+          <w:lang w:eastAsia="en-GB"/>
+          <w14:ligatures w14:val="none"/>
+        </w:rPr>
+        <w:t>"</w:t>
+      </w:r>
+      <w:r>
+        <w:rPr>
+          <w:rFonts w:ascii="Calibri" w:eastAsia="Times New Roman" w:hAnsi="Calibri" w:cs="Calibri"/>
+          <w:color w:val="1F2328"/>
+          <w:kern w:val="0"/>
+          <w:sz w:val="22"/>
+          <w:szCs w:val="22"/>
+          <w:shd w:val="clear" w:color="auto" w:fill="FFFFFF"/>
+          <w:lang w:val="en-US" w:eastAsia="en-GB"/>
+          <w14:ligatures w14:val="none"/>
+        </w:rPr>
+        <w:t>,</w:t>
+      </w:r>
+      <w:r>
+        <w:rPr>
+          <w:rFonts w:ascii="Calibri" w:eastAsia="Times New Roman" w:hAnsi="Calibri" w:cs="Calibri"/>
+          <w:color w:val="1F2328"/>
+          <w:kern w:val="0"/>
+          <w:sz w:val="22"/>
+          <w:szCs w:val="22"/>
+          <w:shd w:val="clear" w:color="auto" w:fill="FFFFFF"/>
+          <w:lang w:eastAsia="en-GB"/>
+          <w14:ligatures w14:val="none"/>
+        </w:rPr>
         <w:t>"ASM15512v1","ASM17195v1","NC000913.2_10000_11000",5000,5000,5000,1,1</w:t>
       </w:r>
     </w:p>
@@ -6004,6 +6344,8 @@
         <w:rPr>
           <w:rFonts w:ascii="Times New Roman" w:eastAsia="Times New Roman" w:hAnsi="Times New Roman" w:cs="Times New Roman"/>
           <w:kern w:val="0"/>
+          <w:sz w:val="22"/>
+          <w:szCs w:val="22"/>
           <w:lang w:eastAsia="en-GB"/>
           <w14:ligatures w14:val="none"/>
         </w:rPr>
@@ -6013,68 +6355,66 @@
           <w:rFonts w:ascii="Calibri" w:eastAsia="Times New Roman" w:hAnsi="Calibri" w:cs="Calibri"/>
           <w:color w:val="1F2328"/>
           <w:kern w:val="0"/>
+          <w:sz w:val="22"/>
+          <w:szCs w:val="22"/>
           <w:shd w:val="clear" w:color="auto" w:fill="FFFFFF"/>
           <w:lang w:eastAsia="en-GB"/>
           <w14:ligatures w14:val="none"/>
         </w:rPr>
+        <w:t>"</w:t>
+      </w:r>
+      <w:r>
+        <w:rPr>
+          <w:rFonts w:ascii="Calibri" w:eastAsia="Times New Roman" w:hAnsi="Calibri" w:cs="Calibri"/>
+          <w:color w:val="1F2328"/>
+          <w:kern w:val="0"/>
+          <w:sz w:val="22"/>
+          <w:szCs w:val="22"/>
+          <w:shd w:val="clear" w:color="auto" w:fill="FFFFFF"/>
+          <w:lang w:val="en-US" w:eastAsia="en-GB"/>
+          <w14:ligatures w14:val="none"/>
+        </w:rPr>
+        <w:t>E_coli_K-12_MG1655</w:t>
+      </w:r>
+      <w:r>
+        <w:rPr>
+          <w:rFonts w:ascii="Calibri" w:eastAsia="Times New Roman" w:hAnsi="Calibri" w:cs="Calibri"/>
+          <w:color w:val="1F2328"/>
+          <w:kern w:val="0"/>
+          <w:sz w:val="22"/>
+          <w:szCs w:val="22"/>
+          <w:shd w:val="clear" w:color="auto" w:fill="FFFFFF"/>
+          <w:lang w:eastAsia="en-GB"/>
+          <w14:ligatures w14:val="none"/>
+        </w:rPr>
+        <w:t>"</w:t>
+      </w:r>
+      <w:r>
+        <w:rPr>
+          <w:rFonts w:ascii="Calibri" w:eastAsia="Times New Roman" w:hAnsi="Calibri" w:cs="Calibri"/>
+          <w:color w:val="1F2328"/>
+          <w:kern w:val="0"/>
+          <w:sz w:val="22"/>
+          <w:szCs w:val="22"/>
+          <w:shd w:val="clear" w:color="auto" w:fill="FFFFFF"/>
+          <w:lang w:val="en-US" w:eastAsia="en-GB"/>
+          <w14:ligatures w14:val="none"/>
+        </w:rPr>
+        <w:t>,</w:t>
+      </w:r>
+      <w:r>
+        <w:rPr>
+          <w:rFonts w:ascii="Calibri" w:eastAsia="Times New Roman" w:hAnsi="Calibri" w:cs="Calibri"/>
+          <w:color w:val="1F2328"/>
+          <w:kern w:val="0"/>
+          <w:sz w:val="22"/>
+          <w:szCs w:val="22"/>
+          <w:shd w:val="clear" w:color="auto" w:fill="FFFFFF"/>
+          <w:lang w:eastAsia="en-GB"/>
+          <w14:ligatures w14:val="none"/>
+        </w:rPr>
         <w:t>"ASM15512v1","ASM17195v1","NC000913.2_30000_31000",4998,4998,4998,1,1</w:t>
       </w:r>
-    </w:p>
-    <w:p>
-      <w:pPr>
-        <w:spacing w:line="276" w:lineRule="auto"/>
-        <w:ind w:left="720"/>
-        <w:rPr>
-          <w:rFonts w:ascii="Times New Roman" w:eastAsia="Times New Roman" w:hAnsi="Times New Roman" w:cs="Times New Roman"/>
-          <w:kern w:val="0"/>
-          <w:lang w:eastAsia="en-GB"/>
-          <w14:ligatures w14:val="none"/>
-        </w:rPr>
-      </w:pPr>
-      <w:r>
-        <w:rPr>
-          <w:rFonts w:ascii="Calibri" w:eastAsia="Times New Roman" w:hAnsi="Calibri" w:cs="Calibri"/>
-          <w:color w:val="1F2328"/>
-          <w:kern w:val="0"/>
-          <w:shd w:val="clear" w:color="auto" w:fill="FFFFFF"/>
-          <w:lang w:eastAsia="en-GB"/>
-          <w14:ligatures w14:val="none"/>
-        </w:rPr>
-        <w:t>"ASM15512v1","ASM17195v1","NC000913.2_385000_386000",5000,5000,4902,2,0.690373306</w:t>
-      </w:r>
-    </w:p>
-    <w:p>
-      <w:pPr>
-        <w:spacing w:line="276" w:lineRule="auto"/>
-        <w:rPr>
-          <w:rFonts w:ascii="Times New Roman" w:eastAsia="Times New Roman" w:hAnsi="Times New Roman" w:cs="Times New Roman"/>
-          <w:kern w:val="0"/>
-          <w:lang w:eastAsia="en-GB"/>
-          <w14:ligatures w14:val="none"/>
-        </w:rPr>
-      </w:pPr>
-    </w:p>
-    <w:p>
-      <w:pPr>
-        <w:spacing w:line="276" w:lineRule="auto"/>
-        <w:rPr>
-          <w:rFonts w:ascii="Times New Roman" w:eastAsia="Times New Roman" w:hAnsi="Times New Roman" w:cs="Times New Roman"/>
-          <w:kern w:val="0"/>
-          <w:lang w:eastAsia="en-GB"/>
-          <w14:ligatures w14:val="none"/>
-        </w:rPr>
-      </w:pPr>
-    </w:p>
-    <w:p>
-      <w:pPr>
-        <w:spacing w:line="276" w:lineRule="auto"/>
-        <w:rPr>
-          <w:rFonts w:ascii="Times New Roman" w:eastAsia="Times New Roman" w:hAnsi="Times New Roman" w:cs="Times New Roman"/>
-          <w:kern w:val="0"/>
-          <w:lang w:eastAsia="en-GB"/>
-          <w14:ligatures w14:val="none"/>
-        </w:rPr>
-      </w:pPr>
     </w:p>
     <w:p>
       <w:pPr>
@@ -6109,7 +6449,6 @@
           <w:lang w:eastAsia="en-GB"/>
           <w14:ligatures w14:val="none"/>
         </w:rPr>
-        <w:lastRenderedPageBreak/>
         <w:t>Output columns description</w:t>
       </w:r>
       <w:r>
@@ -6362,6 +6701,7 @@
           <w:lang w:eastAsia="en-GB"/>
           <w14:ligatures w14:val="none"/>
         </w:rPr>
+        <w:lastRenderedPageBreak/>
         <w:t>syn_score:</w:t>
       </w:r>
       <w:r>
@@ -6674,7 +7014,141 @@
           <w:lang w:eastAsia="en-GB"/>
           <w14:ligatures w14:val="none"/>
         </w:rPr>
-        <w:t>"sample1","sample2","average_score","compared_regions"</w:t>
+        <w:t>"</w:t>
+      </w:r>
+      <w:proofErr w:type="spellStart"/>
+      <w:r>
+        <w:rPr>
+          <w:rFonts w:ascii="Calibri" w:eastAsia="Times New Roman" w:hAnsi="Calibri" w:cs="Calibri"/>
+          <w:color w:val="1F2328"/>
+          <w:kern w:val="0"/>
+          <w:shd w:val="clear" w:color="auto" w:fill="FFFFFF"/>
+          <w:lang w:val="en-US" w:eastAsia="en-GB"/>
+          <w14:ligatures w14:val="none"/>
+        </w:rPr>
+        <w:t>Ref_genome</w:t>
+      </w:r>
+      <w:proofErr w:type="spellEnd"/>
+      <w:r>
+        <w:rPr>
+          <w:rFonts w:ascii="Calibri" w:eastAsia="Times New Roman" w:hAnsi="Calibri" w:cs="Calibri"/>
+          <w:color w:val="1F2328"/>
+          <w:kern w:val="0"/>
+          <w:shd w:val="clear" w:color="auto" w:fill="FFFFFF"/>
+          <w:lang w:eastAsia="en-GB"/>
+          <w14:ligatures w14:val="none"/>
+        </w:rPr>
+        <w:t>"</w:t>
+      </w:r>
+      <w:r>
+        <w:rPr>
+          <w:rFonts w:ascii="Calibri" w:eastAsia="Times New Roman" w:hAnsi="Calibri" w:cs="Calibri"/>
+          <w:color w:val="1F2328"/>
+          <w:kern w:val="0"/>
+          <w:shd w:val="clear" w:color="auto" w:fill="FFFFFF"/>
+          <w:lang w:val="en-US" w:eastAsia="en-GB"/>
+          <w14:ligatures w14:val="none"/>
+        </w:rPr>
+        <w:t>,</w:t>
+      </w:r>
+      <w:r>
+        <w:rPr>
+          <w:rFonts w:ascii="Calibri" w:eastAsia="Times New Roman" w:hAnsi="Calibri" w:cs="Calibri"/>
+          <w:color w:val="1F2328"/>
+          <w:kern w:val="0"/>
+          <w:shd w:val="clear" w:color="auto" w:fill="FFFFFF"/>
+          <w:lang w:eastAsia="en-GB"/>
+          <w14:ligatures w14:val="none"/>
+        </w:rPr>
+        <w:t>"</w:t>
+      </w:r>
+      <w:r>
+        <w:rPr>
+          <w:rFonts w:ascii="Calibri" w:eastAsia="Times New Roman" w:hAnsi="Calibri" w:cs="Calibri"/>
+          <w:color w:val="1F2328"/>
+          <w:kern w:val="0"/>
+          <w:shd w:val="clear" w:color="auto" w:fill="FFFFFF"/>
+          <w:lang w:val="en-US" w:eastAsia="en-GB"/>
+          <w14:ligatures w14:val="none"/>
+        </w:rPr>
+        <w:t>S</w:t>
+      </w:r>
+      <w:r>
+        <w:rPr>
+          <w:rFonts w:ascii="Calibri" w:eastAsia="Times New Roman" w:hAnsi="Calibri" w:cs="Calibri"/>
+          <w:color w:val="1F2328"/>
+          <w:kern w:val="0"/>
+          <w:shd w:val="clear" w:color="auto" w:fill="FFFFFF"/>
+          <w:lang w:eastAsia="en-GB"/>
+          <w14:ligatures w14:val="none"/>
+        </w:rPr>
+        <w:t>ample1","</w:t>
+      </w:r>
+      <w:r>
+        <w:rPr>
+          <w:rFonts w:ascii="Calibri" w:eastAsia="Times New Roman" w:hAnsi="Calibri" w:cs="Calibri"/>
+          <w:color w:val="1F2328"/>
+          <w:kern w:val="0"/>
+          <w:shd w:val="clear" w:color="auto" w:fill="FFFFFF"/>
+          <w:lang w:val="en-US" w:eastAsia="en-GB"/>
+          <w14:ligatures w14:val="none"/>
+        </w:rPr>
+        <w:t>S</w:t>
+      </w:r>
+      <w:r>
+        <w:rPr>
+          <w:rFonts w:ascii="Calibri" w:eastAsia="Times New Roman" w:hAnsi="Calibri" w:cs="Calibri"/>
+          <w:color w:val="1F2328"/>
+          <w:kern w:val="0"/>
+          <w:shd w:val="clear" w:color="auto" w:fill="FFFFFF"/>
+          <w:lang w:eastAsia="en-GB"/>
+          <w14:ligatures w14:val="none"/>
+        </w:rPr>
+        <w:t>ample2","</w:t>
+      </w:r>
+      <w:r>
+        <w:rPr>
+          <w:rFonts w:ascii="Calibri" w:eastAsia="Times New Roman" w:hAnsi="Calibri" w:cs="Calibri"/>
+          <w:color w:val="1F2328"/>
+          <w:kern w:val="0"/>
+          <w:shd w:val="clear" w:color="auto" w:fill="FFFFFF"/>
+          <w:lang w:val="en-US" w:eastAsia="en-GB"/>
+          <w14:ligatures w14:val="none"/>
+        </w:rPr>
+        <w:t>A</w:t>
+      </w:r>
+      <w:r>
+        <w:rPr>
+          <w:rFonts w:ascii="Calibri" w:eastAsia="Times New Roman" w:hAnsi="Calibri" w:cs="Calibri"/>
+          <w:color w:val="1F2328"/>
+          <w:kern w:val="0"/>
+          <w:shd w:val="clear" w:color="auto" w:fill="FFFFFF"/>
+          <w:lang w:eastAsia="en-GB"/>
+          <w14:ligatures w14:val="none"/>
+        </w:rPr>
+        <w:t>verage_score","</w:t>
+      </w:r>
+      <w:r>
+        <w:rPr>
+          <w:rFonts w:ascii="Calibri" w:eastAsia="Times New Roman" w:hAnsi="Calibri" w:cs="Calibri"/>
+          <w:color w:val="1F2328"/>
+          <w:kern w:val="0"/>
+          <w:shd w:val="clear" w:color="auto" w:fill="FFFFFF"/>
+          <w:lang w:val="en-US" w:eastAsia="en-GB"/>
+          <w14:ligatures w14:val="none"/>
+        </w:rPr>
+        <w:t>C</w:t>
+      </w:r>
+      <w:r>
+        <w:rPr>
+          <w:rFonts w:ascii="Calibri" w:eastAsia="Times New Roman" w:hAnsi="Calibri" w:cs="Calibri"/>
+          <w:color w:val="1F2328"/>
+          <w:kern w:val="0"/>
+          <w:shd w:val="clear" w:color="auto" w:fill="FFFFFF"/>
+          <w:lang w:eastAsia="en-GB"/>
+          <w14:ligatures w14:val="none"/>
+        </w:rPr>
+        <w:t>ompared_regions"</w:t>
       </w:r>
     </w:p>
     <w:p>
@@ -6697,6 +7171,50 @@
           <w:lang w:eastAsia="en-GB"/>
           <w14:ligatures w14:val="none"/>
         </w:rPr>
+        <w:t>"</w:t>
+      </w:r>
+      <w:r>
+        <w:rPr>
+          <w:rFonts w:ascii="Calibri" w:eastAsia="Times New Roman" w:hAnsi="Calibri" w:cs="Calibri"/>
+          <w:color w:val="1F2328"/>
+          <w:kern w:val="0"/>
+          <w:shd w:val="clear" w:color="auto" w:fill="FFFFFF"/>
+          <w:lang w:val="en-US" w:eastAsia="en-GB"/>
+          <w14:ligatures w14:val="none"/>
+        </w:rPr>
+        <w:t>E_coli_K12_MG1655</w:t>
+      </w:r>
+      <w:r>
+        <w:rPr>
+          <w:rFonts w:ascii="Calibri" w:eastAsia="Times New Roman" w:hAnsi="Calibri" w:cs="Calibri"/>
+          <w:color w:val="1F2328"/>
+          <w:kern w:val="0"/>
+          <w:shd w:val="clear" w:color="auto" w:fill="FFFFFF"/>
+          <w:lang w:eastAsia="en-GB"/>
+          <w14:ligatures w14:val="none"/>
+        </w:rPr>
+        <w:t>"</w:t>
+      </w:r>
+      <w:r>
+        <w:rPr>
+          <w:rFonts w:ascii="Calibri" w:eastAsia="Times New Roman" w:hAnsi="Calibri" w:cs="Calibri"/>
+          <w:color w:val="1F2328"/>
+          <w:kern w:val="0"/>
+          <w:shd w:val="clear" w:color="auto" w:fill="FFFFFF"/>
+          <w:lang w:val="en-US" w:eastAsia="en-GB"/>
+          <w14:ligatures w14:val="none"/>
+        </w:rPr>
+        <w:t>,</w:t>
+      </w:r>
+      <w:r>
+        <w:rPr>
+          <w:rFonts w:ascii="Calibri" w:eastAsia="Times New Roman" w:hAnsi="Calibri" w:cs="Calibri"/>
+          <w:color w:val="1F2328"/>
+          <w:kern w:val="0"/>
+          <w:shd w:val="clear" w:color="auto" w:fill="FFFFFF"/>
+          <w:lang w:eastAsia="en-GB"/>
+          <w14:ligatures w14:val="none"/>
+        </w:rPr>
         <w:t>"ASM15512v1","ASM17195v1",0.974409823863967,200</w:t>
       </w:r>
     </w:p>
@@ -6720,6 +7238,50 @@
           <w:lang w:eastAsia="en-GB"/>
           <w14:ligatures w14:val="none"/>
         </w:rPr>
+        <w:t>"</w:t>
+      </w:r>
+      <w:r>
+        <w:rPr>
+          <w:rFonts w:ascii="Calibri" w:eastAsia="Times New Roman" w:hAnsi="Calibri" w:cs="Calibri"/>
+          <w:color w:val="1F2328"/>
+          <w:kern w:val="0"/>
+          <w:shd w:val="clear" w:color="auto" w:fill="FFFFFF"/>
+          <w:lang w:val="en-US" w:eastAsia="en-GB"/>
+          <w14:ligatures w14:val="none"/>
+        </w:rPr>
+        <w:t>E_coli_K12_MG1655</w:t>
+      </w:r>
+      <w:r>
+        <w:rPr>
+          <w:rFonts w:ascii="Calibri" w:eastAsia="Times New Roman" w:hAnsi="Calibri" w:cs="Calibri"/>
+          <w:color w:val="1F2328"/>
+          <w:kern w:val="0"/>
+          <w:shd w:val="clear" w:color="auto" w:fill="FFFFFF"/>
+          <w:lang w:eastAsia="en-GB"/>
+          <w14:ligatures w14:val="none"/>
+        </w:rPr>
+        <w:t>"</w:t>
+      </w:r>
+      <w:r>
+        <w:rPr>
+          <w:rFonts w:ascii="Calibri" w:eastAsia="Times New Roman" w:hAnsi="Calibri" w:cs="Calibri"/>
+          <w:color w:val="1F2328"/>
+          <w:kern w:val="0"/>
+          <w:shd w:val="clear" w:color="auto" w:fill="FFFFFF"/>
+          <w:lang w:val="en-US" w:eastAsia="en-GB"/>
+          <w14:ligatures w14:val="none"/>
+        </w:rPr>
+        <w:t>,</w:t>
+      </w:r>
+      <w:r>
+        <w:rPr>
+          <w:rFonts w:ascii="Calibri" w:eastAsia="Times New Roman" w:hAnsi="Calibri" w:cs="Calibri"/>
+          <w:color w:val="1F2328"/>
+          <w:kern w:val="0"/>
+          <w:shd w:val="clear" w:color="auto" w:fill="FFFFFF"/>
+          <w:lang w:eastAsia="en-GB"/>
+          <w14:ligatures w14:val="none"/>
+        </w:rPr>
         <w:t>"ASM15512v1","ASM2222v1",0.981137402165184,200</w:t>
       </w:r>
     </w:p>
@@ -6743,6 +7305,50 @@
           <w:lang w:eastAsia="en-GB"/>
           <w14:ligatures w14:val="none"/>
         </w:rPr>
+        <w:t>"</w:t>
+      </w:r>
+      <w:r>
+        <w:rPr>
+          <w:rFonts w:ascii="Calibri" w:eastAsia="Times New Roman" w:hAnsi="Calibri" w:cs="Calibri"/>
+          <w:color w:val="1F2328"/>
+          <w:kern w:val="0"/>
+          <w:shd w:val="clear" w:color="auto" w:fill="FFFFFF"/>
+          <w:lang w:val="en-US" w:eastAsia="en-GB"/>
+          <w14:ligatures w14:val="none"/>
+        </w:rPr>
+        <w:t>E_coli_K12_MG1655</w:t>
+      </w:r>
+      <w:r>
+        <w:rPr>
+          <w:rFonts w:ascii="Calibri" w:eastAsia="Times New Roman" w:hAnsi="Calibri" w:cs="Calibri"/>
+          <w:color w:val="1F2328"/>
+          <w:kern w:val="0"/>
+          <w:shd w:val="clear" w:color="auto" w:fill="FFFFFF"/>
+          <w:lang w:eastAsia="en-GB"/>
+          <w14:ligatures w14:val="none"/>
+        </w:rPr>
+        <w:t>"</w:t>
+      </w:r>
+      <w:r>
+        <w:rPr>
+          <w:rFonts w:ascii="Calibri" w:eastAsia="Times New Roman" w:hAnsi="Calibri" w:cs="Calibri"/>
+          <w:color w:val="1F2328"/>
+          <w:kern w:val="0"/>
+          <w:shd w:val="clear" w:color="auto" w:fill="FFFFFF"/>
+          <w:lang w:val="en-US" w:eastAsia="en-GB"/>
+          <w14:ligatures w14:val="none"/>
+        </w:rPr>
+        <w:t>,</w:t>
+      </w:r>
+      <w:r>
+        <w:rPr>
+          <w:rFonts w:ascii="Calibri" w:eastAsia="Times New Roman" w:hAnsi="Calibri" w:cs="Calibri"/>
+          <w:color w:val="1F2328"/>
+          <w:kern w:val="0"/>
+          <w:shd w:val="clear" w:color="auto" w:fill="FFFFFF"/>
+          <w:lang w:eastAsia="en-GB"/>
+          <w14:ligatures w14:val="none"/>
+        </w:rPr>
         <w:t>"ASM15512v1","ASM2516v1",0.967012514024994,200</w:t>
       </w:r>
     </w:p>
@@ -6759,6 +7365,50 @@
           <w14:ligatures w14:val="none"/>
         </w:rPr>
       </w:pPr>
+      <w:r>
+        <w:rPr>
+          <w:rFonts w:ascii="Calibri" w:eastAsia="Times New Roman" w:hAnsi="Calibri" w:cs="Calibri"/>
+          <w:color w:val="1F2328"/>
+          <w:kern w:val="0"/>
+          <w:shd w:val="clear" w:color="auto" w:fill="FFFFFF"/>
+          <w:lang w:eastAsia="en-GB"/>
+          <w14:ligatures w14:val="none"/>
+        </w:rPr>
+        <w:t>"</w:t>
+      </w:r>
+      <w:r>
+        <w:rPr>
+          <w:rFonts w:ascii="Calibri" w:eastAsia="Times New Roman" w:hAnsi="Calibri" w:cs="Calibri"/>
+          <w:color w:val="1F2328"/>
+          <w:kern w:val="0"/>
+          <w:shd w:val="clear" w:color="auto" w:fill="FFFFFF"/>
+          <w:lang w:val="en-US" w:eastAsia="en-GB"/>
+          <w14:ligatures w14:val="none"/>
+        </w:rPr>
+        <w:t>E_coli_K12_MG1655</w:t>
+      </w:r>
+      <w:r>
+        <w:rPr>
+          <w:rFonts w:ascii="Calibri" w:eastAsia="Times New Roman" w:hAnsi="Calibri" w:cs="Calibri"/>
+          <w:color w:val="1F2328"/>
+          <w:kern w:val="0"/>
+          <w:shd w:val="clear" w:color="auto" w:fill="FFFFFF"/>
+          <w:lang w:eastAsia="en-GB"/>
+          <w14:ligatures w14:val="none"/>
+        </w:rPr>
+        <w:t>"</w:t>
+      </w:r>
+      <w:r>
+        <w:rPr>
+          <w:rFonts w:ascii="Calibri" w:eastAsia="Times New Roman" w:hAnsi="Calibri" w:cs="Calibri"/>
+          <w:color w:val="1F2328"/>
+          <w:kern w:val="0"/>
+          <w:shd w:val="clear" w:color="auto" w:fill="FFFFFF"/>
+          <w:lang w:val="en-US" w:eastAsia="en-GB"/>
+          <w14:ligatures w14:val="none"/>
+        </w:rPr>
+        <w:t>,</w:t>
+      </w:r>
       <w:r>
         <w:rPr>
           <w:rFonts w:ascii="Calibri" w:eastAsia="Times New Roman" w:hAnsi="Calibri" w:cs="Calibri"/>
@@ -6941,6 +7591,20 @@
         </w:rPr>
         <w:t>.</w:t>
       </w:r>
+    </w:p>
+    <w:p>
+      <w:pPr>
+        <w:spacing w:line="276" w:lineRule="auto"/>
+        <w:ind w:left="720"/>
+        <w:rPr>
+          <w:rFonts w:asciiTheme="minorBidi" w:eastAsia="Times New Roman" w:hAnsiTheme="minorBidi"/>
+          <w:color w:val="1F2328"/>
+          <w:kern w:val="0"/>
+          <w:shd w:val="clear" w:color="auto" w:fill="FFFFFF"/>
+          <w:lang w:val="en-US" w:eastAsia="en-GB"/>
+          <w14:ligatures w14:val="none"/>
+        </w:rPr>
+      </w:pPr>
     </w:p>
     <w:p>
       <w:pPr>

</xml_diff>